<commit_message>
small update to MS
</commit_message>
<xml_diff>
--- a/subgraphMSdraft.docx
+++ b/subgraphMSdraft.docx
@@ -4,46 +4,35 @@
   <w:body>
     <w:p>
       <w:pPr>
-        <w:shd w:val="clear" w:color="auto" w:fill="FFFFFF"/>
-        <w:spacing w:after="150" w:line="240" w:lineRule="auto"/>
-        <w:outlineLvl w:val="0"/>
-        <w:rPr>
-          <w:rFonts w:ascii="Times New Roman" w:eastAsia="Times New Roman" w:hAnsi="Times New Roman" w:cs="Times New Roman"/>
+        <w:rPr>
+          <w:rFonts w:ascii="Times New Roman" w:hAnsi="Times New Roman" w:cs="Times New Roman"/>
           <w:b/>
-          <w:bCs/>
-          <w:color w:val="000000"/>
-          <w:kern w:val="36"/>
-          <w:sz w:val="42"/>
-          <w:szCs w:val="42"/>
-        </w:rPr>
-      </w:pPr>
-      <w:r>
-        <w:rPr>
-          <w:rFonts w:ascii="Times New Roman" w:eastAsia="Times New Roman" w:hAnsi="Times New Roman" w:cs="Times New Roman"/>
+          <w:sz w:val="36"/>
+          <w:szCs w:val="36"/>
+        </w:rPr>
+      </w:pPr>
+      <w:r>
+        <w:rPr>
+          <w:rFonts w:ascii="Times New Roman" w:hAnsi="Times New Roman" w:cs="Times New Roman"/>
           <w:b/>
-          <w:bCs/>
-          <w:color w:val="000000"/>
-          <w:kern w:val="36"/>
-          <w:sz w:val="42"/>
-          <w:szCs w:val="42"/>
+          <w:sz w:val="36"/>
+          <w:szCs w:val="36"/>
         </w:rPr>
         <w:t>Predictions of selection against instability: does subgraph frequency relate to quasi sign-stability in food webs</w:t>
       </w:r>
     </w:p>
     <w:p>
       <w:pPr>
-        <w:shd w:val="clear" w:color="auto" w:fill="FFFFFF"/>
-        <w:spacing w:before="150" w:after="225" w:line="240" w:lineRule="auto"/>
-        <w:rPr>
-          <w:rFonts w:ascii="Times New Roman" w:eastAsia="Times New Roman" w:hAnsi="Times New Roman" w:cs="Times New Roman"/>
-          <w:color w:val="333333"/>
-          <w:sz w:val="24"/>
-          <w:szCs w:val="24"/>
-        </w:rPr>
-      </w:pPr>
-      <w:r>
-        <w:rPr>
-          <w:rFonts w:ascii="Times New Roman" w:eastAsia="Times New Roman" w:hAnsi="Times New Roman" w:cs="Times New Roman"/>
+        <w:rPr>
+          <w:rFonts w:ascii="Times New Roman" w:hAnsi="Times New Roman" w:cs="Times New Roman"/>
+          <w:color w:val="333333"/>
+          <w:sz w:val="24"/>
+          <w:szCs w:val="24"/>
+        </w:rPr>
+      </w:pPr>
+      <w:r>
+        <w:rPr>
+          <w:rFonts w:ascii="Times New Roman" w:hAnsi="Times New Roman" w:cs="Times New Roman"/>
           <w:color w:val="333333"/>
           <w:sz w:val="24"/>
           <w:szCs w:val="24"/>
@@ -52,7 +41,7 @@
       </w:r>
       <w:r>
         <w:rPr>
-          <w:rFonts w:ascii="Times New Roman" w:eastAsia="Times New Roman" w:hAnsi="Times New Roman" w:cs="Times New Roman"/>
+          <w:rFonts w:ascii="Times New Roman" w:hAnsi="Times New Roman" w:cs="Times New Roman"/>
           <w:color w:val="333333"/>
           <w:sz w:val="24"/>
           <w:szCs w:val="24"/>
@@ -62,7 +51,7 @@
       </w:r>
       <w:r>
         <w:rPr>
-          <w:rFonts w:ascii="Times New Roman" w:eastAsia="Times New Roman" w:hAnsi="Times New Roman" w:cs="Times New Roman"/>
+          <w:rFonts w:ascii="Times New Roman" w:hAnsi="Times New Roman" w:cs="Times New Roman"/>
           <w:color w:val="333333"/>
           <w:sz w:val="24"/>
           <w:szCs w:val="24"/>
@@ -73,27 +62,17 @@
     </w:p>
     <w:p>
       <w:pPr>
-        <w:pBdr>
-          <w:bottom w:val="single" w:sz="6" w:space="0" w:color="CCCCCC"/>
-        </w:pBdr>
-        <w:shd w:val="clear" w:color="auto" w:fill="FFFFFF"/>
-        <w:spacing w:before="300" w:after="150" w:line="240" w:lineRule="auto"/>
-        <w:outlineLvl w:val="1"/>
-        <w:rPr>
-          <w:rFonts w:ascii="Times New Roman" w:eastAsia="Times New Roman" w:hAnsi="Times New Roman" w:cs="Times New Roman"/>
+        <w:rPr>
+          <w:rFonts w:ascii="Times New Roman" w:hAnsi="Times New Roman" w:cs="Times New Roman"/>
           <w:b/>
-          <w:bCs/>
-          <w:color w:val="000000"/>
           <w:sz w:val="36"/>
           <w:szCs w:val="36"/>
         </w:rPr>
       </w:pPr>
       <w:r>
         <w:rPr>
-          <w:rFonts w:ascii="Times New Roman" w:eastAsia="Times New Roman" w:hAnsi="Times New Roman" w:cs="Times New Roman"/>
+          <w:rFonts w:ascii="Times New Roman" w:hAnsi="Times New Roman" w:cs="Times New Roman"/>
           <w:b/>
-          <w:bCs/>
-          <w:color w:val="000000"/>
           <w:sz w:val="36"/>
           <w:szCs w:val="36"/>
         </w:rPr>
@@ -102,18 +81,16 @@
     </w:p>
     <w:p>
       <w:pPr>
-        <w:shd w:val="clear" w:color="auto" w:fill="FFFFFF"/>
-        <w:spacing w:after="0" w:line="240" w:lineRule="auto"/>
-        <w:rPr>
-          <w:rFonts w:ascii="Times New Roman" w:eastAsia="Times New Roman" w:hAnsi="Times New Roman" w:cs="Times New Roman"/>
-          <w:color w:val="333333"/>
-          <w:sz w:val="24"/>
-          <w:szCs w:val="24"/>
-        </w:rPr>
-      </w:pPr>
-      <w:r>
-        <w:rPr>
-          <w:rFonts w:ascii="Times New Roman" w:eastAsia="Times New Roman" w:hAnsi="Times New Roman" w:cs="Times New Roman"/>
+        <w:rPr>
+          <w:rFonts w:ascii="Times New Roman" w:hAnsi="Times New Roman" w:cs="Times New Roman"/>
+          <w:color w:val="333333"/>
+          <w:sz w:val="24"/>
+          <w:szCs w:val="24"/>
+        </w:rPr>
+      </w:pPr>
+      <w:r>
+        <w:rPr>
+          <w:rFonts w:ascii="Times New Roman" w:hAnsi="Times New Roman" w:cs="Times New Roman"/>
           <w:color w:val="333333"/>
           <w:sz w:val="24"/>
           <w:szCs w:val="24"/>
@@ -122,7 +99,7 @@
       </w:r>
       <w:r>
         <w:rPr>
-          <w:rFonts w:ascii="Times New Roman" w:eastAsia="Times New Roman" w:hAnsi="Times New Roman" w:cs="Times New Roman"/>
+          <w:rFonts w:ascii="Times New Roman" w:hAnsi="Times New Roman" w:cs="Times New Roman"/>
           <w:color w:val="333333"/>
           <w:sz w:val="24"/>
           <w:szCs w:val="24"/>
@@ -131,7 +108,7 @@
       </w:r>
       <w:r>
         <w:rPr>
-          <w:rFonts w:ascii="Times New Roman" w:eastAsia="Times New Roman" w:hAnsi="Times New Roman" w:cs="Times New Roman"/>
+          <w:rFonts w:ascii="Times New Roman" w:hAnsi="Times New Roman" w:cs="Times New Roman"/>
           <w:color w:val="333333"/>
           <w:sz w:val="24"/>
           <w:szCs w:val="24"/>
@@ -141,7 +118,7 @@
       <w:proofErr w:type="gramStart"/>
       <w:r>
         <w:rPr>
-          <w:rFonts w:ascii="Times New Roman" w:eastAsia="Times New Roman" w:hAnsi="Times New Roman" w:cs="Times New Roman"/>
+          <w:rFonts w:ascii="Times New Roman" w:hAnsi="Times New Roman" w:cs="Times New Roman"/>
           <w:color w:val="333333"/>
           <w:sz w:val="24"/>
           <w:szCs w:val="24"/>
@@ -150,9 +127,7 @@
       </w:r>
       <w:r>
         <w:rPr>
-          <w:rFonts w:ascii="Times New Roman" w:eastAsia="Times New Roman" w:hAnsi="Times New Roman" w:cs="Times New Roman"/>
-          <w:b/>
-          <w:bCs/>
+          <w:rFonts w:ascii="Times New Roman" w:hAnsi="Times New Roman" w:cs="Times New Roman"/>
           <w:color w:val="333333"/>
           <w:sz w:val="24"/>
           <w:szCs w:val="24"/>
@@ -163,9 +138,7 @@
       <w:proofErr w:type="gramEnd"/>
       <w:r>
         <w:rPr>
-          <w:rFonts w:ascii="Times New Roman" w:eastAsia="Times New Roman" w:hAnsi="Times New Roman" w:cs="Times New Roman"/>
-          <w:b/>
-          <w:bCs/>
+          <w:rFonts w:ascii="Times New Roman" w:hAnsi="Times New Roman" w:cs="Times New Roman"/>
           <w:color w:val="333333"/>
           <w:sz w:val="24"/>
           <w:szCs w:val="24"/>
@@ -176,899 +149,931 @@
     </w:p>
     <w:p>
       <w:pPr>
-        <w:pBdr>
-          <w:bottom w:val="single" w:sz="6" w:space="0" w:color="CCCCCC"/>
-        </w:pBdr>
-        <w:shd w:val="clear" w:color="auto" w:fill="FFFFFF"/>
-        <w:spacing w:before="300" w:after="150" w:line="240" w:lineRule="auto"/>
-        <w:outlineLvl w:val="1"/>
-        <w:rPr>
-          <w:rFonts w:ascii="Times New Roman" w:eastAsia="Times New Roman" w:hAnsi="Times New Roman" w:cs="Times New Roman"/>
-          <w:b/>
-          <w:bCs/>
-          <w:color w:val="000000"/>
+        <w:rPr>
+          <w:rFonts w:ascii="Times New Roman" w:hAnsi="Times New Roman" w:cs="Times New Roman"/>
           <w:sz w:val="36"/>
           <w:szCs w:val="36"/>
         </w:rPr>
       </w:pPr>
-      <w:r>
-        <w:rPr>
-          <w:rFonts w:ascii="Times New Roman" w:eastAsia="Times New Roman" w:hAnsi="Times New Roman" w:cs="Times New Roman"/>
-          <w:b/>
-          <w:bCs/>
-          <w:color w:val="000000"/>
+    </w:p>
+    <w:p>
+      <w:pPr>
+        <w:rPr>
+          <w:rFonts w:ascii="Times New Roman" w:hAnsi="Times New Roman" w:cs="Times New Roman"/>
           <w:sz w:val="36"/>
           <w:szCs w:val="36"/>
         </w:rPr>
-        <w:t>Introduction</w:t>
-      </w:r>
-    </w:p>
-    <w:p>
-      <w:pPr>
-        <w:shd w:val="clear" w:color="auto" w:fill="FFFFFF"/>
-        <w:spacing w:before="150" w:after="225" w:line="240" w:lineRule="auto"/>
-        <w:rPr>
-          <w:rFonts w:ascii="Times New Roman" w:eastAsia="Times New Roman" w:hAnsi="Times New Roman" w:cs="Times New Roman"/>
-          <w:color w:val="333333"/>
-          <w:sz w:val="24"/>
-          <w:szCs w:val="24"/>
-        </w:rPr>
-      </w:pPr>
-      <w:r>
-        <w:rPr>
-          <w:rFonts w:ascii="Times New Roman" w:eastAsia="Times New Roman" w:hAnsi="Times New Roman" w:cs="Times New Roman"/>
-          <w:color w:val="333333"/>
-          <w:sz w:val="24"/>
-          <w:szCs w:val="24"/>
-        </w:rPr>
-        <w:t xml:space="preserve">The ecological networks that are observed in nature are those that are able to persist in a dynamically changing environment. Much of the past 40 years of food web ecology has focused on finding those “devious strategies which make for stability in enduring natural systems,” to quote Robert May </w:t>
-      </w:r>
-      <w:r>
-        <w:rPr>
-          <w:rFonts w:ascii="Times New Roman" w:eastAsia="Times New Roman" w:hAnsi="Times New Roman" w:cs="Times New Roman"/>
-          <w:color w:val="333333"/>
-          <w:sz w:val="24"/>
-          <w:szCs w:val="24"/>
-        </w:rPr>
-        <w:fldChar w:fldCharType="begin" w:fldLock="1"/>
-      </w:r>
-      <w:r>
-        <w:rPr>
-          <w:rFonts w:ascii="Times New Roman" w:eastAsia="Times New Roman" w:hAnsi="Times New Roman" w:cs="Times New Roman"/>
-          <w:color w:val="333333"/>
-          <w:sz w:val="24"/>
-          <w:szCs w:val="24"/>
-        </w:rPr>
-        <w:instrText>ADDIN CSL_CITATION { "citationItems" : [ { "id" : "ITEM-1", "itemData" : { "ISBN" : "0691088616", "abstract" : "What makes populations stabilize? What makes them fluctuate? Are populations in complex ecosystems more stable than populations in simple ecosystems? In 1973, Robert May addressed these questions in this classic book. May investigated the mathematical roots of population dynamics and argued-counter to most current biological thinking-that complex ecosystems in themselves do not lead to population stability. Stability and Complexity in Model Ecosystems played a key role in introducing nonlinear mathematical models and the study of deterministic chaos into ecology, a role chronicled in James Gleick's book Chaos. In the quarter century since its first publication, the book's message has grown in power. Nonlinear models are now at the center of ecological thinking, and current threats to biodiversity have made questions about the role of ecosystem complexity more crucial than ever. In a new introduction, the author addresses some of the changes that have swept biology and the biological world since the book's first publication.", "author" : [ { "dropping-particle" : "", "family" : "May", "given" : "Robert M.", "non-dropping-particle" : "", "parse-names" : false, "suffix" : "" } ], "id" : "ITEM-1", "issued" : { "date-parts" : [ [ "2001" ] ] }, "publisher" : "Princeton University Press", "publisher-place" : "Princeton, NJ", "title" : "Stability and Complexity in Model Ecosystems", "type" : "book" }, "suppress-author" : 1, "uris" : [ "http://www.mendeley.com/documents/?uuid=d5013a43-3df5-4265-8d0a-5bfd3d8c3bee" ] } ], "mendeley" : { "previouslyFormattedCitation" : "(2001)" }, "properties" : { "noteIndex" : 0 }, "schema" : "https://github.com/citation-style-language/schema/raw/master/csl-citation.json" }</w:instrText>
-      </w:r>
-      <w:r>
-        <w:rPr>
-          <w:rFonts w:ascii="Times New Roman" w:eastAsia="Times New Roman" w:hAnsi="Times New Roman" w:cs="Times New Roman"/>
-          <w:color w:val="333333"/>
-          <w:sz w:val="24"/>
-          <w:szCs w:val="24"/>
-        </w:rPr>
-        <w:fldChar w:fldCharType="separate"/>
-      </w:r>
-      <w:r>
-        <w:rPr>
-          <w:rFonts w:ascii="Times New Roman" w:eastAsia="Times New Roman" w:hAnsi="Times New Roman" w:cs="Times New Roman"/>
-          <w:noProof/>
-          <w:color w:val="333333"/>
-          <w:sz w:val="24"/>
-          <w:szCs w:val="24"/>
-        </w:rPr>
-        <w:t>(2001)</w:t>
-      </w:r>
-      <w:r>
-        <w:rPr>
-          <w:rFonts w:ascii="Times New Roman" w:eastAsia="Times New Roman" w:hAnsi="Times New Roman" w:cs="Times New Roman"/>
-          <w:color w:val="333333"/>
-          <w:sz w:val="24"/>
-          <w:szCs w:val="24"/>
-        </w:rPr>
-        <w:fldChar w:fldCharType="end"/>
-      </w:r>
-      <w:r>
-        <w:rPr>
-          <w:rFonts w:ascii="Times New Roman" w:eastAsia="Times New Roman" w:hAnsi="Times New Roman" w:cs="Times New Roman"/>
-          <w:color w:val="333333"/>
-          <w:sz w:val="24"/>
-          <w:szCs w:val="24"/>
-        </w:rPr>
-        <w:t xml:space="preserve">. Studies such as </w:t>
-      </w:r>
-      <w:proofErr w:type="spellStart"/>
-      <w:r>
-        <w:rPr>
-          <w:rFonts w:ascii="Times New Roman" w:eastAsia="Times New Roman" w:hAnsi="Times New Roman" w:cs="Times New Roman"/>
-          <w:color w:val="333333"/>
-          <w:sz w:val="24"/>
-          <w:szCs w:val="24"/>
-        </w:rPr>
-        <w:t>Thébault</w:t>
-      </w:r>
-      <w:proofErr w:type="spellEnd"/>
-      <w:r>
-        <w:rPr>
-          <w:rFonts w:ascii="Times New Roman" w:eastAsia="Times New Roman" w:hAnsi="Times New Roman" w:cs="Times New Roman"/>
-          <w:color w:val="333333"/>
-          <w:sz w:val="24"/>
-          <w:szCs w:val="24"/>
-        </w:rPr>
-        <w:t xml:space="preserve"> and Fontaine </w:t>
-      </w:r>
-      <w:r>
-        <w:rPr>
-          <w:rFonts w:ascii="Times New Roman" w:eastAsia="Times New Roman" w:hAnsi="Times New Roman" w:cs="Times New Roman"/>
-          <w:color w:val="333333"/>
-          <w:sz w:val="24"/>
-          <w:szCs w:val="24"/>
-        </w:rPr>
-        <w:fldChar w:fldCharType="begin" w:fldLock="1"/>
-      </w:r>
-      <w:r>
-        <w:rPr>
-          <w:rFonts w:ascii="Times New Roman" w:eastAsia="Times New Roman" w:hAnsi="Times New Roman" w:cs="Times New Roman"/>
-          <w:color w:val="333333"/>
-          <w:sz w:val="24"/>
-          <w:szCs w:val="24"/>
-        </w:rPr>
-        <w:instrText>ADDIN CSL_CITATION { "citationItems" : [ { "id" : "ITEM-1", "itemData" : { "DOI" : "10.1126/science.1188321", "ISSN" : "1095-9203", "PMID" : "20705861", "abstract" : "Research on the relationship between the architecture of ecological networks and community stability has mainly focused on one type of interaction at a time, making difficult any comparison between different network types. We used a theoretical approach to show that the network architecture favoring stability fundamentally differs between trophic and mutualistic networks. A highly connected and nested architecture promotes community stability in mutualistic networks, whereas the stability of trophic networks is enhanced in compartmented and weakly connected architectures. These theoretical predictions are supported by a meta-analysis on the architecture of a large series of real pollination (mutualistic) and herbivory (trophic) networks. We conclude that strong variations in the stability of architectural patterns constrain ecological networks toward different architectures, depending on the type of interaction.", "author" : [ { "dropping-particle" : "", "family" : "Th\u00e9bault", "given" : "Elisa", "non-dropping-particle" : "", "parse-names" : false, "suffix" : "" }, { "dropping-particle" : "", "family" : "Fontaine", "given" : "Colin", "non-dropping-particle" : "", "parse-names" : false, "suffix" : "" } ], "container-title" : "Science", "id" : "ITEM-1", "issued" : { "date-parts" : [ [ "2010", "8", "13" ] ] }, "note" : "They are only looking at bipartite networks", "page" : "853-856", "title" : "Stability of ecological communities and the architecture of mutualistic and trophic networks", "type" : "article-journal", "volume" : "329" }, "suppress-author" : 1, "uris" : [ "http://www.mendeley.com/documents/?uuid=9812d0a3-d03b-4d82-b058-fbc5160c4c33" ] } ], "mendeley" : { "previouslyFormattedCitation" : "(2010)" }, "properties" : { "noteIndex" : 0 }, "schema" : "https://github.com/citation-style-language/schema/raw/master/csl-citation.json" }</w:instrText>
-      </w:r>
-      <w:r>
-        <w:rPr>
-          <w:rFonts w:ascii="Times New Roman" w:eastAsia="Times New Roman" w:hAnsi="Times New Roman" w:cs="Times New Roman"/>
-          <w:color w:val="333333"/>
-          <w:sz w:val="24"/>
-          <w:szCs w:val="24"/>
-        </w:rPr>
-        <w:fldChar w:fldCharType="separate"/>
-      </w:r>
-      <w:r>
-        <w:rPr>
-          <w:rFonts w:ascii="Times New Roman" w:eastAsia="Times New Roman" w:hAnsi="Times New Roman" w:cs="Times New Roman"/>
-          <w:noProof/>
-          <w:color w:val="333333"/>
-          <w:sz w:val="24"/>
-          <w:szCs w:val="24"/>
-        </w:rPr>
-        <w:t>(2010)</w:t>
-      </w:r>
-      <w:r>
-        <w:rPr>
-          <w:rFonts w:ascii="Times New Roman" w:eastAsia="Times New Roman" w:hAnsi="Times New Roman" w:cs="Times New Roman"/>
-          <w:color w:val="333333"/>
-          <w:sz w:val="24"/>
-          <w:szCs w:val="24"/>
-        </w:rPr>
-        <w:fldChar w:fldCharType="end"/>
-      </w:r>
-      <w:r>
-        <w:rPr>
-          <w:rFonts w:ascii="Times New Roman" w:eastAsia="Times New Roman" w:hAnsi="Times New Roman" w:cs="Times New Roman"/>
-          <w:color w:val="333333"/>
-          <w:sz w:val="24"/>
-          <w:szCs w:val="24"/>
-        </w:rPr>
-        <w:t xml:space="preserve"> have demonstrated a link between those structures observed in ecological networks (e.g., modularity in food webs and </w:t>
-      </w:r>
-      <w:proofErr w:type="spellStart"/>
-      <w:r>
-        <w:rPr>
-          <w:rFonts w:ascii="Times New Roman" w:eastAsia="Times New Roman" w:hAnsi="Times New Roman" w:cs="Times New Roman"/>
-          <w:color w:val="333333"/>
-          <w:sz w:val="24"/>
-          <w:szCs w:val="24"/>
-        </w:rPr>
-        <w:t>nestedness</w:t>
-      </w:r>
-      <w:proofErr w:type="spellEnd"/>
-      <w:r>
-        <w:rPr>
-          <w:rFonts w:ascii="Times New Roman" w:eastAsia="Times New Roman" w:hAnsi="Times New Roman" w:cs="Times New Roman"/>
-          <w:color w:val="333333"/>
-          <w:sz w:val="24"/>
-          <w:szCs w:val="24"/>
-        </w:rPr>
-        <w:t xml:space="preserve"> in mutualistic webs) are also those that emerge from the population dynamics underlying the system. There are many ways to characterize the structure of an ecological network however. Here we discuss the relevance of dynamics to the </w:t>
-      </w:r>
-      <w:proofErr w:type="spellStart"/>
-      <w:r>
-        <w:rPr>
-          <w:rFonts w:ascii="Times New Roman" w:eastAsia="Times New Roman" w:hAnsi="Times New Roman" w:cs="Times New Roman"/>
-          <w:color w:val="333333"/>
-          <w:sz w:val="24"/>
-          <w:szCs w:val="24"/>
-        </w:rPr>
-        <w:t>substructural</w:t>
-      </w:r>
-      <w:proofErr w:type="spellEnd"/>
-      <w:r>
-        <w:rPr>
-          <w:rFonts w:ascii="Times New Roman" w:eastAsia="Times New Roman" w:hAnsi="Times New Roman" w:cs="Times New Roman"/>
-          <w:color w:val="333333"/>
-          <w:sz w:val="24"/>
-          <w:szCs w:val="24"/>
-        </w:rPr>
-        <w:t xml:space="preserve"> composition of food webs. </w:t>
-      </w:r>
-    </w:p>
-    <w:p>
-      <w:pPr>
-        <w:shd w:val="clear" w:color="auto" w:fill="FFFFFF"/>
-        <w:spacing w:before="150" w:after="225" w:line="240" w:lineRule="auto"/>
-        <w:rPr>
-          <w:rFonts w:ascii="Times New Roman" w:eastAsia="Times New Roman" w:hAnsi="Times New Roman" w:cs="Times New Roman"/>
-          <w:iCs/>
-          <w:color w:val="333333"/>
-          <w:sz w:val="24"/>
-          <w:szCs w:val="24"/>
-          <w:bdr w:val="none" w:sz="0" w:space="0" w:color="auto" w:frame="1"/>
-        </w:rPr>
-      </w:pPr>
-      <w:r>
-        <w:rPr>
-          <w:rFonts w:ascii="Times New Roman" w:eastAsia="Times New Roman" w:hAnsi="Times New Roman" w:cs="Times New Roman"/>
-          <w:color w:val="333333"/>
-          <w:sz w:val="24"/>
-          <w:szCs w:val="24"/>
-        </w:rPr>
-        <w:t>Larger networks are made up</w:t>
-      </w:r>
-      <w:r>
-        <w:rPr>
-          <w:rFonts w:ascii="Times New Roman" w:eastAsia="Times New Roman" w:hAnsi="Times New Roman" w:cs="Times New Roman"/>
-          <w:color w:val="333333"/>
-          <w:sz w:val="24"/>
-          <w:szCs w:val="24"/>
-        </w:rPr>
-        <w:t xml:space="preserve"> of many smaller </w:t>
-      </w:r>
-      <w:proofErr w:type="spellStart"/>
-      <w:r>
-        <w:rPr>
-          <w:rFonts w:ascii="Times New Roman" w:eastAsia="Times New Roman" w:hAnsi="Times New Roman" w:cs="Times New Roman"/>
-          <w:color w:val="333333"/>
-          <w:sz w:val="24"/>
-          <w:szCs w:val="24"/>
-        </w:rPr>
-        <w:t>subnetworks</w:t>
-      </w:r>
-      <w:proofErr w:type="spellEnd"/>
-      <w:r>
-        <w:rPr>
-          <w:rFonts w:ascii="Times New Roman" w:eastAsia="Times New Roman" w:hAnsi="Times New Roman" w:cs="Times New Roman"/>
-          <w:color w:val="333333"/>
-          <w:sz w:val="24"/>
-          <w:szCs w:val="24"/>
-        </w:rPr>
-        <w:t xml:space="preserve"> (hereafter subgraphs)</w:t>
-      </w:r>
-      <w:r>
-        <w:rPr>
-          <w:rFonts w:ascii="Times New Roman" w:eastAsia="Times New Roman" w:hAnsi="Times New Roman" w:cs="Times New Roman"/>
-          <w:color w:val="333333"/>
-          <w:sz w:val="24"/>
-          <w:szCs w:val="24"/>
-        </w:rPr>
-        <w:t xml:space="preserve"> that are assembled together. Any large network with </w:t>
-      </w:r>
-      <w:r>
-        <w:rPr>
-          <w:rFonts w:ascii="Times New Roman" w:eastAsia="Times New Roman" w:hAnsi="Times New Roman" w:cs="Times New Roman"/>
-          <w:i/>
-          <w:color w:val="333333"/>
-          <w:sz w:val="24"/>
-          <w:szCs w:val="24"/>
-        </w:rPr>
-        <w:t>N</w:t>
-      </w:r>
-      <w:r>
-        <w:rPr>
-          <w:rFonts w:ascii="Times New Roman" w:eastAsia="Times New Roman" w:hAnsi="Times New Roman" w:cs="Times New Roman"/>
-          <w:color w:val="333333"/>
-          <w:sz w:val="24"/>
-          <w:szCs w:val="24"/>
-        </w:rPr>
-        <w:t xml:space="preserve"> nodes can be decomposed into smaller networks of size 1 to </w:t>
-      </w:r>
-      <w:r>
-        <w:rPr>
-          <w:rFonts w:ascii="Times New Roman" w:eastAsia="Times New Roman" w:hAnsi="Times New Roman" w:cs="Times New Roman"/>
-          <w:i/>
-          <w:color w:val="333333"/>
-          <w:sz w:val="24"/>
-          <w:szCs w:val="24"/>
-        </w:rPr>
-        <w:t>N</w:t>
-      </w:r>
-      <w:r>
-        <w:rPr>
-          <w:rFonts w:ascii="Times New Roman" w:eastAsia="Times New Roman" w:hAnsi="Times New Roman" w:cs="Times New Roman"/>
-          <w:color w:val="333333"/>
-          <w:sz w:val="24"/>
-          <w:szCs w:val="24"/>
-        </w:rPr>
-        <w:t>-1. There are thirteen possible (connected, directed) configurations of three nodes, five of which require only single direction links and 8 which combine single and bi-directional links.</w:t>
-      </w:r>
-      <w:r>
-        <w:rPr>
-          <w:rFonts w:ascii="Times New Roman" w:eastAsia="Times New Roman" w:hAnsi="Times New Roman" w:cs="Times New Roman"/>
-          <w:color w:val="333333"/>
-          <w:sz w:val="24"/>
-          <w:szCs w:val="24"/>
-        </w:rPr>
-        <w:t> </w:t>
-      </w:r>
-      <w:r>
-        <w:rPr>
-          <w:rFonts w:ascii="Times New Roman" w:eastAsia="Times New Roman" w:hAnsi="Times New Roman" w:cs="Times New Roman"/>
-          <w:bCs/>
-          <w:color w:val="333333"/>
-          <w:sz w:val="24"/>
-          <w:szCs w:val="24"/>
-          <w:bdr w:val="none" w:sz="0" w:space="0" w:color="auto" w:frame="1"/>
-        </w:rPr>
-        <w:t xml:space="preserve">Milo </w:t>
-      </w:r>
-      <w:r>
-        <w:rPr>
-          <w:rFonts w:ascii="Times New Roman" w:eastAsia="Times New Roman" w:hAnsi="Times New Roman" w:cs="Times New Roman"/>
-          <w:bCs/>
-          <w:i/>
-          <w:color w:val="333333"/>
-          <w:sz w:val="24"/>
-          <w:szCs w:val="24"/>
-          <w:bdr w:val="none" w:sz="0" w:space="0" w:color="auto" w:frame="1"/>
-        </w:rPr>
-        <w:t xml:space="preserve">et al. </w:t>
-      </w:r>
-      <w:r>
-        <w:rPr>
-          <w:rFonts w:ascii="Times New Roman" w:eastAsia="Times New Roman" w:hAnsi="Times New Roman" w:cs="Times New Roman"/>
-          <w:bCs/>
-          <w:color w:val="333333"/>
-          <w:sz w:val="24"/>
-          <w:szCs w:val="24"/>
-          <w:bdr w:val="none" w:sz="0" w:space="0" w:color="auto" w:frame="1"/>
-        </w:rPr>
-        <w:fldChar w:fldCharType="begin" w:fldLock="1"/>
-      </w:r>
-      <w:r>
-        <w:rPr>
-          <w:rFonts w:ascii="Times New Roman" w:eastAsia="Times New Roman" w:hAnsi="Times New Roman" w:cs="Times New Roman"/>
-          <w:bCs/>
-          <w:color w:val="333333"/>
-          <w:sz w:val="24"/>
-          <w:szCs w:val="24"/>
-          <w:bdr w:val="none" w:sz="0" w:space="0" w:color="auto" w:frame="1"/>
-        </w:rPr>
-        <w:instrText>ADDIN CSL_CITATION { "citationItems" : [ { "id" : "ITEM-1", "itemData" : { "DOI" : "10.1126/science.298.5594.824", "ISSN" : "1095-9203", "PMID" : "12399590", "abstract" : "Complex networks are studied across many fields of science. To uncover their structural design principles, we defined \"network motifs,\" patterns of interconnections occurring in complex networks at numbers that are significantly higher than those in randomized networks. We found such motifs in networks from biochemistry, neurobiology, ecology, and engineering. The motifs shared by ecological food webs were distinct from the motifs shared by the genetic networks of Escherichia coli and Saccharomyces cerevisiae or from those found in the World Wide Web. Similar motifs were found in networks that perform information processing, even though they describe elements as different as biomolecules within a cell and synaptic connections between neurons in Caenorhabditis elegans. Motifs may thus define universal classes of networks. This approach may uncover the basic building blocks of most networks.", "author" : [ { "dropping-particle" : "", "family" : "Milo", "given" : "R", "non-dropping-particle" : "", "parse-names" : false, "suffix" : "" }, { "dropping-particle" : "", "family" : "Shen-Orr", "given" : "S", "non-dropping-particle" : "", "parse-names" : false, "suffix" : "" }, { "dropping-particle" : "", "family" : "Itzkovitz", "given" : "S", "non-dropping-particle" : "", "parse-names" : false, "suffix" : "" }, { "dropping-particle" : "", "family" : "Kashtan", "given" : "N", "non-dropping-particle" : "", "parse-names" : false, "suffix" : "" }, { "dropping-particle" : "", "family" : "Chklovskii", "given" : "D", "non-dropping-particle" : "", "parse-names" : false, "suffix" : "" }, { "dropping-particle" : "", "family" : "Alon", "given" : "U", "non-dropping-particle" : "", "parse-names" : false, "suffix" : "" } ], "container-title" : "Science", "id" : "ITEM-1", "issued" : { "date-parts" : [ [ "2002", "10", "25" ] ] }, "page" : "824-827", "title" : "Network motifs: simple building blocks of complex networks", "type" : "article-journal", "volume" : "298" }, "suppress-author" : 1, "uris" : [ "http://www.mendeley.com/documents/?uuid=07c171e1-cb6c-4140-bcc2-fe2b990b28df" ] } ], "mendeley" : { "previouslyFormattedCitation" : "(2002)" }, "properties" : { "noteIndex" : 0 }, "schema" : "https://github.com/citation-style-language/schema/raw/master/csl-citation.json" }</w:instrText>
-      </w:r>
-      <w:r>
-        <w:rPr>
-          <w:rFonts w:ascii="Times New Roman" w:eastAsia="Times New Roman" w:hAnsi="Times New Roman" w:cs="Times New Roman"/>
-          <w:bCs/>
-          <w:color w:val="333333"/>
-          <w:sz w:val="24"/>
-          <w:szCs w:val="24"/>
-          <w:bdr w:val="none" w:sz="0" w:space="0" w:color="auto" w:frame="1"/>
-        </w:rPr>
-        <w:fldChar w:fldCharType="separate"/>
-      </w:r>
-      <w:r>
-        <w:rPr>
-          <w:rFonts w:ascii="Times New Roman" w:eastAsia="Times New Roman" w:hAnsi="Times New Roman" w:cs="Times New Roman"/>
-          <w:bCs/>
-          <w:noProof/>
-          <w:color w:val="333333"/>
-          <w:sz w:val="24"/>
-          <w:szCs w:val="24"/>
-          <w:bdr w:val="none" w:sz="0" w:space="0" w:color="auto" w:frame="1"/>
-        </w:rPr>
-        <w:t>(2002)</w:t>
-      </w:r>
-      <w:r>
-        <w:rPr>
-          <w:rFonts w:ascii="Times New Roman" w:eastAsia="Times New Roman" w:hAnsi="Times New Roman" w:cs="Times New Roman"/>
-          <w:bCs/>
-          <w:color w:val="333333"/>
-          <w:sz w:val="24"/>
-          <w:szCs w:val="24"/>
-          <w:bdr w:val="none" w:sz="0" w:space="0" w:color="auto" w:frame="1"/>
-        </w:rPr>
-        <w:fldChar w:fldCharType="end"/>
-      </w:r>
-      <w:r>
-        <w:rPr>
-          <w:rFonts w:ascii="Times New Roman" w:eastAsia="Times New Roman" w:hAnsi="Times New Roman" w:cs="Times New Roman"/>
-          <w:bCs/>
-          <w:i/>
-          <w:color w:val="333333"/>
-          <w:sz w:val="24"/>
-          <w:szCs w:val="24"/>
-          <w:bdr w:val="none" w:sz="0" w:space="0" w:color="auto" w:frame="1"/>
-        </w:rPr>
-        <w:t xml:space="preserve"> </w:t>
-      </w:r>
-      <w:r>
-        <w:rPr>
-          <w:rFonts w:ascii="Times New Roman" w:eastAsia="Times New Roman" w:hAnsi="Times New Roman" w:cs="Times New Roman"/>
-          <w:color w:val="333333"/>
-          <w:sz w:val="24"/>
-          <w:szCs w:val="24"/>
-        </w:rPr>
-        <w:t xml:space="preserve"> </w:t>
-      </w:r>
-      <w:r>
-        <w:rPr>
-          <w:rFonts w:ascii="Times New Roman" w:eastAsia="Times New Roman" w:hAnsi="Times New Roman" w:cs="Times New Roman"/>
-          <w:color w:val="333333"/>
-          <w:sz w:val="24"/>
-          <w:szCs w:val="24"/>
-        </w:rPr>
-        <w:t xml:space="preserve">showed that the </w:t>
-      </w:r>
-      <w:r>
-        <w:rPr>
-          <w:rFonts w:ascii="Times New Roman" w:eastAsia="Times New Roman" w:hAnsi="Times New Roman" w:cs="Times New Roman"/>
-          <w:color w:val="333333"/>
-          <w:sz w:val="24"/>
-          <w:szCs w:val="24"/>
-        </w:rPr>
-        <w:t xml:space="preserve">observed </w:t>
-      </w:r>
-      <w:r>
-        <w:rPr>
-          <w:rFonts w:ascii="Times New Roman" w:eastAsia="Times New Roman" w:hAnsi="Times New Roman" w:cs="Times New Roman"/>
-          <w:color w:val="333333"/>
-          <w:sz w:val="24"/>
-          <w:szCs w:val="24"/>
-        </w:rPr>
-        <w:t xml:space="preserve">frequency </w:t>
-      </w:r>
-      <w:r>
-        <w:rPr>
-          <w:rFonts w:ascii="Times New Roman" w:eastAsia="Times New Roman" w:hAnsi="Times New Roman" w:cs="Times New Roman"/>
-          <w:color w:val="333333"/>
-          <w:sz w:val="24"/>
-          <w:szCs w:val="24"/>
-        </w:rPr>
-        <w:t>of</w:t>
-      </w:r>
-      <w:r>
-        <w:rPr>
-          <w:rFonts w:ascii="Times New Roman" w:eastAsia="Times New Roman" w:hAnsi="Times New Roman" w:cs="Times New Roman"/>
-          <w:color w:val="333333"/>
-          <w:sz w:val="24"/>
-          <w:szCs w:val="24"/>
-        </w:rPr>
-        <w:t xml:space="preserve"> these </w:t>
-      </w:r>
-      <w:r>
-        <w:rPr>
-          <w:rFonts w:ascii="Times New Roman" w:eastAsia="Times New Roman" w:hAnsi="Times New Roman" w:cs="Times New Roman"/>
-          <w:color w:val="333333"/>
-          <w:sz w:val="24"/>
-          <w:szCs w:val="24"/>
-        </w:rPr>
-        <w:t>three node configurations</w:t>
-      </w:r>
-      <w:r>
-        <w:rPr>
-          <w:rFonts w:ascii="Times New Roman" w:eastAsia="Times New Roman" w:hAnsi="Times New Roman" w:cs="Times New Roman"/>
-          <w:color w:val="333333"/>
-          <w:sz w:val="24"/>
-          <w:szCs w:val="24"/>
-        </w:rPr>
-        <w:t xml:space="preserve"> </w:t>
-      </w:r>
-      <w:r>
-        <w:rPr>
-          <w:rFonts w:ascii="Times New Roman" w:eastAsia="Times New Roman" w:hAnsi="Times New Roman" w:cs="Times New Roman"/>
-          <w:color w:val="333333"/>
-          <w:sz w:val="24"/>
-          <w:szCs w:val="24"/>
-        </w:rPr>
-        <w:t>varies</w:t>
-      </w:r>
-      <w:r>
-        <w:rPr>
-          <w:rFonts w:ascii="Times New Roman" w:eastAsia="Times New Roman" w:hAnsi="Times New Roman" w:cs="Times New Roman"/>
-          <w:color w:val="333333"/>
-          <w:sz w:val="24"/>
-          <w:szCs w:val="24"/>
-        </w:rPr>
-        <w:t xml:space="preserve"> in different type</w:t>
-      </w:r>
-      <w:r>
-        <w:rPr>
-          <w:rFonts w:ascii="Times New Roman" w:eastAsia="Times New Roman" w:hAnsi="Times New Roman" w:cs="Times New Roman"/>
-          <w:color w:val="333333"/>
-          <w:sz w:val="24"/>
-          <w:szCs w:val="24"/>
-        </w:rPr>
-        <w:t>s of networks (e.g., food webs</w:t>
-      </w:r>
-      <w:r>
-        <w:rPr>
-          <w:rFonts w:ascii="Times New Roman" w:eastAsia="Times New Roman" w:hAnsi="Times New Roman" w:cs="Times New Roman"/>
-          <w:color w:val="333333"/>
-          <w:sz w:val="24"/>
-          <w:szCs w:val="24"/>
-        </w:rPr>
-        <w:t xml:space="preserve">, neural networks, </w:t>
-      </w:r>
-      <w:r>
-        <w:rPr>
-          <w:rFonts w:ascii="Times New Roman" w:eastAsia="Times New Roman" w:hAnsi="Times New Roman" w:cs="Times New Roman"/>
-          <w:color w:val="333333"/>
-          <w:sz w:val="24"/>
-          <w:szCs w:val="24"/>
-        </w:rPr>
-        <w:t>electronic networks,</w:t>
-      </w:r>
-      <w:r>
-        <w:rPr>
-          <w:rFonts w:ascii="Times New Roman" w:eastAsia="Times New Roman" w:hAnsi="Times New Roman" w:cs="Times New Roman"/>
-          <w:color w:val="333333"/>
-          <w:sz w:val="24"/>
-          <w:szCs w:val="24"/>
-        </w:rPr>
-        <w:t xml:space="preserve"> </w:t>
-      </w:r>
-      <w:r>
-        <w:rPr>
-          <w:rFonts w:ascii="Times New Roman" w:eastAsia="Times New Roman" w:hAnsi="Times New Roman" w:cs="Times New Roman"/>
-          <w:color w:val="333333"/>
-          <w:sz w:val="24"/>
-          <w:szCs w:val="24"/>
-        </w:rPr>
-        <w:t xml:space="preserve">etc.). For example, in food webs the </w:t>
-      </w:r>
-      <w:proofErr w:type="spellStart"/>
-      <w:r>
-        <w:rPr>
-          <w:rFonts w:ascii="Times New Roman" w:eastAsia="Times New Roman" w:hAnsi="Times New Roman" w:cs="Times New Roman"/>
-          <w:color w:val="333333"/>
-          <w:sz w:val="24"/>
-          <w:szCs w:val="24"/>
-        </w:rPr>
-        <w:t>tritrophic</w:t>
-      </w:r>
-      <w:proofErr w:type="spellEnd"/>
-      <w:r>
-        <w:rPr>
-          <w:rFonts w:ascii="Times New Roman" w:eastAsia="Times New Roman" w:hAnsi="Times New Roman" w:cs="Times New Roman"/>
-          <w:color w:val="333333"/>
-          <w:sz w:val="24"/>
-          <w:szCs w:val="24"/>
-        </w:rPr>
-        <w:t xml:space="preserve"> chain tends to be over</w:t>
-      </w:r>
-      <w:r>
-        <w:rPr>
-          <w:rFonts w:ascii="Times New Roman" w:eastAsia="Times New Roman" w:hAnsi="Times New Roman" w:cs="Times New Roman"/>
-          <w:color w:val="333333"/>
-          <w:sz w:val="24"/>
-          <w:szCs w:val="24"/>
-        </w:rPr>
-        <w:t>-</w:t>
-      </w:r>
-      <w:r>
-        <w:rPr>
-          <w:rFonts w:ascii="Times New Roman" w:eastAsia="Times New Roman" w:hAnsi="Times New Roman" w:cs="Times New Roman"/>
-          <w:color w:val="333333"/>
-          <w:sz w:val="24"/>
-          <w:szCs w:val="24"/>
-        </w:rPr>
-        <w:t>represented compared to random. Those subgraphs which tend to be over</w:t>
-      </w:r>
-      <w:r>
-        <w:rPr>
-          <w:rFonts w:ascii="Times New Roman" w:eastAsia="Times New Roman" w:hAnsi="Times New Roman" w:cs="Times New Roman"/>
-          <w:color w:val="333333"/>
-          <w:sz w:val="24"/>
-          <w:szCs w:val="24"/>
-        </w:rPr>
-        <w:t>-</w:t>
-      </w:r>
-      <w:r>
-        <w:rPr>
-          <w:rFonts w:ascii="Times New Roman" w:eastAsia="Times New Roman" w:hAnsi="Times New Roman" w:cs="Times New Roman"/>
-          <w:color w:val="333333"/>
-          <w:sz w:val="24"/>
-          <w:szCs w:val="24"/>
-        </w:rPr>
-        <w:t>represented are commonly termed</w:t>
-      </w:r>
-      <w:r>
-        <w:rPr>
-          <w:rFonts w:ascii="Times New Roman" w:eastAsia="Times New Roman" w:hAnsi="Times New Roman" w:cs="Times New Roman"/>
-          <w:color w:val="333333"/>
-          <w:sz w:val="24"/>
-          <w:szCs w:val="24"/>
-        </w:rPr>
-        <w:t xml:space="preserve"> </w:t>
-      </w:r>
-      <w:r>
-        <w:rPr>
-          <w:rFonts w:ascii="Times New Roman" w:eastAsia="Times New Roman" w:hAnsi="Times New Roman" w:cs="Times New Roman"/>
-          <w:i/>
-          <w:iCs/>
-          <w:color w:val="333333"/>
-          <w:sz w:val="24"/>
-          <w:szCs w:val="24"/>
-          <w:bdr w:val="none" w:sz="0" w:space="0" w:color="auto" w:frame="1"/>
-        </w:rPr>
-        <w:t>motifs</w:t>
-      </w:r>
-      <w:r>
-        <w:rPr>
-          <w:rFonts w:ascii="Times New Roman" w:eastAsia="Times New Roman" w:hAnsi="Times New Roman" w:cs="Times New Roman"/>
-          <w:iCs/>
-          <w:color w:val="333333"/>
-          <w:sz w:val="24"/>
-          <w:szCs w:val="24"/>
-          <w:bdr w:val="none" w:sz="0" w:space="0" w:color="auto" w:frame="1"/>
-        </w:rPr>
-        <w:t xml:space="preserve">. </w:t>
-      </w:r>
-    </w:p>
-    <w:p>
-      <w:pPr>
-        <w:shd w:val="clear" w:color="auto" w:fill="FFFFFF"/>
-        <w:spacing w:before="150" w:after="225" w:line="240" w:lineRule="auto"/>
-        <w:rPr>
-          <w:rFonts w:ascii="Times New Roman" w:eastAsia="Times New Roman" w:hAnsi="Times New Roman" w:cs="Times New Roman"/>
-          <w:iCs/>
-          <w:color w:val="333333"/>
-          <w:sz w:val="24"/>
-          <w:szCs w:val="24"/>
-          <w:bdr w:val="none" w:sz="0" w:space="0" w:color="auto" w:frame="1"/>
-        </w:rPr>
-      </w:pPr>
-      <w:r>
-        <w:rPr>
-          <w:rFonts w:ascii="Times New Roman" w:eastAsia="Times New Roman" w:hAnsi="Times New Roman" w:cs="Times New Roman"/>
-          <w:iCs/>
-          <w:color w:val="333333"/>
-          <w:sz w:val="24"/>
-          <w:szCs w:val="24"/>
-          <w:bdr w:val="none" w:sz="0" w:space="0" w:color="auto" w:frame="1"/>
-        </w:rPr>
-        <w:lastRenderedPageBreak/>
-        <w:t xml:space="preserve">In a study of 16 food webs Stouffer </w:t>
-      </w:r>
-      <w:r>
-        <w:rPr>
-          <w:rFonts w:ascii="Times New Roman" w:eastAsia="Times New Roman" w:hAnsi="Times New Roman" w:cs="Times New Roman"/>
-          <w:iCs/>
-          <w:color w:val="333333"/>
-          <w:sz w:val="24"/>
-          <w:szCs w:val="24"/>
-          <w:bdr w:val="none" w:sz="0" w:space="0" w:color="auto" w:frame="1"/>
-        </w:rPr>
-        <w:t>et al.</w:t>
-      </w:r>
-      <w:r>
-        <w:rPr>
-          <w:rFonts w:ascii="Times New Roman" w:eastAsia="Times New Roman" w:hAnsi="Times New Roman" w:cs="Times New Roman"/>
-          <w:i/>
-          <w:iCs/>
-          <w:color w:val="333333"/>
-          <w:sz w:val="24"/>
-          <w:szCs w:val="24"/>
-          <w:bdr w:val="none" w:sz="0" w:space="0" w:color="auto" w:frame="1"/>
-        </w:rPr>
-        <w:t xml:space="preserve"> </w:t>
-      </w:r>
-      <w:r>
-        <w:rPr>
-          <w:rFonts w:ascii="Times New Roman" w:eastAsia="Times New Roman" w:hAnsi="Times New Roman" w:cs="Times New Roman"/>
-          <w:iCs/>
-          <w:color w:val="333333"/>
-          <w:sz w:val="24"/>
-          <w:szCs w:val="24"/>
-          <w:bdr w:val="none" w:sz="0" w:space="0" w:color="auto" w:frame="1"/>
-        </w:rPr>
-        <w:fldChar w:fldCharType="begin" w:fldLock="1"/>
-      </w:r>
-      <w:r>
-        <w:rPr>
-          <w:rFonts w:ascii="Times New Roman" w:eastAsia="Times New Roman" w:hAnsi="Times New Roman" w:cs="Times New Roman"/>
-          <w:iCs/>
-          <w:color w:val="333333"/>
-          <w:sz w:val="24"/>
-          <w:szCs w:val="24"/>
-          <w:bdr w:val="none" w:sz="0" w:space="0" w:color="auto" w:frame="1"/>
-        </w:rPr>
-        <w:instrText>ADDIN CSL_CITATION { "citationItems" : [ { "id" : "ITEM-1", "itemData" : { "DOI" : "10.1098/rspb.2007.0571", "ISSN" : "0962-8452", "PMID" : "17567558", "abstract" : "Food webs aim to provide a thorough representation of the trophic interactions found in an ecosystem. The complexity of empirical food webs, however, is leading many ecologists to focus dynamic ecosystem studies on smaller microcosm or mesocosm studies based upon community modules, which comprise three to five species and the interactions likely to have ecological relevance. We provide here a structural counterpart to community modules. We investigate food-web 'motifs' which are n-species connected subgraphs found within the food web. Remarkably, we find that the over- and under-representation of three-species motifs in empirical food webs can be understood through comparison to a static food-web model, the niche model. Our result conclusively demonstrates that predation upon species with some 'characteristic' niche value is the prey selection mechanism consistent with the structural properties of empirical food webs.", "author" : [ { "dropping-particle" : "", "family" : "Stouffer", "given" : "Daniel B.", "non-dropping-particle" : "", "parse-names" : false, "suffix" : "" }, { "dropping-particle" : "", "family" : "Camacho", "given" : "Juan", "non-dropping-particle" : "", "parse-names" : false, "suffix" : "" }, { "dropping-particle" : "", "family" : "Jiang", "given" : "Wenxin", "non-dropping-particle" : "", "parse-names" : false, "suffix" : "" }, { "dropping-particle" : "", "family" : "Amaral", "given" : "Lu\u00eds A Nunes", "non-dropping-particle" : "", "parse-names" : false, "suffix" : "" } ], "container-title" : "Proceedings of the Royal Society B", "id" : "ITEM-1", "issue" : "1621", "issued" : { "date-parts" : [ [ "2007", "8", "22" ] ] }, "page" : "1931-1940", "title" : "Evidence for the existence of a robust pattern of prey selection in food webs", "type" : "article-journal", "volume" : "274" }, "suppress-author" : 1, "uris" : [ "http://www.mendeley.com/documents/?uuid=1c835e37-2ccc-431e-9dc5-46f8686a7f63" ] } ], "mendeley" : { "previouslyFormattedCitation" : "(2007)" }, "properties" : { "noteIndex" : 0 }, "schema" : "https://github.com/citation-style-language/schema/raw/master/csl-citation.json" }</w:instrText>
-      </w:r>
-      <w:r>
-        <w:rPr>
-          <w:rFonts w:ascii="Times New Roman" w:eastAsia="Times New Roman" w:hAnsi="Times New Roman" w:cs="Times New Roman"/>
-          <w:iCs/>
-          <w:color w:val="333333"/>
-          <w:sz w:val="24"/>
-          <w:szCs w:val="24"/>
-          <w:bdr w:val="none" w:sz="0" w:space="0" w:color="auto" w:frame="1"/>
-        </w:rPr>
-        <w:fldChar w:fldCharType="separate"/>
-      </w:r>
-      <w:r>
-        <w:rPr>
-          <w:rFonts w:ascii="Times New Roman" w:eastAsia="Times New Roman" w:hAnsi="Times New Roman" w:cs="Times New Roman"/>
-          <w:iCs/>
-          <w:noProof/>
-          <w:color w:val="333333"/>
-          <w:sz w:val="24"/>
-          <w:szCs w:val="24"/>
-          <w:bdr w:val="none" w:sz="0" w:space="0" w:color="auto" w:frame="1"/>
-        </w:rPr>
-        <w:t>(2007)</w:t>
-      </w:r>
-      <w:r>
-        <w:rPr>
-          <w:rFonts w:ascii="Times New Roman" w:eastAsia="Times New Roman" w:hAnsi="Times New Roman" w:cs="Times New Roman"/>
-          <w:iCs/>
-          <w:color w:val="333333"/>
-          <w:sz w:val="24"/>
-          <w:szCs w:val="24"/>
-          <w:bdr w:val="none" w:sz="0" w:space="0" w:color="auto" w:frame="1"/>
-        </w:rPr>
-        <w:fldChar w:fldCharType="end"/>
-      </w:r>
-      <w:r>
-        <w:rPr>
-          <w:rFonts w:ascii="Times New Roman" w:eastAsia="Times New Roman" w:hAnsi="Times New Roman" w:cs="Times New Roman"/>
-          <w:iCs/>
-          <w:color w:val="333333"/>
-          <w:sz w:val="24"/>
-          <w:szCs w:val="24"/>
-          <w:bdr w:val="none" w:sz="0" w:space="0" w:color="auto" w:frame="1"/>
-        </w:rPr>
-        <w:t xml:space="preserve"> showed that there were two distinct patterns of the frequency of subgraphs in food webs. Most webs were characterized by over-representation of intra-guild predation and under-representation of apparent and direct competition. The other 6 webs were characterized by the opposite pattern of representation. Overall, however, most webs tended to have the same relative frequencies of the different subgraphs. </w:t>
-      </w:r>
-    </w:p>
-    <w:p>
-      <w:pPr>
-        <w:shd w:val="clear" w:color="auto" w:fill="FFFFFF"/>
-        <w:spacing w:before="150" w:after="225" w:line="240" w:lineRule="auto"/>
-        <w:rPr>
-          <w:rFonts w:ascii="Times New Roman" w:eastAsia="Times New Roman" w:hAnsi="Times New Roman" w:cs="Times New Roman"/>
-          <w:iCs/>
-          <w:color w:val="333333"/>
-          <w:sz w:val="24"/>
-          <w:szCs w:val="24"/>
-          <w:bdr w:val="none" w:sz="0" w:space="0" w:color="auto" w:frame="1"/>
-        </w:rPr>
-      </w:pPr>
-      <w:r>
-        <w:rPr>
-          <w:rFonts w:ascii="Times New Roman" w:eastAsia="Times New Roman" w:hAnsi="Times New Roman" w:cs="Times New Roman"/>
-          <w:iCs/>
-          <w:color w:val="333333"/>
-          <w:sz w:val="24"/>
-          <w:szCs w:val="24"/>
-          <w:bdr w:val="none" w:sz="0" w:space="0" w:color="auto" w:frame="1"/>
-        </w:rPr>
-        <w:t xml:space="preserve">In this study I ask whether the commonly observed pattern of subgraph frequency is so results from the loss of subgraphs that are less likely to be stable. To answer this question I </w:t>
-      </w:r>
-      <w:r>
-        <w:rPr>
-          <w:rFonts w:ascii="Times New Roman" w:eastAsia="Times New Roman" w:hAnsi="Times New Roman" w:cs="Times New Roman"/>
-          <w:iCs/>
-          <w:color w:val="333333"/>
-          <w:sz w:val="24"/>
-          <w:szCs w:val="24"/>
-          <w:bdr w:val="none" w:sz="0" w:space="0" w:color="auto" w:frame="1"/>
-        </w:rPr>
-        <w:t>will</w:t>
-      </w:r>
-      <w:r>
-        <w:rPr>
-          <w:rFonts w:ascii="Times New Roman" w:eastAsia="Times New Roman" w:hAnsi="Times New Roman" w:cs="Times New Roman"/>
-          <w:iCs/>
-          <w:color w:val="333333"/>
-          <w:sz w:val="24"/>
-          <w:szCs w:val="24"/>
-          <w:bdr w:val="none" w:sz="0" w:space="0" w:color="auto" w:frame="1"/>
-        </w:rPr>
-        <w:t xml:space="preserve"> first demonstrate that there exists variation in</w:t>
-      </w:r>
-      <w:r>
-        <w:rPr>
-          <w:rFonts w:ascii="Times New Roman" w:eastAsia="Times New Roman" w:hAnsi="Times New Roman" w:cs="Times New Roman"/>
-          <w:iCs/>
-          <w:color w:val="333333"/>
-          <w:sz w:val="24"/>
-          <w:szCs w:val="24"/>
-          <w:bdr w:val="none" w:sz="0" w:space="0" w:color="auto" w:frame="1"/>
-        </w:rPr>
-        <w:t xml:space="preserve"> both frequency and</w:t>
-      </w:r>
-      <w:r>
-        <w:rPr>
-          <w:rFonts w:ascii="Times New Roman" w:eastAsia="Times New Roman" w:hAnsi="Times New Roman" w:cs="Times New Roman"/>
-          <w:iCs/>
-          <w:color w:val="333333"/>
-          <w:sz w:val="24"/>
-          <w:szCs w:val="24"/>
-          <w:bdr w:val="none" w:sz="0" w:space="0" w:color="auto" w:frame="1"/>
-        </w:rPr>
-        <w:t xml:space="preserve"> the likelihood of stability across the thirteen different three-node subgraphs. If there is a systemic selection against unstable subgraphs in nature, then we should expect to find a positive correlation between the frequency of a given subgraph and the probability that that subgraph will be stable. </w:t>
-      </w:r>
-      <w:bookmarkStart w:id="0" w:name="_GoBack"/>
-      <w:bookmarkEnd w:id="0"/>
-    </w:p>
-    <w:p>
-      <w:pPr>
-        <w:shd w:val="clear" w:color="auto" w:fill="FFFFFF"/>
-        <w:spacing w:before="150" w:after="225" w:line="240" w:lineRule="auto"/>
-        <w:rPr>
-          <w:rFonts w:ascii="Times New Roman" w:eastAsia="Times New Roman" w:hAnsi="Times New Roman" w:cs="Times New Roman"/>
-          <w:iCs/>
-          <w:color w:val="333333"/>
-          <w:sz w:val="24"/>
-          <w:szCs w:val="24"/>
-          <w:bdr w:val="none" w:sz="0" w:space="0" w:color="auto" w:frame="1"/>
-        </w:rPr>
-      </w:pPr>
-    </w:p>
-    <w:p>
-      <w:pPr>
-        <w:shd w:val="clear" w:color="auto" w:fill="FFFFFF"/>
-        <w:spacing w:before="150" w:after="225" w:line="240" w:lineRule="auto"/>
-        <w:rPr>
-          <w:rFonts w:ascii="Times New Roman" w:eastAsia="Times New Roman" w:hAnsi="Times New Roman" w:cs="Times New Roman"/>
-          <w:iCs/>
-          <w:color w:val="333333"/>
-          <w:sz w:val="24"/>
-          <w:szCs w:val="24"/>
-          <w:bdr w:val="none" w:sz="0" w:space="0" w:color="auto" w:frame="1"/>
-        </w:rPr>
-      </w:pPr>
-    </w:p>
-    <w:p>
-      <w:pPr>
-        <w:pBdr>
-          <w:bottom w:val="single" w:sz="6" w:space="0" w:color="CCCCCC"/>
-        </w:pBdr>
-        <w:shd w:val="clear" w:color="auto" w:fill="FFFFFF"/>
-        <w:spacing w:before="300" w:after="150" w:line="240" w:lineRule="auto"/>
-        <w:outlineLvl w:val="1"/>
-        <w:rPr>
-          <w:rFonts w:ascii="Times New Roman" w:eastAsia="Times New Roman" w:hAnsi="Times New Roman" w:cs="Times New Roman"/>
-          <w:b/>
-          <w:bCs/>
-          <w:color w:val="000000"/>
+      </w:pPr>
+    </w:p>
+    <w:p>
+      <w:pPr>
+        <w:rPr>
+          <w:rFonts w:ascii="Times New Roman" w:hAnsi="Times New Roman" w:cs="Times New Roman"/>
           <w:sz w:val="36"/>
           <w:szCs w:val="36"/>
         </w:rPr>
       </w:pPr>
-      <w:r>
-        <w:rPr>
-          <w:rFonts w:ascii="Times New Roman" w:eastAsia="Times New Roman" w:hAnsi="Times New Roman" w:cs="Times New Roman"/>
-          <w:b/>
-          <w:bCs/>
-          <w:color w:val="000000"/>
+    </w:p>
+    <w:p>
+      <w:pPr>
+        <w:rPr>
+          <w:rFonts w:ascii="Times New Roman" w:hAnsi="Times New Roman" w:cs="Times New Roman"/>
           <w:sz w:val="36"/>
           <w:szCs w:val="36"/>
         </w:rPr>
+      </w:pPr>
+    </w:p>
+    <w:p>
+      <w:pPr>
+        <w:rPr>
+          <w:rFonts w:ascii="Times New Roman" w:hAnsi="Times New Roman" w:cs="Times New Roman"/>
+          <w:sz w:val="36"/>
+          <w:szCs w:val="36"/>
+        </w:rPr>
+      </w:pPr>
+    </w:p>
+    <w:p>
+      <w:pPr>
+        <w:rPr>
+          <w:rFonts w:ascii="Times New Roman" w:hAnsi="Times New Roman" w:cs="Times New Roman"/>
+          <w:sz w:val="36"/>
+          <w:szCs w:val="36"/>
+        </w:rPr>
+      </w:pPr>
+    </w:p>
+    <w:p>
+      <w:pPr>
+        <w:rPr>
+          <w:rFonts w:ascii="Times New Roman" w:hAnsi="Times New Roman" w:cs="Times New Roman"/>
+          <w:sz w:val="36"/>
+          <w:szCs w:val="36"/>
+        </w:rPr>
+      </w:pPr>
+    </w:p>
+    <w:p>
+      <w:pPr>
+        <w:rPr>
+          <w:rFonts w:ascii="Times New Roman" w:hAnsi="Times New Roman" w:cs="Times New Roman"/>
+          <w:sz w:val="36"/>
+          <w:szCs w:val="36"/>
+        </w:rPr>
+      </w:pPr>
+    </w:p>
+    <w:p>
+      <w:pPr>
+        <w:rPr>
+          <w:rFonts w:ascii="Times New Roman" w:hAnsi="Times New Roman" w:cs="Times New Roman"/>
+          <w:sz w:val="36"/>
+          <w:szCs w:val="36"/>
+        </w:rPr>
+      </w:pPr>
+    </w:p>
+    <w:p>
+      <w:pPr>
+        <w:rPr>
+          <w:rFonts w:ascii="Times New Roman" w:hAnsi="Times New Roman" w:cs="Times New Roman"/>
+          <w:sz w:val="36"/>
+          <w:szCs w:val="36"/>
+        </w:rPr>
+      </w:pPr>
+    </w:p>
+    <w:p>
+      <w:pPr>
+        <w:rPr>
+          <w:rFonts w:ascii="Times New Roman" w:hAnsi="Times New Roman" w:cs="Times New Roman"/>
+          <w:sz w:val="36"/>
+          <w:szCs w:val="36"/>
+        </w:rPr>
+      </w:pPr>
+    </w:p>
+    <w:p>
+      <w:pPr>
+        <w:spacing w:line="480" w:lineRule="auto"/>
+        <w:rPr>
+          <w:rFonts w:ascii="Times New Roman" w:hAnsi="Times New Roman" w:cs="Times New Roman"/>
+          <w:b/>
+          <w:sz w:val="36"/>
+          <w:szCs w:val="36"/>
+        </w:rPr>
+      </w:pPr>
+      <w:r>
+        <w:rPr>
+          <w:rFonts w:ascii="Times New Roman" w:hAnsi="Times New Roman" w:cs="Times New Roman"/>
+          <w:b/>
+          <w:sz w:val="36"/>
+          <w:szCs w:val="36"/>
+        </w:rPr>
+        <w:lastRenderedPageBreak/>
+        <w:t>Introduction</w:t>
+      </w:r>
+    </w:p>
+    <w:p>
+      <w:pPr>
+        <w:spacing w:line="480" w:lineRule="auto"/>
+        <w:ind w:firstLine="720"/>
+        <w:rPr>
+          <w:rFonts w:ascii="Times New Roman" w:hAnsi="Times New Roman" w:cs="Times New Roman"/>
+          <w:color w:val="333333"/>
+          <w:sz w:val="24"/>
+          <w:szCs w:val="24"/>
+        </w:rPr>
+      </w:pPr>
+      <w:r>
+        <w:rPr>
+          <w:rFonts w:ascii="Times New Roman" w:hAnsi="Times New Roman" w:cs="Times New Roman"/>
+          <w:color w:val="333333"/>
+          <w:sz w:val="24"/>
+          <w:szCs w:val="24"/>
+        </w:rPr>
+        <w:t xml:space="preserve">The ecological networks that are observed in nature are those that are able to persist in a dynamically changing environment. Much of the past 40 years of food web ecology has focused on finding those “devious strategies which make for stability in enduring natural systems,” to quote Robert May </w:t>
+      </w:r>
+      <w:r>
+        <w:rPr>
+          <w:rFonts w:ascii="Times New Roman" w:hAnsi="Times New Roman" w:cs="Times New Roman"/>
+          <w:color w:val="333333"/>
+          <w:sz w:val="24"/>
+          <w:szCs w:val="24"/>
+        </w:rPr>
+        <w:fldChar w:fldCharType="begin" w:fldLock="1"/>
+      </w:r>
+      <w:r>
+        <w:rPr>
+          <w:rFonts w:ascii="Times New Roman" w:hAnsi="Times New Roman" w:cs="Times New Roman"/>
+          <w:color w:val="333333"/>
+          <w:sz w:val="24"/>
+          <w:szCs w:val="24"/>
+        </w:rPr>
+        <w:instrText>ADDIN CSL_CITATION { "citationItems" : [ { "id" : "ITEM-1", "itemData" : { "ISBN" : "0691088616", "abstract" : "What makes populations stabilize? What makes them fluctuate? Are populations in complex ecosystems more stable than populations in simple ecosystems? In 1973, Robert May addressed these questions in this classic book. May investigated the mathematical roots of population dynamics and argued-counter to most current biological thinking-that complex ecosystems in themselves do not lead to population stability. Stability and Complexity in Model Ecosystems played a key role in introducing nonlinear mathematical models and the study of deterministic chaos into ecology, a role chronicled in James Gleick's book Chaos. In the quarter century since its first publication, the book's message has grown in power. Nonlinear models are now at the center of ecological thinking, and current threats to biodiversity have made questions about the role of ecosystem complexity more crucial than ever. In a new introduction, the author addresses some of the changes that have swept biology and the biological world since the book's first publication.", "author" : [ { "dropping-particle" : "", "family" : "May", "given" : "Robert M.", "non-dropping-particle" : "", "parse-names" : false, "suffix" : "" } ], "id" : "ITEM-1", "issued" : { "date-parts" : [ [ "2001" ] ] }, "publisher" : "Princeton University Press", "publisher-place" : "Princeton, NJ", "title" : "Stability and Complexity in Model Ecosystems", "type" : "book" }, "suppress-author" : 1, "uris" : [ "http://www.mendeley.com/documents/?uuid=d5013a43-3df5-4265-8d0a-5bfd3d8c3bee" ] } ], "mendeley" : { "previouslyFormattedCitation" : "(2001)" }, "properties" : { "noteIndex" : 0 }, "schema" : "https://github.com/citation-style-language/schema/raw/master/csl-citation.json" }</w:instrText>
+      </w:r>
+      <w:r>
+        <w:rPr>
+          <w:rFonts w:ascii="Times New Roman" w:hAnsi="Times New Roman" w:cs="Times New Roman"/>
+          <w:color w:val="333333"/>
+          <w:sz w:val="24"/>
+          <w:szCs w:val="24"/>
+        </w:rPr>
+        <w:fldChar w:fldCharType="separate"/>
+      </w:r>
+      <w:r>
+        <w:rPr>
+          <w:rFonts w:ascii="Times New Roman" w:hAnsi="Times New Roman" w:cs="Times New Roman"/>
+          <w:noProof/>
+          <w:color w:val="333333"/>
+          <w:sz w:val="24"/>
+          <w:szCs w:val="24"/>
+        </w:rPr>
+        <w:t>(2001)</w:t>
+      </w:r>
+      <w:r>
+        <w:rPr>
+          <w:rFonts w:ascii="Times New Roman" w:hAnsi="Times New Roman" w:cs="Times New Roman"/>
+          <w:color w:val="333333"/>
+          <w:sz w:val="24"/>
+          <w:szCs w:val="24"/>
+        </w:rPr>
+        <w:fldChar w:fldCharType="end"/>
+      </w:r>
+      <w:r>
+        <w:rPr>
+          <w:rFonts w:ascii="Times New Roman" w:hAnsi="Times New Roman" w:cs="Times New Roman"/>
+          <w:color w:val="333333"/>
+          <w:sz w:val="24"/>
+          <w:szCs w:val="24"/>
+        </w:rPr>
+        <w:t xml:space="preserve">. Studies such as </w:t>
+      </w:r>
+      <w:proofErr w:type="spellStart"/>
+      <w:r>
+        <w:rPr>
+          <w:rFonts w:ascii="Times New Roman" w:hAnsi="Times New Roman" w:cs="Times New Roman"/>
+          <w:color w:val="333333"/>
+          <w:sz w:val="24"/>
+          <w:szCs w:val="24"/>
+        </w:rPr>
+        <w:t>Thébault</w:t>
+      </w:r>
+      <w:proofErr w:type="spellEnd"/>
+      <w:r>
+        <w:rPr>
+          <w:rFonts w:ascii="Times New Roman" w:hAnsi="Times New Roman" w:cs="Times New Roman"/>
+          <w:color w:val="333333"/>
+          <w:sz w:val="24"/>
+          <w:szCs w:val="24"/>
+        </w:rPr>
+        <w:t xml:space="preserve"> and Fontaine </w:t>
+      </w:r>
+      <w:r>
+        <w:rPr>
+          <w:rFonts w:ascii="Times New Roman" w:hAnsi="Times New Roman" w:cs="Times New Roman"/>
+          <w:color w:val="333333"/>
+          <w:sz w:val="24"/>
+          <w:szCs w:val="24"/>
+        </w:rPr>
+        <w:fldChar w:fldCharType="begin" w:fldLock="1"/>
+      </w:r>
+      <w:r>
+        <w:rPr>
+          <w:rFonts w:ascii="Times New Roman" w:hAnsi="Times New Roman" w:cs="Times New Roman"/>
+          <w:color w:val="333333"/>
+          <w:sz w:val="24"/>
+          <w:szCs w:val="24"/>
+        </w:rPr>
+        <w:instrText>ADDIN CSL_CITATION { "citationItems" : [ { "id" : "ITEM-1", "itemData" : { "DOI" : "10.1126/science.1188321", "ISSN" : "1095-9203", "PMID" : "20705861", "abstract" : "Research on the relationship between the architecture of ecological networks and community stability has mainly focused on one type of interaction at a time, making difficult any comparison between different network types. We used a theoretical approach to show that the network architecture favoring stability fundamentally differs between trophic and mutualistic networks. A highly connected and nested architecture promotes community stability in mutualistic networks, whereas the stability of trophic networks is enhanced in compartmented and weakly connected architectures. These theoretical predictions are supported by a meta-analysis on the architecture of a large series of real pollination (mutualistic) and herbivory (trophic) networks. We conclude that strong variations in the stability of architectural patterns constrain ecological networks toward different architectures, depending on the type of interaction.", "author" : [ { "dropping-particle" : "", "family" : "Th\u00e9bault", "given" : "Elisa", "non-dropping-particle" : "", "parse-names" : false, "suffix" : "" }, { "dropping-particle" : "", "family" : "Fontaine", "given" : "Colin", "non-dropping-particle" : "", "parse-names" : false, "suffix" : "" } ], "container-title" : "Science", "id" : "ITEM-1", "issued" : { "date-parts" : [ [ "2010", "8", "13" ] ] }, "note" : "They are only looking at bipartite networks", "page" : "853-856", "title" : "Stability of ecological communities and the architecture of mutualistic and trophic networks", "type" : "article-journal", "volume" : "329" }, "suppress-author" : 1, "uris" : [ "http://www.mendeley.com/documents/?uuid=9812d0a3-d03b-4d82-b058-fbc5160c4c33" ] } ], "mendeley" : { "previouslyFormattedCitation" : "(2010)" }, "properties" : { "noteIndex" : 0 }, "schema" : "https://github.com/citation-style-language/schema/raw/master/csl-citation.json" }</w:instrText>
+      </w:r>
+      <w:r>
+        <w:rPr>
+          <w:rFonts w:ascii="Times New Roman" w:hAnsi="Times New Roman" w:cs="Times New Roman"/>
+          <w:color w:val="333333"/>
+          <w:sz w:val="24"/>
+          <w:szCs w:val="24"/>
+        </w:rPr>
+        <w:fldChar w:fldCharType="separate"/>
+      </w:r>
+      <w:r>
+        <w:rPr>
+          <w:rFonts w:ascii="Times New Roman" w:hAnsi="Times New Roman" w:cs="Times New Roman"/>
+          <w:noProof/>
+          <w:color w:val="333333"/>
+          <w:sz w:val="24"/>
+          <w:szCs w:val="24"/>
+        </w:rPr>
+        <w:t>(2010)</w:t>
+      </w:r>
+      <w:r>
+        <w:rPr>
+          <w:rFonts w:ascii="Times New Roman" w:hAnsi="Times New Roman" w:cs="Times New Roman"/>
+          <w:color w:val="333333"/>
+          <w:sz w:val="24"/>
+          <w:szCs w:val="24"/>
+        </w:rPr>
+        <w:fldChar w:fldCharType="end"/>
+      </w:r>
+      <w:r>
+        <w:rPr>
+          <w:rFonts w:ascii="Times New Roman" w:hAnsi="Times New Roman" w:cs="Times New Roman"/>
+          <w:color w:val="333333"/>
+          <w:sz w:val="24"/>
+          <w:szCs w:val="24"/>
+        </w:rPr>
+        <w:t xml:space="preserve"> have demonstrated a link between those structures observed in ecological networks (e.g., modularity in food webs and </w:t>
+      </w:r>
+      <w:proofErr w:type="spellStart"/>
+      <w:r>
+        <w:rPr>
+          <w:rFonts w:ascii="Times New Roman" w:hAnsi="Times New Roman" w:cs="Times New Roman"/>
+          <w:color w:val="333333"/>
+          <w:sz w:val="24"/>
+          <w:szCs w:val="24"/>
+        </w:rPr>
+        <w:t>nestedness</w:t>
+      </w:r>
+      <w:proofErr w:type="spellEnd"/>
+      <w:r>
+        <w:rPr>
+          <w:rFonts w:ascii="Times New Roman" w:hAnsi="Times New Roman" w:cs="Times New Roman"/>
+          <w:color w:val="333333"/>
+          <w:sz w:val="24"/>
+          <w:szCs w:val="24"/>
+        </w:rPr>
+        <w:t xml:space="preserve"> in mutualistic webs) are also those that emerge from the population dynamics underlying the system. There are many ways to characterize the structure of an ecological network however. Here we discuss the relevance of dynamics to the </w:t>
+      </w:r>
+      <w:proofErr w:type="spellStart"/>
+      <w:r>
+        <w:rPr>
+          <w:rFonts w:ascii="Times New Roman" w:hAnsi="Times New Roman" w:cs="Times New Roman"/>
+          <w:color w:val="333333"/>
+          <w:sz w:val="24"/>
+          <w:szCs w:val="24"/>
+        </w:rPr>
+        <w:t>substructural</w:t>
+      </w:r>
+      <w:proofErr w:type="spellEnd"/>
+      <w:r>
+        <w:rPr>
+          <w:rFonts w:ascii="Times New Roman" w:hAnsi="Times New Roman" w:cs="Times New Roman"/>
+          <w:color w:val="333333"/>
+          <w:sz w:val="24"/>
+          <w:szCs w:val="24"/>
+        </w:rPr>
+        <w:t xml:space="preserve"> composition of food webs. </w:t>
+      </w:r>
+    </w:p>
+    <w:p>
+      <w:pPr>
+        <w:spacing w:line="480" w:lineRule="auto"/>
+        <w:ind w:firstLine="720"/>
+        <w:rPr>
+          <w:rFonts w:ascii="Times New Roman" w:hAnsi="Times New Roman" w:cs="Times New Roman"/>
+          <w:iCs/>
+          <w:color w:val="333333"/>
+          <w:sz w:val="24"/>
+          <w:szCs w:val="24"/>
+          <w:bdr w:val="none" w:sz="0" w:space="0" w:color="auto" w:frame="1"/>
+        </w:rPr>
+      </w:pPr>
+      <w:r>
+        <w:rPr>
+          <w:rFonts w:ascii="Times New Roman" w:hAnsi="Times New Roman" w:cs="Times New Roman"/>
+          <w:color w:val="333333"/>
+          <w:sz w:val="24"/>
+          <w:szCs w:val="24"/>
+        </w:rPr>
+        <w:t>Larger networks are made up</w:t>
+      </w:r>
+      <w:r>
+        <w:rPr>
+          <w:rFonts w:ascii="Times New Roman" w:hAnsi="Times New Roman" w:cs="Times New Roman"/>
+          <w:color w:val="333333"/>
+          <w:sz w:val="24"/>
+          <w:szCs w:val="24"/>
+        </w:rPr>
+        <w:t xml:space="preserve"> of many smaller </w:t>
+      </w:r>
+      <w:proofErr w:type="spellStart"/>
+      <w:r>
+        <w:rPr>
+          <w:rFonts w:ascii="Times New Roman" w:hAnsi="Times New Roman" w:cs="Times New Roman"/>
+          <w:color w:val="333333"/>
+          <w:sz w:val="24"/>
+          <w:szCs w:val="24"/>
+        </w:rPr>
+        <w:t>subnetworks</w:t>
+      </w:r>
+      <w:proofErr w:type="spellEnd"/>
+      <w:r>
+        <w:rPr>
+          <w:rFonts w:ascii="Times New Roman" w:hAnsi="Times New Roman" w:cs="Times New Roman"/>
+          <w:color w:val="333333"/>
+          <w:sz w:val="24"/>
+          <w:szCs w:val="24"/>
+        </w:rPr>
+        <w:t xml:space="preserve"> (hereafter subgraphs)</w:t>
+      </w:r>
+      <w:r>
+        <w:rPr>
+          <w:rFonts w:ascii="Times New Roman" w:hAnsi="Times New Roman" w:cs="Times New Roman"/>
+          <w:color w:val="333333"/>
+          <w:sz w:val="24"/>
+          <w:szCs w:val="24"/>
+        </w:rPr>
+        <w:t xml:space="preserve"> that are assembled together. Any large network with </w:t>
+      </w:r>
+      <w:r>
+        <w:rPr>
+          <w:rFonts w:ascii="Times New Roman" w:hAnsi="Times New Roman" w:cs="Times New Roman"/>
+          <w:i/>
+          <w:color w:val="333333"/>
+          <w:sz w:val="24"/>
+          <w:szCs w:val="24"/>
+        </w:rPr>
+        <w:t>N</w:t>
+      </w:r>
+      <w:r>
+        <w:rPr>
+          <w:rFonts w:ascii="Times New Roman" w:hAnsi="Times New Roman" w:cs="Times New Roman"/>
+          <w:color w:val="333333"/>
+          <w:sz w:val="24"/>
+          <w:szCs w:val="24"/>
+        </w:rPr>
+        <w:t xml:space="preserve"> nodes can be decomposed into smaller networks of size 1 to </w:t>
+      </w:r>
+      <w:r>
+        <w:rPr>
+          <w:rFonts w:ascii="Times New Roman" w:hAnsi="Times New Roman" w:cs="Times New Roman"/>
+          <w:i/>
+          <w:color w:val="333333"/>
+          <w:sz w:val="24"/>
+          <w:szCs w:val="24"/>
+        </w:rPr>
+        <w:t>N</w:t>
+      </w:r>
+      <w:r>
+        <w:rPr>
+          <w:rFonts w:ascii="Times New Roman" w:hAnsi="Times New Roman" w:cs="Times New Roman"/>
+          <w:color w:val="333333"/>
+          <w:sz w:val="24"/>
+          <w:szCs w:val="24"/>
+        </w:rPr>
+        <w:t>-1. There are thirteen possible (connected, directed) configurations of three nodes, five of which require only single direction links and 8 which combine single and bi-directional links. </w:t>
+      </w:r>
+      <w:r>
+        <w:rPr>
+          <w:rFonts w:ascii="Times New Roman" w:hAnsi="Times New Roman" w:cs="Times New Roman"/>
+          <w:color w:val="333333"/>
+          <w:sz w:val="24"/>
+          <w:szCs w:val="24"/>
+          <w:bdr w:val="none" w:sz="0" w:space="0" w:color="auto" w:frame="1"/>
+        </w:rPr>
+        <w:t xml:space="preserve">Milo </w:t>
+      </w:r>
+      <w:r>
+        <w:rPr>
+          <w:rFonts w:ascii="Times New Roman" w:hAnsi="Times New Roman" w:cs="Times New Roman"/>
+          <w:i/>
+          <w:color w:val="333333"/>
+          <w:sz w:val="24"/>
+          <w:szCs w:val="24"/>
+          <w:bdr w:val="none" w:sz="0" w:space="0" w:color="auto" w:frame="1"/>
+        </w:rPr>
+        <w:t xml:space="preserve">et al. </w:t>
+      </w:r>
+      <w:r>
+        <w:rPr>
+          <w:rFonts w:ascii="Times New Roman" w:hAnsi="Times New Roman" w:cs="Times New Roman"/>
+          <w:color w:val="333333"/>
+          <w:sz w:val="24"/>
+          <w:szCs w:val="24"/>
+          <w:bdr w:val="none" w:sz="0" w:space="0" w:color="auto" w:frame="1"/>
+        </w:rPr>
+        <w:fldChar w:fldCharType="begin" w:fldLock="1"/>
+      </w:r>
+      <w:r>
+        <w:rPr>
+          <w:rFonts w:ascii="Times New Roman" w:hAnsi="Times New Roman" w:cs="Times New Roman"/>
+          <w:color w:val="333333"/>
+          <w:sz w:val="24"/>
+          <w:szCs w:val="24"/>
+          <w:bdr w:val="none" w:sz="0" w:space="0" w:color="auto" w:frame="1"/>
+        </w:rPr>
+        <w:instrText>ADDIN CSL_CITATION { "citationItems" : [ { "id" : "ITEM-1", "itemData" : { "DOI" : "10.1126/science.298.5594.824", "ISSN" : "1095-9203", "PMID" : "12399590", "abstract" : "Complex networks are studied across many fields of science. To uncover their structural design principles, we defined \"network motifs,\" patterns of interconnections occurring in complex networks at numbers that are significantly higher than those in randomized networks. We found such motifs in networks from biochemistry, neurobiology, ecology, and engineering. The motifs shared by ecological food webs were distinct from the motifs shared by the genetic networks of Escherichia coli and Saccharomyces cerevisiae or from those found in the World Wide Web. Similar motifs were found in networks that perform information processing, even though they describe elements as different as biomolecules within a cell and synaptic connections between neurons in Caenorhabditis elegans. Motifs may thus define universal classes of networks. This approach may uncover the basic building blocks of most networks.", "author" : [ { "dropping-particle" : "", "family" : "Milo", "given" : "R", "non-dropping-particle" : "", "parse-names" : false, "suffix" : "" }, { "dropping-particle" : "", "family" : "Shen-Orr", "given" : "S", "non-dropping-particle" : "", "parse-names" : false, "suffix" : "" }, { "dropping-particle" : "", "family" : "Itzkovitz", "given" : "S", "non-dropping-particle" : "", "parse-names" : false, "suffix" : "" }, { "dropping-particle" : "", "family" : "Kashtan", "given" : "N", "non-dropping-particle" : "", "parse-names" : false, "suffix" : "" }, { "dropping-particle" : "", "family" : "Chklovskii", "given" : "D", "non-dropping-particle" : "", "parse-names" : false, "suffix" : "" }, { "dropping-particle" : "", "family" : "Alon", "given" : "U", "non-dropping-particle" : "", "parse-names" : false, "suffix" : "" } ], "container-title" : "Science", "id" : "ITEM-1", "issued" : { "date-parts" : [ [ "2002", "10", "25" ] ] }, "page" : "824-827", "title" : "Network motifs: simple building blocks of complex networks", "type" : "article-journal", "volume" : "298" }, "suppress-author" : 1, "uris" : [ "http://www.mendeley.com/documents/?uuid=07c171e1-cb6c-4140-bcc2-fe2b990b28df" ] } ], "mendeley" : { "previouslyFormattedCitation" : "(2002)" }, "properties" : { "noteIndex" : 0 }, "schema" : "https://github.com/citation-style-language/schema/raw/master/csl-citation.json" }</w:instrText>
+      </w:r>
+      <w:r>
+        <w:rPr>
+          <w:rFonts w:ascii="Times New Roman" w:hAnsi="Times New Roman" w:cs="Times New Roman"/>
+          <w:color w:val="333333"/>
+          <w:sz w:val="24"/>
+          <w:szCs w:val="24"/>
+          <w:bdr w:val="none" w:sz="0" w:space="0" w:color="auto" w:frame="1"/>
+        </w:rPr>
+        <w:fldChar w:fldCharType="separate"/>
+      </w:r>
+      <w:r>
+        <w:rPr>
+          <w:rFonts w:ascii="Times New Roman" w:hAnsi="Times New Roman" w:cs="Times New Roman"/>
+          <w:noProof/>
+          <w:color w:val="333333"/>
+          <w:sz w:val="24"/>
+          <w:szCs w:val="24"/>
+          <w:bdr w:val="none" w:sz="0" w:space="0" w:color="auto" w:frame="1"/>
+        </w:rPr>
+        <w:t>(2002)</w:t>
+      </w:r>
+      <w:r>
+        <w:rPr>
+          <w:rFonts w:ascii="Times New Roman" w:hAnsi="Times New Roman" w:cs="Times New Roman"/>
+          <w:color w:val="333333"/>
+          <w:sz w:val="24"/>
+          <w:szCs w:val="24"/>
+          <w:bdr w:val="none" w:sz="0" w:space="0" w:color="auto" w:frame="1"/>
+        </w:rPr>
+        <w:fldChar w:fldCharType="end"/>
+      </w:r>
+      <w:r>
+        <w:rPr>
+          <w:rFonts w:ascii="Times New Roman" w:hAnsi="Times New Roman" w:cs="Times New Roman"/>
+          <w:i/>
+          <w:color w:val="333333"/>
+          <w:sz w:val="24"/>
+          <w:szCs w:val="24"/>
+          <w:bdr w:val="none" w:sz="0" w:space="0" w:color="auto" w:frame="1"/>
+        </w:rPr>
+        <w:t xml:space="preserve"> </w:t>
+      </w:r>
+      <w:r>
+        <w:rPr>
+          <w:rFonts w:ascii="Times New Roman" w:hAnsi="Times New Roman" w:cs="Times New Roman"/>
+          <w:color w:val="333333"/>
+          <w:sz w:val="24"/>
+          <w:szCs w:val="24"/>
+        </w:rPr>
+        <w:t xml:space="preserve"> </w:t>
+      </w:r>
+      <w:r>
+        <w:rPr>
+          <w:rFonts w:ascii="Times New Roman" w:hAnsi="Times New Roman" w:cs="Times New Roman"/>
+          <w:color w:val="333333"/>
+          <w:sz w:val="24"/>
+          <w:szCs w:val="24"/>
+        </w:rPr>
+        <w:t xml:space="preserve">showed that the </w:t>
+      </w:r>
+      <w:r>
+        <w:rPr>
+          <w:rFonts w:ascii="Times New Roman" w:hAnsi="Times New Roman" w:cs="Times New Roman"/>
+          <w:color w:val="333333"/>
+          <w:sz w:val="24"/>
+          <w:szCs w:val="24"/>
+        </w:rPr>
+        <w:t xml:space="preserve">observed </w:t>
+      </w:r>
+      <w:r>
+        <w:rPr>
+          <w:rFonts w:ascii="Times New Roman" w:hAnsi="Times New Roman" w:cs="Times New Roman"/>
+          <w:color w:val="333333"/>
+          <w:sz w:val="24"/>
+          <w:szCs w:val="24"/>
+        </w:rPr>
+        <w:t xml:space="preserve">frequency </w:t>
+      </w:r>
+      <w:r>
+        <w:rPr>
+          <w:rFonts w:ascii="Times New Roman" w:hAnsi="Times New Roman" w:cs="Times New Roman"/>
+          <w:color w:val="333333"/>
+          <w:sz w:val="24"/>
+          <w:szCs w:val="24"/>
+        </w:rPr>
+        <w:t>of</w:t>
+      </w:r>
+      <w:r>
+        <w:rPr>
+          <w:rFonts w:ascii="Times New Roman" w:hAnsi="Times New Roman" w:cs="Times New Roman"/>
+          <w:color w:val="333333"/>
+          <w:sz w:val="24"/>
+          <w:szCs w:val="24"/>
+        </w:rPr>
+        <w:t xml:space="preserve"> these </w:t>
+      </w:r>
+      <w:r>
+        <w:rPr>
+          <w:rFonts w:ascii="Times New Roman" w:hAnsi="Times New Roman" w:cs="Times New Roman"/>
+          <w:color w:val="333333"/>
+          <w:sz w:val="24"/>
+          <w:szCs w:val="24"/>
+        </w:rPr>
+        <w:t>three node configurations</w:t>
+      </w:r>
+      <w:r>
+        <w:rPr>
+          <w:rFonts w:ascii="Times New Roman" w:hAnsi="Times New Roman" w:cs="Times New Roman"/>
+          <w:color w:val="333333"/>
+          <w:sz w:val="24"/>
+          <w:szCs w:val="24"/>
+        </w:rPr>
+        <w:t xml:space="preserve"> </w:t>
+      </w:r>
+      <w:r>
+        <w:rPr>
+          <w:rFonts w:ascii="Times New Roman" w:hAnsi="Times New Roman" w:cs="Times New Roman"/>
+          <w:color w:val="333333"/>
+          <w:sz w:val="24"/>
+          <w:szCs w:val="24"/>
+        </w:rPr>
+        <w:t>varies</w:t>
+      </w:r>
+      <w:r>
+        <w:rPr>
+          <w:rFonts w:ascii="Times New Roman" w:hAnsi="Times New Roman" w:cs="Times New Roman"/>
+          <w:color w:val="333333"/>
+          <w:sz w:val="24"/>
+          <w:szCs w:val="24"/>
+        </w:rPr>
+        <w:t xml:space="preserve"> in different type</w:t>
+      </w:r>
+      <w:r>
+        <w:rPr>
+          <w:rFonts w:ascii="Times New Roman" w:hAnsi="Times New Roman" w:cs="Times New Roman"/>
+          <w:color w:val="333333"/>
+          <w:sz w:val="24"/>
+          <w:szCs w:val="24"/>
+        </w:rPr>
+        <w:t>s of networks (e.g., food webs</w:t>
+      </w:r>
+      <w:r>
+        <w:rPr>
+          <w:rFonts w:ascii="Times New Roman" w:hAnsi="Times New Roman" w:cs="Times New Roman"/>
+          <w:color w:val="333333"/>
+          <w:sz w:val="24"/>
+          <w:szCs w:val="24"/>
+        </w:rPr>
+        <w:t xml:space="preserve">, neural networks, </w:t>
+      </w:r>
+      <w:r>
+        <w:rPr>
+          <w:rFonts w:ascii="Times New Roman" w:hAnsi="Times New Roman" w:cs="Times New Roman"/>
+          <w:color w:val="333333"/>
+          <w:sz w:val="24"/>
+          <w:szCs w:val="24"/>
+        </w:rPr>
+        <w:t>electronic networks,</w:t>
+      </w:r>
+      <w:r>
+        <w:rPr>
+          <w:rFonts w:ascii="Times New Roman" w:hAnsi="Times New Roman" w:cs="Times New Roman"/>
+          <w:color w:val="333333"/>
+          <w:sz w:val="24"/>
+          <w:szCs w:val="24"/>
+        </w:rPr>
+        <w:t xml:space="preserve"> </w:t>
+      </w:r>
+      <w:r>
+        <w:rPr>
+          <w:rFonts w:ascii="Times New Roman" w:hAnsi="Times New Roman" w:cs="Times New Roman"/>
+          <w:color w:val="333333"/>
+          <w:sz w:val="24"/>
+          <w:szCs w:val="24"/>
+        </w:rPr>
+        <w:t xml:space="preserve">etc.). For example, in food webs the </w:t>
+      </w:r>
+      <w:proofErr w:type="spellStart"/>
+      <w:r>
+        <w:rPr>
+          <w:rFonts w:ascii="Times New Roman" w:hAnsi="Times New Roman" w:cs="Times New Roman"/>
+          <w:color w:val="333333"/>
+          <w:sz w:val="24"/>
+          <w:szCs w:val="24"/>
+        </w:rPr>
+        <w:t>tritrophic</w:t>
+      </w:r>
+      <w:proofErr w:type="spellEnd"/>
+      <w:r>
+        <w:rPr>
+          <w:rFonts w:ascii="Times New Roman" w:hAnsi="Times New Roman" w:cs="Times New Roman"/>
+          <w:color w:val="333333"/>
+          <w:sz w:val="24"/>
+          <w:szCs w:val="24"/>
+        </w:rPr>
+        <w:t xml:space="preserve"> chain tends to be over</w:t>
+      </w:r>
+      <w:r>
+        <w:rPr>
+          <w:rFonts w:ascii="Times New Roman" w:hAnsi="Times New Roman" w:cs="Times New Roman"/>
+          <w:color w:val="333333"/>
+          <w:sz w:val="24"/>
+          <w:szCs w:val="24"/>
+        </w:rPr>
+        <w:t>-</w:t>
+      </w:r>
+      <w:r>
+        <w:rPr>
+          <w:rFonts w:ascii="Times New Roman" w:hAnsi="Times New Roman" w:cs="Times New Roman"/>
+          <w:color w:val="333333"/>
+          <w:sz w:val="24"/>
+          <w:szCs w:val="24"/>
+        </w:rPr>
+        <w:t>represented compared to random. Those subgraphs which tend to be over</w:t>
+      </w:r>
+      <w:r>
+        <w:rPr>
+          <w:rFonts w:ascii="Times New Roman" w:hAnsi="Times New Roman" w:cs="Times New Roman"/>
+          <w:color w:val="333333"/>
+          <w:sz w:val="24"/>
+          <w:szCs w:val="24"/>
+        </w:rPr>
+        <w:t>-</w:t>
+      </w:r>
+      <w:r>
+        <w:rPr>
+          <w:rFonts w:ascii="Times New Roman" w:hAnsi="Times New Roman" w:cs="Times New Roman"/>
+          <w:color w:val="333333"/>
+          <w:sz w:val="24"/>
+          <w:szCs w:val="24"/>
+        </w:rPr>
+        <w:t>represented are commonly termed</w:t>
+      </w:r>
+      <w:r>
+        <w:rPr>
+          <w:rFonts w:ascii="Times New Roman" w:hAnsi="Times New Roman" w:cs="Times New Roman"/>
+          <w:color w:val="333333"/>
+          <w:sz w:val="24"/>
+          <w:szCs w:val="24"/>
+        </w:rPr>
+        <w:t xml:space="preserve"> </w:t>
+      </w:r>
+      <w:r>
+        <w:rPr>
+          <w:rFonts w:ascii="Times New Roman" w:hAnsi="Times New Roman" w:cs="Times New Roman"/>
+          <w:i/>
+          <w:iCs/>
+          <w:color w:val="333333"/>
+          <w:sz w:val="24"/>
+          <w:szCs w:val="24"/>
+          <w:bdr w:val="none" w:sz="0" w:space="0" w:color="auto" w:frame="1"/>
+        </w:rPr>
+        <w:t>motifs</w:t>
+      </w:r>
+      <w:r>
+        <w:rPr>
+          <w:rFonts w:ascii="Times New Roman" w:hAnsi="Times New Roman" w:cs="Times New Roman"/>
+          <w:iCs/>
+          <w:color w:val="333333"/>
+          <w:sz w:val="24"/>
+          <w:szCs w:val="24"/>
+          <w:bdr w:val="none" w:sz="0" w:space="0" w:color="auto" w:frame="1"/>
+        </w:rPr>
+        <w:t xml:space="preserve">. </w:t>
+      </w:r>
+    </w:p>
+    <w:p>
+      <w:pPr>
+        <w:spacing w:line="480" w:lineRule="auto"/>
+        <w:ind w:firstLine="720"/>
+        <w:rPr>
+          <w:rFonts w:ascii="Times New Roman" w:hAnsi="Times New Roman" w:cs="Times New Roman"/>
+          <w:iCs/>
+          <w:color w:val="333333"/>
+          <w:sz w:val="24"/>
+          <w:szCs w:val="24"/>
+          <w:bdr w:val="none" w:sz="0" w:space="0" w:color="auto" w:frame="1"/>
+        </w:rPr>
+      </w:pPr>
+      <w:r>
+        <w:rPr>
+          <w:rFonts w:ascii="Times New Roman" w:hAnsi="Times New Roman" w:cs="Times New Roman"/>
+          <w:iCs/>
+          <w:color w:val="333333"/>
+          <w:sz w:val="24"/>
+          <w:szCs w:val="24"/>
+          <w:bdr w:val="none" w:sz="0" w:space="0" w:color="auto" w:frame="1"/>
+        </w:rPr>
+        <w:t>In a study of 16 food webs Stouffer et al.</w:t>
+      </w:r>
+      <w:r>
+        <w:rPr>
+          <w:rFonts w:ascii="Times New Roman" w:hAnsi="Times New Roman" w:cs="Times New Roman"/>
+          <w:i/>
+          <w:iCs/>
+          <w:color w:val="333333"/>
+          <w:sz w:val="24"/>
+          <w:szCs w:val="24"/>
+          <w:bdr w:val="none" w:sz="0" w:space="0" w:color="auto" w:frame="1"/>
+        </w:rPr>
+        <w:t xml:space="preserve"> </w:t>
+      </w:r>
+      <w:r>
+        <w:rPr>
+          <w:rFonts w:ascii="Times New Roman" w:hAnsi="Times New Roman" w:cs="Times New Roman"/>
+          <w:iCs/>
+          <w:color w:val="333333"/>
+          <w:sz w:val="24"/>
+          <w:szCs w:val="24"/>
+          <w:bdr w:val="none" w:sz="0" w:space="0" w:color="auto" w:frame="1"/>
+        </w:rPr>
+        <w:fldChar w:fldCharType="begin" w:fldLock="1"/>
+      </w:r>
+      <w:r>
+        <w:rPr>
+          <w:rFonts w:ascii="Times New Roman" w:hAnsi="Times New Roman" w:cs="Times New Roman"/>
+          <w:iCs/>
+          <w:color w:val="333333"/>
+          <w:sz w:val="24"/>
+          <w:szCs w:val="24"/>
+          <w:bdr w:val="none" w:sz="0" w:space="0" w:color="auto" w:frame="1"/>
+        </w:rPr>
+        <w:instrText>ADDIN CSL_CITATION { "citationItems" : [ { "id" : "ITEM-1", "itemData" : { "DOI" : "10.1098/rspb.2007.0571", "ISSN" : "0962-8452", "PMID" : "17567558", "abstract" : "Food webs aim to provide a thorough representation of the trophic interactions found in an ecosystem. The complexity of empirical food webs, however, is leading many ecologists to focus dynamic ecosystem studies on smaller microcosm or mesocosm studies based upon community modules, which comprise three to five species and the interactions likely to have ecological relevance. We provide here a structural counterpart to community modules. We investigate food-web 'motifs' which are n-species connected subgraphs found within the food web. Remarkably, we find that the over- and under-representation of three-species motifs in empirical food webs can be understood through comparison to a static food-web model, the niche model. Our result conclusively demonstrates that predation upon species with some 'characteristic' niche value is the prey selection mechanism consistent with the structural properties of empirical food webs.", "author" : [ { "dropping-particle" : "", "family" : "Stouffer", "given" : "Daniel B.", "non-dropping-particle" : "", "parse-names" : false, "suffix" : "" }, { "dropping-particle" : "", "family" : "Camacho", "given" : "Juan", "non-dropping-particle" : "", "parse-names" : false, "suffix" : "" }, { "dropping-particle" : "", "family" : "Jiang", "given" : "Wenxin", "non-dropping-particle" : "", "parse-names" : false, "suffix" : "" }, { "dropping-particle" : "", "family" : "Amaral", "given" : "Lu\u00eds A Nunes", "non-dropping-particle" : "", "parse-names" : false, "suffix" : "" } ], "container-title" : "Proceedings of the Royal Society B", "id" : "ITEM-1", "issue" : "1621", "issued" : { "date-parts" : [ [ "2007", "8", "22" ] ] }, "page" : "1931-1940", "title" : "Evidence for the existence of a robust pattern of prey selection in food webs", "type" : "article-journal", "volume" : "274" }, "suppress-author" : 1, "uris" : [ "http://www.mendeley.com/documents/?uuid=1c835e37-2ccc-431e-9dc5-46f8686a7f63" ] } ], "mendeley" : { "previouslyFormattedCitation" : "(2007)" }, "properties" : { "noteIndex" : 0 }, "schema" : "https://github.com/citation-style-language/schema/raw/master/csl-citation.json" }</w:instrText>
+      </w:r>
+      <w:r>
+        <w:rPr>
+          <w:rFonts w:ascii="Times New Roman" w:hAnsi="Times New Roman" w:cs="Times New Roman"/>
+          <w:iCs/>
+          <w:color w:val="333333"/>
+          <w:sz w:val="24"/>
+          <w:szCs w:val="24"/>
+          <w:bdr w:val="none" w:sz="0" w:space="0" w:color="auto" w:frame="1"/>
+        </w:rPr>
+        <w:fldChar w:fldCharType="separate"/>
+      </w:r>
+      <w:r>
+        <w:rPr>
+          <w:rFonts w:ascii="Times New Roman" w:hAnsi="Times New Roman" w:cs="Times New Roman"/>
+          <w:iCs/>
+          <w:noProof/>
+          <w:color w:val="333333"/>
+          <w:sz w:val="24"/>
+          <w:szCs w:val="24"/>
+          <w:bdr w:val="none" w:sz="0" w:space="0" w:color="auto" w:frame="1"/>
+        </w:rPr>
+        <w:t>(2007)</w:t>
+      </w:r>
+      <w:r>
+        <w:rPr>
+          <w:rFonts w:ascii="Times New Roman" w:hAnsi="Times New Roman" w:cs="Times New Roman"/>
+          <w:iCs/>
+          <w:color w:val="333333"/>
+          <w:sz w:val="24"/>
+          <w:szCs w:val="24"/>
+          <w:bdr w:val="none" w:sz="0" w:space="0" w:color="auto" w:frame="1"/>
+        </w:rPr>
+        <w:fldChar w:fldCharType="end"/>
+      </w:r>
+      <w:r>
+        <w:rPr>
+          <w:rFonts w:ascii="Times New Roman" w:hAnsi="Times New Roman" w:cs="Times New Roman"/>
+          <w:iCs/>
+          <w:color w:val="333333"/>
+          <w:sz w:val="24"/>
+          <w:szCs w:val="24"/>
+          <w:bdr w:val="none" w:sz="0" w:space="0" w:color="auto" w:frame="1"/>
+        </w:rPr>
+        <w:t xml:space="preserve"> showed that there were two distinct patterns of the frequency of subgraphs in food webs. Most webs were characterized by over-representation of intra-guild predation and under-representation of apparent and direct competition. The other 6 webs were characterized by the opposite pattern of representation. </w:t>
+      </w:r>
+      <w:r>
+        <w:rPr>
+          <w:rFonts w:ascii="Times New Roman" w:hAnsi="Times New Roman" w:cs="Times New Roman"/>
+          <w:iCs/>
+          <w:color w:val="333333"/>
+          <w:sz w:val="24"/>
+          <w:szCs w:val="24"/>
+          <w:bdr w:val="none" w:sz="0" w:space="0" w:color="auto" w:frame="1"/>
+        </w:rPr>
+        <w:lastRenderedPageBreak/>
+        <w:t xml:space="preserve">Overall, however, most webs tended to have the same relative frequencies of the different subgraphs. </w:t>
+      </w:r>
+    </w:p>
+    <w:p>
+      <w:pPr>
+        <w:spacing w:line="480" w:lineRule="auto"/>
+        <w:ind w:firstLine="720"/>
+        <w:rPr>
+          <w:rFonts w:ascii="Times New Roman" w:hAnsi="Times New Roman" w:cs="Times New Roman"/>
+          <w:iCs/>
+          <w:color w:val="333333"/>
+          <w:sz w:val="24"/>
+          <w:szCs w:val="24"/>
+          <w:bdr w:val="none" w:sz="0" w:space="0" w:color="auto" w:frame="1"/>
+        </w:rPr>
+      </w:pPr>
+      <w:r>
+        <w:rPr>
+          <w:rFonts w:ascii="Times New Roman" w:hAnsi="Times New Roman" w:cs="Times New Roman"/>
+          <w:iCs/>
+          <w:color w:val="333333"/>
+          <w:sz w:val="24"/>
+          <w:szCs w:val="24"/>
+          <w:bdr w:val="none" w:sz="0" w:space="0" w:color="auto" w:frame="1"/>
+        </w:rPr>
+        <w:t xml:space="preserve">In this study I ask whether the commonly observed pattern of subgraph frequency is so results from the loss of subgraphs that are less likely to be stable. To answer this question I </w:t>
+      </w:r>
+      <w:r>
+        <w:rPr>
+          <w:rFonts w:ascii="Times New Roman" w:hAnsi="Times New Roman" w:cs="Times New Roman"/>
+          <w:iCs/>
+          <w:color w:val="333333"/>
+          <w:sz w:val="24"/>
+          <w:szCs w:val="24"/>
+          <w:bdr w:val="none" w:sz="0" w:space="0" w:color="auto" w:frame="1"/>
+        </w:rPr>
+        <w:t>will</w:t>
+      </w:r>
+      <w:r>
+        <w:rPr>
+          <w:rFonts w:ascii="Times New Roman" w:hAnsi="Times New Roman" w:cs="Times New Roman"/>
+          <w:iCs/>
+          <w:color w:val="333333"/>
+          <w:sz w:val="24"/>
+          <w:szCs w:val="24"/>
+          <w:bdr w:val="none" w:sz="0" w:space="0" w:color="auto" w:frame="1"/>
+        </w:rPr>
+        <w:t xml:space="preserve"> first demonstrate that there exists variation in</w:t>
+      </w:r>
+      <w:r>
+        <w:rPr>
+          <w:rFonts w:ascii="Times New Roman" w:hAnsi="Times New Roman" w:cs="Times New Roman"/>
+          <w:iCs/>
+          <w:color w:val="333333"/>
+          <w:sz w:val="24"/>
+          <w:szCs w:val="24"/>
+          <w:bdr w:val="none" w:sz="0" w:space="0" w:color="auto" w:frame="1"/>
+        </w:rPr>
+        <w:t xml:space="preserve"> both frequency and</w:t>
+      </w:r>
+      <w:r>
+        <w:rPr>
+          <w:rFonts w:ascii="Times New Roman" w:hAnsi="Times New Roman" w:cs="Times New Roman"/>
+          <w:iCs/>
+          <w:color w:val="333333"/>
+          <w:sz w:val="24"/>
+          <w:szCs w:val="24"/>
+          <w:bdr w:val="none" w:sz="0" w:space="0" w:color="auto" w:frame="1"/>
+        </w:rPr>
+        <w:t xml:space="preserve"> the likelihood of stability across the thirteen different three-node subgraphs. If there is a systemic selection against unstable subgraphs in nature, then we should expect to find a positive correlation between the frequency of a given subgraph and the probability that that subgraph will be stable. </w:t>
+      </w:r>
+    </w:p>
+    <w:p>
+      <w:pPr>
+        <w:spacing w:line="480" w:lineRule="auto"/>
+        <w:rPr>
+          <w:rFonts w:ascii="Times New Roman" w:hAnsi="Times New Roman" w:cs="Times New Roman"/>
+          <w:b/>
+          <w:sz w:val="36"/>
+          <w:szCs w:val="36"/>
+        </w:rPr>
+      </w:pPr>
+      <w:r>
+        <w:rPr>
+          <w:rFonts w:ascii="Times New Roman" w:hAnsi="Times New Roman" w:cs="Times New Roman"/>
+          <w:b/>
+          <w:sz w:val="36"/>
+          <w:szCs w:val="36"/>
+        </w:rPr>
         <w:t>Methods</w:t>
       </w:r>
     </w:p>
     <w:p>
       <w:pPr>
-        <w:shd w:val="clear" w:color="auto" w:fill="FFFFFF"/>
-        <w:spacing w:before="300" w:after="150" w:line="240" w:lineRule="auto"/>
-        <w:outlineLvl w:val="2"/>
-        <w:rPr>
-          <w:rFonts w:ascii="Times New Roman" w:eastAsia="Times New Roman" w:hAnsi="Times New Roman" w:cs="Times New Roman"/>
+        <w:spacing w:line="480" w:lineRule="auto"/>
+        <w:rPr>
+          <w:rFonts w:ascii="Times New Roman" w:hAnsi="Times New Roman" w:cs="Times New Roman"/>
           <w:b/>
-          <w:bCs/>
           <w:color w:val="333333"/>
           <w:sz w:val="27"/>
           <w:szCs w:val="27"/>
@@ -1076,9 +1081,8 @@
       </w:pPr>
       <w:r>
         <w:rPr>
-          <w:rFonts w:ascii="Times New Roman" w:eastAsia="Times New Roman" w:hAnsi="Times New Roman" w:cs="Times New Roman"/>
+          <w:rFonts w:ascii="Times New Roman" w:hAnsi="Times New Roman" w:cs="Times New Roman"/>
           <w:b/>
-          <w:bCs/>
           <w:color w:val="333333"/>
           <w:sz w:val="27"/>
           <w:szCs w:val="27"/>
@@ -1088,20 +1092,17 @@
     </w:p>
     <w:p>
       <w:pPr>
-        <w:shd w:val="clear" w:color="auto" w:fill="FFFFFF"/>
-        <w:spacing w:after="0" w:line="240" w:lineRule="auto"/>
-        <w:rPr>
-          <w:rFonts w:ascii="Times New Roman" w:eastAsia="Times New Roman" w:hAnsi="Times New Roman" w:cs="Times New Roman"/>
-          <w:color w:val="333333"/>
-          <w:sz w:val="24"/>
-          <w:szCs w:val="24"/>
-        </w:rPr>
-      </w:pPr>
-      <w:r>
-        <w:rPr>
-          <w:rFonts w:ascii="Times New Roman" w:eastAsia="Times New Roman" w:hAnsi="Times New Roman" w:cs="Times New Roman"/>
-          <w:b/>
-          <w:bCs/>
+        <w:spacing w:line="480" w:lineRule="auto"/>
+        <w:rPr>
+          <w:rFonts w:ascii="Times New Roman" w:hAnsi="Times New Roman" w:cs="Times New Roman"/>
+          <w:color w:val="333333"/>
+          <w:sz w:val="24"/>
+          <w:szCs w:val="24"/>
+        </w:rPr>
+      </w:pPr>
+      <w:r>
+        <w:rPr>
+          <w:rFonts w:ascii="Times New Roman" w:hAnsi="Times New Roman" w:cs="Times New Roman"/>
           <w:i/>
           <w:iCs/>
           <w:color w:val="333333"/>
@@ -1113,9 +1114,7 @@
       </w:r>
       <w:r>
         <w:rPr>
-          <w:rFonts w:ascii="Times New Roman" w:eastAsia="Times New Roman" w:hAnsi="Times New Roman" w:cs="Times New Roman"/>
-          <w:b/>
-          <w:bCs/>
+          <w:rFonts w:ascii="Times New Roman" w:hAnsi="Times New Roman" w:cs="Times New Roman"/>
           <w:color w:val="333333"/>
           <w:sz w:val="24"/>
           <w:szCs w:val="24"/>
@@ -1126,37 +1125,28 @@
     </w:p>
     <w:p>
       <w:pPr>
-        <w:shd w:val="clear" w:color="auto" w:fill="FFFFFF"/>
-        <w:spacing w:after="0" w:line="240" w:lineRule="auto"/>
-        <w:rPr>
-          <w:rFonts w:ascii="Times New Roman" w:eastAsia="Times New Roman" w:hAnsi="Times New Roman" w:cs="Times New Roman"/>
-          <w:color w:val="333333"/>
-          <w:sz w:val="24"/>
-          <w:szCs w:val="24"/>
-        </w:rPr>
-      </w:pPr>
-      <w:r>
-        <w:rPr>
-          <w:rFonts w:ascii="Times New Roman" w:eastAsia="Times New Roman" w:hAnsi="Times New Roman" w:cs="Times New Roman"/>
-          <w:color w:val="333333"/>
-          <w:sz w:val="24"/>
-          <w:szCs w:val="24"/>
-        </w:rPr>
-        <w:t>I used 50 food webs collected from a variety of sources. Three food webs were downloaded from the</w:t>
-      </w:r>
-      <w:r>
-        <w:rPr>
-          <w:rFonts w:ascii="Times New Roman" w:eastAsia="Times New Roman" w:hAnsi="Times New Roman" w:cs="Times New Roman"/>
-          <w:color w:val="333333"/>
-          <w:sz w:val="24"/>
-          <w:szCs w:val="24"/>
-        </w:rPr>
-        <w:t> </w:t>
+        <w:spacing w:line="480" w:lineRule="auto"/>
+        <w:ind w:firstLine="720"/>
+        <w:rPr>
+          <w:rFonts w:ascii="Times New Roman" w:hAnsi="Times New Roman" w:cs="Times New Roman"/>
+          <w:color w:val="333333"/>
+          <w:sz w:val="24"/>
+          <w:szCs w:val="24"/>
+        </w:rPr>
+      </w:pPr>
+      <w:r>
+        <w:rPr>
+          <w:rFonts w:ascii="Times New Roman" w:hAnsi="Times New Roman" w:cs="Times New Roman"/>
+          <w:color w:val="333333"/>
+          <w:sz w:val="24"/>
+          <w:szCs w:val="24"/>
+        </w:rPr>
+        <w:t>I used 50 food webs collected from a variety of sources. Three food webs were downloaded from the </w:t>
       </w:r>
       <w:hyperlink r:id="rId5" w:tgtFrame="_blank" w:history="1">
         <w:r>
           <w:rPr>
-            <w:rFonts w:ascii="Times New Roman" w:eastAsia="Times New Roman" w:hAnsi="Times New Roman" w:cs="Times New Roman"/>
+            <w:rFonts w:ascii="Times New Roman" w:hAnsi="Times New Roman" w:cs="Times New Roman"/>
             <w:color w:val="4183C4"/>
             <w:sz w:val="24"/>
             <w:szCs w:val="24"/>
@@ -1168,7 +1158,7 @@
       </w:hyperlink>
       <w:r>
         <w:rPr>
-          <w:rFonts w:ascii="Times New Roman" w:eastAsia="Times New Roman" w:hAnsi="Times New Roman" w:cs="Times New Roman"/>
+          <w:rFonts w:ascii="Times New Roman" w:hAnsi="Times New Roman" w:cs="Times New Roman"/>
           <w:color w:val="333333"/>
           <w:sz w:val="24"/>
           <w:szCs w:val="24"/>
@@ -1177,7 +1167,7 @@
       </w:r>
       <w:r>
         <w:rPr>
-          <w:rFonts w:ascii="Times New Roman" w:eastAsia="Times New Roman" w:hAnsi="Times New Roman" w:cs="Times New Roman"/>
+          <w:rFonts w:ascii="Times New Roman" w:hAnsi="Times New Roman" w:cs="Times New Roman"/>
           <w:color w:val="333333"/>
           <w:sz w:val="24"/>
           <w:szCs w:val="24"/>
@@ -1186,7 +1176,7 @@
       </w:r>
       <w:r>
         <w:rPr>
-          <w:rFonts w:ascii="Times New Roman" w:eastAsia="Times New Roman" w:hAnsi="Times New Roman" w:cs="Times New Roman"/>
+          <w:rFonts w:ascii="Times New Roman" w:hAnsi="Times New Roman" w:cs="Times New Roman"/>
           <w:color w:val="333333"/>
           <w:sz w:val="24"/>
           <w:szCs w:val="24"/>
@@ -1195,7 +1185,7 @@
       </w:r>
       <w:r>
         <w:rPr>
-          <w:rFonts w:ascii="Times New Roman" w:eastAsia="Times New Roman" w:hAnsi="Times New Roman" w:cs="Times New Roman"/>
+          <w:rFonts w:ascii="Times New Roman" w:hAnsi="Times New Roman" w:cs="Times New Roman"/>
           <w:color w:val="333333"/>
           <w:sz w:val="24"/>
           <w:szCs w:val="24"/>
@@ -1204,7 +1194,7 @@
       </w:r>
       <w:r>
         <w:rPr>
-          <w:rFonts w:ascii="Times New Roman" w:eastAsia="Times New Roman" w:hAnsi="Times New Roman" w:cs="Times New Roman"/>
+          <w:rFonts w:ascii="Times New Roman" w:hAnsi="Times New Roman" w:cs="Times New Roman"/>
           <w:noProof/>
           <w:color w:val="333333"/>
           <w:sz w:val="24"/>
@@ -1215,7 +1205,7 @@
       <w:proofErr w:type="spellStart"/>
       <w:r>
         <w:rPr>
-          <w:rFonts w:ascii="Times New Roman" w:eastAsia="Times New Roman" w:hAnsi="Times New Roman" w:cs="Times New Roman"/>
+          <w:rFonts w:ascii="Times New Roman" w:hAnsi="Times New Roman" w:cs="Times New Roman"/>
           <w:noProof/>
           <w:color w:val="333333"/>
           <w:sz w:val="24"/>
@@ -1226,7 +1216,7 @@
       <w:proofErr w:type="spellEnd"/>
       <w:r>
         <w:rPr>
-          <w:rFonts w:ascii="Times New Roman" w:eastAsia="Times New Roman" w:hAnsi="Times New Roman" w:cs="Times New Roman"/>
+          <w:rFonts w:ascii="Times New Roman" w:hAnsi="Times New Roman" w:cs="Times New Roman"/>
           <w:noProof/>
           <w:color w:val="333333"/>
           <w:sz w:val="24"/>
@@ -1236,7 +1226,7 @@
       </w:r>
       <w:r>
         <w:rPr>
-          <w:rFonts w:ascii="Times New Roman" w:eastAsia="Times New Roman" w:hAnsi="Times New Roman" w:cs="Times New Roman"/>
+          <w:rFonts w:ascii="Times New Roman" w:hAnsi="Times New Roman" w:cs="Times New Roman"/>
           <w:color w:val="333333"/>
           <w:sz w:val="24"/>
           <w:szCs w:val="24"/>
@@ -1245,26 +1235,17 @@
       </w:r>
       <w:r>
         <w:rPr>
-          <w:rFonts w:ascii="Times New Roman" w:eastAsia="Times New Roman" w:hAnsi="Times New Roman" w:cs="Times New Roman"/>
-          <w:color w:val="333333"/>
-          <w:sz w:val="24"/>
-          <w:szCs w:val="24"/>
-        </w:rPr>
-        <w:t>. Another seven were available from</w:t>
-      </w:r>
-      <w:r>
-        <w:rPr>
-          <w:rFonts w:ascii="Times New Roman" w:eastAsia="Times New Roman" w:hAnsi="Times New Roman" w:cs="Times New Roman"/>
-          <w:color w:val="333333"/>
-          <w:sz w:val="24"/>
-          <w:szCs w:val="24"/>
-        </w:rPr>
-        <w:t> </w:t>
+          <w:rFonts w:ascii="Times New Roman" w:hAnsi="Times New Roman" w:cs="Times New Roman"/>
+          <w:color w:val="333333"/>
+          <w:sz w:val="24"/>
+          <w:szCs w:val="24"/>
+        </w:rPr>
+        <w:t>. Another seven were available from </w:t>
       </w:r>
       <w:hyperlink r:id="rId6" w:tgtFrame="_blank" w:history="1">
         <w:r>
           <w:rPr>
-            <w:rFonts w:ascii="Times New Roman" w:eastAsia="Times New Roman" w:hAnsi="Times New Roman" w:cs="Times New Roman"/>
+            <w:rFonts w:ascii="Times New Roman" w:hAnsi="Times New Roman" w:cs="Times New Roman"/>
             <w:color w:val="4183C4"/>
             <w:sz w:val="24"/>
             <w:szCs w:val="24"/>
@@ -1276,7 +1257,7 @@
       </w:hyperlink>
       <w:r>
         <w:rPr>
-          <w:rFonts w:ascii="Times New Roman" w:eastAsia="Times New Roman" w:hAnsi="Times New Roman" w:cs="Times New Roman"/>
+          <w:rFonts w:ascii="Times New Roman" w:hAnsi="Times New Roman" w:cs="Times New Roman"/>
           <w:color w:val="333333"/>
           <w:sz w:val="24"/>
           <w:szCs w:val="24"/>
@@ -1285,7 +1266,7 @@
       </w:r>
       <w:r>
         <w:rPr>
-          <w:rFonts w:ascii="Times New Roman" w:eastAsia="Times New Roman" w:hAnsi="Times New Roman" w:cs="Times New Roman"/>
+          <w:rFonts w:ascii="Times New Roman" w:hAnsi="Times New Roman" w:cs="Times New Roman"/>
           <w:color w:val="333333"/>
           <w:sz w:val="24"/>
           <w:szCs w:val="24"/>
@@ -1294,7 +1275,7 @@
       </w:r>
       <w:r>
         <w:rPr>
-          <w:rFonts w:ascii="Times New Roman" w:eastAsia="Times New Roman" w:hAnsi="Times New Roman" w:cs="Times New Roman"/>
+          <w:rFonts w:ascii="Times New Roman" w:hAnsi="Times New Roman" w:cs="Times New Roman"/>
           <w:color w:val="333333"/>
           <w:sz w:val="24"/>
           <w:szCs w:val="24"/>
@@ -1303,7 +1284,7 @@
       </w:r>
       <w:r>
         <w:rPr>
-          <w:rFonts w:ascii="Times New Roman" w:eastAsia="Times New Roman" w:hAnsi="Times New Roman" w:cs="Times New Roman"/>
+          <w:rFonts w:ascii="Times New Roman" w:hAnsi="Times New Roman" w:cs="Times New Roman"/>
           <w:color w:val="333333"/>
           <w:sz w:val="24"/>
           <w:szCs w:val="24"/>
@@ -1312,7 +1293,7 @@
       </w:r>
       <w:r>
         <w:rPr>
-          <w:rFonts w:ascii="Times New Roman" w:eastAsia="Times New Roman" w:hAnsi="Times New Roman" w:cs="Times New Roman"/>
+          <w:rFonts w:ascii="Times New Roman" w:hAnsi="Times New Roman" w:cs="Times New Roman"/>
           <w:noProof/>
           <w:color w:val="333333"/>
           <w:sz w:val="24"/>
@@ -1322,7 +1303,7 @@
       </w:r>
       <w:r>
         <w:rPr>
-          <w:rFonts w:ascii="Times New Roman" w:eastAsia="Times New Roman" w:hAnsi="Times New Roman" w:cs="Times New Roman"/>
+          <w:rFonts w:ascii="Times New Roman" w:hAnsi="Times New Roman" w:cs="Times New Roman"/>
           <w:color w:val="333333"/>
           <w:sz w:val="24"/>
           <w:szCs w:val="24"/>
@@ -1331,7 +1312,7 @@
       </w:r>
       <w:r>
         <w:rPr>
-          <w:rFonts w:ascii="Times New Roman" w:eastAsia="Times New Roman" w:hAnsi="Times New Roman" w:cs="Times New Roman"/>
+          <w:rFonts w:ascii="Times New Roman" w:hAnsi="Times New Roman" w:cs="Times New Roman"/>
           <w:color w:val="333333"/>
           <w:sz w:val="24"/>
           <w:szCs w:val="24"/>
@@ -1340,7 +1321,7 @@
       </w:r>
       <w:r>
         <w:rPr>
-          <w:rFonts w:ascii="Times New Roman" w:eastAsia="Times New Roman" w:hAnsi="Times New Roman" w:cs="Times New Roman"/>
+          <w:rFonts w:ascii="Times New Roman" w:hAnsi="Times New Roman" w:cs="Times New Roman"/>
           <w:color w:val="333333"/>
           <w:sz w:val="24"/>
           <w:szCs w:val="24"/>
@@ -1351,7 +1332,7 @@
         <w:proofErr w:type="spellStart"/>
         <w:r>
           <w:rPr>
-            <w:rFonts w:ascii="Times New Roman" w:eastAsia="Times New Roman" w:hAnsi="Times New Roman" w:cs="Times New Roman"/>
+            <w:rFonts w:ascii="Times New Roman" w:hAnsi="Times New Roman" w:cs="Times New Roman"/>
             <w:color w:val="4183C4"/>
             <w:sz w:val="24"/>
             <w:szCs w:val="24"/>
@@ -1363,7 +1344,7 @@
         <w:proofErr w:type="spellEnd"/>
         <w:r>
           <w:rPr>
-            <w:rFonts w:ascii="Times New Roman" w:eastAsia="Times New Roman" w:hAnsi="Times New Roman" w:cs="Times New Roman"/>
+            <w:rFonts w:ascii="Times New Roman" w:hAnsi="Times New Roman" w:cs="Times New Roman"/>
             <w:color w:val="4183C4"/>
             <w:sz w:val="24"/>
             <w:szCs w:val="24"/>
@@ -1375,7 +1356,7 @@
       </w:hyperlink>
       <w:r>
         <w:rPr>
-          <w:rFonts w:ascii="Times New Roman" w:eastAsia="Times New Roman" w:hAnsi="Times New Roman" w:cs="Times New Roman"/>
+          <w:rFonts w:ascii="Times New Roman" w:hAnsi="Times New Roman" w:cs="Times New Roman"/>
           <w:color w:val="333333"/>
           <w:sz w:val="24"/>
           <w:szCs w:val="24"/>
@@ -1384,7 +1365,7 @@
       </w:r>
       <w:r>
         <w:rPr>
-          <w:rFonts w:ascii="Times New Roman" w:eastAsia="Times New Roman" w:hAnsi="Times New Roman" w:cs="Times New Roman"/>
+          <w:rFonts w:ascii="Times New Roman" w:hAnsi="Times New Roman" w:cs="Times New Roman"/>
           <w:color w:val="333333"/>
           <w:sz w:val="24"/>
           <w:szCs w:val="24"/>
@@ -1393,7 +1374,7 @@
       </w:r>
       <w:r>
         <w:rPr>
-          <w:rFonts w:ascii="Times New Roman" w:eastAsia="Times New Roman" w:hAnsi="Times New Roman" w:cs="Times New Roman"/>
+          <w:rFonts w:ascii="Times New Roman" w:hAnsi="Times New Roman" w:cs="Times New Roman"/>
           <w:color w:val="333333"/>
           <w:sz w:val="24"/>
           <w:szCs w:val="24"/>
@@ -1402,7 +1383,7 @@
       </w:r>
       <w:r>
         <w:rPr>
-          <w:rFonts w:ascii="Times New Roman" w:eastAsia="Times New Roman" w:hAnsi="Times New Roman" w:cs="Times New Roman"/>
+          <w:rFonts w:ascii="Times New Roman" w:hAnsi="Times New Roman" w:cs="Times New Roman"/>
           <w:color w:val="333333"/>
           <w:sz w:val="24"/>
           <w:szCs w:val="24"/>
@@ -1411,7 +1392,7 @@
       </w:r>
       <w:r>
         <w:rPr>
-          <w:rFonts w:ascii="Times New Roman" w:eastAsia="Times New Roman" w:hAnsi="Times New Roman" w:cs="Times New Roman"/>
+          <w:rFonts w:ascii="Times New Roman" w:hAnsi="Times New Roman" w:cs="Times New Roman"/>
           <w:noProof/>
           <w:color w:val="333333"/>
           <w:sz w:val="24"/>
@@ -1421,7 +1402,7 @@
       </w:r>
       <w:r>
         <w:rPr>
-          <w:rFonts w:ascii="Times New Roman" w:eastAsia="Times New Roman" w:hAnsi="Times New Roman" w:cs="Times New Roman"/>
+          <w:rFonts w:ascii="Times New Roman" w:hAnsi="Times New Roman" w:cs="Times New Roman"/>
           <w:color w:val="333333"/>
           <w:sz w:val="24"/>
           <w:szCs w:val="24"/>
@@ -1430,7 +1411,7 @@
       </w:r>
       <w:r>
         <w:rPr>
-          <w:rFonts w:ascii="Times New Roman" w:eastAsia="Times New Roman" w:hAnsi="Times New Roman" w:cs="Times New Roman"/>
+          <w:rFonts w:ascii="Times New Roman" w:hAnsi="Times New Roman" w:cs="Times New Roman"/>
           <w:color w:val="333333"/>
           <w:sz w:val="24"/>
           <w:szCs w:val="24"/>
@@ -1439,7 +1420,7 @@
       </w:r>
       <w:r>
         <w:rPr>
-          <w:rFonts w:ascii="Times New Roman" w:eastAsia="Times New Roman" w:hAnsi="Times New Roman" w:cs="Times New Roman"/>
+          <w:rFonts w:ascii="Times New Roman" w:hAnsi="Times New Roman" w:cs="Times New Roman"/>
           <w:color w:val="333333"/>
           <w:sz w:val="24"/>
           <w:szCs w:val="24"/>
@@ -1448,7 +1429,7 @@
       </w:r>
       <w:r>
         <w:rPr>
-          <w:rFonts w:ascii="Times New Roman" w:eastAsia="Times New Roman" w:hAnsi="Times New Roman" w:cs="Times New Roman"/>
+          <w:rFonts w:ascii="Times New Roman" w:hAnsi="Times New Roman" w:cs="Times New Roman"/>
           <w:color w:val="333333"/>
           <w:sz w:val="24"/>
           <w:szCs w:val="24"/>
@@ -1457,7 +1438,7 @@
       </w:r>
       <w:r>
         <w:rPr>
-          <w:rFonts w:ascii="Times New Roman" w:eastAsia="Times New Roman" w:hAnsi="Times New Roman" w:cs="Times New Roman"/>
+          <w:rFonts w:ascii="Times New Roman" w:hAnsi="Times New Roman" w:cs="Times New Roman"/>
           <w:color w:val="333333"/>
           <w:sz w:val="24"/>
           <w:szCs w:val="24"/>
@@ -1466,7 +1447,7 @@
       </w:r>
       <w:r>
         <w:rPr>
-          <w:rFonts w:ascii="Times New Roman" w:eastAsia="Times New Roman" w:hAnsi="Times New Roman" w:cs="Times New Roman"/>
+          <w:rFonts w:ascii="Times New Roman" w:hAnsi="Times New Roman" w:cs="Times New Roman"/>
           <w:color w:val="333333"/>
           <w:sz w:val="24"/>
           <w:szCs w:val="24"/>
@@ -1475,7 +1456,7 @@
       </w:r>
       <w:r>
         <w:rPr>
-          <w:rFonts w:ascii="Times New Roman" w:eastAsia="Times New Roman" w:hAnsi="Times New Roman" w:cs="Times New Roman"/>
+          <w:rFonts w:ascii="Times New Roman" w:hAnsi="Times New Roman" w:cs="Times New Roman"/>
           <w:noProof/>
           <w:color w:val="333333"/>
           <w:sz w:val="24"/>
@@ -1485,7 +1466,7 @@
       </w:r>
       <w:r>
         <w:rPr>
-          <w:rFonts w:ascii="Times New Roman" w:eastAsia="Times New Roman" w:hAnsi="Times New Roman" w:cs="Times New Roman"/>
+          <w:rFonts w:ascii="Times New Roman" w:hAnsi="Times New Roman" w:cs="Times New Roman"/>
           <w:color w:val="333333"/>
           <w:sz w:val="24"/>
           <w:szCs w:val="24"/>
@@ -1494,7 +1475,7 @@
       </w:r>
       <w:r>
         <w:rPr>
-          <w:rFonts w:ascii="Times New Roman" w:eastAsia="Times New Roman" w:hAnsi="Times New Roman" w:cs="Times New Roman"/>
+          <w:rFonts w:ascii="Times New Roman" w:hAnsi="Times New Roman" w:cs="Times New Roman"/>
           <w:color w:val="333333"/>
           <w:sz w:val="24"/>
           <w:szCs w:val="24"/>
@@ -1503,7 +1484,7 @@
       </w:r>
       <w:r>
         <w:rPr>
-          <w:rFonts w:ascii="Times New Roman" w:eastAsia="Times New Roman" w:hAnsi="Times New Roman" w:cs="Times New Roman"/>
+          <w:rFonts w:ascii="Times New Roman" w:hAnsi="Times New Roman" w:cs="Times New Roman"/>
           <w:color w:val="333333"/>
           <w:sz w:val="24"/>
           <w:szCs w:val="24"/>
@@ -1513,19 +1494,31 @@
       <w:hyperlink r:id="rId8" w:tgtFrame="_blank" w:history="1">
         <w:r>
           <w:rPr>
-            <w:rFonts w:ascii="Times New Roman" w:eastAsia="Times New Roman" w:hAnsi="Times New Roman" w:cs="Times New Roman"/>
+            <w:rFonts w:ascii="Times New Roman" w:hAnsi="Times New Roman" w:cs="Times New Roman"/>
             <w:color w:val="4183C4"/>
             <w:sz w:val="24"/>
             <w:szCs w:val="24"/>
             <w:u w:val="single"/>
             <w:bdr w:val="none" w:sz="0" w:space="0" w:color="auto" w:frame="1"/>
           </w:rPr>
-          <w:t>Interaction Web Database</w:t>
+          <w:t xml:space="preserve">Interaction </w:t>
+        </w:r>
+        <w:r>
+          <w:rPr>
+            <w:rFonts w:ascii="Times New Roman" w:hAnsi="Times New Roman" w:cs="Times New Roman"/>
+            <w:color w:val="4183C4"/>
+            <w:sz w:val="24"/>
+            <w:szCs w:val="24"/>
+            <w:u w:val="single"/>
+            <w:bdr w:val="none" w:sz="0" w:space="0" w:color="auto" w:frame="1"/>
+          </w:rPr>
+          <w:lastRenderedPageBreak/>
+          <w:t>Web Database</w:t>
         </w:r>
       </w:hyperlink>
       <w:r>
         <w:rPr>
-          <w:rFonts w:ascii="Times New Roman" w:eastAsia="Times New Roman" w:hAnsi="Times New Roman" w:cs="Times New Roman"/>
+          <w:rFonts w:ascii="Times New Roman" w:hAnsi="Times New Roman" w:cs="Times New Roman"/>
           <w:color w:val="333333"/>
           <w:sz w:val="24"/>
           <w:szCs w:val="24"/>
@@ -1534,7 +1527,7 @@
       </w:r>
       <w:r>
         <w:rPr>
-          <w:rFonts w:ascii="Times New Roman" w:eastAsia="Times New Roman" w:hAnsi="Times New Roman" w:cs="Times New Roman"/>
+          <w:rFonts w:ascii="Times New Roman" w:hAnsi="Times New Roman" w:cs="Times New Roman"/>
           <w:color w:val="333333"/>
           <w:sz w:val="24"/>
           <w:szCs w:val="24"/>
@@ -1543,7 +1536,7 @@
       </w:r>
       <w:r>
         <w:rPr>
-          <w:rFonts w:ascii="Times New Roman" w:eastAsia="Times New Roman" w:hAnsi="Times New Roman" w:cs="Times New Roman"/>
+          <w:rFonts w:ascii="Times New Roman" w:hAnsi="Times New Roman" w:cs="Times New Roman"/>
           <w:color w:val="333333"/>
           <w:sz w:val="24"/>
           <w:szCs w:val="24"/>
@@ -1552,7 +1545,7 @@
       </w:r>
       <w:r>
         <w:rPr>
-          <w:rFonts w:ascii="Times New Roman" w:eastAsia="Times New Roman" w:hAnsi="Times New Roman" w:cs="Times New Roman"/>
+          <w:rFonts w:ascii="Times New Roman" w:hAnsi="Times New Roman" w:cs="Times New Roman"/>
           <w:color w:val="333333"/>
           <w:sz w:val="24"/>
           <w:szCs w:val="24"/>
@@ -1561,7 +1554,7 @@
       </w:r>
       <w:r>
         <w:rPr>
-          <w:rFonts w:ascii="Times New Roman" w:eastAsia="Times New Roman" w:hAnsi="Times New Roman" w:cs="Times New Roman"/>
+          <w:rFonts w:ascii="Times New Roman" w:hAnsi="Times New Roman" w:cs="Times New Roman"/>
           <w:noProof/>
           <w:color w:val="333333"/>
           <w:sz w:val="24"/>
@@ -1571,7 +1564,7 @@
       </w:r>
       <w:r>
         <w:rPr>
-          <w:rFonts w:ascii="Times New Roman" w:eastAsia="Times New Roman" w:hAnsi="Times New Roman" w:cs="Times New Roman"/>
+          <w:rFonts w:ascii="Times New Roman" w:hAnsi="Times New Roman" w:cs="Times New Roman"/>
           <w:color w:val="333333"/>
           <w:sz w:val="24"/>
           <w:szCs w:val="24"/>
@@ -1580,7 +1573,7 @@
       </w:r>
       <w:r>
         <w:rPr>
-          <w:rFonts w:ascii="Times New Roman" w:eastAsia="Times New Roman" w:hAnsi="Times New Roman" w:cs="Times New Roman"/>
+          <w:rFonts w:ascii="Times New Roman" w:hAnsi="Times New Roman" w:cs="Times New Roman"/>
           <w:color w:val="333333"/>
           <w:sz w:val="24"/>
           <w:szCs w:val="24"/>
@@ -1590,13 +1583,10 @@
     </w:p>
     <w:p>
       <w:pPr>
-        <w:shd w:val="clear" w:color="auto" w:fill="FFFFFF"/>
-        <w:spacing w:before="300" w:after="150" w:line="240" w:lineRule="auto"/>
-        <w:outlineLvl w:val="2"/>
-        <w:rPr>
-          <w:rFonts w:ascii="Times New Roman" w:eastAsia="Times New Roman" w:hAnsi="Times New Roman" w:cs="Times New Roman"/>
+        <w:spacing w:line="480" w:lineRule="auto"/>
+        <w:rPr>
+          <w:rFonts w:ascii="Times New Roman" w:hAnsi="Times New Roman" w:cs="Times New Roman"/>
           <w:b/>
-          <w:bCs/>
           <w:color w:val="333333"/>
           <w:sz w:val="27"/>
           <w:szCs w:val="27"/>
@@ -1604,9 +1594,8 @@
       </w:pPr>
       <w:r>
         <w:rPr>
-          <w:rFonts w:ascii="Times New Roman" w:eastAsia="Times New Roman" w:hAnsi="Times New Roman" w:cs="Times New Roman"/>
+          <w:rFonts w:ascii="Times New Roman" w:hAnsi="Times New Roman" w:cs="Times New Roman"/>
           <w:b/>
-          <w:bCs/>
           <w:color w:val="333333"/>
           <w:sz w:val="27"/>
           <w:szCs w:val="27"/>
@@ -1616,18 +1605,18 @@
     </w:p>
     <w:p>
       <w:pPr>
-        <w:shd w:val="clear" w:color="auto" w:fill="FFFFFF"/>
-        <w:spacing w:after="0" w:line="240" w:lineRule="auto"/>
-        <w:rPr>
-          <w:rFonts w:ascii="Times New Roman" w:eastAsia="Times New Roman" w:hAnsi="Times New Roman" w:cs="Times New Roman"/>
-          <w:color w:val="333333"/>
-          <w:sz w:val="24"/>
-          <w:szCs w:val="24"/>
-        </w:rPr>
-      </w:pPr>
-      <w:r>
-        <w:rPr>
-          <w:rFonts w:ascii="Times New Roman" w:eastAsia="Times New Roman" w:hAnsi="Times New Roman" w:cs="Times New Roman"/>
+        <w:spacing w:line="480" w:lineRule="auto"/>
+        <w:ind w:firstLine="720"/>
+        <w:rPr>
+          <w:rFonts w:ascii="Times New Roman" w:hAnsi="Times New Roman" w:cs="Times New Roman"/>
+          <w:color w:val="333333"/>
+          <w:sz w:val="24"/>
+          <w:szCs w:val="24"/>
+        </w:rPr>
+      </w:pPr>
+      <w:r>
+        <w:rPr>
+          <w:rFonts w:ascii="Times New Roman" w:hAnsi="Times New Roman" w:cs="Times New Roman"/>
           <w:color w:val="333333"/>
           <w:sz w:val="24"/>
           <w:szCs w:val="24"/>
@@ -1636,7 +1625,7 @@
       </w:r>
       <w:r>
         <w:rPr>
-          <w:rFonts w:ascii="Times New Roman" w:eastAsia="Times New Roman" w:hAnsi="Times New Roman" w:cs="Times New Roman"/>
+          <w:rFonts w:ascii="Times New Roman" w:hAnsi="Times New Roman" w:cs="Times New Roman"/>
           <w:color w:val="333333"/>
           <w:sz w:val="24"/>
           <w:szCs w:val="24"/>
@@ -1646,7 +1635,7 @@
       <w:proofErr w:type="spellStart"/>
       <w:r>
         <w:rPr>
-          <w:rFonts w:ascii="Times New Roman" w:eastAsia="Times New Roman" w:hAnsi="Times New Roman" w:cs="Times New Roman"/>
+          <w:rFonts w:ascii="Times New Roman" w:hAnsi="Times New Roman" w:cs="Times New Roman"/>
           <w:i/>
           <w:color w:val="333333"/>
           <w:sz w:val="24"/>
@@ -1657,7 +1646,7 @@
       <w:proofErr w:type="spellEnd"/>
       <w:r>
         <w:rPr>
-          <w:rFonts w:ascii="Times New Roman" w:eastAsia="Times New Roman" w:hAnsi="Times New Roman" w:cs="Times New Roman"/>
+          <w:rFonts w:ascii="Times New Roman" w:hAnsi="Times New Roman" w:cs="Times New Roman"/>
           <w:color w:val="333333"/>
           <w:sz w:val="24"/>
           <w:szCs w:val="24"/>
@@ -1666,7 +1655,7 @@
       </w:r>
       <w:r>
         <w:rPr>
-          <w:rFonts w:ascii="Times New Roman" w:eastAsia="Times New Roman" w:hAnsi="Times New Roman" w:cs="Times New Roman"/>
+          <w:rFonts w:ascii="Times New Roman" w:hAnsi="Times New Roman" w:cs="Times New Roman"/>
           <w:color w:val="333333"/>
           <w:sz w:val="24"/>
           <w:szCs w:val="24"/>
@@ -1676,7 +1665,7 @@
       <w:proofErr w:type="spellStart"/>
       <w:r>
         <w:rPr>
-          <w:rFonts w:ascii="Times New Roman" w:eastAsia="Times New Roman" w:hAnsi="Times New Roman" w:cs="Times New Roman"/>
+          <w:rFonts w:ascii="Times New Roman" w:hAnsi="Times New Roman" w:cs="Times New Roman"/>
           <w:i/>
           <w:color w:val="333333"/>
           <w:sz w:val="24"/>
@@ -1687,7 +1676,7 @@
       <w:proofErr w:type="spellEnd"/>
       <w:r>
         <w:rPr>
-          <w:rFonts w:ascii="Times New Roman" w:eastAsia="Times New Roman" w:hAnsi="Times New Roman" w:cs="Times New Roman"/>
+          <w:rFonts w:ascii="Times New Roman" w:hAnsi="Times New Roman" w:cs="Times New Roman"/>
           <w:i/>
           <w:color w:val="333333"/>
           <w:sz w:val="24"/>
@@ -1697,7 +1686,92 @@
       </w:r>
       <w:r>
         <w:rPr>
-          <w:rFonts w:ascii="Times New Roman" w:eastAsia="Times New Roman" w:hAnsi="Times New Roman" w:cs="Times New Roman"/>
+          <w:rFonts w:ascii="Times New Roman" w:hAnsi="Times New Roman" w:cs="Times New Roman"/>
+          <w:color w:val="333333"/>
+          <w:sz w:val="24"/>
+          <w:szCs w:val="24"/>
+        </w:rPr>
+        <w:t> package</w:t>
+      </w:r>
+      <w:r>
+        <w:rPr>
+          <w:rFonts w:ascii="Times New Roman" w:hAnsi="Times New Roman" w:cs="Times New Roman"/>
+          <w:color w:val="333333"/>
+          <w:sz w:val="24"/>
+          <w:szCs w:val="24"/>
+        </w:rPr>
+        <w:t xml:space="preserve"> </w:t>
+      </w:r>
+      <w:r>
+        <w:rPr>
+          <w:rFonts w:ascii="Times New Roman" w:hAnsi="Times New Roman" w:cs="Times New Roman"/>
+          <w:color w:val="333333"/>
+          <w:sz w:val="24"/>
+          <w:szCs w:val="24"/>
+        </w:rPr>
+        <w:fldChar w:fldCharType="begin" w:fldLock="1"/>
+      </w:r>
+      <w:r>
+        <w:rPr>
+          <w:rFonts w:ascii="Times New Roman" w:hAnsi="Times New Roman" w:cs="Times New Roman"/>
+          <w:color w:val="333333"/>
+          <w:sz w:val="24"/>
+          <w:szCs w:val="24"/>
+        </w:rPr>
+        <w:instrText>ADDIN CSL_CITATION { "citationItems" : [ { "id" : "ITEM-1", "itemData" : { "author" : [ { "dropping-particle" : "", "family" : "Cs\u00e1rdi", "given" : "G\u00e1bor", "non-dropping-particle" : "", "parse-names" : false, "suffix" : "" }, { "dropping-particle" : "", "family" : "Nepusz", "given" : "Tam\u00e1s", "non-dropping-particle" : "", "parse-names" : false, "suffix" : "" } ], "container-title" : "Complex Systems", "id" : "ITEM-1", "issued" : { "date-parts" : [ [ "2006" ] ] }, "title" : "The igraph software package for complex network research", "type" : "article-journal", "volume" : "1695" }, "uris" : [ "http://www.mendeley.com/documents/?uuid=6c3b6729-eba4-4d11-b8d6-ab57281d0e1c" ] } ], "mendeley" : { "previouslyFormattedCitation" : "(Cs\u00e1rdi and Nepusz 2006)" }, "properties" : { "noteIndex" : 0 }, "schema" : "https://github.com/citation-style-language/schema/raw/master/csl-citation.json" }</w:instrText>
+      </w:r>
+      <w:r>
+        <w:rPr>
+          <w:rFonts w:ascii="Times New Roman" w:hAnsi="Times New Roman" w:cs="Times New Roman"/>
+          <w:color w:val="333333"/>
+          <w:sz w:val="24"/>
+          <w:szCs w:val="24"/>
+        </w:rPr>
+        <w:fldChar w:fldCharType="separate"/>
+      </w:r>
+      <w:r>
+        <w:rPr>
+          <w:rFonts w:ascii="Times New Roman" w:hAnsi="Times New Roman" w:cs="Times New Roman"/>
+          <w:noProof/>
+          <w:color w:val="333333"/>
+          <w:sz w:val="24"/>
+          <w:szCs w:val="24"/>
+        </w:rPr>
+        <w:t>(Csárdi and Nepusz 2006)</w:t>
+      </w:r>
+      <w:r>
+        <w:rPr>
+          <w:rFonts w:ascii="Times New Roman" w:hAnsi="Times New Roman" w:cs="Times New Roman"/>
+          <w:color w:val="333333"/>
+          <w:sz w:val="24"/>
+          <w:szCs w:val="24"/>
+        </w:rPr>
+        <w:fldChar w:fldCharType="end"/>
+      </w:r>
+      <w:r>
+        <w:rPr>
+          <w:rFonts w:ascii="Times New Roman" w:hAnsi="Times New Roman" w:cs="Times New Roman"/>
+          <w:color w:val="333333"/>
+          <w:sz w:val="24"/>
+          <w:szCs w:val="24"/>
+        </w:rPr>
+        <w:t xml:space="preserve"> in R </w:t>
+      </w:r>
+      <w:r>
+        <w:rPr>
+          <w:rFonts w:ascii="Times New Roman" w:hAnsi="Times New Roman" w:cs="Times New Roman"/>
+          <w:i/>
+          <w:iCs/>
+          <w:color w:val="333333"/>
+          <w:sz w:val="24"/>
+          <w:szCs w:val="24"/>
+          <w:bdr w:val="none" w:sz="0" w:space="0" w:color="auto" w:frame="1"/>
+        </w:rPr>
+        <w:t>version 3.0</w:t>
+      </w:r>
+      <w:r>
+        <w:rPr>
+          <w:rFonts w:ascii="Times New Roman" w:hAnsi="Times New Roman" w:cs="Times New Roman"/>
           <w:color w:val="333333"/>
           <w:sz w:val="24"/>
           <w:szCs w:val="24"/>
@@ -1706,25 +1780,7 @@
       </w:r>
       <w:r>
         <w:rPr>
-          <w:rFonts w:ascii="Times New Roman" w:eastAsia="Times New Roman" w:hAnsi="Times New Roman" w:cs="Times New Roman"/>
-          <w:color w:val="333333"/>
-          <w:sz w:val="24"/>
-          <w:szCs w:val="24"/>
-        </w:rPr>
-        <w:t>package</w:t>
-      </w:r>
-      <w:r>
-        <w:rPr>
-          <w:rFonts w:ascii="Times New Roman" w:eastAsia="Times New Roman" w:hAnsi="Times New Roman" w:cs="Times New Roman"/>
-          <w:color w:val="333333"/>
-          <w:sz w:val="24"/>
-          <w:szCs w:val="24"/>
-        </w:rPr>
-        <w:t xml:space="preserve"> </w:t>
-      </w:r>
-      <w:r>
-        <w:rPr>
-          <w:rFonts w:ascii="Times New Roman" w:eastAsia="Times New Roman" w:hAnsi="Times New Roman" w:cs="Times New Roman"/>
+          <w:rFonts w:ascii="Times New Roman" w:hAnsi="Times New Roman" w:cs="Times New Roman"/>
           <w:color w:val="333333"/>
           <w:sz w:val="24"/>
           <w:szCs w:val="24"/>
@@ -1733,16 +1789,16 @@
       </w:r>
       <w:r>
         <w:rPr>
-          <w:rFonts w:ascii="Times New Roman" w:eastAsia="Times New Roman" w:hAnsi="Times New Roman" w:cs="Times New Roman"/>
-          <w:color w:val="333333"/>
-          <w:sz w:val="24"/>
-          <w:szCs w:val="24"/>
-        </w:rPr>
-        <w:instrText>ADDIN CSL_CITATION { "citationItems" : [ { "id" : "ITEM-1", "itemData" : { "author" : [ { "dropping-particle" : "", "family" : "Cs\u00e1rdi", "given" : "G\u00e1bor", "non-dropping-particle" : "", "parse-names" : false, "suffix" : "" }, { "dropping-particle" : "", "family" : "Nepusz", "given" : "Tam\u00e1s", "non-dropping-particle" : "", "parse-names" : false, "suffix" : "" } ], "container-title" : "Complex Systems", "id" : "ITEM-1", "issued" : { "date-parts" : [ [ "2006" ] ] }, "title" : "The igraph software package for complex network research", "type" : "article-journal", "volume" : "1695" }, "uris" : [ "http://www.mendeley.com/documents/?uuid=6c3b6729-eba4-4d11-b8d6-ab57281d0e1c" ] } ], "mendeley" : { "previouslyFormattedCitation" : "(Cs\u00e1rdi and Nepusz 2006)" }, "properties" : { "noteIndex" : 0 }, "schema" : "https://github.com/citation-style-language/schema/raw/master/csl-citation.json" }</w:instrText>
-      </w:r>
-      <w:r>
-        <w:rPr>
-          <w:rFonts w:ascii="Times New Roman" w:eastAsia="Times New Roman" w:hAnsi="Times New Roman" w:cs="Times New Roman"/>
+          <w:rFonts w:ascii="Times New Roman" w:hAnsi="Times New Roman" w:cs="Times New Roman"/>
+          <w:color w:val="333333"/>
+          <w:sz w:val="24"/>
+          <w:szCs w:val="24"/>
+        </w:rPr>
+        <w:instrText>ADDIN CSL_CITATION { "citationItems" : [ { "id" : "ITEM-1", "itemData" : { "DOI" : "10.1007/978-3-540-74686-7", "ISBN" : "3900051070", "ISSN" : "16000706", "abstract" : "R Foundation for Statistical Computing, Vienna, Austria. ISBN 3-900051-07-0, URL http://www.R-project.org/.", "author" : [ { "dropping-particle" : "", "family" : "R Core Team", "given" : "R", "non-dropping-particle" : "", "parse-names" : false, "suffix" : "" } ], "collection-title" : "R Foundation for Statistical Computing", "container-title" : "R Foundation for Statistical Computing", "editor" : [ { "dropping-particle" : "", "family" : "Team", "given" : "R Development Core", "non-dropping-particle" : "", "parse-names" : false, "suffix" : "" } ], "id" : "ITEM-1", "issue" : "2.11.1", "issued" : { "date-parts" : [ [ "2014" ] ] }, "number" : "3.1.0", "publisher" : "R Foundation for Statistical Computing", "publisher-place" : "Vienna, Austria", "title" : "R: A Language and Environment for Statistical Computing", "type" : "article", "volume" : "1" }, "uris" : [ "http://www.mendeley.com/documents/?uuid=250df72e-52a7-4402-8e9b-7f082b8eaf96" ] } ], "mendeley" : { "previouslyFormattedCitation" : "(R Core Team 2014)" }, "properties" : { "noteIndex" : 0 }, "schema" : "https://github.com/citation-style-language/schema/raw/master/csl-citation.json" }</w:instrText>
+      </w:r>
+      <w:r>
+        <w:rPr>
+          <w:rFonts w:ascii="Times New Roman" w:hAnsi="Times New Roman" w:cs="Times New Roman"/>
           <w:color w:val="333333"/>
           <w:sz w:val="24"/>
           <w:szCs w:val="24"/>
@@ -1751,17 +1807,17 @@
       </w:r>
       <w:r>
         <w:rPr>
-          <w:rFonts w:ascii="Times New Roman" w:eastAsia="Times New Roman" w:hAnsi="Times New Roman" w:cs="Times New Roman"/>
-          <w:noProof/>
-          <w:color w:val="333333"/>
-          <w:sz w:val="24"/>
-          <w:szCs w:val="24"/>
-        </w:rPr>
-        <w:t>(Csárdi and Nepusz 2006)</w:t>
-      </w:r>
-      <w:r>
-        <w:rPr>
-          <w:rFonts w:ascii="Times New Roman" w:eastAsia="Times New Roman" w:hAnsi="Times New Roman" w:cs="Times New Roman"/>
+          <w:rFonts w:ascii="Times New Roman" w:hAnsi="Times New Roman" w:cs="Times New Roman"/>
+          <w:noProof/>
+          <w:color w:val="333333"/>
+          <w:sz w:val="24"/>
+          <w:szCs w:val="24"/>
+        </w:rPr>
+        <w:t>(R Core Team 2014)</w:t>
+      </w:r>
+      <w:r>
+        <w:rPr>
+          <w:rFonts w:ascii="Times New Roman" w:hAnsi="Times New Roman" w:cs="Times New Roman"/>
           <w:color w:val="333333"/>
           <w:sz w:val="24"/>
           <w:szCs w:val="24"/>
@@ -1770,92 +1826,7 @@
       </w:r>
       <w:r>
         <w:rPr>
-          <w:rFonts w:ascii="Times New Roman" w:eastAsia="Times New Roman" w:hAnsi="Times New Roman" w:cs="Times New Roman"/>
-          <w:color w:val="333333"/>
-          <w:sz w:val="24"/>
-          <w:szCs w:val="24"/>
-        </w:rPr>
-        <w:t xml:space="preserve"> in R</w:t>
-      </w:r>
-      <w:r>
-        <w:rPr>
-          <w:rFonts w:ascii="Times New Roman" w:eastAsia="Times New Roman" w:hAnsi="Times New Roman" w:cs="Times New Roman"/>
-          <w:color w:val="333333"/>
-          <w:sz w:val="24"/>
-          <w:szCs w:val="24"/>
-        </w:rPr>
-        <w:t> </w:t>
-      </w:r>
-      <w:r>
-        <w:rPr>
-          <w:rFonts w:ascii="Times New Roman" w:eastAsia="Times New Roman" w:hAnsi="Times New Roman" w:cs="Times New Roman"/>
-          <w:i/>
-          <w:iCs/>
-          <w:color w:val="333333"/>
-          <w:sz w:val="24"/>
-          <w:szCs w:val="24"/>
-          <w:bdr w:val="none" w:sz="0" w:space="0" w:color="auto" w:frame="1"/>
-        </w:rPr>
-        <w:t>version 3.0</w:t>
-      </w:r>
-      <w:r>
-        <w:rPr>
-          <w:rFonts w:ascii="Times New Roman" w:eastAsia="Times New Roman" w:hAnsi="Times New Roman" w:cs="Times New Roman"/>
-          <w:color w:val="333333"/>
-          <w:sz w:val="24"/>
-          <w:szCs w:val="24"/>
-        </w:rPr>
-        <w:t> </w:t>
-      </w:r>
-      <w:r>
-        <w:rPr>
-          <w:rFonts w:ascii="Times New Roman" w:eastAsia="Times New Roman" w:hAnsi="Times New Roman" w:cs="Times New Roman"/>
-          <w:color w:val="333333"/>
-          <w:sz w:val="24"/>
-          <w:szCs w:val="24"/>
-        </w:rPr>
-        <w:fldChar w:fldCharType="begin" w:fldLock="1"/>
-      </w:r>
-      <w:r>
-        <w:rPr>
-          <w:rFonts w:ascii="Times New Roman" w:eastAsia="Times New Roman" w:hAnsi="Times New Roman" w:cs="Times New Roman"/>
-          <w:color w:val="333333"/>
-          <w:sz w:val="24"/>
-          <w:szCs w:val="24"/>
-        </w:rPr>
-        <w:instrText>ADDIN CSL_CITATION { "citationItems" : [ { "id" : "ITEM-1", "itemData" : { "DOI" : "10.1007/978-3-540-74686-7", "ISBN" : "3900051070", "ISSN" : "16000706", "abstract" : "R Foundation for Statistical Computing, Vienna, Austria. ISBN 3-900051-07-0, URL http://www.R-project.org/.", "author" : [ { "dropping-particle" : "", "family" : "R Core Team", "given" : "R", "non-dropping-particle" : "", "parse-names" : false, "suffix" : "" } ], "collection-title" : "R Foundation for Statistical Computing", "container-title" : "R Foundation for Statistical Computing", "editor" : [ { "dropping-particle" : "", "family" : "Team", "given" : "R Development Core", "non-dropping-particle" : "", "parse-names" : false, "suffix" : "" } ], "id" : "ITEM-1", "issue" : "2.11.1", "issued" : { "date-parts" : [ [ "2014" ] ] }, "number" : "3.1.0", "publisher" : "R Foundation for Statistical Computing", "publisher-place" : "Vienna, Austria", "title" : "R: A Language and Environment for Statistical Computing", "type" : "article", "volume" : "1" }, "uris" : [ "http://www.mendeley.com/documents/?uuid=250df72e-52a7-4402-8e9b-7f082b8eaf96" ] } ], "mendeley" : { "previouslyFormattedCitation" : "(R Core Team 2014)" }, "properties" : { "noteIndex" : 0 }, "schema" : "https://github.com/citation-style-language/schema/raw/master/csl-citation.json" }</w:instrText>
-      </w:r>
-      <w:r>
-        <w:rPr>
-          <w:rFonts w:ascii="Times New Roman" w:eastAsia="Times New Roman" w:hAnsi="Times New Roman" w:cs="Times New Roman"/>
-          <w:color w:val="333333"/>
-          <w:sz w:val="24"/>
-          <w:szCs w:val="24"/>
-        </w:rPr>
-        <w:fldChar w:fldCharType="separate"/>
-      </w:r>
-      <w:r>
-        <w:rPr>
-          <w:rFonts w:ascii="Times New Roman" w:eastAsia="Times New Roman" w:hAnsi="Times New Roman" w:cs="Times New Roman"/>
-          <w:noProof/>
-          <w:color w:val="333333"/>
-          <w:sz w:val="24"/>
-          <w:szCs w:val="24"/>
-        </w:rPr>
-        <w:t>(R Core Team 2014)</w:t>
-      </w:r>
-      <w:r>
-        <w:rPr>
-          <w:rFonts w:ascii="Times New Roman" w:eastAsia="Times New Roman" w:hAnsi="Times New Roman" w:cs="Times New Roman"/>
-          <w:color w:val="333333"/>
-          <w:sz w:val="24"/>
-          <w:szCs w:val="24"/>
-        </w:rPr>
-        <w:fldChar w:fldCharType="end"/>
-      </w:r>
-      <w:r>
-        <w:rPr>
-          <w:rFonts w:ascii="Times New Roman" w:eastAsia="Times New Roman" w:hAnsi="Times New Roman" w:cs="Times New Roman"/>
+          <w:rFonts w:ascii="Times New Roman" w:hAnsi="Times New Roman" w:cs="Times New Roman"/>
           <w:color w:val="333333"/>
           <w:sz w:val="24"/>
           <w:szCs w:val="24"/>
@@ -1865,18 +1836,18 @@
     </w:p>
     <w:p>
       <w:pPr>
-        <w:shd w:val="clear" w:color="auto" w:fill="FFFFFF"/>
-        <w:spacing w:before="225" w:after="225" w:line="240" w:lineRule="auto"/>
-        <w:rPr>
-          <w:rFonts w:ascii="Times New Roman" w:eastAsia="Times New Roman" w:hAnsi="Times New Roman" w:cs="Times New Roman"/>
-          <w:color w:val="333333"/>
-          <w:sz w:val="24"/>
-          <w:szCs w:val="24"/>
-        </w:rPr>
-      </w:pPr>
-      <w:r>
-        <w:rPr>
-          <w:rFonts w:ascii="Times New Roman" w:eastAsia="Times New Roman" w:hAnsi="Times New Roman" w:cs="Times New Roman"/>
+        <w:spacing w:line="480" w:lineRule="auto"/>
+        <w:ind w:firstLine="720"/>
+        <w:rPr>
+          <w:rFonts w:ascii="Times New Roman" w:hAnsi="Times New Roman" w:cs="Times New Roman"/>
+          <w:color w:val="333333"/>
+          <w:sz w:val="24"/>
+          <w:szCs w:val="24"/>
+        </w:rPr>
+      </w:pPr>
+      <w:r>
+        <w:rPr>
+          <w:rFonts w:ascii="Times New Roman" w:hAnsi="Times New Roman" w:cs="Times New Roman"/>
           <w:color w:val="333333"/>
           <w:sz w:val="24"/>
           <w:szCs w:val="24"/>
@@ -1885,7 +1856,7 @@
       </w:r>
       <w:r>
         <w:rPr>
-          <w:rFonts w:ascii="Times New Roman" w:eastAsia="Times New Roman" w:hAnsi="Times New Roman" w:cs="Times New Roman"/>
+          <w:rFonts w:ascii="Times New Roman" w:hAnsi="Times New Roman" w:cs="Times New Roman"/>
           <w:color w:val="333333"/>
           <w:sz w:val="24"/>
           <w:szCs w:val="24"/>
@@ -1894,7 +1865,7 @@
       </w:r>
       <w:r>
         <w:rPr>
-          <w:rFonts w:ascii="Times New Roman" w:eastAsia="Times New Roman" w:hAnsi="Times New Roman" w:cs="Times New Roman"/>
+          <w:rFonts w:ascii="Times New Roman" w:hAnsi="Times New Roman" w:cs="Times New Roman"/>
           <w:color w:val="333333"/>
           <w:sz w:val="24"/>
           <w:szCs w:val="24"/>
@@ -1903,7 +1874,7 @@
       </w:r>
       <w:r>
         <w:rPr>
-          <w:rFonts w:ascii="Times New Roman" w:eastAsia="Times New Roman" w:hAnsi="Times New Roman" w:cs="Times New Roman"/>
+          <w:rFonts w:ascii="Times New Roman" w:hAnsi="Times New Roman" w:cs="Times New Roman"/>
           <w:color w:val="333333"/>
           <w:sz w:val="24"/>
           <w:szCs w:val="24"/>
@@ -1912,7 +1883,7 @@
       </w:r>
       <w:r>
         <w:rPr>
-          <w:rFonts w:ascii="Times New Roman" w:eastAsia="Times New Roman" w:hAnsi="Times New Roman" w:cs="Times New Roman"/>
+          <w:rFonts w:ascii="Times New Roman" w:hAnsi="Times New Roman" w:cs="Times New Roman"/>
           <w:color w:val="333333"/>
           <w:sz w:val="24"/>
           <w:szCs w:val="24"/>
@@ -1922,10 +1893,9 @@
     </w:p>
     <w:p>
       <w:pPr>
-        <w:shd w:val="clear" w:color="auto" w:fill="FFFFFF"/>
-        <w:spacing w:after="0" w:line="240" w:lineRule="auto"/>
-        <w:rPr>
-          <w:rFonts w:ascii="Times New Roman" w:eastAsia="Times New Roman" w:hAnsi="Times New Roman" w:cs="Times New Roman"/>
+        <w:spacing w:line="480" w:lineRule="auto"/>
+        <w:rPr>
+          <w:rFonts w:ascii="Times New Roman" w:hAnsi="Times New Roman" w:cs="Times New Roman"/>
           <w:color w:val="333333"/>
           <w:sz w:val="21"/>
           <w:szCs w:val="21"/>
@@ -1937,7 +1907,7 @@
             <m:sSubPr>
               <m:ctrlPr>
                 <w:rPr>
-                  <w:rFonts w:ascii="Cambria Math" w:eastAsia="Times New Roman" w:hAnsi="Cambria Math" w:cs="Times New Roman"/>
+                  <w:rFonts w:ascii="Cambria Math" w:hAnsi="Cambria Math" w:cs="Times New Roman"/>
                   <w:i/>
                   <w:color w:val="333333"/>
                   <w:sz w:val="21"/>
@@ -1948,7 +1918,7 @@
             <m:e>
               <m:r>
                 <w:rPr>
-                  <w:rFonts w:ascii="Cambria Math" w:eastAsia="Times New Roman" w:hAnsi="Cambria Math" w:cs="Times New Roman"/>
+                  <w:rFonts w:ascii="Cambria Math" w:hAnsi="Cambria Math" w:cs="Times New Roman"/>
                   <w:color w:val="333333"/>
                   <w:sz w:val="21"/>
                   <w:szCs w:val="21"/>
@@ -1959,7 +1929,7 @@
             <m:sub>
               <m:r>
                 <w:rPr>
-                  <w:rFonts w:ascii="Cambria Math" w:eastAsia="Times New Roman" w:hAnsi="Cambria Math" w:cs="Times New Roman"/>
+                  <w:rFonts w:ascii="Cambria Math" w:hAnsi="Cambria Math" w:cs="Times New Roman"/>
                   <w:color w:val="333333"/>
                   <w:sz w:val="21"/>
                   <w:szCs w:val="21"/>
@@ -1970,7 +1940,7 @@
           </m:sSub>
           <m:r>
             <w:rPr>
-              <w:rFonts w:ascii="Cambria Math" w:eastAsia="Times New Roman" w:hAnsi="Cambria Math" w:cs="Times New Roman"/>
+              <w:rFonts w:ascii="Cambria Math" w:hAnsi="Cambria Math" w:cs="Times New Roman"/>
               <w:color w:val="333333"/>
               <w:sz w:val="21"/>
               <w:szCs w:val="21"/>
@@ -1981,7 +1951,7 @@
             <m:fPr>
               <m:ctrlPr>
                 <w:rPr>
-                  <w:rFonts w:ascii="Cambria Math" w:eastAsia="Times New Roman" w:hAnsi="Cambria Math" w:cs="Times New Roman"/>
+                  <w:rFonts w:ascii="Cambria Math" w:hAnsi="Cambria Math" w:cs="Times New Roman"/>
                   <w:i/>
                   <w:color w:val="333333"/>
                   <w:sz w:val="21"/>
@@ -1994,7 +1964,7 @@
                 <m:sSubPr>
                   <m:ctrlPr>
                     <w:rPr>
-                      <w:rFonts w:ascii="Cambria Math" w:eastAsia="Times New Roman" w:hAnsi="Cambria Math" w:cs="Times New Roman"/>
+                      <w:rFonts w:ascii="Cambria Math" w:hAnsi="Cambria Math" w:cs="Times New Roman"/>
                       <w:i/>
                       <w:color w:val="333333"/>
                       <w:sz w:val="21"/>
@@ -2005,7 +1975,7 @@
                 <m:e>
                   <m:r>
                     <w:rPr>
-                      <w:rFonts w:ascii="Cambria Math" w:eastAsia="Times New Roman" w:hAnsi="Cambria Math" w:cs="Times New Roman"/>
+                      <w:rFonts w:ascii="Cambria Math" w:hAnsi="Cambria Math" w:cs="Times New Roman"/>
                       <w:color w:val="333333"/>
                       <w:sz w:val="21"/>
                       <w:szCs w:val="21"/>
@@ -2016,7 +1986,7 @@
                 <m:sub>
                   <m:r>
                     <w:rPr>
-                      <w:rFonts w:ascii="Cambria Math" w:eastAsia="Times New Roman" w:hAnsi="Cambria Math" w:cs="Times New Roman"/>
+                      <w:rFonts w:ascii="Cambria Math" w:hAnsi="Cambria Math" w:cs="Times New Roman"/>
                       <w:color w:val="333333"/>
                       <w:sz w:val="21"/>
                       <w:szCs w:val="21"/>
@@ -2027,7 +1997,7 @@
               </m:sSub>
               <m:r>
                 <w:rPr>
-                  <w:rFonts w:ascii="Cambria Math" w:eastAsia="Times New Roman" w:hAnsi="Cambria Math" w:cs="Times New Roman"/>
+                  <w:rFonts w:ascii="Cambria Math" w:hAnsi="Cambria Math" w:cs="Times New Roman"/>
                   <w:color w:val="333333"/>
                   <w:sz w:val="21"/>
                   <w:szCs w:val="21"/>
@@ -2039,7 +2009,7 @@
                   <m:chr m:val="̅"/>
                   <m:ctrlPr>
                     <w:rPr>
-                      <w:rFonts w:ascii="Cambria Math" w:eastAsia="Times New Roman" w:hAnsi="Cambria Math" w:cs="Times New Roman"/>
+                      <w:rFonts w:ascii="Cambria Math" w:hAnsi="Cambria Math" w:cs="Times New Roman"/>
                       <w:i/>
                       <w:color w:val="333333"/>
                       <w:sz w:val="21"/>
@@ -2052,7 +2022,7 @@
                     <m:sSubPr>
                       <m:ctrlPr>
                         <w:rPr>
-                          <w:rFonts w:ascii="Cambria Math" w:eastAsia="Times New Roman" w:hAnsi="Cambria Math" w:cs="Times New Roman"/>
+                          <w:rFonts w:ascii="Cambria Math" w:hAnsi="Cambria Math" w:cs="Times New Roman"/>
                           <w:i/>
                           <w:color w:val="333333"/>
                           <w:sz w:val="21"/>
@@ -2063,7 +2033,7 @@
                     <m:e>
                       <m:r>
                         <w:rPr>
-                          <w:rFonts w:ascii="Cambria Math" w:eastAsia="Times New Roman" w:hAnsi="Cambria Math" w:cs="Times New Roman"/>
+                          <w:rFonts w:ascii="Cambria Math" w:hAnsi="Cambria Math" w:cs="Times New Roman"/>
                           <w:color w:val="333333"/>
                           <w:sz w:val="21"/>
                           <w:szCs w:val="21"/>
@@ -2074,7 +2044,7 @@
                     <m:sub>
                       <m:r>
                         <w:rPr>
-                          <w:rFonts w:ascii="Cambria Math" w:eastAsia="Times New Roman" w:hAnsi="Cambria Math" w:cs="Times New Roman"/>
+                          <w:rFonts w:ascii="Cambria Math" w:hAnsi="Cambria Math" w:cs="Times New Roman"/>
                           <w:color w:val="333333"/>
                           <w:sz w:val="21"/>
                           <w:szCs w:val="21"/>
@@ -2091,7 +2061,7 @@
                 <m:sSubPr>
                   <m:ctrlPr>
                     <w:rPr>
-                      <w:rFonts w:ascii="Cambria Math" w:eastAsia="Times New Roman" w:hAnsi="Cambria Math" w:cs="Times New Roman"/>
+                      <w:rFonts w:ascii="Cambria Math" w:hAnsi="Cambria Math" w:cs="Times New Roman"/>
                       <w:i/>
                       <w:color w:val="333333"/>
                       <w:sz w:val="21"/>
@@ -2102,7 +2072,7 @@
                 <m:e>
                   <m:r>
                     <w:rPr>
-                      <w:rFonts w:ascii="Cambria Math" w:eastAsia="Times New Roman" w:hAnsi="Cambria Math" w:cs="Times New Roman"/>
+                      <w:rFonts w:ascii="Cambria Math" w:hAnsi="Cambria Math" w:cs="Times New Roman"/>
                       <w:color w:val="333333"/>
                       <w:sz w:val="21"/>
                       <w:szCs w:val="21"/>
@@ -2113,7 +2083,7 @@
                 <m:sub>
                   <m:r>
                     <w:rPr>
-                      <w:rFonts w:ascii="Cambria Math" w:eastAsia="Times New Roman" w:hAnsi="Cambria Math" w:cs="Times New Roman"/>
+                      <w:rFonts w:ascii="Cambria Math" w:hAnsi="Cambria Math" w:cs="Times New Roman"/>
                       <w:color w:val="333333"/>
                       <w:sz w:val="21"/>
                       <w:szCs w:val="21"/>
@@ -2129,10 +2099,9 @@
     </w:p>
     <w:p>
       <w:pPr>
-        <w:shd w:val="clear" w:color="auto" w:fill="FFFFFF"/>
-        <w:spacing w:after="0" w:line="240" w:lineRule="auto"/>
-        <w:rPr>
-          <w:rFonts w:ascii="Times New Roman" w:eastAsia="Times New Roman" w:hAnsi="Times New Roman" w:cs="Times New Roman"/>
+        <w:spacing w:line="480" w:lineRule="auto"/>
+        <w:rPr>
+          <w:rFonts w:ascii="Times New Roman" w:hAnsi="Times New Roman" w:cs="Times New Roman"/>
           <w:color w:val="333333"/>
           <w:sz w:val="21"/>
           <w:szCs w:val="21"/>
@@ -2141,18 +2110,17 @@
     </w:p>
     <w:p>
       <w:pPr>
-        <w:shd w:val="clear" w:color="auto" w:fill="FFFFFF"/>
-        <w:spacing w:after="0" w:line="240" w:lineRule="auto"/>
-        <w:rPr>
-          <w:rFonts w:ascii="Times New Roman" w:eastAsia="Times New Roman" w:hAnsi="Times New Roman" w:cs="Times New Roman"/>
-          <w:color w:val="333333"/>
-          <w:sz w:val="24"/>
-          <w:szCs w:val="24"/>
-        </w:rPr>
-      </w:pPr>
-      <w:r>
-        <w:rPr>
-          <w:rFonts w:ascii="Times New Roman" w:eastAsia="Times New Roman" w:hAnsi="Times New Roman" w:cs="Times New Roman"/>
+        <w:spacing w:line="480" w:lineRule="auto"/>
+        <w:rPr>
+          <w:rFonts w:ascii="Times New Roman" w:hAnsi="Times New Roman" w:cs="Times New Roman"/>
+          <w:color w:val="333333"/>
+          <w:sz w:val="24"/>
+          <w:szCs w:val="24"/>
+        </w:rPr>
+      </w:pPr>
+      <w:r>
+        <w:rPr>
+          <w:rFonts w:ascii="Times New Roman" w:hAnsi="Times New Roman" w:cs="Times New Roman"/>
           <w:color w:val="333333"/>
           <w:sz w:val="24"/>
           <w:szCs w:val="24"/>
@@ -2161,7 +2129,7 @@
       </w:r>
       <w:r>
         <w:rPr>
-          <w:rFonts w:ascii="Times New Roman" w:eastAsia="Times New Roman" w:hAnsi="Times New Roman" w:cs="Times New Roman"/>
+          <w:rFonts w:ascii="Times New Roman" w:hAnsi="Times New Roman" w:cs="Times New Roman"/>
           <w:color w:val="333333"/>
           <w:sz w:val="24"/>
           <w:szCs w:val="24"/>
@@ -2170,7 +2138,7 @@
       </w:r>
       <w:r>
         <w:rPr>
-          <w:rFonts w:ascii="Times New Roman" w:eastAsia="Times New Roman" w:hAnsi="Times New Roman" w:cs="Times New Roman"/>
+          <w:rFonts w:ascii="Times New Roman" w:hAnsi="Times New Roman" w:cs="Times New Roman"/>
           <w:color w:val="333333"/>
           <w:sz w:val="24"/>
           <w:szCs w:val="24"/>
@@ -2182,7 +2150,7 @@
           <m:sSubPr>
             <m:ctrlPr>
               <w:rPr>
-                <w:rFonts w:ascii="Cambria Math" w:eastAsia="Times New Roman" w:hAnsi="Cambria Math" w:cs="Times New Roman"/>
+                <w:rFonts w:ascii="Cambria Math" w:hAnsi="Cambria Math" w:cs="Times New Roman"/>
                 <w:i/>
                 <w:color w:val="333333"/>
                 <w:sz w:val="24"/>
@@ -2193,7 +2161,7 @@
           <m:e>
             <m:r>
               <w:rPr>
-                <w:rFonts w:ascii="Cambria Math" w:eastAsia="Times New Roman" w:hAnsi="Cambria Math" w:cs="Times New Roman"/>
+                <w:rFonts w:ascii="Cambria Math" w:hAnsi="Cambria Math" w:cs="Times New Roman"/>
                 <w:color w:val="333333"/>
                 <w:sz w:val="24"/>
                 <w:szCs w:val="24"/>
@@ -2204,7 +2172,7 @@
           <m:sub>
             <m:r>
               <w:rPr>
-                <w:rFonts w:ascii="Cambria Math" w:eastAsia="Times New Roman" w:hAnsi="Cambria Math" w:cs="Times New Roman"/>
+                <w:rFonts w:ascii="Cambria Math" w:hAnsi="Cambria Math" w:cs="Times New Roman"/>
                 <w:color w:val="333333"/>
                 <w:sz w:val="24"/>
                 <w:szCs w:val="24"/>
@@ -2217,7 +2185,7 @@
       <w:proofErr w:type="gramStart"/>
       <w:r>
         <w:rPr>
-          <w:rFonts w:ascii="Times New Roman" w:eastAsia="Times New Roman" w:hAnsi="Times New Roman" w:cs="Times New Roman"/>
+          <w:rFonts w:ascii="Times New Roman" w:hAnsi="Times New Roman" w:cs="Times New Roman"/>
           <w:i/>
           <w:iCs/>
           <w:color w:val="333333"/>
@@ -2229,7 +2197,7 @@
       </w:r>
       <w:r>
         <w:rPr>
-          <w:rFonts w:ascii="Times New Roman" w:eastAsia="Times New Roman" w:hAnsi="Times New Roman" w:cs="Times New Roman"/>
+          <w:rFonts w:ascii="Times New Roman" w:hAnsi="Times New Roman" w:cs="Times New Roman"/>
           <w:iCs/>
           <w:color w:val="333333"/>
           <w:sz w:val="24"/>
@@ -2240,7 +2208,7 @@
       </w:r>
       <w:r>
         <w:rPr>
-          <w:rFonts w:ascii="Times New Roman" w:eastAsia="Times New Roman" w:hAnsi="Times New Roman" w:cs="Times New Roman"/>
+          <w:rFonts w:ascii="Times New Roman" w:hAnsi="Times New Roman" w:cs="Times New Roman"/>
           <w:i/>
           <w:iCs/>
           <w:color w:val="333333"/>
@@ -2253,7 +2221,7 @@
       <w:proofErr w:type="spellStart"/>
       <w:r>
         <w:rPr>
-          <w:rFonts w:ascii="Times New Roman" w:eastAsia="Times New Roman" w:hAnsi="Times New Roman" w:cs="Times New Roman"/>
+          <w:rFonts w:ascii="Times New Roman" w:hAnsi="Times New Roman" w:cs="Times New Roman"/>
           <w:i/>
           <w:iCs/>
           <w:color w:val="333333"/>
@@ -2265,7 +2233,7 @@
       </w:r>
       <w:r>
         <w:rPr>
-          <w:rFonts w:ascii="Times New Roman" w:eastAsia="Times New Roman" w:hAnsi="Times New Roman" w:cs="Times New Roman"/>
+          <w:rFonts w:ascii="Times New Roman" w:hAnsi="Times New Roman" w:cs="Times New Roman"/>
           <w:i/>
           <w:iCs/>
           <w:color w:val="333333"/>
@@ -2279,7 +2247,7 @@
       <w:proofErr w:type="spellEnd"/>
       <w:r>
         <w:rPr>
-          <w:rFonts w:ascii="Times New Roman" w:eastAsia="Times New Roman" w:hAnsi="Times New Roman" w:cs="Times New Roman"/>
+          <w:rFonts w:ascii="Times New Roman" w:hAnsi="Times New Roman" w:cs="Times New Roman"/>
           <w:i/>
           <w:iCs/>
           <w:color w:val="333333"/>
@@ -2291,7 +2259,7 @@
       </w:r>
       <w:r>
         <w:rPr>
-          <w:rFonts w:ascii="Times New Roman" w:eastAsia="Times New Roman" w:hAnsi="Times New Roman" w:cs="Times New Roman"/>
+          <w:rFonts w:ascii="Times New Roman" w:hAnsi="Times New Roman" w:cs="Times New Roman"/>
           <w:iCs/>
           <w:color w:val="333333"/>
           <w:sz w:val="24"/>
@@ -2303,7 +2271,7 @@
       <w:proofErr w:type="gramEnd"/>
       <w:r>
         <w:rPr>
-          <w:rFonts w:ascii="Times New Roman" w:eastAsia="Times New Roman" w:hAnsi="Times New Roman" w:cs="Times New Roman"/>
+          <w:rFonts w:ascii="Times New Roman" w:hAnsi="Times New Roman" w:cs="Times New Roman"/>
           <w:i/>
           <w:iCs/>
           <w:color w:val="333333"/>
@@ -2315,7 +2283,7 @@
       </w:r>
       <w:r>
         <w:rPr>
-          <w:rFonts w:ascii="Times New Roman" w:eastAsia="Times New Roman" w:hAnsi="Times New Roman" w:cs="Times New Roman"/>
+          <w:rFonts w:ascii="Times New Roman" w:hAnsi="Times New Roman" w:cs="Times New Roman"/>
           <w:iCs/>
           <w:color w:val="333333"/>
           <w:sz w:val="24"/>
@@ -2326,7 +2294,7 @@
       </w:r>
       <w:r>
         <w:rPr>
-          <w:rFonts w:ascii="Times New Roman" w:eastAsia="Times New Roman" w:hAnsi="Times New Roman" w:cs="Times New Roman"/>
+          <w:rFonts w:ascii="Times New Roman" w:hAnsi="Times New Roman" w:cs="Times New Roman"/>
           <w:i/>
           <w:iCs/>
           <w:color w:val="333333"/>
@@ -2342,7 +2310,7 @@
             <m:chr m:val="̅"/>
             <m:ctrlPr>
               <w:rPr>
-                <w:rFonts w:ascii="Cambria Math" w:eastAsia="Times New Roman" w:hAnsi="Cambria Math" w:cs="Times New Roman"/>
+                <w:rFonts w:ascii="Cambria Math" w:hAnsi="Cambria Math" w:cs="Times New Roman"/>
                 <w:i/>
                 <w:iCs/>
                 <w:color w:val="333333"/>
@@ -2357,7 +2325,7 @@
               <m:sSubPr>
                 <m:ctrlPr>
                   <w:rPr>
-                    <w:rFonts w:ascii="Cambria Math" w:eastAsia="Times New Roman" w:hAnsi="Cambria Math" w:cs="Times New Roman"/>
+                    <w:rFonts w:ascii="Cambria Math" w:hAnsi="Cambria Math" w:cs="Times New Roman"/>
                     <w:i/>
                     <w:iCs/>
                     <w:color w:val="333333"/>
@@ -2370,7 +2338,7 @@
               <m:e>
                 <m:r>
                   <w:rPr>
-                    <w:rFonts w:ascii="Cambria Math" w:eastAsia="Times New Roman" w:hAnsi="Cambria Math" w:cs="Times New Roman"/>
+                    <w:rFonts w:ascii="Cambria Math" w:hAnsi="Cambria Math" w:cs="Times New Roman"/>
                     <w:color w:val="333333"/>
                     <w:sz w:val="24"/>
                     <w:szCs w:val="24"/>
@@ -2382,7 +2350,7 @@
               <m:sub>
                 <m:r>
                   <w:rPr>
-                    <w:rFonts w:ascii="Cambria Math" w:eastAsia="Times New Roman" w:hAnsi="Cambria Math" w:cs="Times New Roman"/>
+                    <w:rFonts w:ascii="Cambria Math" w:hAnsi="Cambria Math" w:cs="Times New Roman"/>
                     <w:color w:val="333333"/>
                     <w:sz w:val="24"/>
                     <w:szCs w:val="24"/>
@@ -2397,26 +2365,17 @@
       </m:oMath>
       <w:r>
         <w:rPr>
-          <w:rFonts w:ascii="Times New Roman" w:eastAsia="Times New Roman" w:hAnsi="Times New Roman" w:cs="Times New Roman"/>
-          <w:color w:val="333333"/>
-          <w:sz w:val="24"/>
-          <w:szCs w:val="24"/>
-        </w:rPr>
-        <w:t xml:space="preserve"> is the me</w:t>
-      </w:r>
-      <w:r>
-        <w:rPr>
-          <w:rFonts w:ascii="Times New Roman" w:eastAsia="Times New Roman" w:hAnsi="Times New Roman" w:cs="Times New Roman"/>
-          <w:color w:val="333333"/>
-          <w:sz w:val="24"/>
-          <w:szCs w:val="24"/>
-        </w:rPr>
-        <w:t xml:space="preserve">an frequency of the </w:t>
+          <w:rFonts w:ascii="Times New Roman" w:hAnsi="Times New Roman" w:cs="Times New Roman"/>
+          <w:color w:val="333333"/>
+          <w:sz w:val="24"/>
+          <w:szCs w:val="24"/>
+        </w:rPr>
+        <w:t xml:space="preserve"> is the mean frequency of the </w:t>
       </w:r>
       <w:proofErr w:type="spellStart"/>
       <w:r>
         <w:rPr>
-          <w:rFonts w:ascii="Times New Roman" w:eastAsia="Times New Roman" w:hAnsi="Times New Roman" w:cs="Times New Roman"/>
+          <w:rFonts w:ascii="Times New Roman" w:hAnsi="Times New Roman" w:cs="Times New Roman"/>
           <w:i/>
           <w:color w:val="333333"/>
           <w:sz w:val="24"/>
@@ -2426,7 +2385,7 @@
       </w:r>
       <w:r>
         <w:rPr>
-          <w:rFonts w:ascii="Times New Roman" w:eastAsia="Times New Roman" w:hAnsi="Times New Roman" w:cs="Times New Roman"/>
+          <w:rFonts w:ascii="Times New Roman" w:hAnsi="Times New Roman" w:cs="Times New Roman"/>
           <w:i/>
           <w:color w:val="333333"/>
           <w:sz w:val="24"/>
@@ -2438,26 +2397,17 @@
       <w:proofErr w:type="spellEnd"/>
       <w:r>
         <w:rPr>
-          <w:rFonts w:ascii="Times New Roman" w:eastAsia="Times New Roman" w:hAnsi="Times New Roman" w:cs="Times New Roman"/>
-          <w:color w:val="333333"/>
-          <w:sz w:val="24"/>
-          <w:szCs w:val="24"/>
-        </w:rPr>
-        <w:t xml:space="preserve"> subgraph i</w:t>
-      </w:r>
-      <w:r>
-        <w:rPr>
-          <w:rFonts w:ascii="Times New Roman" w:eastAsia="Times New Roman" w:hAnsi="Times New Roman" w:cs="Times New Roman"/>
-          <w:color w:val="333333"/>
-          <w:sz w:val="24"/>
-          <w:szCs w:val="24"/>
-        </w:rPr>
-        <w:t xml:space="preserve">n the permuted matrices, and </w:t>
+          <w:rFonts w:ascii="Times New Roman" w:hAnsi="Times New Roman" w:cs="Times New Roman"/>
+          <w:color w:val="333333"/>
+          <w:sz w:val="24"/>
+          <w:szCs w:val="24"/>
+        </w:rPr>
+        <w:t xml:space="preserve"> subgraph in the permuted matrices, and </w:t>
       </w:r>
       <w:proofErr w:type="spellStart"/>
       <w:r>
         <w:rPr>
-          <w:rFonts w:ascii="Times New Roman" w:eastAsia="Times New Roman" w:hAnsi="Times New Roman" w:cs="Times New Roman"/>
+          <w:rFonts w:ascii="Times New Roman" w:hAnsi="Times New Roman" w:cs="Times New Roman"/>
           <w:color w:val="333333"/>
           <w:sz w:val="24"/>
           <w:szCs w:val="24"/>
@@ -2466,7 +2416,7 @@
       </w:r>
       <w:r>
         <w:rPr>
-          <w:rFonts w:ascii="Times New Roman" w:eastAsia="Times New Roman" w:hAnsi="Times New Roman" w:cs="Times New Roman"/>
+          <w:rFonts w:ascii="Times New Roman" w:hAnsi="Times New Roman" w:cs="Times New Roman"/>
           <w:i/>
           <w:color w:val="333333"/>
           <w:sz w:val="24"/>
@@ -2478,7 +2428,7 @@
       <w:proofErr w:type="spellEnd"/>
       <w:r>
         <w:rPr>
-          <w:rFonts w:ascii="Times New Roman" w:eastAsia="Times New Roman" w:hAnsi="Times New Roman" w:cs="Times New Roman"/>
+          <w:rFonts w:ascii="Times New Roman" w:hAnsi="Times New Roman" w:cs="Times New Roman"/>
           <w:color w:val="333333"/>
           <w:sz w:val="24"/>
           <w:szCs w:val="24"/>
@@ -2487,7 +2437,7 @@
       </w:r>
       <w:r>
         <w:rPr>
-          <w:rFonts w:ascii="Times New Roman" w:eastAsia="Times New Roman" w:hAnsi="Times New Roman" w:cs="Times New Roman"/>
+          <w:rFonts w:ascii="Times New Roman" w:hAnsi="Times New Roman" w:cs="Times New Roman"/>
           <w:color w:val="333333"/>
           <w:sz w:val="24"/>
           <w:szCs w:val="24"/>
@@ -2496,7 +2446,7 @@
       </w:r>
       <w:r>
         <w:rPr>
-          <w:rFonts w:ascii="Times New Roman" w:eastAsia="Times New Roman" w:hAnsi="Times New Roman" w:cs="Times New Roman"/>
+          <w:rFonts w:ascii="Times New Roman" w:hAnsi="Times New Roman" w:cs="Times New Roman"/>
           <w:color w:val="333333"/>
           <w:sz w:val="24"/>
           <w:szCs w:val="24"/>
@@ -2505,7 +2455,7 @@
       </w:r>
       <w:r>
         <w:rPr>
-          <w:rFonts w:ascii="Times New Roman" w:eastAsia="Times New Roman" w:hAnsi="Times New Roman" w:cs="Times New Roman"/>
+          <w:rFonts w:ascii="Times New Roman" w:hAnsi="Times New Roman" w:cs="Times New Roman"/>
           <w:color w:val="333333"/>
           <w:sz w:val="24"/>
           <w:szCs w:val="24"/>
@@ -2515,10 +2465,9 @@
     </w:p>
     <w:p>
       <w:pPr>
-        <w:shd w:val="clear" w:color="auto" w:fill="FFFFFF"/>
-        <w:spacing w:after="0" w:line="240" w:lineRule="auto"/>
-        <w:rPr>
-          <w:rFonts w:ascii="Times New Roman" w:eastAsia="Times New Roman" w:hAnsi="Times New Roman" w:cs="Times New Roman"/>
+        <w:spacing w:line="480" w:lineRule="auto"/>
+        <w:rPr>
+          <w:rFonts w:ascii="Times New Roman" w:hAnsi="Times New Roman" w:cs="Times New Roman"/>
           <w:color w:val="333333"/>
           <w:sz w:val="24"/>
           <w:szCs w:val="24"/>
@@ -2530,7 +2479,7 @@
             <m:sSubPr>
               <m:ctrlPr>
                 <w:rPr>
-                  <w:rFonts w:ascii="Cambria Math" w:eastAsia="Times New Roman" w:hAnsi="Cambria Math" w:cs="Times New Roman"/>
+                  <w:rFonts w:ascii="Cambria Math" w:hAnsi="Cambria Math" w:cs="Times New Roman"/>
                   <w:i/>
                   <w:color w:val="333333"/>
                   <w:sz w:val="24"/>
@@ -2541,7 +2490,7 @@
             <m:e>
               <m:r>
                 <w:rPr>
-                  <w:rFonts w:ascii="Cambria Math" w:eastAsia="Times New Roman" w:hAnsi="Cambria Math" w:cs="Times New Roman"/>
+                  <w:rFonts w:ascii="Cambria Math" w:hAnsi="Cambria Math" w:cs="Times New Roman"/>
                   <w:color w:val="333333"/>
                   <w:sz w:val="24"/>
                   <w:szCs w:val="24"/>
@@ -2552,7 +2501,7 @@
             <m:sub>
               <m:r>
                 <w:rPr>
-                  <w:rFonts w:ascii="Cambria Math" w:eastAsia="Times New Roman" w:hAnsi="Cambria Math" w:cs="Times New Roman"/>
+                  <w:rFonts w:ascii="Cambria Math" w:hAnsi="Cambria Math" w:cs="Times New Roman"/>
                   <w:color w:val="333333"/>
                   <w:sz w:val="24"/>
                   <w:szCs w:val="24"/>
@@ -2563,7 +2512,7 @@
           </m:sSub>
           <m:r>
             <w:rPr>
-              <w:rFonts w:ascii="Cambria Math" w:eastAsia="Times New Roman" w:hAnsi="Cambria Math" w:cs="Times New Roman"/>
+              <w:rFonts w:ascii="Cambria Math" w:hAnsi="Cambria Math" w:cs="Times New Roman"/>
               <w:color w:val="333333"/>
               <w:sz w:val="24"/>
               <w:szCs w:val="24"/>
@@ -2574,7 +2523,7 @@
             <m:fPr>
               <m:ctrlPr>
                 <w:rPr>
-                  <w:rFonts w:ascii="Cambria Math" w:eastAsia="Times New Roman" w:hAnsi="Cambria Math" w:cs="Times New Roman"/>
+                  <w:rFonts w:ascii="Cambria Math" w:hAnsi="Cambria Math" w:cs="Times New Roman"/>
                   <w:i/>
                   <w:color w:val="333333"/>
                   <w:sz w:val="24"/>
@@ -2587,7 +2536,7 @@
                 <m:sSubPr>
                   <m:ctrlPr>
                     <w:rPr>
-                      <w:rFonts w:ascii="Cambria Math" w:eastAsia="Times New Roman" w:hAnsi="Cambria Math" w:cs="Times New Roman"/>
+                      <w:rFonts w:ascii="Cambria Math" w:hAnsi="Cambria Math" w:cs="Times New Roman"/>
                       <w:i/>
                       <w:color w:val="333333"/>
                       <w:sz w:val="24"/>
@@ -2598,7 +2547,7 @@
                 <m:e>
                   <m:r>
                     <w:rPr>
-                      <w:rFonts w:ascii="Cambria Math" w:eastAsia="Times New Roman" w:hAnsi="Cambria Math" w:cs="Times New Roman"/>
+                      <w:rFonts w:ascii="Cambria Math" w:hAnsi="Cambria Math" w:cs="Times New Roman"/>
                       <w:color w:val="333333"/>
                       <w:sz w:val="24"/>
                       <w:szCs w:val="24"/>
@@ -2609,7 +2558,7 @@
                 <m:sub>
                   <m:r>
                     <w:rPr>
-                      <w:rFonts w:ascii="Cambria Math" w:eastAsia="Times New Roman" w:hAnsi="Cambria Math" w:cs="Times New Roman"/>
+                      <w:rFonts w:ascii="Cambria Math" w:hAnsi="Cambria Math" w:cs="Times New Roman"/>
                       <w:color w:val="333333"/>
                       <w:sz w:val="24"/>
                       <w:szCs w:val="24"/>
@@ -2625,7 +2574,7 @@
                   <m:degHide m:val="1"/>
                   <m:ctrlPr>
                     <w:rPr>
-                      <w:rFonts w:ascii="Cambria Math" w:eastAsia="Times New Roman" w:hAnsi="Cambria Math" w:cs="Times New Roman"/>
+                      <w:rFonts w:ascii="Cambria Math" w:hAnsi="Cambria Math" w:cs="Times New Roman"/>
                       <w:i/>
                       <w:color w:val="333333"/>
                       <w:sz w:val="24"/>
@@ -2643,7 +2592,7 @@
                       <m:supHide m:val="1"/>
                       <m:ctrlPr>
                         <w:rPr>
-                          <w:rFonts w:ascii="Cambria Math" w:eastAsia="Times New Roman" w:hAnsi="Cambria Math" w:cs="Times New Roman"/>
+                          <w:rFonts w:ascii="Cambria Math" w:hAnsi="Cambria Math" w:cs="Times New Roman"/>
                           <w:i/>
                           <w:color w:val="333333"/>
                           <w:sz w:val="24"/>
@@ -2658,7 +2607,7 @@
                         <m:sSubSupPr>
                           <m:ctrlPr>
                             <w:rPr>
-                              <w:rFonts w:ascii="Cambria Math" w:eastAsia="Times New Roman" w:hAnsi="Cambria Math" w:cs="Times New Roman"/>
+                              <w:rFonts w:ascii="Cambria Math" w:hAnsi="Cambria Math" w:cs="Times New Roman"/>
                               <w:i/>
                               <w:color w:val="333333"/>
                               <w:sz w:val="24"/>
@@ -2669,7 +2618,7 @@
                         <m:e>
                           <m:r>
                             <w:rPr>
-                              <w:rFonts w:ascii="Cambria Math" w:eastAsia="Times New Roman" w:hAnsi="Cambria Math" w:cs="Times New Roman"/>
+                              <w:rFonts w:ascii="Cambria Math" w:hAnsi="Cambria Math" w:cs="Times New Roman"/>
                               <w:color w:val="333333"/>
                               <w:sz w:val="24"/>
                               <w:szCs w:val="24"/>
@@ -2680,7 +2629,7 @@
                         <m:sub>
                           <m:r>
                             <w:rPr>
-                              <w:rFonts w:ascii="Cambria Math" w:eastAsia="Times New Roman" w:hAnsi="Cambria Math" w:cs="Times New Roman"/>
+                              <w:rFonts w:ascii="Cambria Math" w:hAnsi="Cambria Math" w:cs="Times New Roman"/>
                               <w:color w:val="333333"/>
                               <w:sz w:val="24"/>
                               <w:szCs w:val="24"/>
@@ -2691,7 +2640,7 @@
                         <m:sup>
                           <m:r>
                             <w:rPr>
-                              <w:rFonts w:ascii="Cambria Math" w:eastAsia="Times New Roman" w:hAnsi="Cambria Math" w:cs="Times New Roman"/>
+                              <w:rFonts w:ascii="Cambria Math" w:hAnsi="Cambria Math" w:cs="Times New Roman"/>
                               <w:color w:val="333333"/>
                               <w:sz w:val="24"/>
                               <w:szCs w:val="24"/>
@@ -2711,13 +2660,10 @@
     </w:p>
     <w:p>
       <w:pPr>
-        <w:shd w:val="clear" w:color="auto" w:fill="FFFFFF"/>
-        <w:spacing w:before="300" w:after="150" w:line="240" w:lineRule="auto"/>
-        <w:outlineLvl w:val="2"/>
-        <w:rPr>
-          <w:rFonts w:ascii="Times New Roman" w:eastAsia="Times New Roman" w:hAnsi="Times New Roman" w:cs="Times New Roman"/>
+        <w:spacing w:line="480" w:lineRule="auto"/>
+        <w:rPr>
+          <w:rFonts w:ascii="Times New Roman" w:hAnsi="Times New Roman" w:cs="Times New Roman"/>
           <w:b/>
-          <w:bCs/>
           <w:color w:val="333333"/>
           <w:sz w:val="27"/>
           <w:szCs w:val="27"/>
@@ -2725,9 +2671,8 @@
       </w:pPr>
       <w:r>
         <w:rPr>
-          <w:rFonts w:ascii="Times New Roman" w:eastAsia="Times New Roman" w:hAnsi="Times New Roman" w:cs="Times New Roman"/>
+          <w:rFonts w:ascii="Times New Roman" w:hAnsi="Times New Roman" w:cs="Times New Roman"/>
           <w:b/>
-          <w:bCs/>
           <w:color w:val="333333"/>
           <w:sz w:val="27"/>
           <w:szCs w:val="27"/>
@@ -2737,36 +2682,28 @@
     </w:p>
     <w:p>
       <w:pPr>
-        <w:shd w:val="clear" w:color="auto" w:fill="FFFFFF"/>
-        <w:spacing w:after="0" w:line="240" w:lineRule="auto"/>
-        <w:rPr>
-          <w:rFonts w:ascii="Times New Roman" w:eastAsia="Times New Roman" w:hAnsi="Times New Roman" w:cs="Times New Roman"/>
-          <w:color w:val="333333"/>
-          <w:sz w:val="24"/>
-          <w:szCs w:val="24"/>
-        </w:rPr>
-      </w:pPr>
-      <w:r>
-        <w:rPr>
-          <w:rFonts w:ascii="Times New Roman" w:eastAsia="Times New Roman" w:hAnsi="Times New Roman" w:cs="Times New Roman"/>
-          <w:color w:val="333333"/>
-          <w:sz w:val="24"/>
-          <w:szCs w:val="24"/>
-        </w:rPr>
-        <w:t>Using numerical simulations in R</w:t>
-      </w:r>
-      <w:r>
-        <w:rPr>
-          <w:rFonts w:ascii="Times New Roman" w:eastAsia="Times New Roman" w:hAnsi="Times New Roman" w:cs="Times New Roman"/>
-          <w:color w:val="333333"/>
-          <w:sz w:val="24"/>
-          <w:szCs w:val="24"/>
-        </w:rPr>
-        <w:t> </w:t>
-      </w:r>
-      <w:r>
-        <w:rPr>
-          <w:rFonts w:ascii="Times New Roman" w:eastAsia="Times New Roman" w:hAnsi="Times New Roman" w:cs="Times New Roman"/>
+        <w:spacing w:line="480" w:lineRule="auto"/>
+        <w:ind w:firstLine="720"/>
+        <w:rPr>
+          <w:rFonts w:ascii="Times New Roman" w:hAnsi="Times New Roman" w:cs="Times New Roman"/>
+          <w:color w:val="333333"/>
+          <w:sz w:val="24"/>
+          <w:szCs w:val="24"/>
+        </w:rPr>
+      </w:pPr>
+      <w:r>
+        <w:rPr>
+          <w:rFonts w:ascii="Times New Roman" w:hAnsi="Times New Roman" w:cs="Times New Roman"/>
+          <w:color w:val="333333"/>
+          <w:sz w:val="24"/>
+          <w:szCs w:val="24"/>
+        </w:rPr>
+        <w:lastRenderedPageBreak/>
+        <w:t>Using numerical simulations in R </w:t>
+      </w:r>
+      <w:r>
+        <w:rPr>
+          <w:rFonts w:ascii="Times New Roman" w:hAnsi="Times New Roman" w:cs="Times New Roman"/>
           <w:i/>
           <w:iCs/>
           <w:color w:val="333333"/>
@@ -2778,134 +2715,114 @@
       </w:r>
       <w:r>
         <w:rPr>
-          <w:rFonts w:ascii="Times New Roman" w:eastAsia="Times New Roman" w:hAnsi="Times New Roman" w:cs="Times New Roman"/>
-          <w:color w:val="333333"/>
-          <w:sz w:val="24"/>
-          <w:szCs w:val="24"/>
-        </w:rPr>
-        <w:t> </w:t>
-      </w:r>
-      <w:r>
-        <w:rPr>
-          <w:rFonts w:ascii="Times New Roman" w:eastAsia="Times New Roman" w:hAnsi="Times New Roman" w:cs="Times New Roman"/>
-          <w:color w:val="333333"/>
-          <w:sz w:val="24"/>
-          <w:szCs w:val="24"/>
-        </w:rPr>
-        <w:t>(</w:t>
-      </w:r>
-      <w:r>
-        <w:rPr>
-          <w:rFonts w:ascii="Times New Roman" w:eastAsia="Times New Roman" w:hAnsi="Times New Roman" w:cs="Times New Roman"/>
+          <w:rFonts w:ascii="Times New Roman" w:hAnsi="Times New Roman" w:cs="Times New Roman"/>
+          <w:color w:val="333333"/>
+          <w:sz w:val="24"/>
+          <w:szCs w:val="24"/>
+        </w:rPr>
+        <w:t> (</w:t>
+      </w:r>
+      <w:r>
+        <w:rPr>
+          <w:rFonts w:ascii="Times New Roman" w:hAnsi="Times New Roman" w:cs="Times New Roman"/>
+          <w:color w:val="333333"/>
+          <w:sz w:val="24"/>
+          <w:szCs w:val="24"/>
+          <w:bdr w:val="none" w:sz="0" w:space="0" w:color="auto" w:frame="1"/>
+        </w:rPr>
+        <w:t>R Core Team 2014</w:t>
+      </w:r>
+      <w:r>
+        <w:rPr>
+          <w:rFonts w:ascii="Times New Roman" w:hAnsi="Times New Roman" w:cs="Times New Roman"/>
+          <w:color w:val="333333"/>
+          <w:sz w:val="24"/>
+          <w:szCs w:val="24"/>
+        </w:rPr>
+        <w:t>) I determined the probability of a given subgraph will be stable (quasi sign-stability, QSS)</w:t>
+      </w:r>
+      <w:r>
+        <w:rPr>
+          <w:rFonts w:ascii="Times New Roman" w:hAnsi="Times New Roman" w:cs="Times New Roman"/>
+          <w:color w:val="333333"/>
+          <w:sz w:val="24"/>
+          <w:szCs w:val="24"/>
+        </w:rPr>
+        <w:t xml:space="preserve">, following the method of Borrelli and </w:t>
+      </w:r>
+      <w:proofErr w:type="spellStart"/>
+      <w:r>
+        <w:rPr>
+          <w:rFonts w:ascii="Times New Roman" w:hAnsi="Times New Roman" w:cs="Times New Roman"/>
+          <w:color w:val="333333"/>
+          <w:sz w:val="24"/>
+          <w:szCs w:val="24"/>
+        </w:rPr>
+        <w:t>Ginzburg</w:t>
+      </w:r>
+      <w:proofErr w:type="spellEnd"/>
+      <w:r>
+        <w:rPr>
+          <w:rFonts w:ascii="Times New Roman" w:hAnsi="Times New Roman" w:cs="Times New Roman"/>
+          <w:color w:val="333333"/>
+          <w:sz w:val="24"/>
+          <w:szCs w:val="24"/>
+        </w:rPr>
+        <w:t xml:space="preserve"> (in review)</w:t>
+      </w:r>
+      <w:r>
+        <w:rPr>
+          <w:rFonts w:ascii="Times New Roman" w:hAnsi="Times New Roman" w:cs="Times New Roman"/>
+          <w:color w:val="333333"/>
+          <w:sz w:val="24"/>
+          <w:szCs w:val="24"/>
+        </w:rPr>
+        <w:t>.</w:t>
+      </w:r>
+      <w:r>
+        <w:rPr>
+          <w:rFonts w:ascii="Times New Roman" w:hAnsi="Times New Roman" w:cs="Times New Roman"/>
+          <w:color w:val="333333"/>
+          <w:sz w:val="24"/>
+          <w:szCs w:val="24"/>
+        </w:rPr>
+        <w:t xml:space="preserve"> Each subgraph was translated into its corresponding sign-structured matrix. Positive elements of the matrix were given a random value drawn from a uniform distribution between 0 and 10, while negative elements were given a value drawn from a uniform between -1 and 0. Because diagonal elements have a large impact on the stability of the matrix, we assigned each diagonal element a random value drawn from a uniform distribution between -1 and 0, thus on average intraspecific effects on population growth rate were approximately the same as the effect of predation. This process was repeated 10,000 times for each subgraph. Quasi sign stability was then calculated as the proportion of randomly sampled matrices whose eigenvalue with the largest real part (</w:t>
+      </w:r>
+      <w:proofErr w:type="gramStart"/>
+      <w:r>
+        <w:rPr>
+          <w:rFonts w:ascii="Times New Roman" w:hAnsi="Times New Roman" w:cs="Times New Roman"/>
+          <w:color w:val="333333"/>
+          <w:sz w:val="24"/>
+          <w:szCs w:val="24"/>
+        </w:rPr>
+        <w:t>Max(</w:t>
+      </w:r>
+      <w:proofErr w:type="gramEnd"/>
+      <w:r>
+        <w:rPr>
+          <w:rFonts w:ascii="Times New Roman" w:hAnsi="Times New Roman" w:cs="Times New Roman"/>
+          <w:color w:val="333333"/>
+          <w:sz w:val="24"/>
+          <w:szCs w:val="24"/>
+        </w:rPr>
+        <w:t xml:space="preserve">Re(λ))) was negative. </w:t>
+      </w:r>
+    </w:p>
+    <w:p>
+      <w:pPr>
+        <w:spacing w:line="480" w:lineRule="auto"/>
+        <w:rPr>
+          <w:rFonts w:ascii="Times New Roman" w:hAnsi="Times New Roman" w:cs="Times New Roman"/>
           <w:b/>
-          <w:bCs/>
-          <w:color w:val="333333"/>
-          <w:sz w:val="24"/>
-          <w:szCs w:val="24"/>
-          <w:bdr w:val="none" w:sz="0" w:space="0" w:color="auto" w:frame="1"/>
-        </w:rPr>
-        <w:t>R Core Team 2014</w:t>
-      </w:r>
-      <w:r>
-        <w:rPr>
-          <w:rFonts w:ascii="Times New Roman" w:eastAsia="Times New Roman" w:hAnsi="Times New Roman" w:cs="Times New Roman"/>
-          <w:color w:val="333333"/>
-          <w:sz w:val="24"/>
-          <w:szCs w:val="24"/>
-        </w:rPr>
-        <w:t>) I determined the probability of a given subgraph will be stable (quasi sign-stability, QSS)</w:t>
-      </w:r>
-      <w:r>
-        <w:rPr>
-          <w:rFonts w:ascii="Times New Roman" w:eastAsia="Times New Roman" w:hAnsi="Times New Roman" w:cs="Times New Roman"/>
-          <w:color w:val="333333"/>
-          <w:sz w:val="24"/>
-          <w:szCs w:val="24"/>
-        </w:rPr>
-        <w:t xml:space="preserve">, following the method of Borrelli and </w:t>
-      </w:r>
-      <w:proofErr w:type="spellStart"/>
-      <w:r>
-        <w:rPr>
-          <w:rFonts w:ascii="Times New Roman" w:eastAsia="Times New Roman" w:hAnsi="Times New Roman" w:cs="Times New Roman"/>
-          <w:color w:val="333333"/>
-          <w:sz w:val="24"/>
-          <w:szCs w:val="24"/>
-        </w:rPr>
-        <w:t>Ginzburg</w:t>
-      </w:r>
-      <w:proofErr w:type="spellEnd"/>
-      <w:r>
-        <w:rPr>
-          <w:rFonts w:ascii="Times New Roman" w:eastAsia="Times New Roman" w:hAnsi="Times New Roman" w:cs="Times New Roman"/>
-          <w:color w:val="333333"/>
-          <w:sz w:val="24"/>
-          <w:szCs w:val="24"/>
-        </w:rPr>
-        <w:t xml:space="preserve"> (in review)</w:t>
-      </w:r>
-      <w:r>
-        <w:rPr>
-          <w:rFonts w:ascii="Times New Roman" w:eastAsia="Times New Roman" w:hAnsi="Times New Roman" w:cs="Times New Roman"/>
-          <w:color w:val="333333"/>
-          <w:sz w:val="24"/>
-          <w:szCs w:val="24"/>
-        </w:rPr>
-        <w:t>.</w:t>
-      </w:r>
-      <w:r>
-        <w:rPr>
-          <w:rFonts w:ascii="Times New Roman" w:eastAsia="Times New Roman" w:hAnsi="Times New Roman" w:cs="Times New Roman"/>
-          <w:color w:val="333333"/>
-          <w:sz w:val="24"/>
-          <w:szCs w:val="24"/>
-        </w:rPr>
-        <w:t xml:space="preserve"> Each subgraph was translated into its corresponding sign-structured matrix. Positive elements of the matrix were given a random value drawn from a uniform distribution between 0 and 10, while negative elements were given a value drawn from a uniform between -1 and 0. Because diagonal elements have a large impact on the stability of the matrix, we assigned each diagonal element a random value drawn from a uniform distribution between -1 and 0, thus on average intraspecific effects on population growth rate were approximately the same as the effect of predation. This process was repeated 10,000 times for each subgraph. Quasi sign stability was then calculated as the proportion of randomly sampled matrices whose eigenvalue with the largest real part (</w:t>
-      </w:r>
-      <w:proofErr w:type="gramStart"/>
-      <w:r>
-        <w:rPr>
-          <w:rFonts w:ascii="Times New Roman" w:eastAsia="Times New Roman" w:hAnsi="Times New Roman" w:cs="Times New Roman"/>
-          <w:color w:val="333333"/>
-          <w:sz w:val="24"/>
-          <w:szCs w:val="24"/>
-        </w:rPr>
-        <w:t>Max(</w:t>
-      </w:r>
-      <w:proofErr w:type="gramEnd"/>
-      <w:r>
-        <w:rPr>
-          <w:rFonts w:ascii="Times New Roman" w:eastAsia="Times New Roman" w:hAnsi="Times New Roman" w:cs="Times New Roman"/>
-          <w:color w:val="333333"/>
-          <w:sz w:val="24"/>
-          <w:szCs w:val="24"/>
-        </w:rPr>
-        <w:t xml:space="preserve">Re(λ))) was negative. </w:t>
-      </w:r>
-    </w:p>
-    <w:p>
-      <w:pPr>
-        <w:pBdr>
-          <w:bottom w:val="single" w:sz="6" w:space="0" w:color="CCCCCC"/>
-        </w:pBdr>
-        <w:shd w:val="clear" w:color="auto" w:fill="FFFFFF"/>
-        <w:spacing w:before="300" w:after="150" w:line="240" w:lineRule="auto"/>
-        <w:outlineLvl w:val="1"/>
-        <w:rPr>
-          <w:rFonts w:ascii="Times New Roman" w:eastAsia="Times New Roman" w:hAnsi="Times New Roman" w:cs="Times New Roman"/>
-          <w:b/>
-          <w:bCs/>
-          <w:color w:val="000000"/>
           <w:sz w:val="36"/>
           <w:szCs w:val="36"/>
         </w:rPr>
       </w:pPr>
       <w:r>
         <w:rPr>
-          <w:rFonts w:ascii="Times New Roman" w:eastAsia="Times New Roman" w:hAnsi="Times New Roman" w:cs="Times New Roman"/>
+          <w:rFonts w:ascii="Times New Roman" w:hAnsi="Times New Roman" w:cs="Times New Roman"/>
           <w:b/>
-          <w:bCs/>
-          <w:color w:val="000000"/>
           <w:sz w:val="36"/>
           <w:szCs w:val="36"/>
         </w:rPr>
@@ -2914,39 +2831,300 @@
     </w:p>
     <w:p>
       <w:pPr>
-        <w:shd w:val="clear" w:color="auto" w:fill="FFFFFF"/>
-        <w:spacing w:before="150" w:after="225" w:line="240" w:lineRule="auto"/>
-        <w:rPr>
-          <w:rFonts w:ascii="Times New Roman" w:eastAsia="Times New Roman" w:hAnsi="Times New Roman" w:cs="Times New Roman"/>
-          <w:color w:val="333333"/>
-          <w:sz w:val="24"/>
-          <w:szCs w:val="24"/>
-        </w:rPr>
-      </w:pPr>
-      <w:r>
-        <w:rPr>
-          <w:rFonts w:ascii="Times New Roman" w:eastAsia="Times New Roman" w:hAnsi="Times New Roman" w:cs="Times New Roman"/>
-          <w:color w:val="333333"/>
-          <w:sz w:val="24"/>
-          <w:szCs w:val="24"/>
-        </w:rPr>
-        <w:t>I found that quasi sign-stability of a given subgraph is positively correlated with the frequency it is observed in empirical networks (relative to random).</w:t>
-      </w:r>
-    </w:p>
-    <w:p>
-      <w:pPr>
-        <w:shd w:val="clear" w:color="auto" w:fill="FFFFFF"/>
-        <w:spacing w:before="225" w:after="225" w:line="240" w:lineRule="auto"/>
-        <w:rPr>
-          <w:rFonts w:ascii="Times New Roman" w:eastAsia="Times New Roman" w:hAnsi="Times New Roman" w:cs="Times New Roman"/>
-          <w:color w:val="333333"/>
-          <w:sz w:val="24"/>
-          <w:szCs w:val="24"/>
-        </w:rPr>
-      </w:pPr>
-      <w:r>
-        <w:rPr>
-          <w:rFonts w:ascii="Times New Roman" w:eastAsia="Times New Roman" w:hAnsi="Times New Roman" w:cs="Times New Roman"/>
+        <w:spacing w:line="480" w:lineRule="auto"/>
+        <w:ind w:firstLine="720"/>
+        <w:rPr>
+          <w:rFonts w:ascii="Times New Roman" w:hAnsi="Times New Roman" w:cs="Times New Roman"/>
+          <w:color w:val="333333"/>
+          <w:sz w:val="24"/>
+          <w:szCs w:val="24"/>
+        </w:rPr>
+      </w:pPr>
+      <w:r>
+        <w:rPr>
+          <w:rFonts w:ascii="Times New Roman" w:hAnsi="Times New Roman" w:cs="Times New Roman"/>
+          <w:noProof/>
+          <w:color w:val="333333"/>
+          <w:sz w:val="24"/>
+          <w:szCs w:val="24"/>
+        </w:rPr>
+        <w:lastRenderedPageBreak/>
+        <w:drawing>
+          <wp:anchor distT="0" distB="0" distL="114300" distR="114300" simplePos="0" relativeHeight="251658240" behindDoc="0" locked="0" layoutInCell="1" allowOverlap="1" wp14:anchorId="2812777F" wp14:editId="677F14A8">
+            <wp:simplePos x="0" y="0"/>
+            <wp:positionH relativeFrom="column">
+              <wp:posOffset>466725</wp:posOffset>
+            </wp:positionH>
+            <wp:positionV relativeFrom="paragraph">
+              <wp:posOffset>1981200</wp:posOffset>
+            </wp:positionV>
+            <wp:extent cx="4389120" cy="3483864"/>
+            <wp:effectExtent l="0" t="0" r="0" b="2540"/>
+            <wp:wrapTopAndBottom/>
+            <wp:docPr id="1" name="Picture 1" descr="C:\Users\borre_000\AppData\Local\Microsoft\Windows\INetCache\Content.Word\normPROFILE1.png"/>
+            <wp:cNvGraphicFramePr>
+              <a:graphicFrameLocks xmlns:a="http://schemas.openxmlformats.org/drawingml/2006/main" noChangeAspect="1"/>
+            </wp:cNvGraphicFramePr>
+            <a:graphic xmlns:a="http://schemas.openxmlformats.org/drawingml/2006/main">
+              <a:graphicData uri="http://schemas.openxmlformats.org/drawingml/2006/picture">
+                <pic:pic xmlns:pic="http://schemas.openxmlformats.org/drawingml/2006/picture">
+                  <pic:nvPicPr>
+                    <pic:cNvPr id="0" name="Picture 3" descr="C:\Users\borre_000\AppData\Local\Microsoft\Windows\INetCache\Content.Word\normPROFILE1.png"/>
+                    <pic:cNvPicPr>
+                      <a:picLocks noChangeAspect="1" noChangeArrowheads="1"/>
+                    </pic:cNvPicPr>
+                  </pic:nvPicPr>
+                  <pic:blipFill>
+                    <a:blip r:embed="rId9">
+                      <a:extLst>
+                        <a:ext uri="{28A0092B-C50C-407E-A947-70E740481C1C}">
+                          <a14:useLocalDpi xmlns:a14="http://schemas.microsoft.com/office/drawing/2010/main" val="0"/>
+                        </a:ext>
+                      </a:extLst>
+                    </a:blip>
+                    <a:srcRect/>
+                    <a:stretch>
+                      <a:fillRect/>
+                    </a:stretch>
+                  </pic:blipFill>
+                  <pic:spPr bwMode="auto">
+                    <a:xfrm>
+                      <a:off x="0" y="0"/>
+                      <a:ext cx="4389120" cy="3483864"/>
+                    </a:xfrm>
+                    <a:prstGeom prst="rect">
+                      <a:avLst/>
+                    </a:prstGeom>
+                    <a:noFill/>
+                    <a:ln>
+                      <a:noFill/>
+                    </a:ln>
+                  </pic:spPr>
+                </pic:pic>
+              </a:graphicData>
+            </a:graphic>
+            <wp14:sizeRelH relativeFrom="page">
+              <wp14:pctWidth>0</wp14:pctWidth>
+            </wp14:sizeRelH>
+            <wp14:sizeRelV relativeFrom="page">
+              <wp14:pctHeight>0</wp14:pctHeight>
+            </wp14:sizeRelV>
+          </wp:anchor>
+        </w:drawing>
+      </w:r>
+      <w:r>
+        <w:rPr>
+          <w:rFonts w:ascii="Times New Roman" w:hAnsi="Times New Roman" w:cs="Times New Roman"/>
+          <w:color w:val="333333"/>
+          <w:sz w:val="24"/>
+          <w:szCs w:val="24"/>
+        </w:rPr>
+        <w:t xml:space="preserve">The different subgraphs are variable in how frequently they are observed relative to permuted webs. </w:t>
+      </w:r>
+      <w:proofErr w:type="spellStart"/>
+      <w:r>
+        <w:rPr>
+          <w:rFonts w:ascii="Times New Roman" w:hAnsi="Times New Roman" w:cs="Times New Roman"/>
+          <w:color w:val="333333"/>
+          <w:sz w:val="24"/>
+          <w:szCs w:val="24"/>
+        </w:rPr>
+        <w:t>Tritrophic</w:t>
+      </w:r>
+      <w:proofErr w:type="spellEnd"/>
+      <w:r>
+        <w:rPr>
+          <w:rFonts w:ascii="Times New Roman" w:hAnsi="Times New Roman" w:cs="Times New Roman"/>
+          <w:color w:val="333333"/>
+          <w:sz w:val="24"/>
+          <w:szCs w:val="24"/>
+        </w:rPr>
+        <w:t xml:space="preserve"> chains, apparent competition, and direct competition all tend to be over-represented in food webs. Intra-guild predation is typically under-represented but is over-represented in some webs. The three-species trophic loop (s3) is under-represented in all webs, as are most subgraphs that include bidirectional links (</w:t>
+      </w:r>
+      <w:proofErr w:type="gramStart"/>
+      <w:r>
+        <w:rPr>
+          <w:rFonts w:ascii="Times New Roman" w:hAnsi="Times New Roman" w:cs="Times New Roman"/>
+          <w:color w:val="333333"/>
+          <w:sz w:val="24"/>
+          <w:szCs w:val="24"/>
+        </w:rPr>
+        <w:t>A</w:t>
+      </w:r>
+      <w:proofErr w:type="gramEnd"/>
+      <w:r>
+        <w:rPr>
+          <w:rFonts w:ascii="Times New Roman" w:hAnsi="Times New Roman" w:cs="Times New Roman"/>
+          <w:color w:val="333333"/>
+          <w:sz w:val="24"/>
+          <w:szCs w:val="24"/>
+        </w:rPr>
+        <w:t xml:space="preserve"> eats B, B eats A). </w:t>
+      </w:r>
+    </w:p>
+    <w:p>
+      <w:pPr>
+        <w:spacing w:line="480" w:lineRule="auto"/>
+        <w:rPr>
+          <w:rFonts w:ascii="Times New Roman" w:hAnsi="Times New Roman" w:cs="Times New Roman"/>
+          <w:color w:val="333333"/>
+          <w:sz w:val="24"/>
+          <w:szCs w:val="24"/>
+        </w:rPr>
+      </w:pPr>
+    </w:p>
+    <w:p>
+      <w:pPr>
+        <w:spacing w:line="480" w:lineRule="auto"/>
+        <w:ind w:firstLine="720"/>
+        <w:rPr>
+          <w:rFonts w:ascii="Times New Roman" w:hAnsi="Times New Roman" w:cs="Times New Roman"/>
+          <w:color w:val="333333"/>
+          <w:sz w:val="24"/>
+          <w:szCs w:val="24"/>
+        </w:rPr>
+      </w:pPr>
+      <w:r>
+        <w:rPr>
+          <w:rFonts w:ascii="Times New Roman" w:hAnsi="Times New Roman" w:cs="Times New Roman"/>
+          <w:color w:val="333333"/>
+          <w:sz w:val="24"/>
+          <w:szCs w:val="24"/>
+        </w:rPr>
+        <w:t xml:space="preserve">There is also variation in the quasi sign-stability of each subgraph. The three subgraphs that tend to be over-represented are all very likely to be stable. Intra-guild predation is also moderately likely to be stable (approximately </w:t>
+      </w:r>
+      <w:r>
+        <w:rPr>
+          <w:rFonts w:ascii="Times New Roman" w:hAnsi="Times New Roman" w:cs="Times New Roman"/>
+          <w:color w:val="333333"/>
+          <w:sz w:val="24"/>
+          <w:szCs w:val="24"/>
+        </w:rPr>
+        <w:t>0.5</w:t>
+      </w:r>
+      <w:r>
+        <w:rPr>
+          <w:rFonts w:ascii="Times New Roman" w:hAnsi="Times New Roman" w:cs="Times New Roman"/>
+          <w:color w:val="333333"/>
+          <w:sz w:val="24"/>
+          <w:szCs w:val="24"/>
+        </w:rPr>
+        <w:t>). The remaining subgraphs are all unlikely to be stable, with quasi sign-stability less than</w:t>
+      </w:r>
+      <w:r>
+        <w:rPr>
+          <w:rFonts w:ascii="Times New Roman" w:hAnsi="Times New Roman" w:cs="Times New Roman"/>
+          <w:color w:val="333333"/>
+          <w:sz w:val="24"/>
+          <w:szCs w:val="24"/>
+        </w:rPr>
+        <w:t xml:space="preserve"> 0.2. </w:t>
+      </w:r>
+    </w:p>
+    <w:p>
+      <w:pPr>
+        <w:spacing w:line="480" w:lineRule="auto"/>
+        <w:ind w:firstLine="720"/>
+        <w:rPr>
+          <w:rFonts w:ascii="Times New Roman" w:hAnsi="Times New Roman" w:cs="Times New Roman"/>
+          <w:color w:val="333333"/>
+          <w:sz w:val="24"/>
+          <w:szCs w:val="24"/>
+        </w:rPr>
+      </w:pPr>
+      <w:r>
+        <w:rPr>
+          <w:rFonts w:ascii="Times New Roman" w:hAnsi="Times New Roman" w:cs="Times New Roman"/>
+          <w:color w:val="333333"/>
+          <w:sz w:val="24"/>
+          <w:szCs w:val="24"/>
+        </w:rPr>
+        <w:lastRenderedPageBreak/>
+        <w:pict>
+          <v:shapetype id="_x0000_t75" coordsize="21600,21600" o:spt="75" o:preferrelative="t" path="m@4@5l@4@11@9@11@9@5xe" filled="f" stroked="f">
+            <v:stroke joinstyle="miter"/>
+            <v:formulas>
+              <v:f eqn="if lineDrawn pixelLineWidth 0"/>
+              <v:f eqn="sum @0 1 0"/>
+              <v:f eqn="sum 0 0 @1"/>
+              <v:f eqn="prod @2 1 2"/>
+              <v:f eqn="prod @3 21600 pixelWidth"/>
+              <v:f eqn="prod @3 21600 pixelHeight"/>
+              <v:f eqn="sum @0 0 1"/>
+              <v:f eqn="prod @6 1 2"/>
+              <v:f eqn="prod @7 21600 pixelWidth"/>
+              <v:f eqn="sum @8 21600 0"/>
+              <v:f eqn="prod @7 21600 pixelHeight"/>
+              <v:f eqn="sum @10 21600 0"/>
+            </v:formulas>
+            <v:path o:extrusionok="f" gradientshapeok="t" o:connecttype="rect"/>
+            <o:lock v:ext="edit" aspectratio="t"/>
+          </v:shapetype>
+          <v:shape id="_x0000_i1025" type="#_x0000_t75" style="width:346.5pt;height:274.5pt">
+            <v:imagedata r:id="rId10" o:title="qssSUB"/>
+          </v:shape>
+        </w:pict>
+      </w:r>
+    </w:p>
+    <w:p>
+      <w:pPr>
+        <w:spacing w:line="480" w:lineRule="auto"/>
+        <w:ind w:firstLine="720"/>
+        <w:rPr>
+          <w:rFonts w:ascii="Times New Roman" w:hAnsi="Times New Roman" w:cs="Times New Roman"/>
+          <w:color w:val="333333"/>
+          <w:sz w:val="24"/>
+          <w:szCs w:val="24"/>
+        </w:rPr>
+      </w:pPr>
+      <w:r>
+        <w:rPr>
+          <w:rFonts w:ascii="Times New Roman" w:hAnsi="Times New Roman" w:cs="Times New Roman"/>
+          <w:color w:val="333333"/>
+          <w:sz w:val="24"/>
+          <w:szCs w:val="24"/>
+        </w:rPr>
+        <w:t>Q</w:t>
+      </w:r>
+      <w:r>
+        <w:rPr>
+          <w:rFonts w:ascii="Times New Roman" w:hAnsi="Times New Roman" w:cs="Times New Roman"/>
+          <w:color w:val="333333"/>
+          <w:sz w:val="24"/>
+          <w:szCs w:val="24"/>
+        </w:rPr>
+        <w:t>uasi sign-stability of a given subgraph is positively correlated</w:t>
+      </w:r>
+      <w:r>
+        <w:rPr>
+          <w:rFonts w:ascii="Times New Roman" w:hAnsi="Times New Roman" w:cs="Times New Roman"/>
+          <w:color w:val="333333"/>
+          <w:sz w:val="24"/>
+          <w:szCs w:val="24"/>
+        </w:rPr>
+        <w:t xml:space="preserve"> (0.70; 95% CI: 0.25, 0.90; p-value = 0.007)</w:t>
+      </w:r>
+      <w:r>
+        <w:rPr>
+          <w:rFonts w:ascii="Times New Roman" w:hAnsi="Times New Roman" w:cs="Times New Roman"/>
+          <w:color w:val="333333"/>
+          <w:sz w:val="24"/>
+          <w:szCs w:val="24"/>
+        </w:rPr>
+        <w:t xml:space="preserve"> with the frequency it is observed in empirical networks (relative to random).</w:t>
+      </w:r>
+      <w:r>
+        <w:rPr>
+          <w:rFonts w:ascii="Times New Roman" w:hAnsi="Times New Roman" w:cs="Times New Roman"/>
+          <w:color w:val="333333"/>
+          <w:sz w:val="24"/>
+          <w:szCs w:val="24"/>
+        </w:rPr>
+        <w:t xml:space="preserve"> </w:t>
+      </w:r>
+      <w:r>
+        <w:rPr>
+          <w:rFonts w:ascii="Times New Roman" w:hAnsi="Times New Roman" w:cs="Times New Roman"/>
           <w:color w:val="333333"/>
           <w:sz w:val="24"/>
           <w:szCs w:val="24"/>
@@ -2956,27 +3134,18 @@
     </w:p>
     <w:p>
       <w:pPr>
-        <w:pBdr>
-          <w:bottom w:val="single" w:sz="6" w:space="0" w:color="CCCCCC"/>
-        </w:pBdr>
-        <w:shd w:val="clear" w:color="auto" w:fill="FFFFFF"/>
-        <w:spacing w:before="300" w:after="150" w:line="240" w:lineRule="auto"/>
-        <w:outlineLvl w:val="1"/>
-        <w:rPr>
-          <w:rFonts w:ascii="Times New Roman" w:eastAsia="Times New Roman" w:hAnsi="Times New Roman" w:cs="Times New Roman"/>
+        <w:spacing w:line="480" w:lineRule="auto"/>
+        <w:rPr>
+          <w:rFonts w:ascii="Times New Roman" w:hAnsi="Times New Roman" w:cs="Times New Roman"/>
           <w:b/>
-          <w:bCs/>
-          <w:color w:val="000000"/>
           <w:sz w:val="36"/>
           <w:szCs w:val="36"/>
         </w:rPr>
       </w:pPr>
       <w:r>
         <w:rPr>
-          <w:rFonts w:ascii="Times New Roman" w:eastAsia="Times New Roman" w:hAnsi="Times New Roman" w:cs="Times New Roman"/>
+          <w:rFonts w:ascii="Times New Roman" w:hAnsi="Times New Roman" w:cs="Times New Roman"/>
           <w:b/>
-          <w:bCs/>
-          <w:color w:val="000000"/>
           <w:sz w:val="36"/>
           <w:szCs w:val="36"/>
         </w:rPr>
@@ -2985,24 +3154,16 @@
     </w:p>
     <w:p>
       <w:pPr>
-        <w:pBdr>
-          <w:bottom w:val="single" w:sz="6" w:space="0" w:color="CCCCCC"/>
-        </w:pBdr>
-        <w:shd w:val="clear" w:color="auto" w:fill="FFFFFF"/>
-        <w:spacing w:before="300" w:after="150" w:line="240" w:lineRule="auto"/>
-        <w:outlineLvl w:val="1"/>
-        <w:rPr>
-          <w:rFonts w:ascii="Times New Roman" w:eastAsia="Times New Roman" w:hAnsi="Times New Roman" w:cs="Times New Roman"/>
-          <w:b/>
-          <w:bCs/>
-          <w:color w:val="000000"/>
+        <w:spacing w:line="480" w:lineRule="auto"/>
+        <w:rPr>
+          <w:rFonts w:ascii="Times New Roman" w:hAnsi="Times New Roman" w:cs="Times New Roman"/>
           <w:sz w:val="36"/>
           <w:szCs w:val="36"/>
         </w:rPr>
       </w:pPr>
       <w:r>
         <w:rPr>
-          <w:rFonts w:ascii="Times New Roman" w:eastAsia="Times New Roman" w:hAnsi="Times New Roman" w:cs="Times New Roman"/>
+          <w:rFonts w:ascii="Times New Roman" w:hAnsi="Times New Roman" w:cs="Times New Roman"/>
           <w:iCs/>
           <w:color w:val="333333"/>
           <w:sz w:val="24"/>
@@ -3013,7 +3174,7 @@
       </w:r>
       <w:r>
         <w:rPr>
-          <w:rFonts w:ascii="Times New Roman" w:eastAsia="Times New Roman" w:hAnsi="Times New Roman" w:cs="Times New Roman"/>
+          <w:rFonts w:ascii="Times New Roman" w:hAnsi="Times New Roman" w:cs="Times New Roman"/>
           <w:iCs/>
           <w:color w:val="333333"/>
           <w:sz w:val="24"/>
@@ -3024,7 +3185,7 @@
       </w:r>
       <w:r>
         <w:rPr>
-          <w:rFonts w:ascii="Times New Roman" w:eastAsia="Times New Roman" w:hAnsi="Times New Roman" w:cs="Times New Roman"/>
+          <w:rFonts w:ascii="Times New Roman" w:hAnsi="Times New Roman" w:cs="Times New Roman"/>
           <w:iCs/>
           <w:color w:val="333333"/>
           <w:sz w:val="24"/>
@@ -3035,7 +3196,7 @@
       </w:r>
       <w:r>
         <w:rPr>
-          <w:rFonts w:ascii="Times New Roman" w:eastAsia="Times New Roman" w:hAnsi="Times New Roman" w:cs="Times New Roman"/>
+          <w:rFonts w:ascii="Times New Roman" w:hAnsi="Times New Roman" w:cs="Times New Roman"/>
           <w:iCs/>
           <w:color w:val="333333"/>
           <w:sz w:val="24"/>
@@ -3046,7 +3207,7 @@
       </w:r>
       <w:r>
         <w:rPr>
-          <w:rFonts w:ascii="Times New Roman" w:eastAsia="Times New Roman" w:hAnsi="Times New Roman" w:cs="Times New Roman"/>
+          <w:rFonts w:ascii="Times New Roman" w:hAnsi="Times New Roman" w:cs="Times New Roman"/>
           <w:iCs/>
           <w:noProof/>
           <w:color w:val="333333"/>
@@ -3058,7 +3219,7 @@
       </w:r>
       <w:r>
         <w:rPr>
-          <w:rFonts w:ascii="Times New Roman" w:eastAsia="Times New Roman" w:hAnsi="Times New Roman" w:cs="Times New Roman"/>
+          <w:rFonts w:ascii="Times New Roman" w:hAnsi="Times New Roman" w:cs="Times New Roman"/>
           <w:iCs/>
           <w:color w:val="333333"/>
           <w:sz w:val="24"/>
@@ -3069,7 +3230,7 @@
       </w:r>
       <w:r>
         <w:rPr>
-          <w:rFonts w:ascii="Times New Roman" w:eastAsia="Times New Roman" w:hAnsi="Times New Roman" w:cs="Times New Roman"/>
+          <w:rFonts w:ascii="Times New Roman" w:hAnsi="Times New Roman" w:cs="Times New Roman"/>
           <w:iCs/>
           <w:color w:val="333333"/>
           <w:sz w:val="24"/>
@@ -3080,7 +3241,7 @@
       </w:r>
       <w:r>
         <w:rPr>
-          <w:rFonts w:ascii="Times New Roman" w:eastAsia="Times New Roman" w:hAnsi="Times New Roman" w:cs="Times New Roman"/>
+          <w:rFonts w:ascii="Times New Roman" w:hAnsi="Times New Roman" w:cs="Times New Roman"/>
           <w:iCs/>
           <w:color w:val="333333"/>
           <w:sz w:val="24"/>
@@ -3091,7 +3252,7 @@
       </w:r>
       <w:r>
         <w:rPr>
-          <w:rFonts w:ascii="Times New Roman" w:eastAsia="Times New Roman" w:hAnsi="Times New Roman" w:cs="Times New Roman"/>
+          <w:rFonts w:ascii="Times New Roman" w:hAnsi="Times New Roman" w:cs="Times New Roman"/>
           <w:iCs/>
           <w:color w:val="333333"/>
           <w:sz w:val="24"/>
@@ -3102,7 +3263,7 @@
       </w:r>
       <w:r>
         <w:rPr>
-          <w:rFonts w:ascii="Times New Roman" w:eastAsia="Times New Roman" w:hAnsi="Times New Roman" w:cs="Times New Roman"/>
+          <w:rFonts w:ascii="Times New Roman" w:hAnsi="Times New Roman" w:cs="Times New Roman"/>
           <w:iCs/>
           <w:color w:val="333333"/>
           <w:sz w:val="24"/>
@@ -3113,7 +3274,7 @@
       </w:r>
       <w:r>
         <w:rPr>
-          <w:rFonts w:ascii="Times New Roman" w:eastAsia="Times New Roman" w:hAnsi="Times New Roman" w:cs="Times New Roman"/>
+          <w:rFonts w:ascii="Times New Roman" w:hAnsi="Times New Roman" w:cs="Times New Roman"/>
           <w:iCs/>
           <w:noProof/>
           <w:color w:val="333333"/>
@@ -3125,7 +3286,7 @@
       </w:r>
       <w:r>
         <w:rPr>
-          <w:rFonts w:ascii="Times New Roman" w:eastAsia="Times New Roman" w:hAnsi="Times New Roman" w:cs="Times New Roman"/>
+          <w:rFonts w:ascii="Times New Roman" w:hAnsi="Times New Roman" w:cs="Times New Roman"/>
           <w:iCs/>
           <w:color w:val="333333"/>
           <w:sz w:val="24"/>
@@ -3136,19 +3297,44 @@
       </w:r>
       <w:r>
         <w:rPr>
-          <w:rFonts w:ascii="Times New Roman" w:eastAsia="Times New Roman" w:hAnsi="Times New Roman" w:cs="Times New Roman"/>
-          <w:iCs/>
-          <w:color w:val="333333"/>
-          <w:sz w:val="24"/>
-          <w:szCs w:val="24"/>
-          <w:bdr w:val="none" w:sz="0" w:space="0" w:color="auto" w:frame="1"/>
-        </w:rPr>
-        <w:t xml:space="preserve"> to argue in favor of the first hypothesis. Yet strong correlation between a measure of stability and absolute frequency of different subgraphs in transcription, neuron, and signaling networks suggested to </w:t>
+          <w:rFonts w:ascii="Times New Roman" w:hAnsi="Times New Roman" w:cs="Times New Roman"/>
+          <w:iCs/>
+          <w:color w:val="333333"/>
+          <w:sz w:val="24"/>
+          <w:szCs w:val="24"/>
+          <w:bdr w:val="none" w:sz="0" w:space="0" w:color="auto" w:frame="1"/>
+        </w:rPr>
+        <w:t xml:space="preserve"> to argue in favor of the first hypothesis. Yet strong correlation between a measure of stability and absolute frequency</w:t>
+      </w:r>
+      <w:bookmarkStart w:id="0" w:name="_GoBack"/>
+      <w:bookmarkEnd w:id="0"/>
+      <w:r>
+        <w:rPr>
+          <w:rFonts w:ascii="Times New Roman" w:hAnsi="Times New Roman" w:cs="Times New Roman"/>
+          <w:iCs/>
+          <w:color w:val="333333"/>
+          <w:sz w:val="24"/>
+          <w:szCs w:val="24"/>
+          <w:bdr w:val="none" w:sz="0" w:space="0" w:color="auto" w:frame="1"/>
+        </w:rPr>
+        <w:t xml:space="preserve"> </w:t>
+      </w:r>
+      <w:r>
+        <w:rPr>
+          <w:rFonts w:ascii="Times New Roman" w:hAnsi="Times New Roman" w:cs="Times New Roman"/>
+          <w:iCs/>
+          <w:color w:val="333333"/>
+          <w:sz w:val="24"/>
+          <w:szCs w:val="24"/>
+          <w:bdr w:val="none" w:sz="0" w:space="0" w:color="auto" w:frame="1"/>
+        </w:rPr>
+        <w:lastRenderedPageBreak/>
+        <w:t xml:space="preserve">of different subgraphs in transcription, neuron, and signaling networks suggested to </w:t>
       </w:r>
       <w:proofErr w:type="spellStart"/>
       <w:r>
         <w:rPr>
-          <w:rFonts w:ascii="Times New Roman" w:eastAsia="Times New Roman" w:hAnsi="Times New Roman" w:cs="Times New Roman"/>
+          <w:rFonts w:ascii="Times New Roman" w:hAnsi="Times New Roman" w:cs="Times New Roman"/>
           <w:iCs/>
           <w:color w:val="333333"/>
           <w:sz w:val="24"/>
@@ -3160,7 +3346,7 @@
       <w:proofErr w:type="spellEnd"/>
       <w:r>
         <w:rPr>
-          <w:rFonts w:ascii="Times New Roman" w:eastAsia="Times New Roman" w:hAnsi="Times New Roman" w:cs="Times New Roman"/>
+          <w:rFonts w:ascii="Times New Roman" w:hAnsi="Times New Roman" w:cs="Times New Roman"/>
           <w:iCs/>
           <w:color w:val="333333"/>
           <w:sz w:val="24"/>
@@ -3171,7 +3357,7 @@
       </w:r>
       <w:r>
         <w:rPr>
-          <w:rFonts w:ascii="Times New Roman" w:eastAsia="Times New Roman" w:hAnsi="Times New Roman" w:cs="Times New Roman"/>
+          <w:rFonts w:ascii="Times New Roman" w:hAnsi="Times New Roman" w:cs="Times New Roman"/>
           <w:iCs/>
           <w:color w:val="333333"/>
           <w:sz w:val="24"/>
@@ -3182,7 +3368,7 @@
       </w:r>
       <w:r>
         <w:rPr>
-          <w:rFonts w:ascii="Times New Roman" w:eastAsia="Times New Roman" w:hAnsi="Times New Roman" w:cs="Times New Roman"/>
+          <w:rFonts w:ascii="Times New Roman" w:hAnsi="Times New Roman" w:cs="Times New Roman"/>
           <w:iCs/>
           <w:color w:val="333333"/>
           <w:sz w:val="24"/>
@@ -3193,7 +3379,7 @@
       </w:r>
       <w:r>
         <w:rPr>
-          <w:rFonts w:ascii="Times New Roman" w:eastAsia="Times New Roman" w:hAnsi="Times New Roman" w:cs="Times New Roman"/>
+          <w:rFonts w:ascii="Times New Roman" w:hAnsi="Times New Roman" w:cs="Times New Roman"/>
           <w:iCs/>
           <w:color w:val="333333"/>
           <w:sz w:val="24"/>
@@ -3204,7 +3390,7 @@
       </w:r>
       <w:r>
         <w:rPr>
-          <w:rFonts w:ascii="Times New Roman" w:eastAsia="Times New Roman" w:hAnsi="Times New Roman" w:cs="Times New Roman"/>
+          <w:rFonts w:ascii="Times New Roman" w:hAnsi="Times New Roman" w:cs="Times New Roman"/>
           <w:iCs/>
           <w:noProof/>
           <w:color w:val="333333"/>
@@ -3216,7 +3402,7 @@
       </w:r>
       <w:r>
         <w:rPr>
-          <w:rFonts w:ascii="Times New Roman" w:eastAsia="Times New Roman" w:hAnsi="Times New Roman" w:cs="Times New Roman"/>
+          <w:rFonts w:ascii="Times New Roman" w:hAnsi="Times New Roman" w:cs="Times New Roman"/>
           <w:iCs/>
           <w:color w:val="333333"/>
           <w:sz w:val="24"/>
@@ -3227,7 +3413,7 @@
       </w:r>
       <w:r>
         <w:rPr>
-          <w:rFonts w:ascii="Times New Roman" w:eastAsia="Times New Roman" w:hAnsi="Times New Roman" w:cs="Times New Roman"/>
+          <w:rFonts w:ascii="Times New Roman" w:hAnsi="Times New Roman" w:cs="Times New Roman"/>
           <w:iCs/>
           <w:color w:val="333333"/>
           <w:sz w:val="24"/>
@@ -3239,31 +3425,18 @@
     </w:p>
     <w:p>
       <w:pPr>
-        <w:pBdr>
-          <w:bottom w:val="single" w:sz="6" w:space="0" w:color="CCCCCC"/>
-        </w:pBdr>
-        <w:shd w:val="clear" w:color="auto" w:fill="FFFFFF"/>
-        <w:spacing w:before="300" w:after="150" w:line="240" w:lineRule="auto"/>
-        <w:outlineLvl w:val="1"/>
-        <w:rPr>
-          <w:rFonts w:ascii="Times New Roman" w:eastAsia="Times New Roman" w:hAnsi="Times New Roman" w:cs="Times New Roman"/>
+        <w:rPr>
           <w:b/>
-          <w:bCs/>
-          <w:color w:val="000000"/>
           <w:sz w:val="36"/>
           <w:szCs w:val="36"/>
         </w:rPr>
       </w:pPr>
       <w:r>
         <w:rPr>
-          <w:rFonts w:ascii="Times New Roman" w:eastAsia="Times New Roman" w:hAnsi="Times New Roman" w:cs="Times New Roman"/>
           <w:b/>
-          <w:bCs/>
-          <w:color w:val="000000"/>
           <w:sz w:val="36"/>
           <w:szCs w:val="36"/>
         </w:rPr>
-        <w:lastRenderedPageBreak/>
         <w:t>References</w:t>
       </w:r>
     </w:p>
@@ -3504,6 +3677,7 @@
         <w:rPr>
           <w:noProof/>
         </w:rPr>
+        <w:lastRenderedPageBreak/>
         <w:t>Link, J. 2002. Does food web theory work for marine ecosystems? Marine Ecology Progress Series 230:1–9.</w:t>
       </w:r>
     </w:p>
@@ -3520,7 +3694,6 @@
         <w:rPr>
           <w:noProof/>
         </w:rPr>
-        <w:lastRenderedPageBreak/>
         <w:t>Martinez, N. 1991. Artifacts or Attributes? Effects of Resolution on the Little Rock Lake Food Web. Ecological Monographs 61:367–392.</w:t>
       </w:r>
     </w:p>
@@ -3729,6 +3902,7 @@
         <w:rPr>
           <w:noProof/>
         </w:rPr>
+        <w:lastRenderedPageBreak/>
         <w:t>Stouffer, D. B., J. Camacho, W. Jiang, and L. A. N. Amaral. 2007. Evidence for the existence of a robust pattern of prey selection in food webs. Proceedings of the Royal Society B 274:1931–1940.</w:t>
       </w:r>
     </w:p>
@@ -3745,7 +3919,6 @@
         <w:rPr>
           <w:noProof/>
         </w:rPr>
-        <w:lastRenderedPageBreak/>
         <w:t>Thébault, E., and C. Fontaine. 2010. Stability of ecological communities and the architecture of mutualistic and trophic networks. Science 329:853–856.</w:t>
       </w:r>
     </w:p>
@@ -3949,6 +4122,7 @@
           <w:sz w:val="24"/>
           <w:szCs w:val="24"/>
         </w:rPr>
+        <w:lastRenderedPageBreak/>
         <w:fldChar w:fldCharType="end"/>
       </w:r>
     </w:p>
@@ -4607,6 +4781,25 @@
       <w:szCs w:val="20"/>
     </w:rPr>
   </w:style>
+  <w:style w:type="paragraph" w:styleId="Caption">
+    <w:name w:val="caption"/>
+    <w:basedOn w:val="Normal"/>
+    <w:next w:val="Normal"/>
+    <w:uiPriority w:val="35"/>
+    <w:unhideWhenUsed/>
+    <w:qFormat/>
+    <w:rsid w:val="006F1700"/>
+    <w:pPr>
+      <w:spacing w:after="200" w:line="240" w:lineRule="auto"/>
+    </w:pPr>
+    <w:rPr>
+      <w:i/>
+      <w:iCs/>
+      <w:color w:val="44546A" w:themeColor="text2"/>
+      <w:sz w:val="18"/>
+      <w:szCs w:val="18"/>
+    </w:rPr>
+  </w:style>
 </w:styles>
 </file>
 
@@ -4876,7 +5069,7 @@
 </file>
 
 <file path=customXml/itemProps1.xml><?xml version="1.0" encoding="utf-8"?>
-<ds:datastoreItem xmlns:ds="http://schemas.openxmlformats.org/officeDocument/2006/customXml" ds:itemID="{4118E8A5-127C-429A-B848-F372A619E01E}">
+<ds:datastoreItem xmlns:ds="http://schemas.openxmlformats.org/officeDocument/2006/customXml" ds:itemID="{013398AA-E5FA-4BF5-8414-4FF485406D27}">
   <ds:schemaRefs>
     <ds:schemaRef ds:uri="http://schemas.openxmlformats.org/officeDocument/2006/bibliography"/>
   </ds:schemaRefs>

</xml_diff>

<commit_message>
update draft and script
</commit_message>
<xml_diff>
--- a/subgraphMSdraft.docx
+++ b/subgraphMSdraft.docx
@@ -81,6 +81,7 @@
     </w:p>
     <w:p>
       <w:pPr>
+        <w:spacing w:line="480" w:lineRule="auto"/>
         <w:rPr>
           <w:rFonts w:ascii="Times New Roman" w:hAnsi="Times New Roman" w:cs="Times New Roman"/>
           <w:color w:val="333333"/>
@@ -146,51 +147,6 @@
         </w:rPr>
         <w:t>172 words)</w:t>
       </w:r>
-    </w:p>
-    <w:p>
-      <w:pPr>
-        <w:rPr>
-          <w:rFonts w:ascii="Times New Roman" w:hAnsi="Times New Roman" w:cs="Times New Roman"/>
-          <w:sz w:val="36"/>
-          <w:szCs w:val="36"/>
-        </w:rPr>
-      </w:pPr>
-    </w:p>
-    <w:p>
-      <w:pPr>
-        <w:rPr>
-          <w:rFonts w:ascii="Times New Roman" w:hAnsi="Times New Roman" w:cs="Times New Roman"/>
-          <w:sz w:val="36"/>
-          <w:szCs w:val="36"/>
-        </w:rPr>
-      </w:pPr>
-    </w:p>
-    <w:p>
-      <w:pPr>
-        <w:rPr>
-          <w:rFonts w:ascii="Times New Roman" w:hAnsi="Times New Roman" w:cs="Times New Roman"/>
-          <w:sz w:val="36"/>
-          <w:szCs w:val="36"/>
-        </w:rPr>
-      </w:pPr>
-    </w:p>
-    <w:p>
-      <w:pPr>
-        <w:rPr>
-          <w:rFonts w:ascii="Times New Roman" w:hAnsi="Times New Roman" w:cs="Times New Roman"/>
-          <w:sz w:val="36"/>
-          <w:szCs w:val="36"/>
-        </w:rPr>
-      </w:pPr>
-    </w:p>
-    <w:p>
-      <w:pPr>
-        <w:rPr>
-          <w:rFonts w:ascii="Times New Roman" w:hAnsi="Times New Roman" w:cs="Times New Roman"/>
-          <w:sz w:val="36"/>
-          <w:szCs w:val="36"/>
-        </w:rPr>
-      </w:pPr>
     </w:p>
     <w:p>
       <w:pPr>
@@ -1023,29 +979,7 @@
           <w:szCs w:val="24"/>
           <w:bdr w:val="none" w:sz="0" w:space="0" w:color="auto" w:frame="1"/>
         </w:rPr>
-        <w:t xml:space="preserve">The structure of a subgraph related to its dynamic properties in the same way as </w:t>
-      </w:r>
-      <w:r>
-        <w:rPr>
-          <w:rFonts w:ascii="Times New Roman" w:hAnsi="Times New Roman" w:cs="Times New Roman"/>
-          <w:iCs/>
-          <w:color w:val="333333"/>
-          <w:sz w:val="24"/>
-          <w:szCs w:val="24"/>
-          <w:bdr w:val="none" w:sz="0" w:space="0" w:color="auto" w:frame="1"/>
-        </w:rPr>
-        <w:t>the dynamics of a network is related to its structure</w:t>
-      </w:r>
-      <w:r>
-        <w:rPr>
-          <w:rFonts w:ascii="Times New Roman" w:hAnsi="Times New Roman" w:cs="Times New Roman"/>
-          <w:iCs/>
-          <w:color w:val="333333"/>
-          <w:sz w:val="24"/>
-          <w:szCs w:val="24"/>
-          <w:bdr w:val="none" w:sz="0" w:space="0" w:color="auto" w:frame="1"/>
-        </w:rPr>
-        <w:t xml:space="preserve">. Because structure and dynamics are so closely related we may expect that the cause of the apparent pattern in subgraph frequencies in networks is related to the dynamic properties of the different subgraphs. The two prevailing hypothesis for the pattern of subgraph frequencies are (1) that there are constraints in the assembly of a network, and (2) that there is some advantage to motifs that make them more likely to become over-represented </w:t>
+        <w:t xml:space="preserve">The structure of a subgraph related to its dynamic properties in the same way as the dynamics of a network is related to its structure. Because structure and dynamics are so closely related we may expect that the cause of the apparent pattern in subgraph frequencies in networks is related to the dynamic properties of the different subgraphs. The two prevailing hypothesis for the pattern of subgraph frequencies are (1) that there are constraints in the assembly of a network, and (2) that there is some advantage to motifs that make them more likely to become over-represented </w:t>
       </w:r>
       <w:r>
         <w:rPr>
@@ -1330,18 +1264,7 @@
           <w:szCs w:val="24"/>
           <w:bdr w:val="none" w:sz="0" w:space="0" w:color="auto" w:frame="1"/>
         </w:rPr>
-        <w:t xml:space="preserve">Determining local stability, however, requires </w:t>
-      </w:r>
-      <w:r>
-        <w:rPr>
-          <w:rFonts w:ascii="Times New Roman" w:hAnsi="Times New Roman" w:cs="Times New Roman"/>
-          <w:iCs/>
-          <w:color w:val="333333"/>
-          <w:sz w:val="24"/>
-          <w:szCs w:val="24"/>
-          <w:bdr w:val="none" w:sz="0" w:space="0" w:color="auto" w:frame="1"/>
-        </w:rPr>
-        <w:t xml:space="preserve">knowledge of the magnitudes of the elements of the </w:t>
+        <w:t xml:space="preserve">Determining local stability, however, requires knowledge of the magnitudes of the elements of the </w:t>
       </w:r>
       <w:proofErr w:type="spellStart"/>
       <w:r>
@@ -1757,8 +1680,6 @@
         </w:rPr>
         <w:t>QSS</w:t>
       </w:r>
-      <w:bookmarkStart w:id="0" w:name="_GoBack"/>
-      <w:bookmarkEnd w:id="0"/>
       <w:r>
         <w:rPr>
           <w:rFonts w:ascii="Times New Roman" w:hAnsi="Times New Roman" w:cs="Times New Roman"/>
@@ -1922,39 +1843,6 @@
           <w:szCs w:val="27"/>
         </w:rPr>
         <w:t>Data</w:t>
-      </w:r>
-    </w:p>
-    <w:p>
-      <w:pPr>
-        <w:spacing w:line="480" w:lineRule="auto"/>
-        <w:rPr>
-          <w:rFonts w:ascii="Times New Roman" w:hAnsi="Times New Roman" w:cs="Times New Roman"/>
-          <w:color w:val="333333"/>
-          <w:sz w:val="24"/>
-          <w:szCs w:val="24"/>
-        </w:rPr>
-      </w:pPr>
-      <w:r>
-        <w:rPr>
-          <w:rFonts w:ascii="Times New Roman" w:hAnsi="Times New Roman" w:cs="Times New Roman"/>
-          <w:i/>
-          <w:iCs/>
-          <w:color w:val="333333"/>
-          <w:sz w:val="24"/>
-          <w:szCs w:val="24"/>
-          <w:bdr w:val="none" w:sz="0" w:space="0" w:color="auto" w:frame="1"/>
-        </w:rPr>
-        <w:t>*NOTE TO SELF: ADD MORE INFO ABOUT EACH OF THE DATASETS</w:t>
-      </w:r>
-      <w:r>
-        <w:rPr>
-          <w:rFonts w:ascii="Times New Roman" w:hAnsi="Times New Roman" w:cs="Times New Roman"/>
-          <w:color w:val="333333"/>
-          <w:sz w:val="24"/>
-          <w:szCs w:val="24"/>
-          <w:bdr w:val="none" w:sz="0" w:space="0" w:color="auto" w:frame="1"/>
-        </w:rPr>
-        <w:t>*</w:t>
       </w:r>
     </w:p>
     <w:p>
@@ -2133,18 +2021,7 @@
           <w:sz w:val="24"/>
           <w:szCs w:val="24"/>
         </w:rPr>
-        <w:t xml:space="preserve">(Hechinger et al. 2011, Thieltges et al. 2011, </w:t>
-      </w:r>
-      <w:r>
-        <w:rPr>
-          <w:rFonts w:ascii="Times New Roman" w:hAnsi="Times New Roman" w:cs="Times New Roman"/>
-          <w:noProof/>
-          <w:color w:val="333333"/>
-          <w:sz w:val="24"/>
-          <w:szCs w:val="24"/>
-        </w:rPr>
-        <w:lastRenderedPageBreak/>
-        <w:t>Zander et al. 2011, Mouritsen et al. 2011, Preston et al. 2012)</w:t>
+        <w:t>(Hechinger et al. 2011, Thieltges et al. 2011, Zander et al. 2011, Mouritsen et al. 2011, Preston et al. 2012)</w:t>
       </w:r>
       <w:r>
         <w:rPr>
@@ -2243,7 +2120,18 @@
           <w:sz w:val="24"/>
           <w:szCs w:val="24"/>
         </w:rPr>
-        <w:t>(Baird and Ulanowicz 1989, Warren 1989, Polis 1991, Hall and Raffaelli 1991, Martinez 1991, Christensen and Pauly 1992, Havens 1992, Goldwasser and Roughgarden 1993, Opitz 1996, Waide and Reagan 1996, Yodzis 1998, 2000, Martinez et al. 1999, Christian and Luczkovich 1999, Memmott et al. 2000, Link 2002)</w:t>
+        <w:t xml:space="preserve">(Baird and Ulanowicz 1989, Warren 1989, Polis 1991, Hall </w:t>
+      </w:r>
+      <w:r>
+        <w:rPr>
+          <w:rFonts w:ascii="Times New Roman" w:hAnsi="Times New Roman" w:cs="Times New Roman"/>
+          <w:noProof/>
+          <w:color w:val="333333"/>
+          <w:sz w:val="24"/>
+          <w:szCs w:val="24"/>
+        </w:rPr>
+        <w:lastRenderedPageBreak/>
+        <w:t>and Raffaelli 1991, Martinez 1991, Christensen and Pauly 1992, Havens 1992, Goldwasser and Roughgarden 1993, Opitz 1996, Waide and Reagan 1996, Yodzis 1998, 2000, Martinez et al. 1999, Christian and Luczkovich 1999, Memmott et al. 2000, Link 2002)</w:t>
       </w:r>
       <w:r>
         <w:rPr>
@@ -2951,15 +2839,15 @@
           <w:szCs w:val="24"/>
         </w:rPr>
       </w:pPr>
-      <w:r>
-        <w:rPr>
-          <w:rFonts w:ascii="Times New Roman" w:hAnsi="Times New Roman" w:cs="Times New Roman"/>
-          <w:color w:val="333333"/>
-          <w:sz w:val="24"/>
-          <w:szCs w:val="24"/>
-        </w:rPr>
-        <w:lastRenderedPageBreak/>
-        <w:t>W</w:t>
+      <w:proofErr w:type="gramStart"/>
+      <w:r>
+        <w:rPr>
+          <w:rFonts w:ascii="Times New Roman" w:hAnsi="Times New Roman" w:cs="Times New Roman"/>
+          <w:color w:val="333333"/>
+          <w:sz w:val="24"/>
+          <w:szCs w:val="24"/>
+        </w:rPr>
+        <w:t>w</w:t>
       </w:r>
       <w:r>
         <w:rPr>
@@ -2977,7 +2865,17 @@
           <w:sz w:val="24"/>
           <w:szCs w:val="24"/>
         </w:rPr>
-        <w:t xml:space="preserve">ere </w:t>
+        <w:t>ere</w:t>
+      </w:r>
+      <w:proofErr w:type="gramEnd"/>
+      <w:r>
+        <w:rPr>
+          <w:rFonts w:ascii="Times New Roman" w:hAnsi="Times New Roman" w:cs="Times New Roman"/>
+          <w:color w:val="333333"/>
+          <w:sz w:val="24"/>
+          <w:szCs w:val="24"/>
+        </w:rPr>
+        <w:t xml:space="preserve"> </w:t>
       </w:r>
       <m:oMath>
         <m:sSub>
@@ -3016,7 +2914,6 @@
           </m:sub>
         </m:sSub>
       </m:oMath>
-      <w:proofErr w:type="gramStart"/>
       <w:r>
         <w:rPr>
           <w:rFonts w:ascii="Times New Roman" w:hAnsi="Times New Roman" w:cs="Times New Roman"/>
@@ -3102,7 +2999,6 @@
         </w:rPr>
         <w:t>subgraph</w:t>
       </w:r>
-      <w:proofErr w:type="gramEnd"/>
       <w:r>
         <w:rPr>
           <w:rFonts w:ascii="Times New Roman" w:hAnsi="Times New Roman" w:cs="Times New Roman"/>
@@ -3294,7 +3190,17 @@
           <w:sz w:val="24"/>
           <w:szCs w:val="24"/>
         </w:rPr>
-        <w:t xml:space="preserve"> The z-scores were then normalized by dividing by the square root of the sum of the squared z-scores for that food web.</w:t>
+        <w:t xml:space="preserve"> The z-</w:t>
+      </w:r>
+      <w:r>
+        <w:rPr>
+          <w:rFonts w:ascii="Times New Roman" w:hAnsi="Times New Roman" w:cs="Times New Roman"/>
+          <w:color w:val="333333"/>
+          <w:sz w:val="24"/>
+          <w:szCs w:val="24"/>
+        </w:rPr>
+        <w:lastRenderedPageBreak/>
+        <w:t>scores were then normalized by dividing by the square root of the sum of the squared z-scores for that food web.</w:t>
       </w:r>
     </w:p>
     <w:p>
@@ -3660,7 +3566,46 @@
           <w:sz w:val="24"/>
           <w:szCs w:val="24"/>
         </w:rPr>
-        <w:t xml:space="preserve"> Each subgraph was translated into its corresponding sign-structured matrix. Positive elements of the matrix were given a random value drawn from a uniform distribution between 0 and 10, while negative elements were given a value drawn from a uniform between -1 and 0. Because diagonal elements have a large impact on the stability of the matrix</w:t>
+        <w:t xml:space="preserve"> Each subgraph was translated into its corresponding sign-structured matrix. Positive elements of the matrix were given a random value drawn from a uniform distribution between 0 and 10, while negative elements were given a value drawn from a uniform between -1 and 0. </w:t>
+      </w:r>
+      <w:r>
+        <w:rPr>
+          <w:rFonts w:ascii="Times New Roman" w:hAnsi="Times New Roman" w:cs="Times New Roman"/>
+          <w:color w:val="333333"/>
+          <w:sz w:val="24"/>
+          <w:szCs w:val="24"/>
+        </w:rPr>
+        <w:t xml:space="preserve">These distributions were chosen to reflect asymmetry in the relative impact of the prey on the predator (positive) and the predator on the prey (negative). Such asymmetry can be derived from a general predator-dependent functional response where the predator is not saturated (“hungry predators”). </w:t>
+      </w:r>
+    </w:p>
+    <w:p>
+      <w:pPr>
+        <w:spacing w:line="480" w:lineRule="auto"/>
+        <w:ind w:firstLine="720"/>
+        <w:rPr>
+          <w:rFonts w:ascii="Times New Roman" w:hAnsi="Times New Roman" w:cs="Times New Roman"/>
+          <w:color w:val="333333"/>
+          <w:sz w:val="24"/>
+          <w:szCs w:val="24"/>
+        </w:rPr>
+      </w:pPr>
+      <w:r>
+        <w:rPr>
+          <w:rFonts w:ascii="Times New Roman" w:hAnsi="Times New Roman" w:cs="Times New Roman"/>
+          <w:color w:val="333333"/>
+          <w:sz w:val="24"/>
+          <w:szCs w:val="24"/>
+        </w:rPr>
+        <w:t>D</w:t>
+      </w:r>
+      <w:r>
+        <w:rPr>
+          <w:rFonts w:ascii="Times New Roman" w:hAnsi="Times New Roman" w:cs="Times New Roman"/>
+          <w:color w:val="333333"/>
+          <w:sz w:val="24"/>
+          <w:szCs w:val="24"/>
+        </w:rPr>
+        <w:t>iagonal elements have a large impact on the stability of the matrix</w:t>
       </w:r>
       <w:r>
         <w:rPr>
@@ -3724,7 +3669,52 @@
           <w:sz w:val="24"/>
           <w:szCs w:val="24"/>
         </w:rPr>
-        <w:t>, we assigned each diagonal element a random value drawn from a uniform distribution between -1 and 0, thus on average intraspecific effects on population growth rate were approximately the same as the effect of predation. This process was repeated 10,000 times for each subgraph. Quasi sign stability was then calculated as the proportion of randomly sampled matrices whose eigenvalue with the largest real part (Max(Re(λ))) was negative</w:t>
+        <w:t xml:space="preserve">, </w:t>
+      </w:r>
+      <w:r>
+        <w:rPr>
+          <w:rFonts w:ascii="Times New Roman" w:hAnsi="Times New Roman" w:cs="Times New Roman"/>
+          <w:color w:val="333333"/>
+          <w:sz w:val="24"/>
+          <w:szCs w:val="24"/>
+        </w:rPr>
+        <w:t xml:space="preserve">so </w:t>
+      </w:r>
+      <w:r>
+        <w:rPr>
+          <w:rFonts w:ascii="Times New Roman" w:hAnsi="Times New Roman" w:cs="Times New Roman"/>
+          <w:color w:val="333333"/>
+          <w:sz w:val="24"/>
+          <w:szCs w:val="24"/>
+        </w:rPr>
+        <w:t xml:space="preserve">each diagonal element </w:t>
+      </w:r>
+      <w:r>
+        <w:rPr>
+          <w:rFonts w:ascii="Times New Roman" w:hAnsi="Times New Roman" w:cs="Times New Roman"/>
+          <w:color w:val="333333"/>
+          <w:sz w:val="24"/>
+          <w:szCs w:val="24"/>
+        </w:rPr>
+        <w:t xml:space="preserve">was assigned </w:t>
+      </w:r>
+      <w:r>
+        <w:rPr>
+          <w:rFonts w:ascii="Times New Roman" w:hAnsi="Times New Roman" w:cs="Times New Roman"/>
+          <w:color w:val="333333"/>
+          <w:sz w:val="24"/>
+          <w:szCs w:val="24"/>
+        </w:rPr>
+        <w:t>a random value drawn from a unifor</w:t>
+      </w:r>
+      <w:r>
+        <w:rPr>
+          <w:rFonts w:ascii="Times New Roman" w:hAnsi="Times New Roman" w:cs="Times New Roman"/>
+          <w:color w:val="333333"/>
+          <w:sz w:val="24"/>
+          <w:szCs w:val="24"/>
+        </w:rPr>
+        <w:t>m distribution between -1 and 0.</w:t>
       </w:r>
       <w:r>
         <w:rPr>
@@ -3742,6 +3732,69 @@
           <w:sz w:val="24"/>
           <w:szCs w:val="24"/>
         </w:rPr>
+        <w:t>T</w:t>
+      </w:r>
+      <w:r>
+        <w:rPr>
+          <w:rFonts w:ascii="Times New Roman" w:hAnsi="Times New Roman" w:cs="Times New Roman"/>
+          <w:color w:val="333333"/>
+          <w:sz w:val="24"/>
+          <w:szCs w:val="24"/>
+        </w:rPr>
+        <w:t xml:space="preserve">hus </w:t>
+      </w:r>
+      <w:r>
+        <w:rPr>
+          <w:rFonts w:ascii="Times New Roman" w:hAnsi="Times New Roman" w:cs="Times New Roman"/>
+          <w:color w:val="333333"/>
+          <w:sz w:val="24"/>
+          <w:szCs w:val="24"/>
+        </w:rPr>
+        <w:t>the average intraspecific effect</w:t>
+      </w:r>
+      <w:r>
+        <w:rPr>
+          <w:rFonts w:ascii="Times New Roman" w:hAnsi="Times New Roman" w:cs="Times New Roman"/>
+          <w:color w:val="333333"/>
+          <w:sz w:val="24"/>
+          <w:szCs w:val="24"/>
+        </w:rPr>
+        <w:t xml:space="preserve"> on population growth rate </w:t>
+      </w:r>
+      <w:r>
+        <w:rPr>
+          <w:rFonts w:ascii="Times New Roman" w:hAnsi="Times New Roman" w:cs="Times New Roman"/>
+          <w:color w:val="333333"/>
+          <w:sz w:val="24"/>
+          <w:szCs w:val="24"/>
+        </w:rPr>
+        <w:t>was</w:t>
+      </w:r>
+      <w:r>
+        <w:rPr>
+          <w:rFonts w:ascii="Times New Roman" w:hAnsi="Times New Roman" w:cs="Times New Roman"/>
+          <w:color w:val="333333"/>
+          <w:sz w:val="24"/>
+          <w:szCs w:val="24"/>
+        </w:rPr>
+        <w:t xml:space="preserve"> approximately the same as the effect of predation. This process was repeated 10,000 times for each subgraph. Quasi sign stability was then calculated as the proportion of randomly sampled matrices whose eigenvalue with the largest real part (Max(Re(λ))) was negative</w:t>
+      </w:r>
+      <w:r>
+        <w:rPr>
+          <w:rFonts w:ascii="Times New Roman" w:hAnsi="Times New Roman" w:cs="Times New Roman"/>
+          <w:color w:val="333333"/>
+          <w:sz w:val="24"/>
+          <w:szCs w:val="24"/>
+        </w:rPr>
+        <w:t xml:space="preserve"> </w:t>
+      </w:r>
+      <w:r>
+        <w:rPr>
+          <w:rFonts w:ascii="Times New Roman" w:hAnsi="Times New Roman" w:cs="Times New Roman"/>
+          <w:color w:val="333333"/>
+          <w:sz w:val="24"/>
+          <w:szCs w:val="24"/>
+        </w:rPr>
         <w:fldChar w:fldCharType="begin" w:fldLock="1"/>
       </w:r>
       <w:r>
@@ -3770,7 +3823,18 @@
           <w:sz w:val="24"/>
           <w:szCs w:val="24"/>
         </w:rPr>
-        <w:t>(Allesina and Pascual 2008)</w:t>
+        <w:t xml:space="preserve">(Allesina and </w:t>
+      </w:r>
+      <w:r>
+        <w:rPr>
+          <w:rFonts w:ascii="Times New Roman" w:hAnsi="Times New Roman" w:cs="Times New Roman"/>
+          <w:noProof/>
+          <w:color w:val="333333"/>
+          <w:sz w:val="24"/>
+          <w:szCs w:val="24"/>
+        </w:rPr>
+        <w:lastRenderedPageBreak/>
+        <w:t>Pascual 2008)</w:t>
       </w:r>
       <w:r>
         <w:rPr>
@@ -3837,7 +3901,6 @@
           <w:sz w:val="36"/>
           <w:szCs w:val="36"/>
         </w:rPr>
-        <w:lastRenderedPageBreak/>
         <w:t>Results</w:t>
       </w:r>
     </w:p>
@@ -4002,7 +4065,17 @@
           <w:sz w:val="24"/>
           <w:szCs w:val="24"/>
         </w:rPr>
-        <w:t xml:space="preserve">There is also variation in the quasi sign-stability of each subgraph. The three subgraphs that tend to be over-represented are all very likely to be stable. Intra-guild predation is also moderately likely to be stable (approximately </w:t>
+        <w:t xml:space="preserve">There is also variation in the quasi sign-stability of each subgraph. The three subgraphs that tend to be over-represented are all very likely to be stable. Intra-guild predation is also </w:t>
+      </w:r>
+      <w:r>
+        <w:rPr>
+          <w:rFonts w:ascii="Times New Roman" w:hAnsi="Times New Roman" w:cs="Times New Roman"/>
+          <w:color w:val="333333"/>
+          <w:sz w:val="24"/>
+          <w:szCs w:val="24"/>
+        </w:rPr>
+        <w:lastRenderedPageBreak/>
+        <w:t xml:space="preserve">moderately likely to be stable (approximately </w:t>
       </w:r>
       <w:r>
         <w:rPr>
@@ -4050,7 +4123,6 @@
           <w:sz w:val="24"/>
           <w:szCs w:val="24"/>
         </w:rPr>
-        <w:lastRenderedPageBreak/>
         <w:pict>
           <v:shapetype id="_x0000_t75" coordsize="21600,21600" o:spt="75" o:preferrelative="t" path="m@4@5l@4@11@9@11@9@5xe" filled="f" stroked="f">
             <v:stroke joinstyle="miter"/>
@@ -4365,18 +4437,7 @@
           <w:szCs w:val="24"/>
           <w:bdr w:val="none" w:sz="0" w:space="0" w:color="auto" w:frame="1"/>
         </w:rPr>
-        <w:t xml:space="preserve">, who found that the frequency of both three- and four-node subgraphs in transcription, signaling, and neuron networks was correlated with a measure of stability. </w:t>
-      </w:r>
-      <w:r>
-        <w:rPr>
-          <w:rFonts w:ascii="Times New Roman" w:hAnsi="Times New Roman" w:cs="Times New Roman"/>
-          <w:iCs/>
-          <w:color w:val="333333"/>
-          <w:sz w:val="24"/>
-          <w:szCs w:val="24"/>
-          <w:bdr w:val="none" w:sz="0" w:space="0" w:color="auto" w:frame="1"/>
-        </w:rPr>
-        <w:t xml:space="preserve">The correlation between quasi-sign stability </w:t>
+        <w:t xml:space="preserve">, who found that the </w:t>
       </w:r>
       <w:r>
         <w:rPr>
@@ -4388,7 +4449,18 @@
           <w:bdr w:val="none" w:sz="0" w:space="0" w:color="auto" w:frame="1"/>
         </w:rPr>
         <w:lastRenderedPageBreak/>
-        <w:t xml:space="preserve">and the relative over- or under-representation of subgraphs is precisely what we would expect from selection against unstable configurations. </w:t>
+        <w:t xml:space="preserve">frequency of both three- and four-node subgraphs in transcription, signaling, and neuron networks was correlated with a measure of stability. </w:t>
+      </w:r>
+      <w:r>
+        <w:rPr>
+          <w:rFonts w:ascii="Times New Roman" w:hAnsi="Times New Roman" w:cs="Times New Roman"/>
+          <w:iCs/>
+          <w:color w:val="333333"/>
+          <w:sz w:val="24"/>
+          <w:szCs w:val="24"/>
+          <w:bdr w:val="none" w:sz="0" w:space="0" w:color="auto" w:frame="1"/>
+        </w:rPr>
+        <w:t xml:space="preserve">The correlation between quasi-sign stability and the relative over- or under-representation of subgraphs is precisely what we would expect from selection against unstable configurations. </w:t>
       </w:r>
     </w:p>
     <w:p>
@@ -4413,7 +4485,29 @@
           <w:szCs w:val="24"/>
           <w:bdr w:val="none" w:sz="0" w:space="0" w:color="auto" w:frame="1"/>
         </w:rPr>
-        <w:t xml:space="preserve">I do not make the claim that selection against instability is the causal mechanism of the observed pattern of subgraph frequencies. However, I would argue that what we have found is consistent with such an explanation. </w:t>
+        <w:t xml:space="preserve">I do not make the claim that selection against instability is the causal mechanism of the observed pattern of subgraph frequencies. However, I would argue that what </w:t>
+      </w:r>
+      <w:r>
+        <w:rPr>
+          <w:rFonts w:ascii="Times New Roman" w:hAnsi="Times New Roman" w:cs="Times New Roman"/>
+          <w:iCs/>
+          <w:color w:val="333333"/>
+          <w:sz w:val="24"/>
+          <w:szCs w:val="24"/>
+          <w:bdr w:val="none" w:sz="0" w:space="0" w:color="auto" w:frame="1"/>
+        </w:rPr>
+        <w:t>I</w:t>
+      </w:r>
+      <w:r>
+        <w:rPr>
+          <w:rFonts w:ascii="Times New Roman" w:hAnsi="Times New Roman" w:cs="Times New Roman"/>
+          <w:iCs/>
+          <w:color w:val="333333"/>
+          <w:sz w:val="24"/>
+          <w:szCs w:val="24"/>
+          <w:bdr w:val="none" w:sz="0" w:space="0" w:color="auto" w:frame="1"/>
+        </w:rPr>
+        <w:t xml:space="preserve"> have found is consistent with such an explanation. </w:t>
       </w:r>
     </w:p>
     <w:p>
@@ -4429,251 +4523,16 @@
           <w:bdr w:val="none" w:sz="0" w:space="0" w:color="auto" w:frame="1"/>
         </w:rPr>
       </w:pPr>
-    </w:p>
-    <w:p>
-      <w:pPr>
-        <w:spacing w:line="480" w:lineRule="auto"/>
-        <w:rPr>
-          <w:rFonts w:ascii="Times New Roman" w:hAnsi="Times New Roman" w:cs="Times New Roman"/>
-          <w:sz w:val="36"/>
-          <w:szCs w:val="36"/>
-        </w:rPr>
-      </w:pPr>
-      <w:r>
-        <w:rPr>
-          <w:rFonts w:ascii="Times New Roman" w:hAnsi="Times New Roman" w:cs="Times New Roman"/>
-          <w:iCs/>
-          <w:color w:val="333333"/>
-          <w:sz w:val="24"/>
-          <w:szCs w:val="24"/>
-          <w:bdr w:val="none" w:sz="0" w:space="0" w:color="auto" w:frame="1"/>
-        </w:rPr>
-        <w:t xml:space="preserve">Two main hypotheses are most frequently compared to explain the observed pattern in the frequencies of different subgraphs. The pattern arises either as (1) a function of the constraints on the development or assembly of the network, or (2) through selection acting on some ecological advantage </w:t>
-      </w:r>
-      <w:r>
-        <w:rPr>
-          <w:rFonts w:ascii="Times New Roman" w:hAnsi="Times New Roman" w:cs="Times New Roman"/>
-          <w:iCs/>
-          <w:color w:val="333333"/>
-          <w:sz w:val="24"/>
-          <w:szCs w:val="24"/>
-          <w:bdr w:val="none" w:sz="0" w:space="0" w:color="auto" w:frame="1"/>
-        </w:rPr>
-        <w:fldChar w:fldCharType="begin" w:fldLock="1"/>
-      </w:r>
-      <w:r>
-        <w:rPr>
-          <w:rFonts w:ascii="Times New Roman" w:hAnsi="Times New Roman" w:cs="Times New Roman"/>
-          <w:iCs/>
-          <w:color w:val="333333"/>
-          <w:sz w:val="24"/>
-          <w:szCs w:val="24"/>
-          <w:bdr w:val="none" w:sz="0" w:space="0" w:color="auto" w:frame="1"/>
-        </w:rPr>
-        <w:instrText>ADDIN CSL_CITATION { "citationItems" : [ { "id" : "ITEM-1", "itemData" : { "DOI" : "10.1371/journal.pbio.0030343", "ISSN" : "1545-7885", "PMID" : "16187794", "abstract" : "Biological networks, such as those describing gene regulation, signal transduction, and neural synapses, are representations of large-scale dynamic systems. Discovery of organizing principles of biological networks can be enhanced by embracing the notion that there is a deep interplay between network structure and system dynamics. Recently, many structural characteristics of these non-random networks have been identified, but dynamical implications of the features have not been explored comprehensively. We demonstrate by exhaustive computational analysis that a dynamical property--stability or robustness to small perturbations--is highly correlated with the relative abundance of small subnetworks (network motifs) in several previously determined biological networks. We propose that robust dynamical stability is an influential property that can determine the non-random structure of biological networks.", "author" : [ { "dropping-particle" : "", "family" : "Prill", "given" : "Robert J", "non-dropping-particle" : "", "parse-names" : false, "suffix" : "" }, { "dropping-particle" : "", "family" : "Iglesias", "given" : "Pablo A", "non-dropping-particle" : "", "parse-names" : false, "suffix" : "" }, { "dropping-particle" : "", "family" : "Levchenko", "given" : "Andre", "non-dropping-particle" : "", "parse-names" : false, "suffix" : "" } ], "container-title" : "PLoS Biology", "id" : "ITEM-1", "issue" : "11", "issued" : { "date-parts" : [ [ "2005", "11" ] ] }, "page" : "e343", "title" : "Dynamic properties of network motifs contribute to biological network organization", "type" : "article-journal", "volume" : "3" }, "uris" : [ "http://www.mendeley.com/documents/?uuid=60b3d33a-f258-4449-9f3c-cd98d793863f" ] }, { "id" : "ITEM-2", "itemData" : { "DOI" : "10.1016/j.jtbi.2006.12.036", "ISSN" : "0022-5193", "PMID" : "17292921", "abstract" : "We analyze the local structure of model and empirical food webs through the statistics of three-node subgraphs. We study analytically and numerically the number of appearances of each subgraph for a simple model of food web topology, the so-called generalized cascade model, and compare them with 17 empirical community food webs from a variety of environments, including aquatic, estuarine, and terrestrial ecosystems. We obtain analytical expressions for the probability of appearances of each subgraph in the model, and also for randomizations of the model that preserve species' numbers of prey and number of predators; their difference allows us to quantify which subgraphs are over- or under-represented in both the model and the empirical food webs. We find agreement between the model predictions and the empirical results. These results indicate that simple models such as the generalized cascade can provide a good description not only of the global topology of food webs, as recently shown, but also of its local structure.", "author" : [ { "dropping-particle" : "", "family" : "Camacho", "given" : "Juan", "non-dropping-particle" : "", "parse-names" : false, "suffix" : "" }, { "dropping-particle" : "", "family" : "Stouffer", "given" : "Daniel B.", "non-dropping-particle" : "", "parse-names" : false, "suffix" : "" }, { "dropping-particle" : "", "family" : "Amaral", "given" : "L. A. N.", "non-dropping-particle" : "", "parse-names" : false, "suffix" : "" } ], "container-title" : "Journal of Theoretical Biology", "id" : "ITEM-2", "issue" : "2", "issued" : { "date-parts" : [ [ "2007", "5", "21" ] ] }, "page" : "260-268", "title" : "Quantitative analysis of the local structure of food webs", "type" : "article-journal", "volume" : "246" }, "uris" : [ "http://www.mendeley.com/documents/?uuid=31d447de-787d-487f-8076-8d8c0bc42f56" ] } ], "mendeley" : { "previouslyFormattedCitation" : "(Prill et al. 2005, Camacho et al. 2007)" }, "properties" : { "noteIndex" : 0 }, "schema" : "https://github.com/citation-style-language/schema/raw/master/csl-citation.json" }</w:instrText>
-      </w:r>
-      <w:r>
-        <w:rPr>
-          <w:rFonts w:ascii="Times New Roman" w:hAnsi="Times New Roman" w:cs="Times New Roman"/>
-          <w:iCs/>
-          <w:color w:val="333333"/>
-          <w:sz w:val="24"/>
-          <w:szCs w:val="24"/>
-          <w:bdr w:val="none" w:sz="0" w:space="0" w:color="auto" w:frame="1"/>
-        </w:rPr>
-        <w:fldChar w:fldCharType="separate"/>
-      </w:r>
-      <w:r>
-        <w:rPr>
-          <w:rFonts w:ascii="Times New Roman" w:hAnsi="Times New Roman" w:cs="Times New Roman"/>
-          <w:iCs/>
-          <w:noProof/>
-          <w:color w:val="333333"/>
-          <w:sz w:val="24"/>
-          <w:szCs w:val="24"/>
-          <w:bdr w:val="none" w:sz="0" w:space="0" w:color="auto" w:frame="1"/>
-        </w:rPr>
-        <w:t>(Prill et al. 2005, Camacho et al. 2007)</w:t>
-      </w:r>
-      <w:r>
-        <w:rPr>
-          <w:rFonts w:ascii="Times New Roman" w:hAnsi="Times New Roman" w:cs="Times New Roman"/>
-          <w:iCs/>
-          <w:color w:val="333333"/>
-          <w:sz w:val="24"/>
-          <w:szCs w:val="24"/>
-          <w:bdr w:val="none" w:sz="0" w:space="0" w:color="auto" w:frame="1"/>
-        </w:rPr>
-        <w:fldChar w:fldCharType="end"/>
-      </w:r>
-      <w:r>
-        <w:rPr>
-          <w:rFonts w:ascii="Times New Roman" w:hAnsi="Times New Roman" w:cs="Times New Roman"/>
-          <w:iCs/>
-          <w:color w:val="333333"/>
-          <w:sz w:val="24"/>
-          <w:szCs w:val="24"/>
-          <w:bdr w:val="none" w:sz="0" w:space="0" w:color="auto" w:frame="1"/>
-        </w:rPr>
-        <w:t xml:space="preserve">. Food web models typically do well in reproducing patterns of subgraph frequency, leading Camacho et al. </w:t>
-      </w:r>
-      <w:r>
-        <w:rPr>
-          <w:rFonts w:ascii="Times New Roman" w:hAnsi="Times New Roman" w:cs="Times New Roman"/>
-          <w:iCs/>
-          <w:color w:val="333333"/>
-          <w:sz w:val="24"/>
-          <w:szCs w:val="24"/>
-          <w:bdr w:val="none" w:sz="0" w:space="0" w:color="auto" w:frame="1"/>
-        </w:rPr>
-        <w:fldChar w:fldCharType="begin" w:fldLock="1"/>
-      </w:r>
-      <w:r>
-        <w:rPr>
-          <w:rFonts w:ascii="Times New Roman" w:hAnsi="Times New Roman" w:cs="Times New Roman"/>
-          <w:iCs/>
-          <w:color w:val="333333"/>
-          <w:sz w:val="24"/>
-          <w:szCs w:val="24"/>
-          <w:bdr w:val="none" w:sz="0" w:space="0" w:color="auto" w:frame="1"/>
-        </w:rPr>
-        <w:instrText>ADDIN CSL_CITATION { "citationItems" : [ { "id" : "ITEM-1", "itemData" : { "DOI" : "10.1016/j.jtbi.2006.12.036", "ISSN" : "0022-5193", "PMID" : "17292921", "abstract" : "We analyze the local structure of model and empirical food webs through the statistics of three-node subgraphs. We study analytically and numerically the number of appearances of each subgraph for a simple model of food web topology, the so-called generalized cascade model, and compare them with 17 empirical community food webs from a variety of environments, including aquatic, estuarine, and terrestrial ecosystems. We obtain analytical expressions for the probability of appearances of each subgraph in the model, and also for randomizations of the model that preserve species' numbers of prey and number of predators; their difference allows us to quantify which subgraphs are over- or under-represented in both the model and the empirical food webs. We find agreement between the model predictions and the empirical results. These results indicate that simple models such as the generalized cascade can provide a good description not only of the global topology of food webs, as recently shown, but also of its local structure.", "author" : [ { "dropping-particle" : "", "family" : "Camacho", "given" : "Juan", "non-dropping-particle" : "", "parse-names" : false, "suffix" : "" }, { "dropping-particle" : "", "family" : "Stouffer", "given" : "Daniel B.", "non-dropping-particle" : "", "parse-names" : false, "suffix" : "" }, { "dropping-particle" : "", "family" : "Amaral", "given" : "L. A. N.", "non-dropping-particle" : "", "parse-names" : false, "suffix" : "" } ], "container-title" : "Journal of Theoretical Biology", "id" : "ITEM-1", "issue" : "2", "issued" : { "date-parts" : [ [ "2007", "5", "21" ] ] }, "page" : "260-268", "title" : "Quantitative analysis of the local structure of food webs", "type" : "article-journal", "volume" : "246" }, "suppress-author" : 1, "uris" : [ "http://www.mendeley.com/documents/?uuid=31d447de-787d-487f-8076-8d8c0bc42f56" ] } ], "mendeley" : { "previouslyFormattedCitation" : "(2007)" }, "properties" : { "noteIndex" : 0 }, "schema" : "https://github.com/citation-style-language/schema/raw/master/csl-citation.json" }</w:instrText>
-      </w:r>
-      <w:r>
-        <w:rPr>
-          <w:rFonts w:ascii="Times New Roman" w:hAnsi="Times New Roman" w:cs="Times New Roman"/>
-          <w:iCs/>
-          <w:color w:val="333333"/>
-          <w:sz w:val="24"/>
-          <w:szCs w:val="24"/>
-          <w:bdr w:val="none" w:sz="0" w:space="0" w:color="auto" w:frame="1"/>
-        </w:rPr>
-        <w:fldChar w:fldCharType="separate"/>
-      </w:r>
-      <w:r>
-        <w:rPr>
-          <w:rFonts w:ascii="Times New Roman" w:hAnsi="Times New Roman" w:cs="Times New Roman"/>
-          <w:iCs/>
-          <w:noProof/>
-          <w:color w:val="333333"/>
-          <w:sz w:val="24"/>
-          <w:szCs w:val="24"/>
-          <w:bdr w:val="none" w:sz="0" w:space="0" w:color="auto" w:frame="1"/>
-        </w:rPr>
-        <w:t>(2007)</w:t>
-      </w:r>
-      <w:r>
-        <w:rPr>
-          <w:rFonts w:ascii="Times New Roman" w:hAnsi="Times New Roman" w:cs="Times New Roman"/>
-          <w:iCs/>
-          <w:color w:val="333333"/>
-          <w:sz w:val="24"/>
-          <w:szCs w:val="24"/>
-          <w:bdr w:val="none" w:sz="0" w:space="0" w:color="auto" w:frame="1"/>
-        </w:rPr>
-        <w:fldChar w:fldCharType="end"/>
-      </w:r>
-      <w:r>
-        <w:rPr>
-          <w:rFonts w:ascii="Times New Roman" w:hAnsi="Times New Roman" w:cs="Times New Roman"/>
-          <w:iCs/>
-          <w:color w:val="333333"/>
-          <w:sz w:val="24"/>
-          <w:szCs w:val="24"/>
-          <w:bdr w:val="none" w:sz="0" w:space="0" w:color="auto" w:frame="1"/>
-        </w:rPr>
-        <w:t xml:space="preserve"> to argue in favor of the first hypothesis. Yet strong correlation between a measure of stability and absolute frequency of different subgraphs in transcription, neuron, and signaling networks suggested to </w:t>
-      </w:r>
-      <w:proofErr w:type="spellStart"/>
-      <w:r>
-        <w:rPr>
-          <w:rFonts w:ascii="Times New Roman" w:hAnsi="Times New Roman" w:cs="Times New Roman"/>
-          <w:iCs/>
-          <w:color w:val="333333"/>
-          <w:sz w:val="24"/>
-          <w:szCs w:val="24"/>
-          <w:bdr w:val="none" w:sz="0" w:space="0" w:color="auto" w:frame="1"/>
-        </w:rPr>
-        <w:t>Prill</w:t>
-      </w:r>
-      <w:proofErr w:type="spellEnd"/>
-      <w:r>
-        <w:rPr>
-          <w:rFonts w:ascii="Times New Roman" w:hAnsi="Times New Roman" w:cs="Times New Roman"/>
-          <w:iCs/>
-          <w:color w:val="333333"/>
-          <w:sz w:val="24"/>
-          <w:szCs w:val="24"/>
-          <w:bdr w:val="none" w:sz="0" w:space="0" w:color="auto" w:frame="1"/>
-        </w:rPr>
-        <w:t xml:space="preserve"> et al. </w:t>
-      </w:r>
-      <w:r>
-        <w:rPr>
-          <w:rFonts w:ascii="Times New Roman" w:hAnsi="Times New Roman" w:cs="Times New Roman"/>
-          <w:iCs/>
-          <w:color w:val="333333"/>
-          <w:sz w:val="24"/>
-          <w:szCs w:val="24"/>
-          <w:bdr w:val="none" w:sz="0" w:space="0" w:color="auto" w:frame="1"/>
-        </w:rPr>
-        <w:fldChar w:fldCharType="begin" w:fldLock="1"/>
-      </w:r>
-      <w:r>
-        <w:rPr>
-          <w:rFonts w:ascii="Times New Roman" w:hAnsi="Times New Roman" w:cs="Times New Roman"/>
-          <w:iCs/>
-          <w:color w:val="333333"/>
-          <w:sz w:val="24"/>
-          <w:szCs w:val="24"/>
-          <w:bdr w:val="none" w:sz="0" w:space="0" w:color="auto" w:frame="1"/>
-        </w:rPr>
-        <w:instrText>ADDIN CSL_CITATION { "citationItems" : [ { "id" : "ITEM-1", "itemData" : { "DOI" : "10.1371/journal.pbio.0030343", "ISSN" : "1545-7885", "PMID" : "16187794", "abstract" : "Biological networks, such as those describing gene regulation, signal transduction, and neural synapses, are representations of large-scale dynamic systems. Discovery of organizing principles of biological networks can be enhanced by embracing the notion that there is a deep interplay between network structure and system dynamics. Recently, many structural characteristics of these non-random networks have been identified, but dynamical implications of the features have not been explored comprehensively. We demonstrate by exhaustive computational analysis that a dynamical property--stability or robustness to small perturbations--is highly correlated with the relative abundance of small subnetworks (network motifs) in several previously determined biological networks. We propose that robust dynamical stability is an influential property that can determine the non-random structure of biological networks.", "author" : [ { "dropping-particle" : "", "family" : "Prill", "given" : "Robert J", "non-dropping-particle" : "", "parse-names" : false, "suffix" : "" }, { "dropping-particle" : "", "family" : "Iglesias", "given" : "Pablo A", "non-dropping-particle" : "", "parse-names" : false, "suffix" : "" }, { "dropping-particle" : "", "family" : "Levchenko", "given" : "Andre", "non-dropping-particle" : "", "parse-names" : false, "suffix" : "" } ], "container-title" : "PLoS Biology", "id" : "ITEM-1", "issue" : "11", "issued" : { "date-parts" : [ [ "2005", "11" ] ] }, "page" : "e343", "title" : "Dynamic properties of network motifs contribute to biological network organization", "type" : "article-journal", "volume" : "3" }, "suppress-author" : 1, "uris" : [ "http://www.mendeley.com/documents/?uuid=60b3d33a-f258-4449-9f3c-cd98d793863f" ] } ], "mendeley" : { "previouslyFormattedCitation" : "(2005)" }, "properties" : { "noteIndex" : 0 }, "schema" : "https://github.com/citation-style-language/schema/raw/master/csl-citation.json" }</w:instrText>
-      </w:r>
-      <w:r>
-        <w:rPr>
-          <w:rFonts w:ascii="Times New Roman" w:hAnsi="Times New Roman" w:cs="Times New Roman"/>
-          <w:iCs/>
-          <w:color w:val="333333"/>
-          <w:sz w:val="24"/>
-          <w:szCs w:val="24"/>
-          <w:bdr w:val="none" w:sz="0" w:space="0" w:color="auto" w:frame="1"/>
-        </w:rPr>
-        <w:fldChar w:fldCharType="separate"/>
-      </w:r>
-      <w:r>
-        <w:rPr>
-          <w:rFonts w:ascii="Times New Roman" w:hAnsi="Times New Roman" w:cs="Times New Roman"/>
-          <w:iCs/>
-          <w:noProof/>
-          <w:color w:val="333333"/>
-          <w:sz w:val="24"/>
-          <w:szCs w:val="24"/>
-          <w:bdr w:val="none" w:sz="0" w:space="0" w:color="auto" w:frame="1"/>
-        </w:rPr>
-        <w:t>(2005)</w:t>
-      </w:r>
-      <w:r>
-        <w:rPr>
-          <w:rFonts w:ascii="Times New Roman" w:hAnsi="Times New Roman" w:cs="Times New Roman"/>
-          <w:iCs/>
-          <w:color w:val="333333"/>
-          <w:sz w:val="24"/>
-          <w:szCs w:val="24"/>
-          <w:bdr w:val="none" w:sz="0" w:space="0" w:color="auto" w:frame="1"/>
-        </w:rPr>
-        <w:fldChar w:fldCharType="end"/>
-      </w:r>
-      <w:r>
-        <w:rPr>
-          <w:rFonts w:ascii="Times New Roman" w:hAnsi="Times New Roman" w:cs="Times New Roman"/>
-          <w:iCs/>
-          <w:color w:val="333333"/>
-          <w:sz w:val="24"/>
-          <w:szCs w:val="24"/>
-          <w:bdr w:val="none" w:sz="0" w:space="0" w:color="auto" w:frame="1"/>
-        </w:rPr>
-        <w:t xml:space="preserve"> that the second hypothesis may have support</w:t>
+      <w:r>
+        <w:rPr>
+          <w:rFonts w:ascii="Times New Roman" w:hAnsi="Times New Roman" w:cs="Times New Roman"/>
+          <w:iCs/>
+          <w:color w:val="333333"/>
+          <w:sz w:val="24"/>
+          <w:szCs w:val="24"/>
+          <w:bdr w:val="none" w:sz="0" w:space="0" w:color="auto" w:frame="1"/>
+        </w:rPr>
+        <w:t>Something about feasibility further constraining reality…</w:t>
       </w:r>
     </w:p>
     <w:p>
@@ -4697,7 +4556,7 @@
       <w:pPr>
         <w:pStyle w:val="NormalWeb"/>
         <w:ind w:left="480" w:hanging="480"/>
-        <w:divId w:val="1829054670"/>
+        <w:divId w:val="1115370905"/>
         <w:rPr>
           <w:rFonts w:eastAsiaTheme="minorEastAsia"/>
           <w:noProof/>
@@ -4721,6 +4580,8 @@
         </w:rPr>
         <w:fldChar w:fldCharType="separate"/>
       </w:r>
+      <w:bookmarkStart w:id="0" w:name="_GoBack"/>
+      <w:bookmarkEnd w:id="0"/>
       <w:r>
         <w:rPr>
           <w:noProof/>
@@ -4732,7 +4593,7 @@
       <w:pPr>
         <w:pStyle w:val="NormalWeb"/>
         <w:ind w:left="480" w:hanging="480"/>
-        <w:divId w:val="1829054670"/>
+        <w:divId w:val="1115370905"/>
         <w:rPr>
           <w:noProof/>
         </w:rPr>
@@ -4748,7 +4609,7 @@
       <w:pPr>
         <w:pStyle w:val="NormalWeb"/>
         <w:ind w:left="480" w:hanging="480"/>
-        <w:divId w:val="1829054670"/>
+        <w:divId w:val="1115370905"/>
         <w:rPr>
           <w:noProof/>
         </w:rPr>
@@ -4764,7 +4625,7 @@
       <w:pPr>
         <w:pStyle w:val="NormalWeb"/>
         <w:ind w:left="480" w:hanging="480"/>
-        <w:divId w:val="1829054670"/>
+        <w:divId w:val="1115370905"/>
         <w:rPr>
           <w:noProof/>
         </w:rPr>
@@ -4780,7 +4641,7 @@
       <w:pPr>
         <w:pStyle w:val="NormalWeb"/>
         <w:ind w:left="480" w:hanging="480"/>
-        <w:divId w:val="1829054670"/>
+        <w:divId w:val="1115370905"/>
         <w:rPr>
           <w:noProof/>
         </w:rPr>
@@ -4796,16 +4657,15 @@
       <w:pPr>
         <w:pStyle w:val="NormalWeb"/>
         <w:ind w:left="480" w:hanging="480"/>
-        <w:divId w:val="1829054670"/>
-        <w:rPr>
-          <w:noProof/>
-        </w:rPr>
-      </w:pPr>
-      <w:r>
-        <w:rPr>
-          <w:noProof/>
-        </w:rPr>
-        <w:lastRenderedPageBreak/>
+        <w:divId w:val="1115370905"/>
+        <w:rPr>
+          <w:noProof/>
+        </w:rPr>
+      </w:pPr>
+      <w:r>
+        <w:rPr>
+          <w:noProof/>
+        </w:rPr>
         <w:t>Christensen, V., and D. Pauly. 1992. ECOPATH II—a software for balancing steady-state ecosystem models and calculating network characteristics. Ecological modelling 61:169–185.</w:t>
       </w:r>
     </w:p>
@@ -4813,7 +4673,7 @@
       <w:pPr>
         <w:pStyle w:val="NormalWeb"/>
         <w:ind w:left="480" w:hanging="480"/>
-        <w:divId w:val="1829054670"/>
+        <w:divId w:val="1115370905"/>
         <w:rPr>
           <w:noProof/>
         </w:rPr>
@@ -4829,7 +4689,7 @@
       <w:pPr>
         <w:pStyle w:val="NormalWeb"/>
         <w:ind w:left="480" w:hanging="480"/>
-        <w:divId w:val="1829054670"/>
+        <w:divId w:val="1115370905"/>
         <w:rPr>
           <w:noProof/>
         </w:rPr>
@@ -4845,15 +4705,16 @@
       <w:pPr>
         <w:pStyle w:val="NormalWeb"/>
         <w:ind w:left="480" w:hanging="480"/>
-        <w:divId w:val="1829054670"/>
-        <w:rPr>
-          <w:noProof/>
-        </w:rPr>
-      </w:pPr>
-      <w:r>
-        <w:rPr>
-          <w:noProof/>
-        </w:rPr>
+        <w:divId w:val="1115370905"/>
+        <w:rPr>
+          <w:noProof/>
+        </w:rPr>
+      </w:pPr>
+      <w:r>
+        <w:rPr>
+          <w:noProof/>
+        </w:rPr>
+        <w:lastRenderedPageBreak/>
         <w:t>Donohue, I., O. L. Petchey, J. M. Montoya, A. L. Jackson, L. McNally, M. Viana, K. Healy, M. Lurgi, N. E. O’Connor, and M. C. Emmerson. 2013. On the dimensionality of ecological stability. Ecology Letters 16:421–429.</w:t>
       </w:r>
     </w:p>
@@ -4861,7 +4722,7 @@
       <w:pPr>
         <w:pStyle w:val="NormalWeb"/>
         <w:ind w:left="480" w:hanging="480"/>
-        <w:divId w:val="1829054670"/>
+        <w:divId w:val="1115370905"/>
         <w:rPr>
           <w:noProof/>
         </w:rPr>
@@ -4877,7 +4738,7 @@
       <w:pPr>
         <w:pStyle w:val="NormalWeb"/>
         <w:ind w:left="480" w:hanging="480"/>
-        <w:divId w:val="1829054670"/>
+        <w:divId w:val="1115370905"/>
         <w:rPr>
           <w:noProof/>
         </w:rPr>
@@ -4893,7 +4754,7 @@
       <w:pPr>
         <w:pStyle w:val="NormalWeb"/>
         <w:ind w:left="480" w:hanging="480"/>
-        <w:divId w:val="1829054670"/>
+        <w:divId w:val="1115370905"/>
         <w:rPr>
           <w:noProof/>
         </w:rPr>
@@ -4909,7 +4770,7 @@
       <w:pPr>
         <w:pStyle w:val="NormalWeb"/>
         <w:ind w:left="480" w:hanging="480"/>
-        <w:divId w:val="1829054670"/>
+        <w:divId w:val="1115370905"/>
         <w:rPr>
           <w:noProof/>
         </w:rPr>
@@ -4925,7 +4786,7 @@
       <w:pPr>
         <w:pStyle w:val="NormalWeb"/>
         <w:ind w:left="480" w:hanging="480"/>
-        <w:divId w:val="1829054670"/>
+        <w:divId w:val="1115370905"/>
         <w:rPr>
           <w:noProof/>
         </w:rPr>
@@ -4941,7 +4802,7 @@
       <w:pPr>
         <w:pStyle w:val="NormalWeb"/>
         <w:ind w:left="480" w:hanging="480"/>
-        <w:divId w:val="1829054670"/>
+        <w:divId w:val="1115370905"/>
         <w:rPr>
           <w:noProof/>
         </w:rPr>
@@ -4957,36 +4818,23 @@
       <w:pPr>
         <w:pStyle w:val="NormalWeb"/>
         <w:ind w:left="480" w:hanging="480"/>
-        <w:divId w:val="1829054670"/>
-        <w:rPr>
-          <w:noProof/>
-        </w:rPr>
-      </w:pPr>
-      <w:r>
-        <w:rPr>
-          <w:noProof/>
-        </w:rPr>
-        <w:t>Jaarsma, N. G., S. M. de Boer, C. R. Townsend, R. M. Thompson, and E. D. Edwards. 1998. Characterising food</w:t>
-      </w:r>
-      <w:r>
-        <w:rPr>
-          <w:rFonts w:ascii="Cambria Math" w:hAnsi="Cambria Math" w:cs="Cambria Math"/>
-          <w:noProof/>
-        </w:rPr>
-        <w:t>‐</w:t>
-      </w:r>
-      <w:r>
-        <w:rPr>
-          <w:noProof/>
-        </w:rPr>
-        <w:t>webs in two New Zealand streams. New Zealand Journal of Marine and Freshwater Research 32:271–286.</w:t>
+        <w:divId w:val="1115370905"/>
+        <w:rPr>
+          <w:noProof/>
+        </w:rPr>
+      </w:pPr>
+      <w:r>
+        <w:rPr>
+          <w:noProof/>
+        </w:rPr>
+        <w:t>Jaarsma, N. G., S. M. de Boer, C. R. Townsend, R. M. Thompson, and E. D. Edwards. 1998. Characterising food‐webs in two New Zealand streams. New Zealand Journal of Marine and Freshwater Research 32:271–286.</w:t>
       </w:r>
     </w:p>
     <w:p>
       <w:pPr>
         <w:pStyle w:val="NormalWeb"/>
         <w:ind w:left="480" w:hanging="480"/>
-        <w:divId w:val="1829054670"/>
+        <w:divId w:val="1115370905"/>
         <w:rPr>
           <w:noProof/>
         </w:rPr>
@@ -5002,7 +4850,7 @@
       <w:pPr>
         <w:pStyle w:val="NormalWeb"/>
         <w:ind w:left="480" w:hanging="480"/>
-        <w:divId w:val="1829054670"/>
+        <w:divId w:val="1115370905"/>
         <w:rPr>
           <w:noProof/>
         </w:rPr>
@@ -5018,7 +4866,7 @@
       <w:pPr>
         <w:pStyle w:val="NormalWeb"/>
         <w:ind w:left="480" w:hanging="480"/>
-        <w:divId w:val="1829054670"/>
+        <w:divId w:val="1115370905"/>
         <w:rPr>
           <w:noProof/>
         </w:rPr>
@@ -5034,16 +4882,15 @@
       <w:pPr>
         <w:pStyle w:val="NormalWeb"/>
         <w:ind w:left="480" w:hanging="480"/>
-        <w:divId w:val="1829054670"/>
-        <w:rPr>
-          <w:noProof/>
-        </w:rPr>
-      </w:pPr>
-      <w:r>
-        <w:rPr>
-          <w:noProof/>
-        </w:rPr>
-        <w:lastRenderedPageBreak/>
+        <w:divId w:val="1115370905"/>
+        <w:rPr>
+          <w:noProof/>
+        </w:rPr>
+      </w:pPr>
+      <w:r>
+        <w:rPr>
+          <w:noProof/>
+        </w:rPr>
         <w:t>May, R. M. 1972. Will a large complex system be stable? Nature 238:413–414.</w:t>
       </w:r>
     </w:p>
@@ -5051,7 +4898,7 @@
       <w:pPr>
         <w:pStyle w:val="NormalWeb"/>
         <w:ind w:left="480" w:hanging="480"/>
-        <w:divId w:val="1829054670"/>
+        <w:divId w:val="1115370905"/>
         <w:rPr>
           <w:noProof/>
         </w:rPr>
@@ -5067,7 +4914,7 @@
       <w:pPr>
         <w:pStyle w:val="NormalWeb"/>
         <w:ind w:left="480" w:hanging="480"/>
-        <w:divId w:val="1829054670"/>
+        <w:divId w:val="1115370905"/>
         <w:rPr>
           <w:noProof/>
         </w:rPr>
@@ -5083,15 +4930,16 @@
       <w:pPr>
         <w:pStyle w:val="NormalWeb"/>
         <w:ind w:left="480" w:hanging="480"/>
-        <w:divId w:val="1829054670"/>
-        <w:rPr>
-          <w:noProof/>
-        </w:rPr>
-      </w:pPr>
-      <w:r>
-        <w:rPr>
-          <w:noProof/>
-        </w:rPr>
+        <w:divId w:val="1115370905"/>
+        <w:rPr>
+          <w:noProof/>
+        </w:rPr>
+      </w:pPr>
+      <w:r>
+        <w:rPr>
+          <w:noProof/>
+        </w:rPr>
+        <w:lastRenderedPageBreak/>
         <w:t>Memmott, J., N. D. Martinez, and J. E. Cohen. 2000. Predators, parasitoids and pathogens: species richness, trophic generality and body sizes in a natural food web. Journal of Animal Ecology 69:1–15.</w:t>
       </w:r>
     </w:p>
@@ -5099,7 +4947,7 @@
       <w:pPr>
         <w:pStyle w:val="NormalWeb"/>
         <w:ind w:left="480" w:hanging="480"/>
-        <w:divId w:val="1829054670"/>
+        <w:divId w:val="1115370905"/>
         <w:rPr>
           <w:noProof/>
         </w:rPr>
@@ -5115,7 +4963,7 @@
       <w:pPr>
         <w:pStyle w:val="NormalWeb"/>
         <w:ind w:left="480" w:hanging="480"/>
-        <w:divId w:val="1829054670"/>
+        <w:divId w:val="1115370905"/>
         <w:rPr>
           <w:noProof/>
         </w:rPr>
@@ -5131,7 +4979,7 @@
       <w:pPr>
         <w:pStyle w:val="NormalWeb"/>
         <w:ind w:left="480" w:hanging="480"/>
-        <w:divId w:val="1829054670"/>
+        <w:divId w:val="1115370905"/>
         <w:rPr>
           <w:noProof/>
         </w:rPr>
@@ -5147,7 +4995,7 @@
       <w:pPr>
         <w:pStyle w:val="NormalWeb"/>
         <w:ind w:left="480" w:hanging="480"/>
-        <w:divId w:val="1829054670"/>
+        <w:divId w:val="1115370905"/>
         <w:rPr>
           <w:noProof/>
         </w:rPr>
@@ -5163,7 +5011,7 @@
       <w:pPr>
         <w:pStyle w:val="NormalWeb"/>
         <w:ind w:left="480" w:hanging="480"/>
-        <w:divId w:val="1829054670"/>
+        <w:divId w:val="1115370905"/>
         <w:rPr>
           <w:noProof/>
         </w:rPr>
@@ -5179,7 +5027,7 @@
       <w:pPr>
         <w:pStyle w:val="NormalWeb"/>
         <w:ind w:left="480" w:hanging="480"/>
-        <w:divId w:val="1829054670"/>
+        <w:divId w:val="1115370905"/>
         <w:rPr>
           <w:noProof/>
         </w:rPr>
@@ -5195,7 +5043,7 @@
       <w:pPr>
         <w:pStyle w:val="NormalWeb"/>
         <w:ind w:left="480" w:hanging="480"/>
-        <w:divId w:val="1829054670"/>
+        <w:divId w:val="1115370905"/>
         <w:rPr>
           <w:noProof/>
         </w:rPr>
@@ -5211,7 +5059,7 @@
       <w:pPr>
         <w:pStyle w:val="NormalWeb"/>
         <w:ind w:left="480" w:hanging="480"/>
-        <w:divId w:val="1829054670"/>
+        <w:divId w:val="1115370905"/>
         <w:rPr>
           <w:noProof/>
         </w:rPr>
@@ -5227,7 +5075,7 @@
       <w:pPr>
         <w:pStyle w:val="NormalWeb"/>
         <w:ind w:left="480" w:hanging="480"/>
-        <w:divId w:val="1829054670"/>
+        <w:divId w:val="1115370905"/>
         <w:rPr>
           <w:noProof/>
         </w:rPr>
@@ -5243,7 +5091,7 @@
       <w:pPr>
         <w:pStyle w:val="NormalWeb"/>
         <w:ind w:left="480" w:hanging="480"/>
-        <w:divId w:val="1829054670"/>
+        <w:divId w:val="1115370905"/>
         <w:rPr>
           <w:noProof/>
         </w:rPr>
@@ -5259,7 +5107,7 @@
       <w:pPr>
         <w:pStyle w:val="NormalWeb"/>
         <w:ind w:left="480" w:hanging="480"/>
-        <w:divId w:val="1829054670"/>
+        <w:divId w:val="1115370905"/>
         <w:rPr>
           <w:noProof/>
         </w:rPr>
@@ -5275,7 +5123,7 @@
       <w:pPr>
         <w:pStyle w:val="NormalWeb"/>
         <w:ind w:left="480" w:hanging="480"/>
-        <w:divId w:val="1829054670"/>
+        <w:divId w:val="1115370905"/>
         <w:rPr>
           <w:noProof/>
         </w:rPr>
@@ -5291,16 +5139,15 @@
       <w:pPr>
         <w:pStyle w:val="NormalWeb"/>
         <w:ind w:left="480" w:hanging="480"/>
-        <w:divId w:val="1829054670"/>
-        <w:rPr>
-          <w:noProof/>
-        </w:rPr>
-      </w:pPr>
-      <w:r>
-        <w:rPr>
-          <w:noProof/>
-        </w:rPr>
-        <w:lastRenderedPageBreak/>
+        <w:divId w:val="1115370905"/>
+        <w:rPr>
+          <w:noProof/>
+        </w:rPr>
+      </w:pPr>
+      <w:r>
+        <w:rPr>
+          <w:noProof/>
+        </w:rPr>
         <w:t>Stouffer, D. B., J. Camacho, W. Jiang, and L. A. N. Amaral. 2007. Evidence for the existence of a robust pattern of prey selection in food webs. Proceedings of the Royal Society B 274:1931–1940.</w:t>
       </w:r>
     </w:p>
@@ -5308,7 +5155,7 @@
       <w:pPr>
         <w:pStyle w:val="NormalWeb"/>
         <w:ind w:left="480" w:hanging="480"/>
-        <w:divId w:val="1829054670"/>
+        <w:divId w:val="1115370905"/>
         <w:rPr>
           <w:noProof/>
         </w:rPr>
@@ -5324,15 +5171,16 @@
       <w:pPr>
         <w:pStyle w:val="NormalWeb"/>
         <w:ind w:left="480" w:hanging="480"/>
-        <w:divId w:val="1829054670"/>
-        <w:rPr>
-          <w:noProof/>
-        </w:rPr>
-      </w:pPr>
-      <w:r>
-        <w:rPr>
-          <w:noProof/>
-        </w:rPr>
+        <w:divId w:val="1115370905"/>
+        <w:rPr>
+          <w:noProof/>
+        </w:rPr>
+      </w:pPr>
+      <w:r>
+        <w:rPr>
+          <w:noProof/>
+        </w:rPr>
+        <w:lastRenderedPageBreak/>
         <w:t>Thieltges, D., K. Reise, and K. Mouritsen. 2011. Food web including metazoan parasites for a tidal basin in Germany and Denmark: Ecological Archives E092-172. Ecology 92.</w:t>
       </w:r>
     </w:p>
@@ -5340,7 +5188,7 @@
       <w:pPr>
         <w:pStyle w:val="NormalWeb"/>
         <w:ind w:left="480" w:hanging="480"/>
-        <w:divId w:val="1829054670"/>
+        <w:divId w:val="1115370905"/>
         <w:rPr>
           <w:noProof/>
         </w:rPr>
@@ -5356,7 +5204,7 @@
       <w:pPr>
         <w:pStyle w:val="NormalWeb"/>
         <w:ind w:left="480" w:hanging="480"/>
-        <w:divId w:val="1829054670"/>
+        <w:divId w:val="1115370905"/>
         <w:rPr>
           <w:noProof/>
         </w:rPr>
@@ -5372,7 +5220,7 @@
       <w:pPr>
         <w:pStyle w:val="NormalWeb"/>
         <w:ind w:left="480" w:hanging="480"/>
-        <w:divId w:val="1829054670"/>
+        <w:divId w:val="1115370905"/>
         <w:rPr>
           <w:noProof/>
         </w:rPr>
@@ -5388,7 +5236,7 @@
       <w:pPr>
         <w:pStyle w:val="NormalWeb"/>
         <w:ind w:left="480" w:hanging="480"/>
-        <w:divId w:val="1829054670"/>
+        <w:divId w:val="1115370905"/>
         <w:rPr>
           <w:noProof/>
         </w:rPr>
@@ -5404,7 +5252,7 @@
       <w:pPr>
         <w:pStyle w:val="NormalWeb"/>
         <w:ind w:left="480" w:hanging="480"/>
-        <w:divId w:val="1829054670"/>
+        <w:divId w:val="1115370905"/>
         <w:rPr>
           <w:noProof/>
         </w:rPr>
@@ -5420,7 +5268,7 @@
       <w:pPr>
         <w:pStyle w:val="NormalWeb"/>
         <w:ind w:left="480" w:hanging="480"/>
-        <w:divId w:val="1829054670"/>
+        <w:divId w:val="1115370905"/>
         <w:rPr>
           <w:noProof/>
         </w:rPr>
@@ -5436,7 +5284,7 @@
       <w:pPr>
         <w:pStyle w:val="NormalWeb"/>
         <w:ind w:left="480" w:hanging="480"/>
-        <w:divId w:val="1829054670"/>
+        <w:divId w:val="1115370905"/>
         <w:rPr>
           <w:noProof/>
         </w:rPr>
@@ -5452,7 +5300,7 @@
       <w:pPr>
         <w:pStyle w:val="NormalWeb"/>
         <w:ind w:left="480" w:hanging="480"/>
-        <w:divId w:val="1829054670"/>
+        <w:divId w:val="1115370905"/>
         <w:rPr>
           <w:noProof/>
         </w:rPr>
@@ -5468,7 +5316,7 @@
       <w:pPr>
         <w:pStyle w:val="NormalWeb"/>
         <w:ind w:left="480" w:hanging="480"/>
-        <w:divId w:val="1829054670"/>
+        <w:divId w:val="1115370905"/>
         <w:rPr>
           <w:noProof/>
         </w:rPr>
@@ -5484,7 +5332,7 @@
       <w:pPr>
         <w:pStyle w:val="NormalWeb"/>
         <w:ind w:left="480" w:hanging="480"/>
-        <w:divId w:val="1829054670"/>
+        <w:divId w:val="1115370905"/>
         <w:rPr>
           <w:noProof/>
         </w:rPr>
@@ -5500,7 +5348,7 @@
       <w:pPr>
         <w:pStyle w:val="NormalWeb"/>
         <w:ind w:left="480" w:hanging="480"/>
-        <w:divId w:val="1829054670"/>
+        <w:divId w:val="1115370905"/>
         <w:rPr>
           <w:noProof/>
         </w:rPr>
@@ -5520,7 +5368,6 @@
           <w:sz w:val="24"/>
           <w:szCs w:val="24"/>
         </w:rPr>
-        <w:lastRenderedPageBreak/>
         <w:fldChar w:fldCharType="end"/>
       </w:r>
     </w:p>
@@ -5594,7 +5441,7 @@
           <w:rPr>
             <w:noProof/>
           </w:rPr>
-          <w:t>13</w:t>
+          <w:t>12</w:t>
         </w:r>
         <w:r>
           <w:rPr>
@@ -6614,7 +6461,7 @@
 </file>
 
 <file path=customXml/itemProps1.xml><?xml version="1.0" encoding="utf-8"?>
-<ds:datastoreItem xmlns:ds="http://schemas.openxmlformats.org/officeDocument/2006/customXml" ds:itemID="{6E7238CA-7F06-4DD5-A0A8-A3A69F6717F8}">
+<ds:datastoreItem xmlns:ds="http://schemas.openxmlformats.org/officeDocument/2006/customXml" ds:itemID="{1C172812-0016-4DB5-932C-CDB0865729E4}">
   <ds:schemaRefs>
     <ds:schemaRef ds:uri="http://schemas.openxmlformats.org/officeDocument/2006/bibliography"/>
   </ds:schemaRefs>

</xml_diff>

<commit_message>
update script with sensitivity and draft
</commit_message>
<xml_diff>
--- a/subgraphMSdraft.docx
+++ b/subgraphMSdraft.docx
@@ -18,57 +18,17 @@
           <w:sz w:val="36"/>
           <w:szCs w:val="36"/>
         </w:rPr>
-        <w:t>Predictions of selection against instability: does subgraph frequency relate to quasi sign-stability in food webs</w:t>
-      </w:r>
-    </w:p>
-    <w:p>
-      <w:pPr>
-        <w:rPr>
-          <w:rFonts w:ascii="Times New Roman" w:hAnsi="Times New Roman" w:cs="Times New Roman"/>
-          <w:color w:val="333333"/>
-          <w:sz w:val="24"/>
-          <w:szCs w:val="24"/>
-        </w:rPr>
-      </w:pPr>
-      <w:r>
-        <w:rPr>
-          <w:rFonts w:ascii="Times New Roman" w:hAnsi="Times New Roman" w:cs="Times New Roman"/>
-          <w:color w:val="333333"/>
-          <w:sz w:val="24"/>
-          <w:szCs w:val="24"/>
-        </w:rPr>
-        <w:t>Jonathan Borrelli</w:t>
-      </w:r>
-      <w:r>
-        <w:rPr>
-          <w:rFonts w:ascii="Times New Roman" w:hAnsi="Times New Roman" w:cs="Times New Roman"/>
-          <w:color w:val="333333"/>
-          <w:sz w:val="24"/>
-          <w:szCs w:val="24"/>
-        </w:rPr>
-        <w:br/>
-        <w:t>Stony Brook University</w:t>
-      </w:r>
-      <w:r>
-        <w:rPr>
-          <w:rFonts w:ascii="Times New Roman" w:hAnsi="Times New Roman" w:cs="Times New Roman"/>
-          <w:color w:val="333333"/>
-          <w:sz w:val="24"/>
-          <w:szCs w:val="24"/>
-        </w:rPr>
-        <w:br/>
-        <w:t>Stony Brook NY, 13850</w:t>
-      </w:r>
-    </w:p>
-    <w:p>
-      <w:pPr>
+        <w:t>S</w:t>
+      </w:r>
+      <w:r>
         <w:rPr>
           <w:rFonts w:ascii="Times New Roman" w:hAnsi="Times New Roman" w:cs="Times New Roman"/>
           <w:b/>
           <w:sz w:val="36"/>
           <w:szCs w:val="36"/>
         </w:rPr>
-      </w:pPr>
+        <w:t xml:space="preserve">election against instability: </w:t>
+      </w:r>
       <w:r>
         <w:rPr>
           <w:rFonts w:ascii="Times New Roman" w:hAnsi="Times New Roman" w:cs="Times New Roman"/>
@@ -76,142 +36,17 @@
           <w:sz w:val="36"/>
           <w:szCs w:val="36"/>
         </w:rPr>
-        <w:t>Abstract</w:t>
-      </w:r>
-    </w:p>
-    <w:p>
-      <w:pPr>
-        <w:spacing w:line="480" w:lineRule="auto"/>
-        <w:rPr>
-          <w:rFonts w:ascii="Times New Roman" w:hAnsi="Times New Roman" w:cs="Times New Roman"/>
-          <w:color w:val="333333"/>
-          <w:sz w:val="24"/>
-          <w:szCs w:val="24"/>
-        </w:rPr>
-      </w:pPr>
-      <w:r>
-        <w:rPr>
-          <w:rFonts w:ascii="Times New Roman" w:hAnsi="Times New Roman" w:cs="Times New Roman"/>
-          <w:color w:val="333333"/>
-          <w:sz w:val="24"/>
-          <w:szCs w:val="24"/>
-        </w:rPr>
-        <w:t>Food webs structure can be defined by the particular frequencies of three node subgraphs. Of the thirteen possible configurations of three species food webs, some are consistently over and underrepresented in larger (whole community) food webs. This is a robust pattern that spans multiple environments. Any potential explanation must also be able to apply without respect to the particulars of marine, freshwater, or terrestrial environments. I argue that the elimination of unstable subgraphs during the development of the food web can explain the observed pattern. A clear prediction of this hypothesis is that there should be differences in the probability of stability in different subgraphs, and that this probability should be related to their frequency in food webs. Using 50 food webs collected from a variety of databases I determined the frequency of each of the thirteen possible subgraphs with respect to randomized webs. Then by numerical simulation I determined the quasi sign stability (QSS) of each subgraph. My results clearly show the relationship between QSS and over/under</w:t>
-      </w:r>
-      <w:r>
-        <w:rPr>
-          <w:rFonts w:ascii="Times New Roman" w:hAnsi="Times New Roman" w:cs="Times New Roman"/>
-          <w:color w:val="333333"/>
-          <w:sz w:val="24"/>
-          <w:szCs w:val="24"/>
-        </w:rPr>
-        <w:t>-</w:t>
-      </w:r>
-      <w:r>
-        <w:rPr>
-          <w:rFonts w:ascii="Times New Roman" w:hAnsi="Times New Roman" w:cs="Times New Roman"/>
-          <w:color w:val="333333"/>
-          <w:sz w:val="24"/>
-          <w:szCs w:val="24"/>
-        </w:rPr>
-        <w:t>representation of the different subgraphs</w:t>
-      </w:r>
-      <w:proofErr w:type="gramStart"/>
-      <w:r>
-        <w:rPr>
-          <w:rFonts w:ascii="Times New Roman" w:hAnsi="Times New Roman" w:cs="Times New Roman"/>
-          <w:color w:val="333333"/>
-          <w:sz w:val="24"/>
-          <w:szCs w:val="24"/>
-        </w:rPr>
-        <w:t>.</w:t>
-      </w:r>
-      <w:r>
-        <w:rPr>
-          <w:rFonts w:ascii="Times New Roman" w:hAnsi="Times New Roman" w:cs="Times New Roman"/>
-          <w:color w:val="333333"/>
-          <w:sz w:val="24"/>
-          <w:szCs w:val="24"/>
-          <w:bdr w:val="none" w:sz="0" w:space="0" w:color="auto" w:frame="1"/>
-        </w:rPr>
-        <w:t>(</w:t>
-      </w:r>
-      <w:proofErr w:type="gramEnd"/>
-      <w:r>
-        <w:rPr>
-          <w:rFonts w:ascii="Times New Roman" w:hAnsi="Times New Roman" w:cs="Times New Roman"/>
-          <w:color w:val="333333"/>
-          <w:sz w:val="24"/>
-          <w:szCs w:val="24"/>
-          <w:bdr w:val="none" w:sz="0" w:space="0" w:color="auto" w:frame="1"/>
-        </w:rPr>
-        <w:t>172 words)</w:t>
-      </w:r>
-    </w:p>
-    <w:p>
-      <w:pPr>
-        <w:rPr>
-          <w:rFonts w:ascii="Times New Roman" w:hAnsi="Times New Roman" w:cs="Times New Roman"/>
-          <w:sz w:val="36"/>
-          <w:szCs w:val="36"/>
-        </w:rPr>
-      </w:pPr>
-    </w:p>
-    <w:p>
-      <w:pPr>
-        <w:rPr>
-          <w:rFonts w:ascii="Times New Roman" w:hAnsi="Times New Roman" w:cs="Times New Roman"/>
-          <w:sz w:val="36"/>
-          <w:szCs w:val="36"/>
-        </w:rPr>
-      </w:pPr>
-    </w:p>
-    <w:p>
-      <w:pPr>
-        <w:rPr>
-          <w:rFonts w:ascii="Times New Roman" w:hAnsi="Times New Roman" w:cs="Times New Roman"/>
-          <w:sz w:val="36"/>
-          <w:szCs w:val="36"/>
-        </w:rPr>
-      </w:pPr>
-    </w:p>
-    <w:p>
-      <w:pPr>
-        <w:rPr>
-          <w:rFonts w:ascii="Times New Roman" w:hAnsi="Times New Roman" w:cs="Times New Roman"/>
-          <w:sz w:val="36"/>
-          <w:szCs w:val="36"/>
-        </w:rPr>
-      </w:pPr>
-    </w:p>
-    <w:p>
-      <w:pPr>
-        <w:rPr>
-          <w:rFonts w:ascii="Times New Roman" w:hAnsi="Times New Roman" w:cs="Times New Roman"/>
-          <w:sz w:val="36"/>
-          <w:szCs w:val="36"/>
-        </w:rPr>
-      </w:pPr>
-    </w:p>
-    <w:p>
-      <w:pPr>
-        <w:rPr>
-          <w:rFonts w:ascii="Times New Roman" w:hAnsi="Times New Roman" w:cs="Times New Roman"/>
-          <w:sz w:val="36"/>
-          <w:szCs w:val="36"/>
-        </w:rPr>
-      </w:pPr>
-    </w:p>
-    <w:p>
-      <w:pPr>
-        <w:spacing w:line="480" w:lineRule="auto"/>
+        <w:t>stable</w:t>
+      </w:r>
+      <w:r>
         <w:rPr>
           <w:rFonts w:ascii="Times New Roman" w:hAnsi="Times New Roman" w:cs="Times New Roman"/>
           <w:b/>
           <w:sz w:val="36"/>
           <w:szCs w:val="36"/>
         </w:rPr>
-      </w:pPr>
+        <w:t xml:space="preserve"> subgraph</w:t>
+      </w:r>
       <w:r>
         <w:rPr>
           <w:rFonts w:ascii="Times New Roman" w:hAnsi="Times New Roman" w:cs="Times New Roman"/>
@@ -219,6 +54,342 @@
           <w:sz w:val="36"/>
           <w:szCs w:val="36"/>
         </w:rPr>
+        <w:t>s are most</w:t>
+      </w:r>
+      <w:r>
+        <w:rPr>
+          <w:rFonts w:ascii="Times New Roman" w:hAnsi="Times New Roman" w:cs="Times New Roman"/>
+          <w:b/>
+          <w:sz w:val="36"/>
+          <w:szCs w:val="36"/>
+        </w:rPr>
+        <w:t xml:space="preserve"> frequen</w:t>
+      </w:r>
+      <w:r>
+        <w:rPr>
+          <w:rFonts w:ascii="Times New Roman" w:hAnsi="Times New Roman" w:cs="Times New Roman"/>
+          <w:b/>
+          <w:sz w:val="36"/>
+          <w:szCs w:val="36"/>
+        </w:rPr>
+        <w:t>t</w:t>
+      </w:r>
+      <w:r>
+        <w:rPr>
+          <w:rFonts w:ascii="Times New Roman" w:hAnsi="Times New Roman" w:cs="Times New Roman"/>
+          <w:b/>
+          <w:sz w:val="36"/>
+          <w:szCs w:val="36"/>
+        </w:rPr>
+        <w:t xml:space="preserve"> in</w:t>
+      </w:r>
+      <w:r>
+        <w:rPr>
+          <w:rFonts w:ascii="Times New Roman" w:hAnsi="Times New Roman" w:cs="Times New Roman"/>
+          <w:b/>
+          <w:sz w:val="36"/>
+          <w:szCs w:val="36"/>
+        </w:rPr>
+        <w:t xml:space="preserve"> empirical</w:t>
+      </w:r>
+      <w:r>
+        <w:rPr>
+          <w:rFonts w:ascii="Times New Roman" w:hAnsi="Times New Roman" w:cs="Times New Roman"/>
+          <w:b/>
+          <w:sz w:val="36"/>
+          <w:szCs w:val="36"/>
+        </w:rPr>
+        <w:t xml:space="preserve"> food webs</w:t>
+      </w:r>
+    </w:p>
+    <w:p>
+      <w:pPr>
+        <w:rPr>
+          <w:rFonts w:ascii="Times New Roman" w:hAnsi="Times New Roman" w:cs="Times New Roman"/>
+          <w:color w:val="333333"/>
+          <w:sz w:val="24"/>
+          <w:szCs w:val="24"/>
+        </w:rPr>
+      </w:pPr>
+      <w:r>
+        <w:rPr>
+          <w:rFonts w:ascii="Times New Roman" w:hAnsi="Times New Roman" w:cs="Times New Roman"/>
+          <w:color w:val="333333"/>
+          <w:sz w:val="24"/>
+          <w:szCs w:val="24"/>
+        </w:rPr>
+        <w:t>Jonathan Borrelli</w:t>
+      </w:r>
+      <w:r>
+        <w:rPr>
+          <w:rFonts w:ascii="Times New Roman" w:hAnsi="Times New Roman" w:cs="Times New Roman"/>
+          <w:color w:val="333333"/>
+          <w:sz w:val="24"/>
+          <w:szCs w:val="24"/>
+        </w:rPr>
+        <w:br/>
+        <w:t>Stony Brook University</w:t>
+      </w:r>
+      <w:r>
+        <w:rPr>
+          <w:rFonts w:ascii="Times New Roman" w:hAnsi="Times New Roman" w:cs="Times New Roman"/>
+          <w:color w:val="333333"/>
+          <w:sz w:val="24"/>
+          <w:szCs w:val="24"/>
+        </w:rPr>
+        <w:br/>
+        <w:t>Stony Brook NY, 13850</w:t>
+      </w:r>
+    </w:p>
+    <w:p>
+      <w:pPr>
+        <w:rPr>
+          <w:rFonts w:ascii="Times New Roman" w:hAnsi="Times New Roman" w:cs="Times New Roman"/>
+          <w:b/>
+          <w:sz w:val="36"/>
+          <w:szCs w:val="36"/>
+        </w:rPr>
+      </w:pPr>
+      <w:r>
+        <w:rPr>
+          <w:rFonts w:ascii="Times New Roman" w:hAnsi="Times New Roman" w:cs="Times New Roman"/>
+          <w:b/>
+          <w:sz w:val="36"/>
+          <w:szCs w:val="36"/>
+        </w:rPr>
+        <w:t>Abstract</w:t>
+      </w:r>
+    </w:p>
+    <w:p>
+      <w:pPr>
+        <w:spacing w:line="480" w:lineRule="auto"/>
+        <w:rPr>
+          <w:rFonts w:ascii="Times New Roman" w:hAnsi="Times New Roman" w:cs="Times New Roman"/>
+          <w:color w:val="333333"/>
+          <w:sz w:val="24"/>
+          <w:szCs w:val="24"/>
+        </w:rPr>
+      </w:pPr>
+      <w:r>
+        <w:rPr>
+          <w:rFonts w:ascii="Times New Roman" w:hAnsi="Times New Roman" w:cs="Times New Roman"/>
+          <w:color w:val="333333"/>
+          <w:sz w:val="24"/>
+          <w:szCs w:val="24"/>
+        </w:rPr>
+        <w:t xml:space="preserve">Food webs structure can be </w:t>
+      </w:r>
+      <w:r>
+        <w:rPr>
+          <w:rFonts w:ascii="Times New Roman" w:hAnsi="Times New Roman" w:cs="Times New Roman"/>
+          <w:color w:val="333333"/>
+          <w:sz w:val="24"/>
+          <w:szCs w:val="24"/>
+        </w:rPr>
+        <w:t>characterized</w:t>
+      </w:r>
+      <w:r>
+        <w:rPr>
+          <w:rFonts w:ascii="Times New Roman" w:hAnsi="Times New Roman" w:cs="Times New Roman"/>
+          <w:color w:val="333333"/>
+          <w:sz w:val="24"/>
+          <w:szCs w:val="24"/>
+        </w:rPr>
+        <w:t xml:space="preserve"> by the particular frequencies of subgraphs. Of the thirteen possible configura</w:t>
+      </w:r>
+      <w:r>
+        <w:rPr>
+          <w:rFonts w:ascii="Times New Roman" w:hAnsi="Times New Roman" w:cs="Times New Roman"/>
+          <w:color w:val="333333"/>
+          <w:sz w:val="24"/>
+          <w:szCs w:val="24"/>
+        </w:rPr>
+        <w:t>tions of three species, some are consistently over-</w:t>
+      </w:r>
+      <w:r>
+        <w:rPr>
+          <w:rFonts w:ascii="Times New Roman" w:hAnsi="Times New Roman" w:cs="Times New Roman"/>
+          <w:color w:val="333333"/>
+          <w:sz w:val="24"/>
+          <w:szCs w:val="24"/>
+        </w:rPr>
+        <w:t>represe</w:t>
+      </w:r>
+      <w:r>
+        <w:rPr>
+          <w:rFonts w:ascii="Times New Roman" w:hAnsi="Times New Roman" w:cs="Times New Roman"/>
+          <w:color w:val="333333"/>
+          <w:sz w:val="24"/>
+          <w:szCs w:val="24"/>
+        </w:rPr>
+        <w:t>nted in empirical</w:t>
+      </w:r>
+      <w:r>
+        <w:rPr>
+          <w:rFonts w:ascii="Times New Roman" w:hAnsi="Times New Roman" w:cs="Times New Roman"/>
+          <w:color w:val="333333"/>
+          <w:sz w:val="24"/>
+          <w:szCs w:val="24"/>
+        </w:rPr>
+        <w:t xml:space="preserve"> food webs. This is a robust pattern that spans multiple environments. Any potential explanation </w:t>
+      </w:r>
+      <w:r>
+        <w:rPr>
+          <w:rFonts w:ascii="Times New Roman" w:hAnsi="Times New Roman" w:cs="Times New Roman"/>
+          <w:color w:val="333333"/>
+          <w:sz w:val="24"/>
+          <w:szCs w:val="24"/>
+        </w:rPr>
+        <w:t xml:space="preserve">of this </w:t>
+      </w:r>
+      <w:r>
+        <w:rPr>
+          <w:rFonts w:ascii="Times New Roman" w:hAnsi="Times New Roman" w:cs="Times New Roman"/>
+          <w:color w:val="333333"/>
+          <w:sz w:val="24"/>
+          <w:szCs w:val="24"/>
+        </w:rPr>
+        <w:t xml:space="preserve">must </w:t>
+      </w:r>
+      <w:r>
+        <w:rPr>
+          <w:rFonts w:ascii="Times New Roman" w:hAnsi="Times New Roman" w:cs="Times New Roman"/>
+          <w:color w:val="333333"/>
+          <w:sz w:val="24"/>
+          <w:szCs w:val="24"/>
+        </w:rPr>
+        <w:t xml:space="preserve">therefore </w:t>
+      </w:r>
+      <w:r>
+        <w:rPr>
+          <w:rFonts w:ascii="Times New Roman" w:hAnsi="Times New Roman" w:cs="Times New Roman"/>
+          <w:color w:val="333333"/>
+          <w:sz w:val="24"/>
+          <w:szCs w:val="24"/>
+        </w:rPr>
+        <w:t>apply without respect to the particulars of marine, freshwater, or terrestrial environments. I argue that the elimination of unstable subgraphs during the development of the food web can explain the observed pattern. A clear prediction of this hypothesis is that there should be differences in the probability of stability in different subgraphs, and that this probability should be related to their frequency in food webs. Using 50 food webs collected from a variety of databases I determined the frequency of each of the thirteen possible subgraphs with respect to randomized webs. Then by numerical simulation I determined the quasi sign stability (QSS) of each subgraph. My results clearly show the relati</w:t>
+      </w:r>
+      <w:r>
+        <w:rPr>
+          <w:rFonts w:ascii="Times New Roman" w:hAnsi="Times New Roman" w:cs="Times New Roman"/>
+          <w:color w:val="333333"/>
+          <w:sz w:val="24"/>
+          <w:szCs w:val="24"/>
+        </w:rPr>
+        <w:t>onship between QSS and over-</w:t>
+      </w:r>
+      <w:r>
+        <w:rPr>
+          <w:rFonts w:ascii="Times New Roman" w:hAnsi="Times New Roman" w:cs="Times New Roman"/>
+          <w:color w:val="333333"/>
+          <w:sz w:val="24"/>
+          <w:szCs w:val="24"/>
+        </w:rPr>
+        <w:t>representation of the different subgraphs</w:t>
+      </w:r>
+      <w:proofErr w:type="gramStart"/>
+      <w:r>
+        <w:rPr>
+          <w:rFonts w:ascii="Times New Roman" w:hAnsi="Times New Roman" w:cs="Times New Roman"/>
+          <w:color w:val="333333"/>
+          <w:sz w:val="24"/>
+          <w:szCs w:val="24"/>
+        </w:rPr>
+        <w:t>.</w:t>
+      </w:r>
+      <w:r>
+        <w:rPr>
+          <w:rFonts w:ascii="Times New Roman" w:hAnsi="Times New Roman" w:cs="Times New Roman"/>
+          <w:color w:val="333333"/>
+          <w:sz w:val="24"/>
+          <w:szCs w:val="24"/>
+          <w:bdr w:val="none" w:sz="0" w:space="0" w:color="auto" w:frame="1"/>
+        </w:rPr>
+        <w:t>(</w:t>
+      </w:r>
+      <w:proofErr w:type="gramEnd"/>
+      <w:r>
+        <w:rPr>
+          <w:rFonts w:ascii="Times New Roman" w:hAnsi="Times New Roman" w:cs="Times New Roman"/>
+          <w:color w:val="333333"/>
+          <w:sz w:val="24"/>
+          <w:szCs w:val="24"/>
+          <w:bdr w:val="none" w:sz="0" w:space="0" w:color="auto" w:frame="1"/>
+        </w:rPr>
+        <w:t>172 words)</w:t>
+      </w:r>
+    </w:p>
+    <w:p>
+      <w:pPr>
+        <w:rPr>
+          <w:rFonts w:ascii="Times New Roman" w:hAnsi="Times New Roman" w:cs="Times New Roman"/>
+          <w:sz w:val="36"/>
+          <w:szCs w:val="36"/>
+        </w:rPr>
+      </w:pPr>
+    </w:p>
+    <w:p>
+      <w:pPr>
+        <w:rPr>
+          <w:rFonts w:ascii="Times New Roman" w:hAnsi="Times New Roman" w:cs="Times New Roman"/>
+          <w:sz w:val="36"/>
+          <w:szCs w:val="36"/>
+        </w:rPr>
+      </w:pPr>
+    </w:p>
+    <w:p>
+      <w:pPr>
+        <w:rPr>
+          <w:rFonts w:ascii="Times New Roman" w:hAnsi="Times New Roman" w:cs="Times New Roman"/>
+          <w:sz w:val="36"/>
+          <w:szCs w:val="36"/>
+        </w:rPr>
+      </w:pPr>
+    </w:p>
+    <w:p>
+      <w:pPr>
+        <w:rPr>
+          <w:rFonts w:ascii="Times New Roman" w:hAnsi="Times New Roman" w:cs="Times New Roman"/>
+          <w:sz w:val="36"/>
+          <w:szCs w:val="36"/>
+        </w:rPr>
+      </w:pPr>
+    </w:p>
+    <w:p>
+      <w:pPr>
+        <w:rPr>
+          <w:rFonts w:ascii="Times New Roman" w:hAnsi="Times New Roman" w:cs="Times New Roman"/>
+          <w:sz w:val="36"/>
+          <w:szCs w:val="36"/>
+        </w:rPr>
+      </w:pPr>
+    </w:p>
+    <w:p>
+      <w:pPr>
+        <w:rPr>
+          <w:rFonts w:ascii="Times New Roman" w:hAnsi="Times New Roman" w:cs="Times New Roman"/>
+          <w:sz w:val="36"/>
+          <w:szCs w:val="36"/>
+        </w:rPr>
+      </w:pPr>
+    </w:p>
+    <w:p>
+      <w:pPr>
+        <w:spacing w:line="480" w:lineRule="auto"/>
+        <w:rPr>
+          <w:rFonts w:ascii="Times New Roman" w:hAnsi="Times New Roman" w:cs="Times New Roman"/>
+          <w:b/>
+          <w:sz w:val="36"/>
+          <w:szCs w:val="36"/>
+        </w:rPr>
+      </w:pPr>
+      <w:r>
+        <w:rPr>
+          <w:rFonts w:ascii="Times New Roman" w:hAnsi="Times New Roman" w:cs="Times New Roman"/>
+          <w:b/>
+          <w:sz w:val="36"/>
+          <w:szCs w:val="36"/>
+        </w:rPr>
         <w:lastRenderedPageBreak/>
         <w:t>Introduction</w:t>
       </w:r>
@@ -296,7 +467,43 @@
           <w:sz w:val="24"/>
           <w:szCs w:val="24"/>
         </w:rPr>
-        <w:t xml:space="preserve">. Studies such as </w:t>
+        <w:t xml:space="preserve">. </w:t>
+      </w:r>
+      <w:r>
+        <w:rPr>
+          <w:rFonts w:ascii="Times New Roman" w:hAnsi="Times New Roman" w:cs="Times New Roman"/>
+          <w:color w:val="333333"/>
+          <w:sz w:val="24"/>
+          <w:szCs w:val="24"/>
+        </w:rPr>
+        <w:t>There is</w:t>
+      </w:r>
+      <w:r>
+        <w:rPr>
+          <w:rFonts w:ascii="Times New Roman" w:hAnsi="Times New Roman" w:cs="Times New Roman"/>
+          <w:color w:val="333333"/>
+          <w:sz w:val="24"/>
+          <w:szCs w:val="24"/>
+        </w:rPr>
+        <w:t xml:space="preserve"> a </w:t>
+      </w:r>
+      <w:r>
+        <w:rPr>
+          <w:rFonts w:ascii="Times New Roman" w:hAnsi="Times New Roman" w:cs="Times New Roman"/>
+          <w:color w:val="333333"/>
+          <w:sz w:val="24"/>
+          <w:szCs w:val="24"/>
+        </w:rPr>
+        <w:t xml:space="preserve">clear </w:t>
+      </w:r>
+      <w:r>
+        <w:rPr>
+          <w:rFonts w:ascii="Times New Roman" w:hAnsi="Times New Roman" w:cs="Times New Roman"/>
+          <w:color w:val="333333"/>
+          <w:sz w:val="24"/>
+          <w:szCs w:val="24"/>
+        </w:rPr>
+        <w:t xml:space="preserve">link between those structures observed in ecological networks (e.g., modularity in food webs and </w:t>
       </w:r>
       <w:proofErr w:type="spellStart"/>
       <w:r>
@@ -306,7 +513,7 @@
           <w:sz w:val="24"/>
           <w:szCs w:val="24"/>
         </w:rPr>
-        <w:t>Thébault</w:t>
+        <w:t>nestedness</w:t>
       </w:r>
       <w:proofErr w:type="spellEnd"/>
       <w:r>
@@ -316,7 +523,34 @@
           <w:sz w:val="24"/>
           <w:szCs w:val="24"/>
         </w:rPr>
-        <w:t xml:space="preserve"> and Fontaine </w:t>
+        <w:t xml:space="preserve"> in mutualistic webs) </w:t>
+      </w:r>
+      <w:r>
+        <w:rPr>
+          <w:rFonts w:ascii="Times New Roman" w:hAnsi="Times New Roman" w:cs="Times New Roman"/>
+          <w:color w:val="333333"/>
+          <w:sz w:val="24"/>
+          <w:szCs w:val="24"/>
+        </w:rPr>
+        <w:t xml:space="preserve">and </w:t>
+      </w:r>
+      <w:r>
+        <w:rPr>
+          <w:rFonts w:ascii="Times New Roman" w:hAnsi="Times New Roman" w:cs="Times New Roman"/>
+          <w:color w:val="333333"/>
+          <w:sz w:val="24"/>
+          <w:szCs w:val="24"/>
+        </w:rPr>
+        <w:t>the population dynamics underlying the system</w:t>
+      </w:r>
+      <w:r>
+        <w:rPr>
+          <w:rFonts w:ascii="Times New Roman" w:hAnsi="Times New Roman" w:cs="Times New Roman"/>
+          <w:color w:val="333333"/>
+          <w:sz w:val="24"/>
+          <w:szCs w:val="24"/>
+        </w:rPr>
+        <w:t xml:space="preserve"> </w:t>
       </w:r>
       <w:r>
         <w:rPr>
@@ -334,7 +568,7 @@
           <w:sz w:val="24"/>
           <w:szCs w:val="24"/>
         </w:rPr>
-        <w:instrText>ADDIN CSL_CITATION { "citationItems" : [ { "id" : "ITEM-1", "itemData" : { "DOI" : "10.1126/science.1188321", "ISSN" : "1095-9203", "PMID" : "20705861", "abstract" : "Research on the relationship between the architecture of ecological networks and community stability has mainly focused on one type of interaction at a time, making difficult any comparison between different network types. We used a theoretical approach to show that the network architecture favoring stability fundamentally differs between trophic and mutualistic networks. A highly connected and nested architecture promotes community stability in mutualistic networks, whereas the stability of trophic networks is enhanced in compartmented and weakly connected architectures. These theoretical predictions are supported by a meta-analysis on the architecture of a large series of real pollination (mutualistic) and herbivory (trophic) networks. We conclude that strong variations in the stability of architectural patterns constrain ecological networks toward different architectures, depending on the type of interaction.", "author" : [ { "dropping-particle" : "", "family" : "Th\u00e9bault", "given" : "Elisa", "non-dropping-particle" : "", "parse-names" : false, "suffix" : "" }, { "dropping-particle" : "", "family" : "Fontaine", "given" : "Colin", "non-dropping-particle" : "", "parse-names" : false, "suffix" : "" } ], "container-title" : "Science", "id" : "ITEM-1", "issued" : { "date-parts" : [ [ "2010", "8", "13" ] ] }, "note" : "They are only looking at bipartite networks", "page" : "853-856", "title" : "Stability of ecological communities and the architecture of mutualistic and trophic networks", "type" : "article-journal", "volume" : "329" }, "suppress-author" : 1, "uris" : [ "http://www.mendeley.com/documents/?uuid=9812d0a3-d03b-4d82-b058-fbc5160c4c33" ] } ], "mendeley" : { "previouslyFormattedCitation" : "(2010)" }, "properties" : { "noteIndex" : 0 }, "schema" : "https://github.com/citation-style-language/schema/raw/master/csl-citation.json" }</w:instrText>
+        <w:instrText>ADDIN CSL_CITATION { "citationItems" : [ { "id" : "ITEM-1", "itemData" : { "DOI" : "10.1126/science.1188321", "ISSN" : "1095-9203", "PMID" : "20705861", "abstract" : "Research on the relationship between the architecture of ecological networks and community stability has mainly focused on one type of interaction at a time, making difficult any comparison between different network types. We used a theoretical approach to show that the network architecture favoring stability fundamentally differs between trophic and mutualistic networks. A highly connected and nested architecture promotes community stability in mutualistic networks, whereas the stability of trophic networks is enhanced in compartmented and weakly connected architectures. These theoretical predictions are supported by a meta-analysis on the architecture of a large series of real pollination (mutualistic) and herbivory (trophic) networks. We conclude that strong variations in the stability of architectural patterns constrain ecological networks toward different architectures, depending on the type of interaction.", "author" : [ { "dropping-particle" : "", "family" : "Th\u00e9bault", "given" : "Elisa", "non-dropping-particle" : "", "parse-names" : false, "suffix" : "" }, { "dropping-particle" : "", "family" : "Fontaine", "given" : "Colin", "non-dropping-particle" : "", "parse-names" : false, "suffix" : "" } ], "container-title" : "Science", "id" : "ITEM-1", "issued" : { "date-parts" : [ [ "2010", "8", "13" ] ] }, "note" : "They are only looking at bipartite networks", "page" : "853-856", "title" : "Stability of ecological communities and the architecture of mutualistic and trophic networks", "type" : "article-journal", "volume" : "329" }, "uris" : [ "http://www.mendeley.com/documents/?uuid=9812d0a3-d03b-4d82-b058-fbc5160c4c33" ] } ], "mendeley" : { "previouslyFormattedCitation" : "(Th\u00e9bault and Fontaine 2010)" }, "properties" : { "noteIndex" : 0 }, "schema" : "https://github.com/citation-style-language/schema/raw/master/csl-citation.json" }</w:instrText>
       </w:r>
       <w:r>
         <w:rPr>
@@ -353,7 +587,7 @@
           <w:sz w:val="24"/>
           <w:szCs w:val="24"/>
         </w:rPr>
-        <w:t>(2010)</w:t>
+        <w:t>(Thébault and Fontaine 2010)</w:t>
       </w:r>
       <w:r>
         <w:rPr>
@@ -371,7 +605,43 @@
           <w:sz w:val="24"/>
           <w:szCs w:val="24"/>
         </w:rPr>
-        <w:t xml:space="preserve"> have demonstrated a link between those structures observed in ecological networks (e.g., modularity in food webs and </w:t>
+        <w:t xml:space="preserve">. There are many ways to characterize the structure </w:t>
+      </w:r>
+      <w:r>
+        <w:rPr>
+          <w:rFonts w:ascii="Times New Roman" w:hAnsi="Times New Roman" w:cs="Times New Roman"/>
+          <w:color w:val="333333"/>
+          <w:sz w:val="24"/>
+          <w:szCs w:val="24"/>
+        </w:rPr>
+        <w:t>of an ecological network</w:t>
+      </w:r>
+      <w:r>
+        <w:rPr>
+          <w:rFonts w:ascii="Times New Roman" w:hAnsi="Times New Roman" w:cs="Times New Roman"/>
+          <w:color w:val="333333"/>
+          <w:sz w:val="24"/>
+          <w:szCs w:val="24"/>
+        </w:rPr>
+        <w:t xml:space="preserve">. Here we </w:t>
+      </w:r>
+      <w:r>
+        <w:rPr>
+          <w:rFonts w:ascii="Times New Roman" w:hAnsi="Times New Roman" w:cs="Times New Roman"/>
+          <w:color w:val="333333"/>
+          <w:sz w:val="24"/>
+          <w:szCs w:val="24"/>
+        </w:rPr>
+        <w:t>assess</w:t>
+      </w:r>
+      <w:r>
+        <w:rPr>
+          <w:rFonts w:ascii="Times New Roman" w:hAnsi="Times New Roman" w:cs="Times New Roman"/>
+          <w:color w:val="333333"/>
+          <w:sz w:val="24"/>
+          <w:szCs w:val="24"/>
+        </w:rPr>
+        <w:t xml:space="preserve"> the </w:t>
       </w:r>
       <w:proofErr w:type="spellStart"/>
       <w:r>
@@ -381,7 +651,7 @@
           <w:sz w:val="24"/>
           <w:szCs w:val="24"/>
         </w:rPr>
-        <w:t>nestedness</w:t>
+        <w:t>substructural</w:t>
       </w:r>
       <w:proofErr w:type="spellEnd"/>
       <w:r>
@@ -391,27 +661,25 @@
           <w:sz w:val="24"/>
           <w:szCs w:val="24"/>
         </w:rPr>
-        <w:t xml:space="preserve"> in mutualistic webs) are also those that emerge from the population dynamics underlying the system. There are many ways to characterize the structure of an ecological network however. Here we discuss the relevance of dynamics to the </w:t>
-      </w:r>
-      <w:proofErr w:type="spellStart"/>
-      <w:r>
-        <w:rPr>
-          <w:rFonts w:ascii="Times New Roman" w:hAnsi="Times New Roman" w:cs="Times New Roman"/>
-          <w:color w:val="333333"/>
-          <w:sz w:val="24"/>
-          <w:szCs w:val="24"/>
-        </w:rPr>
-        <w:t>substructural</w:t>
-      </w:r>
-      <w:proofErr w:type="spellEnd"/>
-      <w:r>
-        <w:rPr>
-          <w:rFonts w:ascii="Times New Roman" w:hAnsi="Times New Roman" w:cs="Times New Roman"/>
-          <w:color w:val="333333"/>
-          <w:sz w:val="24"/>
-          <w:szCs w:val="24"/>
-        </w:rPr>
-        <w:t xml:space="preserve"> composition of food webs. </w:t>
+        <w:t xml:space="preserve"> composition of food webs</w:t>
+      </w:r>
+      <w:r>
+        <w:rPr>
+          <w:rFonts w:ascii="Times New Roman" w:hAnsi="Times New Roman" w:cs="Times New Roman"/>
+          <w:color w:val="333333"/>
+          <w:sz w:val="24"/>
+          <w:szCs w:val="24"/>
+        </w:rPr>
+        <w:t xml:space="preserve"> in light of the stability of its components (three-node subgraphs)</w:t>
+      </w:r>
+      <w:r>
+        <w:rPr>
+          <w:rFonts w:ascii="Times New Roman" w:hAnsi="Times New Roman" w:cs="Times New Roman"/>
+          <w:color w:val="333333"/>
+          <w:sz w:val="24"/>
+          <w:szCs w:val="24"/>
+        </w:rPr>
+        <w:t xml:space="preserve">. </w:t>
       </w:r>
     </w:p>
     <w:p>
@@ -920,19 +1188,7 @@
           <w:szCs w:val="24"/>
           <w:bdr w:val="none" w:sz="0" w:space="0" w:color="auto" w:frame="1"/>
         </w:rPr>
-        <w:t xml:space="preserve"> showed that there were two distinct patterns of the frequency of subgraphs in food webs. Most webs were characterized by over-representation of intra-guild predation and under-representation of apparent and direct </w:t>
-      </w:r>
-      <w:r>
-        <w:rPr>
-          <w:rFonts w:ascii="Times New Roman" w:hAnsi="Times New Roman" w:cs="Times New Roman"/>
-          <w:iCs/>
-          <w:color w:val="333333"/>
-          <w:sz w:val="24"/>
-          <w:szCs w:val="24"/>
-          <w:bdr w:val="none" w:sz="0" w:space="0" w:color="auto" w:frame="1"/>
-        </w:rPr>
-        <w:lastRenderedPageBreak/>
-        <w:t>competition. The other 6 webs were characte</w:t>
+        <w:t xml:space="preserve"> showed that there were two distinct patterns of the frequency of subgraphs in food webs. Most webs were characterized by over-representation of intra-guild predation and under-representation of apparent and direct competition. The other 6 webs were characte</w:t>
       </w:r>
       <w:r>
         <w:rPr>
@@ -979,6 +1235,7 @@
           <w:szCs w:val="24"/>
           <w:bdr w:val="none" w:sz="0" w:space="0" w:color="auto" w:frame="1"/>
         </w:rPr>
+        <w:lastRenderedPageBreak/>
         <w:t xml:space="preserve">The structure of a subgraph related to its dynamic properties in the same way as the dynamics of a network is related to its structure. Because structure and dynamics are so closely related we may expect that the cause of the apparent pattern in subgraph frequencies in networks is related to the dynamic properties of the different subgraphs. The two prevailing hypothesis for the pattern of subgraph frequencies are (1) that there are constraints in the assembly of a network, and (2) that there is some advantage to motifs that make them more likely to become over-represented </w:t>
       </w:r>
       <w:r>
@@ -1138,7 +1395,29 @@
           <w:szCs w:val="24"/>
           <w:bdr w:val="none" w:sz="0" w:space="0" w:color="auto" w:frame="1"/>
         </w:rPr>
-        <w:t xml:space="preserve">. In this paper I focus on the unity of two forms of mathematical stability, local (or eigenvalue) stability and qualitative stability. A system is locally stable if all of the eigenvalues of the </w:t>
+        <w:t xml:space="preserve">. In this paper I focus on the unity of two </w:t>
+      </w:r>
+      <w:r>
+        <w:rPr>
+          <w:rFonts w:ascii="Times New Roman" w:hAnsi="Times New Roman" w:cs="Times New Roman"/>
+          <w:iCs/>
+          <w:color w:val="333333"/>
+          <w:sz w:val="24"/>
+          <w:szCs w:val="24"/>
+          <w:bdr w:val="none" w:sz="0" w:space="0" w:color="auto" w:frame="1"/>
+        </w:rPr>
+        <w:t>forms of mathematical stability;</w:t>
+      </w:r>
+      <w:r>
+        <w:rPr>
+          <w:rFonts w:ascii="Times New Roman" w:hAnsi="Times New Roman" w:cs="Times New Roman"/>
+          <w:iCs/>
+          <w:color w:val="333333"/>
+          <w:sz w:val="24"/>
+          <w:szCs w:val="24"/>
+          <w:bdr w:val="none" w:sz="0" w:space="0" w:color="auto" w:frame="1"/>
+        </w:rPr>
+        <w:t xml:space="preserve"> local (or eigenvalue) stability and qualitative stability. A system is locally stable if all of the eigenvalues of the </w:t>
       </w:r>
       <w:proofErr w:type="spellStart"/>
       <w:r>
@@ -1162,7 +1441,51 @@
           <w:szCs w:val="24"/>
           <w:bdr w:val="none" w:sz="0" w:space="0" w:color="auto" w:frame="1"/>
         </w:rPr>
-        <w:t xml:space="preserve"> matrix are negative. Functionally this means that following a small perturbation from equilibrium, the system will return to the original equilibrium state. Local stability has been very frequently used in the theoretical ecology literature </w:t>
+        <w:t xml:space="preserve"> matrix </w:t>
+      </w:r>
+      <w:r>
+        <w:rPr>
+          <w:rFonts w:ascii="Times New Roman" w:hAnsi="Times New Roman" w:cs="Times New Roman"/>
+          <w:iCs/>
+          <w:color w:val="333333"/>
+          <w:sz w:val="24"/>
+          <w:szCs w:val="24"/>
+          <w:bdr w:val="none" w:sz="0" w:space="0" w:color="auto" w:frame="1"/>
+        </w:rPr>
+        <w:t>have</w:t>
+      </w:r>
+      <w:r>
+        <w:rPr>
+          <w:rFonts w:ascii="Times New Roman" w:hAnsi="Times New Roman" w:cs="Times New Roman"/>
+          <w:iCs/>
+          <w:color w:val="333333"/>
+          <w:sz w:val="24"/>
+          <w:szCs w:val="24"/>
+          <w:bdr w:val="none" w:sz="0" w:space="0" w:color="auto" w:frame="1"/>
+        </w:rPr>
+        <w:t xml:space="preserve"> negative</w:t>
+      </w:r>
+      <w:r>
+        <w:rPr>
+          <w:rFonts w:ascii="Times New Roman" w:hAnsi="Times New Roman" w:cs="Times New Roman"/>
+          <w:iCs/>
+          <w:color w:val="333333"/>
+          <w:sz w:val="24"/>
+          <w:szCs w:val="24"/>
+          <w:bdr w:val="none" w:sz="0" w:space="0" w:color="auto" w:frame="1"/>
+        </w:rPr>
+        <w:t xml:space="preserve"> real parts</w:t>
+      </w:r>
+      <w:r>
+        <w:rPr>
+          <w:rFonts w:ascii="Times New Roman" w:hAnsi="Times New Roman" w:cs="Times New Roman"/>
+          <w:iCs/>
+          <w:color w:val="333333"/>
+          <w:sz w:val="24"/>
+          <w:szCs w:val="24"/>
+          <w:bdr w:val="none" w:sz="0" w:space="0" w:color="auto" w:frame="1"/>
+        </w:rPr>
+        <w:t xml:space="preserve">. Functionally this means that following a small perturbation from equilibrium, the system will return to the original equilibrium state. Local stability has been very frequently used in the theoretical ecology literature </w:t>
       </w:r>
       <w:r>
         <w:rPr>
@@ -1279,6 +1602,92 @@
         <w:t>Jacobian</w:t>
       </w:r>
       <w:proofErr w:type="spellEnd"/>
+      <w:r>
+        <w:rPr>
+          <w:rFonts w:ascii="Times New Roman" w:hAnsi="Times New Roman" w:cs="Times New Roman"/>
+          <w:iCs/>
+          <w:color w:val="333333"/>
+          <w:sz w:val="24"/>
+          <w:szCs w:val="24"/>
+          <w:bdr w:val="none" w:sz="0" w:space="0" w:color="auto" w:frame="1"/>
+        </w:rPr>
+        <w:t xml:space="preserve"> matrix (where each element represents the impact that species </w:t>
+      </w:r>
+      <w:proofErr w:type="spellStart"/>
+      <w:r>
+        <w:rPr>
+          <w:rFonts w:ascii="Times New Roman" w:hAnsi="Times New Roman" w:cs="Times New Roman"/>
+          <w:i/>
+          <w:iCs/>
+          <w:color w:val="333333"/>
+          <w:sz w:val="24"/>
+          <w:szCs w:val="24"/>
+          <w:bdr w:val="none" w:sz="0" w:space="0" w:color="auto" w:frame="1"/>
+        </w:rPr>
+        <w:t>i</w:t>
+      </w:r>
+      <w:proofErr w:type="spellEnd"/>
+      <w:r>
+        <w:rPr>
+          <w:rFonts w:ascii="Times New Roman" w:hAnsi="Times New Roman" w:cs="Times New Roman"/>
+          <w:i/>
+          <w:iCs/>
+          <w:color w:val="333333"/>
+          <w:sz w:val="24"/>
+          <w:szCs w:val="24"/>
+          <w:bdr w:val="none" w:sz="0" w:space="0" w:color="auto" w:frame="1"/>
+        </w:rPr>
+        <w:t xml:space="preserve"> </w:t>
+      </w:r>
+      <w:r>
+        <w:rPr>
+          <w:rFonts w:ascii="Times New Roman" w:hAnsi="Times New Roman" w:cs="Times New Roman"/>
+          <w:iCs/>
+          <w:color w:val="333333"/>
+          <w:sz w:val="24"/>
+          <w:szCs w:val="24"/>
+          <w:bdr w:val="none" w:sz="0" w:space="0" w:color="auto" w:frame="1"/>
+        </w:rPr>
+        <w:t xml:space="preserve">has on the </w:t>
+      </w:r>
+      <w:proofErr w:type="spellStart"/>
+      <w:r>
+        <w:rPr>
+          <w:rFonts w:ascii="Times New Roman" w:hAnsi="Times New Roman" w:cs="Times New Roman"/>
+          <w:i/>
+          <w:iCs/>
+          <w:color w:val="333333"/>
+          <w:sz w:val="24"/>
+          <w:szCs w:val="24"/>
+          <w:bdr w:val="none" w:sz="0" w:space="0" w:color="auto" w:frame="1"/>
+        </w:rPr>
+        <w:t>j</w:t>
+      </w:r>
+      <w:r>
+        <w:rPr>
+          <w:rFonts w:ascii="Times New Roman" w:hAnsi="Times New Roman" w:cs="Times New Roman"/>
+          <w:i/>
+          <w:iCs/>
+          <w:color w:val="333333"/>
+          <w:sz w:val="24"/>
+          <w:szCs w:val="24"/>
+          <w:bdr w:val="none" w:sz="0" w:space="0" w:color="auto" w:frame="1"/>
+          <w:vertAlign w:val="superscript"/>
+        </w:rPr>
+        <w:t>th</w:t>
+      </w:r>
+      <w:proofErr w:type="spellEnd"/>
+      <w:r>
+        <w:rPr>
+          <w:rFonts w:ascii="Times New Roman" w:hAnsi="Times New Roman" w:cs="Times New Roman"/>
+          <w:iCs/>
+          <w:color w:val="333333"/>
+          <w:sz w:val="24"/>
+          <w:szCs w:val="24"/>
+          <w:bdr w:val="none" w:sz="0" w:space="0" w:color="auto" w:frame="1"/>
+        </w:rPr>
+        <w:t xml:space="preserve"> species)</w:t>
+      </w:r>
       <w:r>
         <w:rPr>
           <w:rFonts w:ascii="Times New Roman" w:hAnsi="Times New Roman" w:cs="Times New Roman"/>
@@ -3181,6 +3590,15 @@
           <w:sz w:val="24"/>
           <w:szCs w:val="24"/>
         </w:rPr>
+        <w:t xml:space="preserve"> </w:t>
+      </w:r>
+      <w:r>
+        <w:rPr>
+          <w:rFonts w:ascii="Times New Roman" w:hAnsi="Times New Roman" w:cs="Times New Roman"/>
+          <w:color w:val="333333"/>
+          <w:sz w:val="24"/>
+          <w:szCs w:val="24"/>
+        </w:rPr>
         <w:t>.</w:t>
       </w:r>
       <w:r>
@@ -3190,7 +3608,7 @@
           <w:sz w:val="24"/>
           <w:szCs w:val="24"/>
         </w:rPr>
-        <w:t xml:space="preserve"> The z-</w:t>
+        <w:t xml:space="preserve"> The z-scores were then normalized by dividing by the square root of the sum of the squared z-scores </w:t>
       </w:r>
       <w:r>
         <w:rPr>
@@ -3200,7 +3618,126 @@
           <w:szCs w:val="24"/>
         </w:rPr>
         <w:lastRenderedPageBreak/>
-        <w:t>scores were then normalized by dividing by the square root of the sum of the squared z-scores for that food web.</w:t>
+        <w:t>for that food web</w:t>
+      </w:r>
+      <w:r>
+        <w:rPr>
+          <w:rFonts w:ascii="Times New Roman" w:hAnsi="Times New Roman" w:cs="Times New Roman"/>
+          <w:color w:val="333333"/>
+          <w:sz w:val="24"/>
+          <w:szCs w:val="24"/>
+        </w:rPr>
+        <w:t xml:space="preserve"> following previous studies of motifs by Milo et al. </w:t>
+      </w:r>
+      <w:r>
+        <w:rPr>
+          <w:rFonts w:ascii="Times New Roman" w:hAnsi="Times New Roman" w:cs="Times New Roman"/>
+          <w:color w:val="333333"/>
+          <w:sz w:val="24"/>
+          <w:szCs w:val="24"/>
+        </w:rPr>
+        <w:fldChar w:fldCharType="begin" w:fldLock="1"/>
+      </w:r>
+      <w:r>
+        <w:rPr>
+          <w:rFonts w:ascii="Times New Roman" w:hAnsi="Times New Roman" w:cs="Times New Roman"/>
+          <w:color w:val="333333"/>
+          <w:sz w:val="24"/>
+          <w:szCs w:val="24"/>
+        </w:rPr>
+        <w:instrText>ADDIN CSL_CITATION { "citationItems" : [ { "id" : "ITEM-1", "itemData" : { "DOI" : "10.1126/science.298.5594.824", "ISSN" : "1095-9203", "PMID" : "12399590", "abstract" : "Complex networks are studied across many fields of science. To uncover their structural design principles, we defined \"network motifs,\" patterns of interconnections occurring in complex networks at numbers that are significantly higher than those in randomized networks. We found such motifs in networks from biochemistry, neurobiology, ecology, and engineering. The motifs shared by ecological food webs were distinct from the motifs shared by the genetic networks of Escherichia coli and Saccharomyces cerevisiae or from those found in the World Wide Web. Similar motifs were found in networks that perform information processing, even though they describe elements as different as biomolecules within a cell and synaptic connections between neurons in Caenorhabditis elegans. Motifs may thus define universal classes of networks. This approach may uncover the basic building blocks of most networks.", "author" : [ { "dropping-particle" : "", "family" : "Milo", "given" : "R", "non-dropping-particle" : "", "parse-names" : false, "suffix" : "" }, { "dropping-particle" : "", "family" : "Shen-Orr", "given" : "S", "non-dropping-particle" : "", "parse-names" : false, "suffix" : "" }, { "dropping-particle" : "", "family" : "Itzkovitz", "given" : "S", "non-dropping-particle" : "", "parse-names" : false, "suffix" : "" }, { "dropping-particle" : "", "family" : "Kashtan", "given" : "N", "non-dropping-particle" : "", "parse-names" : false, "suffix" : "" }, { "dropping-particle" : "", "family" : "Chklovskii", "given" : "D", "non-dropping-particle" : "", "parse-names" : false, "suffix" : "" }, { "dropping-particle" : "", "family" : "Alon", "given" : "U", "non-dropping-particle" : "", "parse-names" : false, "suffix" : "" } ], "container-title" : "Science", "id" : "ITEM-1", "issued" : { "date-parts" : [ [ "2002", "10", "25" ] ] }, "page" : "824-827", "title" : "Network motifs: simple building blocks of complex networks", "type" : "article-journal", "volume" : "298" }, "label" : "opus", "suppress-author" : 1, "uris" : [ "http://www.mendeley.com/documents/?uuid=07c171e1-cb6c-4140-bcc2-fe2b990b28df" ] } ], "mendeley" : { "previouslyFormattedCitation" : "(2002)" }, "properties" : { "noteIndex" : 0 }, "schema" : "https://github.com/citation-style-language/schema/raw/master/csl-citation.json" }</w:instrText>
+      </w:r>
+      <w:r>
+        <w:rPr>
+          <w:rFonts w:ascii="Times New Roman" w:hAnsi="Times New Roman" w:cs="Times New Roman"/>
+          <w:color w:val="333333"/>
+          <w:sz w:val="24"/>
+          <w:szCs w:val="24"/>
+        </w:rPr>
+        <w:fldChar w:fldCharType="separate"/>
+      </w:r>
+      <w:r>
+        <w:rPr>
+          <w:rFonts w:ascii="Times New Roman" w:hAnsi="Times New Roman" w:cs="Times New Roman"/>
+          <w:noProof/>
+          <w:color w:val="333333"/>
+          <w:sz w:val="24"/>
+          <w:szCs w:val="24"/>
+        </w:rPr>
+        <w:t>(2002)</w:t>
+      </w:r>
+      <w:r>
+        <w:rPr>
+          <w:rFonts w:ascii="Times New Roman" w:hAnsi="Times New Roman" w:cs="Times New Roman"/>
+          <w:color w:val="333333"/>
+          <w:sz w:val="24"/>
+          <w:szCs w:val="24"/>
+        </w:rPr>
+        <w:fldChar w:fldCharType="end"/>
+      </w:r>
+      <w:r>
+        <w:rPr>
+          <w:rFonts w:ascii="Times New Roman" w:hAnsi="Times New Roman" w:cs="Times New Roman"/>
+          <w:color w:val="333333"/>
+          <w:sz w:val="24"/>
+          <w:szCs w:val="24"/>
+        </w:rPr>
+        <w:t xml:space="preserve"> and Stouffer et al. </w:t>
+      </w:r>
+      <w:r>
+        <w:rPr>
+          <w:rFonts w:ascii="Times New Roman" w:hAnsi="Times New Roman" w:cs="Times New Roman"/>
+          <w:color w:val="333333"/>
+          <w:sz w:val="24"/>
+          <w:szCs w:val="24"/>
+        </w:rPr>
+        <w:fldChar w:fldCharType="begin" w:fldLock="1"/>
+      </w:r>
+      <w:r>
+        <w:rPr>
+          <w:rFonts w:ascii="Times New Roman" w:hAnsi="Times New Roman" w:cs="Times New Roman"/>
+          <w:color w:val="333333"/>
+          <w:sz w:val="24"/>
+          <w:szCs w:val="24"/>
+        </w:rPr>
+        <w:instrText>ADDIN CSL_CITATION { "citationItems" : [ { "id" : "ITEM-1", "itemData" : { "DOI" : "10.1098/rspb.2007.0571", "ISSN" : "0962-8452", "PMID" : "17567558", "abstract" : "Food webs aim to provide a thorough representation of the trophic interactions found in an ecosystem. The complexity of empirical food webs, however, is leading many ecologists to focus dynamic ecosystem studies on smaller microcosm or mesocosm studies based upon community modules, which comprise three to five species and the interactions likely to have ecological relevance. We provide here a structural counterpart to community modules. We investigate food-web 'motifs' which are n-species connected subgraphs found within the food web. Remarkably, we find that the over- and under-representation of three-species motifs in empirical food webs can be understood through comparison to a static food-web model, the niche model. Our result conclusively demonstrates that predation upon species with some 'characteristic' niche value is the prey selection mechanism consistent with the structural properties of empirical food webs.", "author" : [ { "dropping-particle" : "", "family" : "Stouffer", "given" : "Daniel B.", "non-dropping-particle" : "", "parse-names" : false, "suffix" : "" }, { "dropping-particle" : "", "family" : "Camacho", "given" : "Juan", "non-dropping-particle" : "", "parse-names" : false, "suffix" : "" }, { "dropping-particle" : "", "family" : "Jiang", "given" : "Wenxin", "non-dropping-particle" : "", "parse-names" : false, "suffix" : "" }, { "dropping-particle" : "", "family" : "Amaral", "given" : "Lu\u00eds A Nunes", "non-dropping-particle" : "", "parse-names" : false, "suffix" : "" } ], "container-title" : "Proceedings of the Royal Society B", "id" : "ITEM-1", "issue" : "1621", "issued" : { "date-parts" : [ [ "2007", "8", "22" ] ] }, "page" : "1931-1940", "title" : "Evidence for the existence of a robust pattern of prey selection in food webs", "type" : "article-journal", "volume" : "274" }, "label" : "opus", "suppress-author" : 1, "uris" : [ "http://www.mendeley.com/documents/?uuid=1c835e37-2ccc-431e-9dc5-46f8686a7f63" ] } ], "mendeley" : { "previouslyFormattedCitation" : "(2007)" }, "properties" : { "noteIndex" : 0 }, "schema" : "https://github.com/citation-style-language/schema/raw/master/csl-citation.json" }</w:instrText>
+      </w:r>
+      <w:r>
+        <w:rPr>
+          <w:rFonts w:ascii="Times New Roman" w:hAnsi="Times New Roman" w:cs="Times New Roman"/>
+          <w:color w:val="333333"/>
+          <w:sz w:val="24"/>
+          <w:szCs w:val="24"/>
+        </w:rPr>
+        <w:fldChar w:fldCharType="separate"/>
+      </w:r>
+      <w:r>
+        <w:rPr>
+          <w:rFonts w:ascii="Times New Roman" w:hAnsi="Times New Roman" w:cs="Times New Roman"/>
+          <w:noProof/>
+          <w:color w:val="333333"/>
+          <w:sz w:val="24"/>
+          <w:szCs w:val="24"/>
+        </w:rPr>
+        <w:t>(2007)</w:t>
+      </w:r>
+      <w:r>
+        <w:rPr>
+          <w:rFonts w:ascii="Times New Roman" w:hAnsi="Times New Roman" w:cs="Times New Roman"/>
+          <w:color w:val="333333"/>
+          <w:sz w:val="24"/>
+          <w:szCs w:val="24"/>
+        </w:rPr>
+        <w:fldChar w:fldCharType="end"/>
+      </w:r>
+      <w:r>
+        <w:rPr>
+          <w:rFonts w:ascii="Times New Roman" w:hAnsi="Times New Roman" w:cs="Times New Roman"/>
+          <w:color w:val="333333"/>
+          <w:sz w:val="24"/>
+          <w:szCs w:val="24"/>
+        </w:rPr>
+        <w:t>.</w:t>
       </w:r>
     </w:p>
     <w:p>
@@ -3924,7 +4461,7 @@
           <w:szCs w:val="24"/>
         </w:rPr>
         <w:drawing>
-          <wp:anchor distT="0" distB="0" distL="114300" distR="114300" simplePos="0" relativeHeight="251658240" behindDoc="0" locked="0" layoutInCell="1" allowOverlap="1" wp14:anchorId="6C87E1B9" wp14:editId="33EB572A">
+          <wp:anchor distT="0" distB="0" distL="114300" distR="114300" simplePos="0" relativeHeight="251658240" behindDoc="0" locked="0" layoutInCell="1" allowOverlap="1" wp14:anchorId="4D61CD05" wp14:editId="3C0314FB">
             <wp:simplePos x="0" y="0"/>
             <wp:positionH relativeFrom="column">
               <wp:posOffset>466725</wp:posOffset>
@@ -4257,18 +4794,7 @@
           <w:szCs w:val="24"/>
           <w:bdr w:val="none" w:sz="0" w:space="0" w:color="auto" w:frame="1"/>
         </w:rPr>
-        <w:t xml:space="preserve">My results are similar to those found by other studies that have counted the frequency of different subgraphs </w:t>
-      </w:r>
-      <w:r>
-        <w:rPr>
-          <w:rFonts w:ascii="Times New Roman" w:hAnsi="Times New Roman" w:cs="Times New Roman"/>
-          <w:iCs/>
-          <w:color w:val="333333"/>
-          <w:sz w:val="24"/>
-          <w:szCs w:val="24"/>
-          <w:bdr w:val="none" w:sz="0" w:space="0" w:color="auto" w:frame="1"/>
-        </w:rPr>
-        <w:t xml:space="preserve">in food webs </w:t>
+        <w:t xml:space="preserve">This study represents the third case in which quasi sign-stability has shown to be a useful measure to help explain observed food web patterns </w:t>
       </w:r>
       <w:r>
         <w:rPr>
@@ -4290,7 +4816,7 @@
           <w:szCs w:val="24"/>
           <w:bdr w:val="none" w:sz="0" w:space="0" w:color="auto" w:frame="1"/>
         </w:rPr>
-        <w:instrText>ADDIN CSL_CITATION { "citationItems" : [ { "id" : "ITEM-1", "itemData" : { "author" : [ { "dropping-particle" : "", "family" : "Bascompte", "given" : "Jordi", "non-dropping-particle" : "", "parse-names" : false, "suffix" : "" }, { "dropping-particle" : "", "family" : "Meli\u00e1n", "given" : "C. J.", "non-dropping-particle" : "", "parse-names" : false, "suffix" : "" } ], "container-title" : "Ecology", "id" : "ITEM-1", "issue" : "11", "issued" : { "date-parts" : [ [ "2005" ] ] }, "page" : "2868-2873", "title" : "Simple trophic modules for complex food webs", "type" : "article-journal", "volume" : "86" }, "uris" : [ "http://www.mendeley.com/documents/?uuid=1a049368-d3b8-4fc6-9088-d9472b034553" ] }, { "id" : "ITEM-2", "itemData" : { "DOI" : "10.1126/science.298.5594.824", "ISSN" : "1095-9203", "PMID" : "12399590", "abstract" : "Complex networks are studied across many fields of science. To uncover their structural design principles, we defined \"network motifs,\" patterns of interconnections occurring in complex networks at numbers that are significantly higher than those in randomized networks. We found such motifs in networks from biochemistry, neurobiology, ecology, and engineering. The motifs shared by ecological food webs were distinct from the motifs shared by the genetic networks of Escherichia coli and Saccharomyces cerevisiae or from those found in the World Wide Web. Similar motifs were found in networks that perform information processing, even though they describe elements as different as biomolecules within a cell and synaptic connections between neurons in Caenorhabditis elegans. Motifs may thus define universal classes of networks. This approach may uncover the basic building blocks of most networks.", "author" : [ { "dropping-particle" : "", "family" : "Milo", "given" : "R", "non-dropping-particle" : "", "parse-names" : false, "suffix" : "" }, { "dropping-particle" : "", "family" : "Shen-Orr", "given" : "S", "non-dropping-particle" : "", "parse-names" : false, "suffix" : "" }, { "dropping-particle" : "", "family" : "Itzkovitz", "given" : "S", "non-dropping-particle" : "", "parse-names" : false, "suffix" : "" }, { "dropping-particle" : "", "family" : "Kashtan", "given" : "N", "non-dropping-particle" : "", "parse-names" : false, "suffix" : "" }, { "dropping-particle" : "", "family" : "Chklovskii", "given" : "D", "non-dropping-particle" : "", "parse-names" : false, "suffix" : "" }, { "dropping-particle" : "", "family" : "Alon", "given" : "U", "non-dropping-particle" : "", "parse-names" : false, "suffix" : "" } ], "container-title" : "Science", "id" : "ITEM-2", "issued" : { "date-parts" : [ [ "2002", "10", "25" ] ] }, "page" : "824-827", "title" : "Network motifs: simple building blocks of complex networks", "type" : "article-journal", "volume" : "298" }, "uris" : [ "http://www.mendeley.com/documents/?uuid=07c171e1-cb6c-4140-bcc2-fe2b990b28df" ] }, { "id" : "ITEM-3", "itemData" : { "DOI" : "10.1098/rspb.2007.0571", "ISSN" : "0962-8452", "PMID" : "17567558", "abstract" : "Food webs aim to provide a thorough representation of the trophic interactions found in an ecosystem. The complexity of empirical food webs, however, is leading many ecologists to focus dynamic ecosystem studies on smaller microcosm or mesocosm studies based upon community modules, which comprise three to five species and the interactions likely to have ecological relevance. We provide here a structural counterpart to community modules. We investigate food-web 'motifs' which are n-species connected subgraphs found within the food web. Remarkably, we find that the over- and under-representation of three-species motifs in empirical food webs can be understood through comparison to a static food-web model, the niche model. Our result conclusively demonstrates that predation upon species with some 'characteristic' niche value is the prey selection mechanism consistent with the structural properties of empirical food webs.", "author" : [ { "dropping-particle" : "", "family" : "Stouffer", "given" : "Daniel B.", "non-dropping-particle" : "", "parse-names" : false, "suffix" : "" }, { "dropping-particle" : "", "family" : "Camacho", "given" : "Juan", "non-dropping-particle" : "", "parse-names" : false, "suffix" : "" }, { "dropping-particle" : "", "family" : "Jiang", "given" : "Wenxin", "non-dropping-particle" : "", "parse-names" : false, "suffix" : "" }, { "dropping-particle" : "", "family" : "Amaral", "given" : "Lu\u00eds A Nunes", "non-dropping-particle" : "", "parse-names" : false, "suffix" : "" } ], "container-title" : "Proceedings of the Royal Society B", "id" : "ITEM-3", "issue" : "1621", "issued" : { "date-parts" : [ [ "2007", "8", "22" ] ] }, "page" : "1931-1940", "title" : "Evidence for the existence of a robust pattern of prey selection in food webs", "type" : "article-journal", "volume" : "274" }, "uris" : [ "http://www.mendeley.com/documents/?uuid=1c835e37-2ccc-431e-9dc5-46f8686a7f63" ] } ], "mendeley" : { "previouslyFormattedCitation" : "(Milo et al. 2002, Bascompte and Meli\u00e1n 2005, Stouffer et al. 2007)" }, "properties" : { "noteIndex" : 0 }, "schema" : "https://github.com/citation-style-language/schema/raw/master/csl-citation.json" }</w:instrText>
+        <w:instrText>ADDIN CSL_CITATION { "citationItems" : [ { "id" : "ITEM-1", "itemData" : { "DOI" : "10.1007/s12080-007-0007-8", "ISSN" : "1874-1738", "author" : [ { "dropping-particle" : "", "family" : "Allesina", "given" : "Stefano", "non-dropping-particle" : "", "parse-names" : false, "suffix" : "" }, { "dropping-particle" : "", "family" : "Pascual", "given" : "Mercedes", "non-dropping-particle" : "", "parse-names" : false, "suffix" : "" } ], "container-title" : "Theoretical Ecology", "id" : "ITEM-1", "issued" : { "date-parts" : [ [ "2008", "10", "2" ] ] }, "page" : "55-64", "title" : "Network structure, predator\u2013prey modules, and stability in large food webs", "type" : "article-journal", "volume" : "1" }, "uris" : [ "http://www.mendeley.com/documents/?uuid=6b2ba495-9b3d-4499-8e79-f2509cdbcab7" ] } ], "mendeley" : { "manualFormatting" : "(Allesina and Pascual 2008, Borrelli and Ginzburg in review)", "previouslyFormattedCitation" : "(Allesina and Pascual 2008)" }, "properties" : { "noteIndex" : 0 }, "schema" : "https://github.com/citation-style-language/schema/raw/master/csl-citation.json" }</w:instrText>
       </w:r>
       <w:r>
         <w:rPr>
@@ -4313,7 +4839,44 @@
           <w:szCs w:val="24"/>
           <w:bdr w:val="none" w:sz="0" w:space="0" w:color="auto" w:frame="1"/>
         </w:rPr>
-        <w:t>(Milo et al. 2002, Bascompte and Melián 2005, Stouffer et al. 2007)</w:t>
+        <w:t>(Allesina and Pascual 2008</w:t>
+      </w:r>
+      <w:r>
+        <w:rPr>
+          <w:rFonts w:ascii="Times New Roman" w:hAnsi="Times New Roman" w:cs="Times New Roman"/>
+          <w:iCs/>
+          <w:noProof/>
+          <w:color w:val="333333"/>
+          <w:sz w:val="24"/>
+          <w:szCs w:val="24"/>
+          <w:bdr w:val="none" w:sz="0" w:space="0" w:color="auto" w:frame="1"/>
+        </w:rPr>
+        <w:t xml:space="preserve">, Borrelli and Ginzburg </w:t>
+      </w:r>
+      <w:r>
+        <w:rPr>
+          <w:rFonts w:ascii="Times New Roman" w:hAnsi="Times New Roman" w:cs="Times New Roman"/>
+          <w:i/>
+          <w:iCs/>
+          <w:noProof/>
+          <w:color w:val="333333"/>
+          <w:sz w:val="24"/>
+          <w:szCs w:val="24"/>
+          <w:bdr w:val="none" w:sz="0" w:space="0" w:color="auto" w:frame="1"/>
+        </w:rPr>
+        <w:t>in review</w:t>
+      </w:r>
+      <w:r>
+        <w:rPr>
+          <w:rFonts w:ascii="Times New Roman" w:hAnsi="Times New Roman" w:cs="Times New Roman"/>
+          <w:iCs/>
+          <w:noProof/>
+          <w:color w:val="333333"/>
+          <w:sz w:val="24"/>
+          <w:szCs w:val="24"/>
+          <w:bdr w:val="none" w:sz="0" w:space="0" w:color="auto" w:frame="1"/>
+        </w:rPr>
+        <w:t>)</w:t>
       </w:r>
       <w:r>
         <w:rPr>
@@ -4346,98 +4909,7 @@
           <w:szCs w:val="24"/>
           <w:bdr w:val="none" w:sz="0" w:space="0" w:color="auto" w:frame="1"/>
         </w:rPr>
-        <w:t xml:space="preserve">In addition, these results closely match those of </w:t>
-      </w:r>
-      <w:proofErr w:type="spellStart"/>
-      <w:r>
-        <w:rPr>
-          <w:rFonts w:ascii="Times New Roman" w:hAnsi="Times New Roman" w:cs="Times New Roman"/>
-          <w:iCs/>
-          <w:color w:val="333333"/>
-          <w:sz w:val="24"/>
-          <w:szCs w:val="24"/>
-          <w:bdr w:val="none" w:sz="0" w:space="0" w:color="auto" w:frame="1"/>
-        </w:rPr>
-        <w:t>Prill</w:t>
-      </w:r>
-      <w:proofErr w:type="spellEnd"/>
-      <w:r>
-        <w:rPr>
-          <w:rFonts w:ascii="Times New Roman" w:hAnsi="Times New Roman" w:cs="Times New Roman"/>
-          <w:iCs/>
-          <w:color w:val="333333"/>
-          <w:sz w:val="24"/>
-          <w:szCs w:val="24"/>
-          <w:bdr w:val="none" w:sz="0" w:space="0" w:color="auto" w:frame="1"/>
-        </w:rPr>
-        <w:t xml:space="preserve"> et al. </w:t>
-      </w:r>
-      <w:r>
-        <w:rPr>
-          <w:rFonts w:ascii="Times New Roman" w:hAnsi="Times New Roman" w:cs="Times New Roman"/>
-          <w:iCs/>
-          <w:color w:val="333333"/>
-          <w:sz w:val="24"/>
-          <w:szCs w:val="24"/>
-          <w:bdr w:val="none" w:sz="0" w:space="0" w:color="auto" w:frame="1"/>
-        </w:rPr>
-        <w:fldChar w:fldCharType="begin" w:fldLock="1"/>
-      </w:r>
-      <w:r>
-        <w:rPr>
-          <w:rFonts w:ascii="Times New Roman" w:hAnsi="Times New Roman" w:cs="Times New Roman"/>
-          <w:iCs/>
-          <w:color w:val="333333"/>
-          <w:sz w:val="24"/>
-          <w:szCs w:val="24"/>
-          <w:bdr w:val="none" w:sz="0" w:space="0" w:color="auto" w:frame="1"/>
-        </w:rPr>
-        <w:instrText>ADDIN CSL_CITATION { "citationItems" : [ { "id" : "ITEM-1", "itemData" : { "DOI" : "10.1371/journal.pbio.0030343", "ISSN" : "1545-7885", "PMID" : "16187794", "abstract" : "Biological networks, such as those describing gene regulation, signal transduction, and neural synapses, are representations of large-scale dynamic systems. Discovery of organizing principles of biological networks can be enhanced by embracing the notion that there is a deep interplay between network structure and system dynamics. Recently, many structural characteristics of these non-random networks have been identified, but dynamical implications of the features have not been explored comprehensively. We demonstrate by exhaustive computational analysis that a dynamical property--stability or robustness to small perturbations--is highly correlated with the relative abundance of small subnetworks (network motifs) in several previously determined biological networks. We propose that robust dynamical stability is an influential property that can determine the non-random structure of biological networks.", "author" : [ { "dropping-particle" : "", "family" : "Prill", "given" : "Robert J", "non-dropping-particle" : "", "parse-names" : false, "suffix" : "" }, { "dropping-particle" : "", "family" : "Iglesias", "given" : "Pablo A", "non-dropping-particle" : "", "parse-names" : false, "suffix" : "" }, { "dropping-particle" : "", "family" : "Levchenko", "given" : "Andre", "non-dropping-particle" : "", "parse-names" : false, "suffix" : "" } ], "container-title" : "PLoS Biology", "id" : "ITEM-1", "issue" : "11", "issued" : { "date-parts" : [ [ "2005", "11" ] ] }, "page" : "e343", "title" : "Dynamic properties of network motifs contribute to biological network organization", "type" : "article-journal", "volume" : "3" }, "suppress-author" : 1, "uris" : [ "http://www.mendeley.com/documents/?uuid=60b3d33a-f258-4449-9f3c-cd98d793863f" ] } ], "mendeley" : { "previouslyFormattedCitation" : "(2005)" }, "properties" : { "noteIndex" : 0 }, "schema" : "https://github.com/citation-style-language/schema/raw/master/csl-citation.json" }</w:instrText>
-      </w:r>
-      <w:r>
-        <w:rPr>
-          <w:rFonts w:ascii="Times New Roman" w:hAnsi="Times New Roman" w:cs="Times New Roman"/>
-          <w:iCs/>
-          <w:color w:val="333333"/>
-          <w:sz w:val="24"/>
-          <w:szCs w:val="24"/>
-          <w:bdr w:val="none" w:sz="0" w:space="0" w:color="auto" w:frame="1"/>
-        </w:rPr>
-        <w:fldChar w:fldCharType="separate"/>
-      </w:r>
-      <w:r>
-        <w:rPr>
-          <w:rFonts w:ascii="Times New Roman" w:hAnsi="Times New Roman" w:cs="Times New Roman"/>
-          <w:iCs/>
-          <w:noProof/>
-          <w:color w:val="333333"/>
-          <w:sz w:val="24"/>
-          <w:szCs w:val="24"/>
-          <w:bdr w:val="none" w:sz="0" w:space="0" w:color="auto" w:frame="1"/>
-        </w:rPr>
-        <w:t>(2005)</w:t>
-      </w:r>
-      <w:r>
-        <w:rPr>
-          <w:rFonts w:ascii="Times New Roman" w:hAnsi="Times New Roman" w:cs="Times New Roman"/>
-          <w:iCs/>
-          <w:color w:val="333333"/>
-          <w:sz w:val="24"/>
-          <w:szCs w:val="24"/>
-          <w:bdr w:val="none" w:sz="0" w:space="0" w:color="auto" w:frame="1"/>
-        </w:rPr>
-        <w:fldChar w:fldCharType="end"/>
-      </w:r>
-      <w:r>
-        <w:rPr>
-          <w:rFonts w:ascii="Times New Roman" w:hAnsi="Times New Roman" w:cs="Times New Roman"/>
-          <w:iCs/>
-          <w:color w:val="333333"/>
-          <w:sz w:val="24"/>
-          <w:szCs w:val="24"/>
-          <w:bdr w:val="none" w:sz="0" w:space="0" w:color="auto" w:frame="1"/>
-        </w:rPr>
-        <w:t xml:space="preserve">, who found that the </w:t>
+        <w:t xml:space="preserve">Quasi sign-stability is a simple yet powerful measure when considering </w:t>
       </w:r>
       <w:r>
         <w:rPr>
@@ -4449,18 +4921,7 @@
           <w:bdr w:val="none" w:sz="0" w:space="0" w:color="auto" w:frame="1"/>
         </w:rPr>
         <w:lastRenderedPageBreak/>
-        <w:t xml:space="preserve">frequency of both three- and four-node subgraphs in transcription, signaling, and neuron networks was correlated with a measure of stability. </w:t>
-      </w:r>
-      <w:r>
-        <w:rPr>
-          <w:rFonts w:ascii="Times New Roman" w:hAnsi="Times New Roman" w:cs="Times New Roman"/>
-          <w:iCs/>
-          <w:color w:val="333333"/>
-          <w:sz w:val="24"/>
-          <w:szCs w:val="24"/>
-          <w:bdr w:val="none" w:sz="0" w:space="0" w:color="auto" w:frame="1"/>
-        </w:rPr>
-        <w:t xml:space="preserve">The correlation between quasi-sign stability and the relative over- or under-representation of subgraphs is precisely what we would expect from selection against unstable configurations. </w:t>
+        <w:t xml:space="preserve">stability in a stochastic environment. As a result of environmental and/or demographic stochasticity any given parameterization of the community matrix (to determine local stability) is not likely to tell you much. Yet quasi sign-stability can reveal quite a lot about the system, given just the sign-structure of the community. </w:t>
       </w:r>
     </w:p>
     <w:p>
@@ -4485,29 +4946,352 @@
           <w:szCs w:val="24"/>
           <w:bdr w:val="none" w:sz="0" w:space="0" w:color="auto" w:frame="1"/>
         </w:rPr>
-        <w:t xml:space="preserve">I do not make the claim that selection against instability is the causal mechanism of the observed pattern of subgraph frequencies. However, I would argue that what </w:t>
-      </w:r>
-      <w:r>
-        <w:rPr>
-          <w:rFonts w:ascii="Times New Roman" w:hAnsi="Times New Roman" w:cs="Times New Roman"/>
-          <w:iCs/>
-          <w:color w:val="333333"/>
-          <w:sz w:val="24"/>
-          <w:szCs w:val="24"/>
-          <w:bdr w:val="none" w:sz="0" w:space="0" w:color="auto" w:frame="1"/>
-        </w:rPr>
-        <w:t>I</w:t>
-      </w:r>
-      <w:r>
-        <w:rPr>
-          <w:rFonts w:ascii="Times New Roman" w:hAnsi="Times New Roman" w:cs="Times New Roman"/>
-          <w:iCs/>
-          <w:color w:val="333333"/>
-          <w:sz w:val="24"/>
-          <w:szCs w:val="24"/>
-          <w:bdr w:val="none" w:sz="0" w:space="0" w:color="auto" w:frame="1"/>
-        </w:rPr>
-        <w:t xml:space="preserve"> have found is consistent with such an explanation. </w:t>
+        <w:t>The simplicity of the argument underlies its usefulness to ecologists. Given knowledge of the quasi sign-stability of community configurations we can build an expectation of wh</w:t>
+      </w:r>
+      <w:r>
+        <w:rPr>
+          <w:rFonts w:ascii="Times New Roman" w:hAnsi="Times New Roman" w:cs="Times New Roman"/>
+          <w:iCs/>
+          <w:color w:val="333333"/>
+          <w:sz w:val="24"/>
+          <w:szCs w:val="24"/>
+          <w:bdr w:val="none" w:sz="0" w:space="0" w:color="auto" w:frame="1"/>
+        </w:rPr>
+        <w:t xml:space="preserve">at we should observe in nature. In the study introducing the concept of quasi sign-stability </w:t>
+      </w:r>
+      <w:proofErr w:type="spellStart"/>
+      <w:r>
+        <w:rPr>
+          <w:rFonts w:ascii="Times New Roman" w:hAnsi="Times New Roman" w:cs="Times New Roman"/>
+          <w:iCs/>
+          <w:color w:val="333333"/>
+          <w:sz w:val="24"/>
+          <w:szCs w:val="24"/>
+          <w:bdr w:val="none" w:sz="0" w:space="0" w:color="auto" w:frame="1"/>
+        </w:rPr>
+        <w:t>Allesina</w:t>
+      </w:r>
+      <w:proofErr w:type="spellEnd"/>
+      <w:r>
+        <w:rPr>
+          <w:rFonts w:ascii="Times New Roman" w:hAnsi="Times New Roman" w:cs="Times New Roman"/>
+          <w:iCs/>
+          <w:color w:val="333333"/>
+          <w:sz w:val="24"/>
+          <w:szCs w:val="24"/>
+          <w:bdr w:val="none" w:sz="0" w:space="0" w:color="auto" w:frame="1"/>
+        </w:rPr>
+        <w:t xml:space="preserve"> and </w:t>
+      </w:r>
+      <w:proofErr w:type="spellStart"/>
+      <w:r>
+        <w:rPr>
+          <w:rFonts w:ascii="Times New Roman" w:hAnsi="Times New Roman" w:cs="Times New Roman"/>
+          <w:iCs/>
+          <w:color w:val="333333"/>
+          <w:sz w:val="24"/>
+          <w:szCs w:val="24"/>
+          <w:bdr w:val="none" w:sz="0" w:space="0" w:color="auto" w:frame="1"/>
+        </w:rPr>
+        <w:t>Pascual</w:t>
+      </w:r>
+      <w:proofErr w:type="spellEnd"/>
+      <w:r>
+        <w:rPr>
+          <w:rFonts w:ascii="Times New Roman" w:hAnsi="Times New Roman" w:cs="Times New Roman"/>
+          <w:iCs/>
+          <w:color w:val="333333"/>
+          <w:sz w:val="24"/>
+          <w:szCs w:val="24"/>
+          <w:bdr w:val="none" w:sz="0" w:space="0" w:color="auto" w:frame="1"/>
+        </w:rPr>
+        <w:t xml:space="preserve"> </w:t>
+      </w:r>
+      <w:r>
+        <w:rPr>
+          <w:rFonts w:ascii="Times New Roman" w:hAnsi="Times New Roman" w:cs="Times New Roman"/>
+          <w:iCs/>
+          <w:color w:val="333333"/>
+          <w:sz w:val="24"/>
+          <w:szCs w:val="24"/>
+          <w:bdr w:val="none" w:sz="0" w:space="0" w:color="auto" w:frame="1"/>
+        </w:rPr>
+        <w:fldChar w:fldCharType="begin" w:fldLock="1"/>
+      </w:r>
+      <w:r>
+        <w:rPr>
+          <w:rFonts w:ascii="Times New Roman" w:hAnsi="Times New Roman" w:cs="Times New Roman"/>
+          <w:iCs/>
+          <w:color w:val="333333"/>
+          <w:sz w:val="24"/>
+          <w:szCs w:val="24"/>
+          <w:bdr w:val="none" w:sz="0" w:space="0" w:color="auto" w:frame="1"/>
+        </w:rPr>
+        <w:instrText>ADDIN CSL_CITATION { "citationItems" : [ { "id" : "ITEM-1", "itemData" : { "DOI" : "10.1007/s12080-007-0007-8", "ISSN" : "1874-1738", "author" : [ { "dropping-particle" : "", "family" : "Allesina", "given" : "Stefano", "non-dropping-particle" : "", "parse-names" : false, "suffix" : "" }, { "dropping-particle" : "", "family" : "Pascual", "given" : "Mercedes", "non-dropping-particle" : "", "parse-names" : false, "suffix" : "" } ], "container-title" : "Theoretical Ecology", "id" : "ITEM-1", "issued" : { "date-parts" : [ [ "2008", "10", "2" ] ] }, "page" : "55-64", "title" : "Network structure, predator\u2013prey modules, and stability in large food webs", "type" : "article-journal", "volume" : "1" }, "label" : "opus", "suppress-author" : 1, "uris" : [ "http://www.mendeley.com/documents/?uuid=6b2ba495-9b3d-4499-8e79-f2509cdbcab7" ] } ], "mendeley" : { "previouslyFormattedCitation" : "(2008)" }, "properties" : { "noteIndex" : 0 }, "schema" : "https://github.com/citation-style-language/schema/raw/master/csl-citation.json" }</w:instrText>
+      </w:r>
+      <w:r>
+        <w:rPr>
+          <w:rFonts w:ascii="Times New Roman" w:hAnsi="Times New Roman" w:cs="Times New Roman"/>
+          <w:iCs/>
+          <w:color w:val="333333"/>
+          <w:sz w:val="24"/>
+          <w:szCs w:val="24"/>
+          <w:bdr w:val="none" w:sz="0" w:space="0" w:color="auto" w:frame="1"/>
+        </w:rPr>
+        <w:fldChar w:fldCharType="separate"/>
+      </w:r>
+      <w:r>
+        <w:rPr>
+          <w:rFonts w:ascii="Times New Roman" w:hAnsi="Times New Roman" w:cs="Times New Roman"/>
+          <w:iCs/>
+          <w:noProof/>
+          <w:color w:val="333333"/>
+          <w:sz w:val="24"/>
+          <w:szCs w:val="24"/>
+          <w:bdr w:val="none" w:sz="0" w:space="0" w:color="auto" w:frame="1"/>
+        </w:rPr>
+        <w:t>(2008)</w:t>
+      </w:r>
+      <w:r>
+        <w:rPr>
+          <w:rFonts w:ascii="Times New Roman" w:hAnsi="Times New Roman" w:cs="Times New Roman"/>
+          <w:iCs/>
+          <w:color w:val="333333"/>
+          <w:sz w:val="24"/>
+          <w:szCs w:val="24"/>
+          <w:bdr w:val="none" w:sz="0" w:space="0" w:color="auto" w:frame="1"/>
+        </w:rPr>
+        <w:fldChar w:fldCharType="end"/>
+      </w:r>
+      <w:r>
+        <w:rPr>
+          <w:rFonts w:ascii="Times New Roman" w:hAnsi="Times New Roman" w:cs="Times New Roman"/>
+          <w:iCs/>
+          <w:color w:val="333333"/>
+          <w:sz w:val="24"/>
+          <w:szCs w:val="24"/>
+          <w:bdr w:val="none" w:sz="0" w:space="0" w:color="auto" w:frame="1"/>
+        </w:rPr>
+        <w:t xml:space="preserve"> found that when predator-prey links dominate the community, we should expect the community to be more stable. My results show </w:t>
+      </w:r>
+      <w:r>
+        <w:rPr>
+          <w:rFonts w:ascii="Times New Roman" w:hAnsi="Times New Roman" w:cs="Times New Roman"/>
+          <w:iCs/>
+          <w:color w:val="333333"/>
+          <w:sz w:val="24"/>
+          <w:szCs w:val="24"/>
+          <w:bdr w:val="none" w:sz="0" w:space="0" w:color="auto" w:frame="1"/>
+        </w:rPr>
+        <w:t xml:space="preserve">that we should expect to observe </w:t>
+      </w:r>
+      <w:proofErr w:type="spellStart"/>
+      <w:r>
+        <w:rPr>
+          <w:rFonts w:ascii="Times New Roman" w:hAnsi="Times New Roman" w:cs="Times New Roman"/>
+          <w:iCs/>
+          <w:color w:val="333333"/>
+          <w:sz w:val="24"/>
+          <w:szCs w:val="24"/>
+          <w:bdr w:val="none" w:sz="0" w:space="0" w:color="auto" w:frame="1"/>
+        </w:rPr>
+        <w:t>tritrophic</w:t>
+      </w:r>
+      <w:proofErr w:type="spellEnd"/>
+      <w:r>
+        <w:rPr>
+          <w:rFonts w:ascii="Times New Roman" w:hAnsi="Times New Roman" w:cs="Times New Roman"/>
+          <w:iCs/>
+          <w:color w:val="333333"/>
+          <w:sz w:val="24"/>
+          <w:szCs w:val="24"/>
+          <w:bdr w:val="none" w:sz="0" w:space="0" w:color="auto" w:frame="1"/>
+        </w:rPr>
+        <w:t xml:space="preserve"> chains, direct competition, and apparent competition more frequently</w:t>
+      </w:r>
+      <w:r>
+        <w:rPr>
+          <w:rFonts w:ascii="Times New Roman" w:hAnsi="Times New Roman" w:cs="Times New Roman"/>
+          <w:iCs/>
+          <w:color w:val="333333"/>
+          <w:sz w:val="24"/>
+          <w:szCs w:val="24"/>
+          <w:bdr w:val="none" w:sz="0" w:space="0" w:color="auto" w:frame="1"/>
+        </w:rPr>
+        <w:t xml:space="preserve">; while Borrelli and </w:t>
+      </w:r>
+      <w:proofErr w:type="spellStart"/>
+      <w:r>
+        <w:rPr>
+          <w:rFonts w:ascii="Times New Roman" w:hAnsi="Times New Roman" w:cs="Times New Roman"/>
+          <w:iCs/>
+          <w:color w:val="333333"/>
+          <w:sz w:val="24"/>
+          <w:szCs w:val="24"/>
+          <w:bdr w:val="none" w:sz="0" w:space="0" w:color="auto" w:frame="1"/>
+        </w:rPr>
+        <w:t>Ginzburg</w:t>
+      </w:r>
+      <w:proofErr w:type="spellEnd"/>
+      <w:r>
+        <w:rPr>
+          <w:rFonts w:ascii="Times New Roman" w:hAnsi="Times New Roman" w:cs="Times New Roman"/>
+          <w:iCs/>
+          <w:color w:val="333333"/>
+          <w:sz w:val="24"/>
+          <w:szCs w:val="24"/>
+          <w:bdr w:val="none" w:sz="0" w:space="0" w:color="auto" w:frame="1"/>
+        </w:rPr>
+        <w:t xml:space="preserve"> (</w:t>
+      </w:r>
+      <w:r>
+        <w:rPr>
+          <w:rFonts w:ascii="Times New Roman" w:hAnsi="Times New Roman" w:cs="Times New Roman"/>
+          <w:i/>
+          <w:iCs/>
+          <w:color w:val="333333"/>
+          <w:sz w:val="24"/>
+          <w:szCs w:val="24"/>
+          <w:bdr w:val="none" w:sz="0" w:space="0" w:color="auto" w:frame="1"/>
+        </w:rPr>
+        <w:t>in review</w:t>
+      </w:r>
+      <w:r>
+        <w:rPr>
+          <w:rFonts w:ascii="Times New Roman" w:hAnsi="Times New Roman" w:cs="Times New Roman"/>
+          <w:iCs/>
+          <w:color w:val="333333"/>
+          <w:sz w:val="24"/>
+          <w:szCs w:val="24"/>
+          <w:bdr w:val="none" w:sz="0" w:space="0" w:color="auto" w:frame="1"/>
+        </w:rPr>
+        <w:t xml:space="preserve">) demonstrated that we should expect to see short food chains more than longer ones. </w:t>
+      </w:r>
+      <w:r>
+        <w:rPr>
+          <w:rFonts w:ascii="Times New Roman" w:hAnsi="Times New Roman" w:cs="Times New Roman"/>
+          <w:iCs/>
+          <w:color w:val="333333"/>
+          <w:sz w:val="24"/>
+          <w:szCs w:val="24"/>
+          <w:bdr w:val="none" w:sz="0" w:space="0" w:color="auto" w:frame="1"/>
+        </w:rPr>
+        <w:t>Comparing</w:t>
+      </w:r>
+      <w:r>
+        <w:rPr>
+          <w:rFonts w:ascii="Times New Roman" w:hAnsi="Times New Roman" w:cs="Times New Roman"/>
+          <w:iCs/>
+          <w:color w:val="333333"/>
+          <w:sz w:val="24"/>
+          <w:szCs w:val="24"/>
+          <w:bdr w:val="none" w:sz="0" w:space="0" w:color="auto" w:frame="1"/>
+        </w:rPr>
+        <w:t xml:space="preserve"> that expectation to what is actually observed in nature</w:t>
+      </w:r>
+      <w:r>
+        <w:rPr>
+          <w:rFonts w:ascii="Times New Roman" w:hAnsi="Times New Roman" w:cs="Times New Roman"/>
+          <w:iCs/>
+          <w:color w:val="333333"/>
+          <w:sz w:val="24"/>
+          <w:szCs w:val="24"/>
+          <w:bdr w:val="none" w:sz="0" w:space="0" w:color="auto" w:frame="1"/>
+        </w:rPr>
+        <w:t>, m</w:t>
+      </w:r>
+      <w:r>
+        <w:rPr>
+          <w:rFonts w:ascii="Times New Roman" w:hAnsi="Times New Roman" w:cs="Times New Roman"/>
+          <w:iCs/>
+          <w:color w:val="333333"/>
+          <w:sz w:val="24"/>
+          <w:szCs w:val="24"/>
+          <w:bdr w:val="none" w:sz="0" w:space="0" w:color="auto" w:frame="1"/>
+        </w:rPr>
+        <w:t>y results show tha</w:t>
+      </w:r>
+      <w:r>
+        <w:rPr>
+          <w:rFonts w:ascii="Times New Roman" w:hAnsi="Times New Roman" w:cs="Times New Roman"/>
+          <w:iCs/>
+          <w:color w:val="333333"/>
+          <w:sz w:val="24"/>
+          <w:szCs w:val="24"/>
+          <w:bdr w:val="none" w:sz="0" w:space="0" w:color="auto" w:frame="1"/>
+        </w:rPr>
+        <w:t>t what we expect is</w:t>
+      </w:r>
+      <w:r>
+        <w:rPr>
+          <w:rFonts w:ascii="Times New Roman" w:hAnsi="Times New Roman" w:cs="Times New Roman"/>
+          <w:iCs/>
+          <w:color w:val="333333"/>
+          <w:sz w:val="24"/>
+          <w:szCs w:val="24"/>
+          <w:bdr w:val="none" w:sz="0" w:space="0" w:color="auto" w:frame="1"/>
+        </w:rPr>
+        <w:t xml:space="preserve"> what is </w:t>
+      </w:r>
+      <w:bookmarkStart w:id="0" w:name="_GoBack"/>
+      <w:bookmarkEnd w:id="0"/>
+      <w:r>
+        <w:rPr>
+          <w:rFonts w:ascii="Times New Roman" w:hAnsi="Times New Roman" w:cs="Times New Roman"/>
+          <w:iCs/>
+          <w:color w:val="333333"/>
+          <w:sz w:val="24"/>
+          <w:szCs w:val="24"/>
+          <w:bdr w:val="none" w:sz="0" w:space="0" w:color="auto" w:frame="1"/>
+        </w:rPr>
+        <w:t xml:space="preserve">observed, and Borrelli and </w:t>
+      </w:r>
+      <w:proofErr w:type="spellStart"/>
+      <w:r>
+        <w:rPr>
+          <w:rFonts w:ascii="Times New Roman" w:hAnsi="Times New Roman" w:cs="Times New Roman"/>
+          <w:iCs/>
+          <w:color w:val="333333"/>
+          <w:sz w:val="24"/>
+          <w:szCs w:val="24"/>
+          <w:bdr w:val="none" w:sz="0" w:space="0" w:color="auto" w:frame="1"/>
+        </w:rPr>
+        <w:t>Ginzburg</w:t>
+      </w:r>
+      <w:proofErr w:type="spellEnd"/>
+      <w:r>
+        <w:rPr>
+          <w:rFonts w:ascii="Times New Roman" w:hAnsi="Times New Roman" w:cs="Times New Roman"/>
+          <w:iCs/>
+          <w:color w:val="333333"/>
+          <w:sz w:val="24"/>
+          <w:szCs w:val="24"/>
+          <w:bdr w:val="none" w:sz="0" w:space="0" w:color="auto" w:frame="1"/>
+        </w:rPr>
+        <w:t xml:space="preserve"> (</w:t>
+      </w:r>
+      <w:r>
+        <w:rPr>
+          <w:rFonts w:ascii="Times New Roman" w:hAnsi="Times New Roman" w:cs="Times New Roman"/>
+          <w:i/>
+          <w:iCs/>
+          <w:color w:val="333333"/>
+          <w:sz w:val="24"/>
+          <w:szCs w:val="24"/>
+          <w:bdr w:val="none" w:sz="0" w:space="0" w:color="auto" w:frame="1"/>
+        </w:rPr>
+        <w:t>in review</w:t>
+      </w:r>
+      <w:r>
+        <w:rPr>
+          <w:rFonts w:ascii="Times New Roman" w:hAnsi="Times New Roman" w:cs="Times New Roman"/>
+          <w:iCs/>
+          <w:color w:val="333333"/>
+          <w:sz w:val="24"/>
+          <w:szCs w:val="24"/>
+          <w:bdr w:val="none" w:sz="0" w:space="0" w:color="auto" w:frame="1"/>
+        </w:rPr>
+        <w:t>) showed the same for food chains.</w:t>
       </w:r>
     </w:p>
     <w:p>
@@ -4532,8 +5316,88 @@
           <w:szCs w:val="24"/>
           <w:bdr w:val="none" w:sz="0" w:space="0" w:color="auto" w:frame="1"/>
         </w:rPr>
-        <w:t>Something about feasibility further constraining reality…</w:t>
-      </w:r>
+        <w:t>Alternatively when the observed pattern does not match our expectation based on quasi sign-stability, it may be an indication of some underlying biologically interesting phenomenon. For example, while the intra-guild predation subgraph (</w:t>
+      </w:r>
+      <w:proofErr w:type="gramStart"/>
+      <w:r>
+        <w:rPr>
+          <w:rFonts w:ascii="Times New Roman" w:hAnsi="Times New Roman" w:cs="Times New Roman"/>
+          <w:iCs/>
+          <w:color w:val="333333"/>
+          <w:sz w:val="24"/>
+          <w:szCs w:val="24"/>
+          <w:bdr w:val="none" w:sz="0" w:space="0" w:color="auto" w:frame="1"/>
+        </w:rPr>
+        <w:t>A</w:t>
+      </w:r>
+      <w:proofErr w:type="gramEnd"/>
+      <w:r>
+        <w:rPr>
+          <w:rFonts w:ascii="Times New Roman" w:hAnsi="Times New Roman" w:cs="Times New Roman"/>
+          <w:iCs/>
+          <w:color w:val="333333"/>
+          <w:sz w:val="24"/>
+          <w:szCs w:val="24"/>
+          <w:bdr w:val="none" w:sz="0" w:space="0" w:color="auto" w:frame="1"/>
+        </w:rPr>
+        <w:t xml:space="preserve"> eats B, A eats C, B eats C) is moderately quasi sign-stable, such that </w:t>
+      </w:r>
+      <w:r>
+        <w:rPr>
+          <w:rFonts w:ascii="Times New Roman" w:hAnsi="Times New Roman" w:cs="Times New Roman"/>
+          <w:iCs/>
+          <w:color w:val="333333"/>
+          <w:sz w:val="24"/>
+          <w:szCs w:val="24"/>
+          <w:bdr w:val="none" w:sz="0" w:space="0" w:color="auto" w:frame="1"/>
+        </w:rPr>
+        <w:t xml:space="preserve">it should be somewhat over-represented in the data. Yet I found that intra-guild predation is mostly under-represented, albeit with a large variance. </w:t>
+      </w:r>
+      <w:r>
+        <w:rPr>
+          <w:rFonts w:ascii="Times New Roman" w:hAnsi="Times New Roman" w:cs="Times New Roman"/>
+          <w:iCs/>
+          <w:color w:val="333333"/>
+          <w:sz w:val="24"/>
+          <w:szCs w:val="24"/>
+          <w:bdr w:val="none" w:sz="0" w:space="0" w:color="auto" w:frame="1"/>
+        </w:rPr>
+        <w:t>Likewise, in a few food webs apparent</w:t>
+      </w:r>
+      <w:r>
+        <w:rPr>
+          <w:rFonts w:ascii="Times New Roman" w:hAnsi="Times New Roman" w:cs="Times New Roman"/>
+          <w:iCs/>
+          <w:color w:val="333333"/>
+          <w:sz w:val="24"/>
+          <w:szCs w:val="24"/>
+          <w:bdr w:val="none" w:sz="0" w:space="0" w:color="auto" w:frame="1"/>
+        </w:rPr>
+        <w:t xml:space="preserve"> </w:t>
+      </w:r>
+      <w:r>
+        <w:rPr>
+          <w:rFonts w:ascii="Times New Roman" w:hAnsi="Times New Roman" w:cs="Times New Roman"/>
+          <w:iCs/>
+          <w:color w:val="333333"/>
+          <w:sz w:val="24"/>
+          <w:szCs w:val="24"/>
+          <w:bdr w:val="none" w:sz="0" w:space="0" w:color="auto" w:frame="1"/>
+        </w:rPr>
+        <w:t xml:space="preserve">competition is under-represented yet is very likely to be stable. </w:t>
+      </w:r>
+    </w:p>
+    <w:p>
+      <w:pPr>
+        <w:rPr>
+          <w:rFonts w:ascii="Times New Roman" w:hAnsi="Times New Roman" w:cs="Times New Roman"/>
+          <w:iCs/>
+          <w:color w:val="333333"/>
+          <w:sz w:val="24"/>
+          <w:szCs w:val="24"/>
+          <w:bdr w:val="none" w:sz="0" w:space="0" w:color="auto" w:frame="1"/>
+        </w:rPr>
+      </w:pPr>
     </w:p>
     <w:p>
       <w:pPr>
@@ -4549,6 +5413,7 @@
           <w:sz w:val="36"/>
           <w:szCs w:val="36"/>
         </w:rPr>
+        <w:lastRenderedPageBreak/>
         <w:t>References</w:t>
       </w:r>
     </w:p>
@@ -4556,7 +5421,7 @@
       <w:pPr>
         <w:pStyle w:val="NormalWeb"/>
         <w:ind w:left="480" w:hanging="480"/>
-        <w:divId w:val="1115370905"/>
+        <w:divId w:val="862747609"/>
         <w:rPr>
           <w:rFonts w:eastAsiaTheme="minorEastAsia"/>
           <w:noProof/>
@@ -4580,8 +5445,6 @@
         </w:rPr>
         <w:fldChar w:fldCharType="separate"/>
       </w:r>
-      <w:bookmarkStart w:id="0" w:name="_GoBack"/>
-      <w:bookmarkEnd w:id="0"/>
       <w:r>
         <w:rPr>
           <w:noProof/>
@@ -4593,7 +5456,7 @@
       <w:pPr>
         <w:pStyle w:val="NormalWeb"/>
         <w:ind w:left="480" w:hanging="480"/>
-        <w:divId w:val="1115370905"/>
+        <w:divId w:val="862747609"/>
         <w:rPr>
           <w:noProof/>
         </w:rPr>
@@ -4609,7 +5472,7 @@
       <w:pPr>
         <w:pStyle w:val="NormalWeb"/>
         <w:ind w:left="480" w:hanging="480"/>
-        <w:divId w:val="1115370905"/>
+        <w:divId w:val="862747609"/>
         <w:rPr>
           <w:noProof/>
         </w:rPr>
@@ -4625,730 +5488,714 @@
       <w:pPr>
         <w:pStyle w:val="NormalWeb"/>
         <w:ind w:left="480" w:hanging="480"/>
-        <w:divId w:val="1115370905"/>
-        <w:rPr>
-          <w:noProof/>
-        </w:rPr>
-      </w:pPr>
-      <w:r>
-        <w:rPr>
-          <w:noProof/>
-        </w:rPr>
-        <w:t>Bascompte, J., and C. J. Melián. 2005. Simple trophic modules for complex food webs. Ecology 86:2868–2873.</w:t>
+        <w:divId w:val="862747609"/>
+        <w:rPr>
+          <w:noProof/>
+        </w:rPr>
+      </w:pPr>
+      <w:r>
+        <w:rPr>
+          <w:noProof/>
+        </w:rPr>
+        <w:t>Camacho, J., D. B. Stouffer, and L. A. N. Amaral. 2007. Quantitative analysis of the local structure of food webs. Journal of Theoretical Biology 246:260–268.</w:t>
       </w:r>
     </w:p>
     <w:p>
       <w:pPr>
         <w:pStyle w:val="NormalWeb"/>
         <w:ind w:left="480" w:hanging="480"/>
-        <w:divId w:val="1115370905"/>
-        <w:rPr>
-          <w:noProof/>
-        </w:rPr>
-      </w:pPr>
-      <w:r>
-        <w:rPr>
-          <w:noProof/>
-        </w:rPr>
-        <w:t>Camacho, J., D. B. Stouffer, and L. A. N. Amaral. 2007. Quantitative analysis of the local structure of food webs. Journal of Theoretical Biology 246:260–268.</w:t>
+        <w:divId w:val="862747609"/>
+        <w:rPr>
+          <w:noProof/>
+        </w:rPr>
+      </w:pPr>
+      <w:r>
+        <w:rPr>
+          <w:noProof/>
+        </w:rPr>
+        <w:t>Christensen, V., and D. Pauly. 1992. ECOPATH II—a software for balancing steady-state ecosystem models and calculating network characteristics. Ecological modelling 61:169–185.</w:t>
       </w:r>
     </w:p>
     <w:p>
       <w:pPr>
         <w:pStyle w:val="NormalWeb"/>
         <w:ind w:left="480" w:hanging="480"/>
-        <w:divId w:val="1115370905"/>
-        <w:rPr>
-          <w:noProof/>
-        </w:rPr>
-      </w:pPr>
-      <w:r>
-        <w:rPr>
-          <w:noProof/>
-        </w:rPr>
-        <w:t>Christensen, V., and D. Pauly. 1992. ECOPATH II—a software for balancing steady-state ecosystem models and calculating network characteristics. Ecological modelling 61:169–185.</w:t>
+        <w:divId w:val="862747609"/>
+        <w:rPr>
+          <w:noProof/>
+        </w:rPr>
+      </w:pPr>
+      <w:r>
+        <w:rPr>
+          <w:noProof/>
+        </w:rPr>
+        <w:t>Christian, R. R., and J. J. Luczkovich. 1999. Organizing and understanding a winter’s seagrass foodweb network through effective trophic levels. Ecological Modelling 117:99–124.</w:t>
       </w:r>
     </w:p>
     <w:p>
       <w:pPr>
         <w:pStyle w:val="NormalWeb"/>
         <w:ind w:left="480" w:hanging="480"/>
-        <w:divId w:val="1115370905"/>
-        <w:rPr>
-          <w:noProof/>
-        </w:rPr>
-      </w:pPr>
-      <w:r>
-        <w:rPr>
-          <w:noProof/>
-        </w:rPr>
-        <w:t>Christian, R. R., and J. J. Luczkovich. 1999. Organizing and understanding a winter’s seagrass foodweb network through effective trophic levels. Ecological Modelling 117:99–124.</w:t>
+        <w:divId w:val="862747609"/>
+        <w:rPr>
+          <w:noProof/>
+        </w:rPr>
+      </w:pPr>
+      <w:r>
+        <w:rPr>
+          <w:noProof/>
+        </w:rPr>
+        <w:t>Csárdi, G., and T. Nepusz. 2006. The igraph software package for complex network research. Complex Systems 1695.</w:t>
       </w:r>
     </w:p>
     <w:p>
       <w:pPr>
         <w:pStyle w:val="NormalWeb"/>
         <w:ind w:left="480" w:hanging="480"/>
-        <w:divId w:val="1115370905"/>
-        <w:rPr>
-          <w:noProof/>
-        </w:rPr>
-      </w:pPr>
-      <w:r>
-        <w:rPr>
-          <w:noProof/>
-        </w:rPr>
-        <w:t>Csárdi, G., and T. Nepusz. 2006. The igraph software package for complex network research. Complex Systems 1695.</w:t>
+        <w:divId w:val="862747609"/>
+        <w:rPr>
+          <w:noProof/>
+        </w:rPr>
+      </w:pPr>
+      <w:r>
+        <w:rPr>
+          <w:noProof/>
+        </w:rPr>
+        <w:t>Donohue, I., O. L. Petchey, J. M. Montoya, A. L. Jackson, L. McNally, M. Viana, K. Healy, M. Lurgi, N. E. O’Connor, and M. C. Emmerson. 2013. On the dimensionality of ecological stability. Ecology Letters 16:421–429.</w:t>
       </w:r>
     </w:p>
     <w:p>
       <w:pPr>
         <w:pStyle w:val="NormalWeb"/>
         <w:ind w:left="480" w:hanging="480"/>
-        <w:divId w:val="1115370905"/>
-        <w:rPr>
-          <w:noProof/>
-        </w:rPr>
-      </w:pPr>
-      <w:r>
-        <w:rPr>
-          <w:noProof/>
-        </w:rPr>
-        <w:lastRenderedPageBreak/>
-        <w:t>Donohue, I., O. L. Petchey, J. M. Montoya, A. L. Jackson, L. McNally, M. Viana, K. Healy, M. Lurgi, N. E. O’Connor, and M. C. Emmerson. 2013. On the dimensionality of ecological stability. Ecology Letters 16:421–429.</w:t>
+        <w:divId w:val="862747609"/>
+        <w:rPr>
+          <w:noProof/>
+        </w:rPr>
+      </w:pPr>
+      <w:r>
+        <w:rPr>
+          <w:noProof/>
+        </w:rPr>
+        <w:t>Dunne, J. A., R. J. Williams, and N. D. Martinez. 2002. Food-web structure and network theory: The role of connectance and size. Proceedings of the National Academy of Sciences of the United States of America 99:12917–22.</w:t>
       </w:r>
     </w:p>
     <w:p>
       <w:pPr>
         <w:pStyle w:val="NormalWeb"/>
         <w:ind w:left="480" w:hanging="480"/>
-        <w:divId w:val="1115370905"/>
-        <w:rPr>
-          <w:noProof/>
-        </w:rPr>
-      </w:pPr>
-      <w:r>
-        <w:rPr>
-          <w:noProof/>
-        </w:rPr>
-        <w:t>Dunne, J. A., R. J. Williams, and N. D. Martinez. 2002. Food-web structure and network theory: The role of connectance and size. Proceedings of the National Academy of Sciences of the United States of America 99:12917–22.</w:t>
+        <w:divId w:val="862747609"/>
+        <w:rPr>
+          <w:noProof/>
+        </w:rPr>
+      </w:pPr>
+      <w:r>
+        <w:rPr>
+          <w:noProof/>
+        </w:rPr>
+        <w:t>Dunne, J., R. Williams, and N. Martinez. 2004. Network structure and robustness of marine food webs. Marine Ecology Progress Series 273:291–302.</w:t>
       </w:r>
     </w:p>
     <w:p>
       <w:pPr>
         <w:pStyle w:val="NormalWeb"/>
         <w:ind w:left="480" w:hanging="480"/>
-        <w:divId w:val="1115370905"/>
-        <w:rPr>
-          <w:noProof/>
-        </w:rPr>
-      </w:pPr>
-      <w:r>
-        <w:rPr>
-          <w:noProof/>
-        </w:rPr>
-        <w:t>Dunne, J., R. Williams, and N. Martinez. 2004. Network structure and robustness of marine food webs. Marine Ecology Progress Series 273:291–302.</w:t>
+        <w:divId w:val="862747609"/>
+        <w:rPr>
+          <w:noProof/>
+        </w:rPr>
+      </w:pPr>
+      <w:r>
+        <w:rPr>
+          <w:noProof/>
+        </w:rPr>
+        <w:t>Goldwasser, L., and J. Roughgarden. 1993. Construction and analysis of a large Carribean food web. Ecology 74:1216–1233.</w:t>
       </w:r>
     </w:p>
     <w:p>
       <w:pPr>
         <w:pStyle w:val="NormalWeb"/>
         <w:ind w:left="480" w:hanging="480"/>
-        <w:divId w:val="1115370905"/>
-        <w:rPr>
-          <w:noProof/>
-        </w:rPr>
-      </w:pPr>
-      <w:r>
-        <w:rPr>
-          <w:noProof/>
-        </w:rPr>
-        <w:t>Goldwasser, L., and J. Roughgarden. 1993. Construction and analysis of a large Carribean food web. Ecology 74:1216–1233.</w:t>
+        <w:divId w:val="862747609"/>
+        <w:rPr>
+          <w:noProof/>
+        </w:rPr>
+      </w:pPr>
+      <w:r>
+        <w:rPr>
+          <w:noProof/>
+        </w:rPr>
+        <w:t>Hall, S., and D. Raffaelli. 1991. Food-web patterns: lessons from a species-rich web. The Journal of Animal Ecology 60:823–841.</w:t>
       </w:r>
     </w:p>
     <w:p>
       <w:pPr>
         <w:pStyle w:val="NormalWeb"/>
         <w:ind w:left="480" w:hanging="480"/>
-        <w:divId w:val="1115370905"/>
-        <w:rPr>
-          <w:noProof/>
-        </w:rPr>
-      </w:pPr>
-      <w:r>
-        <w:rPr>
-          <w:noProof/>
-        </w:rPr>
-        <w:t>Hall, S., and D. Raffaelli. 1991. Food-web patterns: lessons from a species-rich web. The Journal of Animal Ecology 60:823–841.</w:t>
+        <w:divId w:val="862747609"/>
+        <w:rPr>
+          <w:noProof/>
+        </w:rPr>
+      </w:pPr>
+      <w:r>
+        <w:rPr>
+          <w:noProof/>
+        </w:rPr>
+        <w:t>Havens, K. 1992. Scale and structure in natural food webs. Science 257:1107–1109.</w:t>
       </w:r>
     </w:p>
     <w:p>
       <w:pPr>
         <w:pStyle w:val="NormalWeb"/>
         <w:ind w:left="480" w:hanging="480"/>
-        <w:divId w:val="1115370905"/>
-        <w:rPr>
-          <w:noProof/>
-        </w:rPr>
-      </w:pPr>
-      <w:r>
-        <w:rPr>
-          <w:noProof/>
-        </w:rPr>
-        <w:t>Havens, K. 1992. Scale and structure in natural food webs. Science 257:1107–1109.</w:t>
+        <w:divId w:val="862747609"/>
+        <w:rPr>
+          <w:noProof/>
+        </w:rPr>
+      </w:pPr>
+      <w:r>
+        <w:rPr>
+          <w:noProof/>
+        </w:rPr>
+        <w:t>Hechinger, R. F., K. D. Lafferty, J. P. McLaughlin, B. L. Fredensborg, T. C. Huspeni, J. Lorda, P. K. Sandhu, J. C. Shaw, M. E. Torchin, K. L. Whitney, and A. M. Kuris. 2011. Food webs including parasites, biomass, body sizes, and life stages for three California/Baja California estuaries. Ecology 92:791.</w:t>
       </w:r>
     </w:p>
     <w:p>
       <w:pPr>
         <w:pStyle w:val="NormalWeb"/>
         <w:ind w:left="480" w:hanging="480"/>
-        <w:divId w:val="1115370905"/>
-        <w:rPr>
-          <w:noProof/>
-        </w:rPr>
-      </w:pPr>
-      <w:r>
-        <w:rPr>
-          <w:noProof/>
-        </w:rPr>
-        <w:t>Hechinger, R. F., K. D. Lafferty, J. P. McLaughlin, B. L. Fredensborg, T. C. Huspeni, J. Lorda, P. K. Sandhu, J. C. Shaw, M. E. Torchin, K. L. Whitney, and A. M. Kuris. 2011. Food webs including parasites, biomass, body sizes, and life stages for three California/Baja California estuaries. Ecology 92:791.</w:t>
+        <w:divId w:val="862747609"/>
+        <w:rPr>
+          <w:noProof/>
+        </w:rPr>
+      </w:pPr>
+      <w:r>
+        <w:rPr>
+          <w:noProof/>
+        </w:rPr>
+        <w:lastRenderedPageBreak/>
+        <w:t>Jaarsma, N. G., S. M. de Boer, C. R. Townsend, R. M. Thompson, and E. D. Edwards. 1998. Characterising food‐webs in two New Zealand streams. New Zealand Journal of Marine and Freshwater Research 32:271–286.</w:t>
       </w:r>
     </w:p>
     <w:p>
       <w:pPr>
         <w:pStyle w:val="NormalWeb"/>
         <w:ind w:left="480" w:hanging="480"/>
-        <w:divId w:val="1115370905"/>
-        <w:rPr>
-          <w:noProof/>
-        </w:rPr>
-      </w:pPr>
-      <w:r>
-        <w:rPr>
-          <w:noProof/>
-        </w:rPr>
-        <w:t>Jaarsma, N. G., S. M. de Boer, C. R. Townsend, R. M. Thompson, and E. D. Edwards. 1998. Characterising food‐webs in two New Zealand streams. New Zealand Journal of Marine and Freshwater Research 32:271–286.</w:t>
+        <w:divId w:val="862747609"/>
+        <w:rPr>
+          <w:noProof/>
+        </w:rPr>
+      </w:pPr>
+      <w:r>
+        <w:rPr>
+          <w:noProof/>
+        </w:rPr>
+        <w:t>Link, J. 2002. Does food web theory work for marine ecosystems? Marine Ecology Progress Series 230:1–9.</w:t>
       </w:r>
     </w:p>
     <w:p>
       <w:pPr>
         <w:pStyle w:val="NormalWeb"/>
         <w:ind w:left="480" w:hanging="480"/>
-        <w:divId w:val="1115370905"/>
-        <w:rPr>
-          <w:noProof/>
-        </w:rPr>
-      </w:pPr>
-      <w:r>
-        <w:rPr>
-          <w:noProof/>
-        </w:rPr>
-        <w:t>Link, J. 2002. Does food web theory work for marine ecosystems? Marine Ecology Progress Series 230:1–9.</w:t>
+        <w:divId w:val="862747609"/>
+        <w:rPr>
+          <w:noProof/>
+        </w:rPr>
+      </w:pPr>
+      <w:r>
+        <w:rPr>
+          <w:noProof/>
+        </w:rPr>
+        <w:t>Martinez, N. 1991. Artifacts or Attributes? Effects of Resolution on the Little Rock Lake Food Web. Ecological Monographs 61:367–392.</w:t>
       </w:r>
     </w:p>
     <w:p>
       <w:pPr>
         <w:pStyle w:val="NormalWeb"/>
         <w:ind w:left="480" w:hanging="480"/>
-        <w:divId w:val="1115370905"/>
-        <w:rPr>
-          <w:noProof/>
-        </w:rPr>
-      </w:pPr>
-      <w:r>
-        <w:rPr>
-          <w:noProof/>
-        </w:rPr>
-        <w:t>Martinez, N. 1991. Artifacts or Attributes? Effects of Resolution on the Little Rock Lake Food Web. Ecological Monographs 61:367–392.</w:t>
+        <w:divId w:val="862747609"/>
+        <w:rPr>
+          <w:noProof/>
+        </w:rPr>
+      </w:pPr>
+      <w:r>
+        <w:rPr>
+          <w:noProof/>
+        </w:rPr>
+        <w:t>Martinez, N., B. Hawkins, H. Dawah, and B. Feifarek. 1999. Effects of sampling effort on characterization of food-web structure. Ecology 80:1044–1055.</w:t>
       </w:r>
     </w:p>
     <w:p>
       <w:pPr>
         <w:pStyle w:val="NormalWeb"/>
         <w:ind w:left="480" w:hanging="480"/>
-        <w:divId w:val="1115370905"/>
-        <w:rPr>
-          <w:noProof/>
-        </w:rPr>
-      </w:pPr>
-      <w:r>
-        <w:rPr>
-          <w:noProof/>
-        </w:rPr>
-        <w:t>Martinez, N., B. Hawkins, H. Dawah, and B. Feifarek. 1999. Effects of sampling effort on characterization of food-web structure. Ecology 80:1044–1055.</w:t>
+        <w:divId w:val="862747609"/>
+        <w:rPr>
+          <w:noProof/>
+        </w:rPr>
+      </w:pPr>
+      <w:r>
+        <w:rPr>
+          <w:noProof/>
+        </w:rPr>
+        <w:t>May, R. M. 1972. Will a large complex system be stable? Nature 238:413–414.</w:t>
       </w:r>
     </w:p>
     <w:p>
       <w:pPr>
         <w:pStyle w:val="NormalWeb"/>
         <w:ind w:left="480" w:hanging="480"/>
-        <w:divId w:val="1115370905"/>
-        <w:rPr>
-          <w:noProof/>
-        </w:rPr>
-      </w:pPr>
-      <w:r>
-        <w:rPr>
-          <w:noProof/>
-        </w:rPr>
-        <w:t>May, R. M. 1972. Will a large complex system be stable? Nature 238:413–414.</w:t>
+        <w:divId w:val="862747609"/>
+        <w:rPr>
+          <w:noProof/>
+        </w:rPr>
+      </w:pPr>
+      <w:r>
+        <w:rPr>
+          <w:noProof/>
+        </w:rPr>
+        <w:t>May, R. M. 1973. Qualitative stability in model ecosystems. Ecology 54:638–641.</w:t>
       </w:r>
     </w:p>
     <w:p>
       <w:pPr>
         <w:pStyle w:val="NormalWeb"/>
         <w:ind w:left="480" w:hanging="480"/>
-        <w:divId w:val="1115370905"/>
-        <w:rPr>
-          <w:noProof/>
-        </w:rPr>
-      </w:pPr>
-      <w:r>
-        <w:rPr>
-          <w:noProof/>
-        </w:rPr>
-        <w:t>May, R. M. 1973. Qualitative stability in model ecosystems. Ecology 54:638–641.</w:t>
+        <w:divId w:val="862747609"/>
+        <w:rPr>
+          <w:noProof/>
+        </w:rPr>
+      </w:pPr>
+      <w:r>
+        <w:rPr>
+          <w:noProof/>
+        </w:rPr>
+        <w:t>May, R. M. 2001. Stability and Complexity in Model Ecosystems. Princeton University Press, Princeton, NJ.</w:t>
       </w:r>
     </w:p>
     <w:p>
       <w:pPr>
         <w:pStyle w:val="NormalWeb"/>
         <w:ind w:left="480" w:hanging="480"/>
-        <w:divId w:val="1115370905"/>
-        <w:rPr>
-          <w:noProof/>
-        </w:rPr>
-      </w:pPr>
-      <w:r>
-        <w:rPr>
-          <w:noProof/>
-        </w:rPr>
-        <w:t>May, R. M. 2001. Stability and Complexity in Model Ecosystems. Princeton University Press, Princeton, NJ.</w:t>
+        <w:divId w:val="862747609"/>
+        <w:rPr>
+          <w:noProof/>
+        </w:rPr>
+      </w:pPr>
+      <w:r>
+        <w:rPr>
+          <w:noProof/>
+        </w:rPr>
+        <w:t>Memmott, J., N. D. Martinez, and J. E. Cohen. 2000. Predators, parasitoids and pathogens: species richness, trophic generality and body sizes in a natural food web. Journal of Animal Ecology 69:1–15.</w:t>
       </w:r>
     </w:p>
     <w:p>
       <w:pPr>
         <w:pStyle w:val="NormalWeb"/>
         <w:ind w:left="480" w:hanging="480"/>
-        <w:divId w:val="1115370905"/>
-        <w:rPr>
-          <w:noProof/>
-        </w:rPr>
-      </w:pPr>
-      <w:r>
-        <w:rPr>
-          <w:noProof/>
-        </w:rPr>
-        <w:lastRenderedPageBreak/>
-        <w:t>Memmott, J., N. D. Martinez, and J. E. Cohen. 2000. Predators, parasitoids and pathogens: species richness, trophic generality and body sizes in a natural food web. Journal of Animal Ecology 69:1–15.</w:t>
+        <w:divId w:val="862747609"/>
+        <w:rPr>
+          <w:noProof/>
+        </w:rPr>
+      </w:pPr>
+      <w:r>
+        <w:rPr>
+          <w:noProof/>
+        </w:rPr>
+        <w:t>Milo, R., S. Shen-Orr, S. Itzkovitz, N. Kashtan, D. Chklovskii, and U. Alon. 2002. Network motifs: simple building blocks of complex networks. Science 298:824–827.</w:t>
       </w:r>
     </w:p>
     <w:p>
       <w:pPr>
         <w:pStyle w:val="NormalWeb"/>
         <w:ind w:left="480" w:hanging="480"/>
-        <w:divId w:val="1115370905"/>
-        <w:rPr>
-          <w:noProof/>
-        </w:rPr>
-      </w:pPr>
-      <w:r>
-        <w:rPr>
-          <w:noProof/>
-        </w:rPr>
-        <w:t>Milo, R., S. Shen-Orr, S. Itzkovitz, N. Kashtan, D. Chklovskii, and U. Alon. 2002. Network motifs: simple building blocks of complex networks. Science 298:824–827.</w:t>
+        <w:divId w:val="862747609"/>
+        <w:rPr>
+          <w:noProof/>
+        </w:rPr>
+      </w:pPr>
+      <w:r>
+        <w:rPr>
+          <w:noProof/>
+        </w:rPr>
+        <w:t>Mouritsen, K. N., R. Poulin, J. P. McLaughlin, and D. W. Thieltges. 2011. Food web including metazoan parasites for an intertidal ecosystem in New Zealand. Ecology 92:2006–2006.</w:t>
       </w:r>
     </w:p>
     <w:p>
       <w:pPr>
         <w:pStyle w:val="NormalWeb"/>
         <w:ind w:left="480" w:hanging="480"/>
-        <w:divId w:val="1115370905"/>
-        <w:rPr>
-          <w:noProof/>
-        </w:rPr>
-      </w:pPr>
-      <w:r>
-        <w:rPr>
-          <w:noProof/>
-        </w:rPr>
-        <w:t>Mouritsen, K. N., R. Poulin, J. P. McLaughlin, and D. W. Thieltges. 2011. Food web including metazoan parasites for an intertidal ecosystem in New Zealand. Ecology 92:2006–2006.</w:t>
+        <w:divId w:val="862747609"/>
+        <w:rPr>
+          <w:noProof/>
+        </w:rPr>
+      </w:pPr>
+      <w:r>
+        <w:rPr>
+          <w:noProof/>
+        </w:rPr>
+        <w:t>Opitz, S. 1996. Trophic interactions in Caribbean coral reefs. ICALRM Tech, Makati City, Philippines.</w:t>
       </w:r>
     </w:p>
     <w:p>
       <w:pPr>
         <w:pStyle w:val="NormalWeb"/>
         <w:ind w:left="480" w:hanging="480"/>
-        <w:divId w:val="1115370905"/>
-        <w:rPr>
-          <w:noProof/>
-        </w:rPr>
-      </w:pPr>
-      <w:r>
-        <w:rPr>
-          <w:noProof/>
-        </w:rPr>
-        <w:t>Opitz, S. 1996. Trophic interactions in Caribbean coral reefs. ICALRM Tech, Makati City, Philippines.</w:t>
+        <w:divId w:val="862747609"/>
+        <w:rPr>
+          <w:noProof/>
+        </w:rPr>
+      </w:pPr>
+      <w:r>
+        <w:rPr>
+          <w:noProof/>
+        </w:rPr>
+        <w:t>Pimm, S. L. 1984. The complexity and stability of ecosystems. Nature 307:321–326.</w:t>
       </w:r>
     </w:p>
     <w:p>
       <w:pPr>
         <w:pStyle w:val="NormalWeb"/>
         <w:ind w:left="480" w:hanging="480"/>
-        <w:divId w:val="1115370905"/>
-        <w:rPr>
-          <w:noProof/>
-        </w:rPr>
-      </w:pPr>
-      <w:r>
-        <w:rPr>
-          <w:noProof/>
-        </w:rPr>
-        <w:t>Pimm, S. L. 1984. The complexity and stability of ecosystems. Nature 307:321–326.</w:t>
+        <w:divId w:val="862747609"/>
+        <w:rPr>
+          <w:noProof/>
+        </w:rPr>
+      </w:pPr>
+      <w:r>
+        <w:rPr>
+          <w:noProof/>
+        </w:rPr>
+        <w:t>Pimm, S. L., and J. H. Lawton. 1977. Number of trophic levels in ecological communities. Nature 268:329–331.</w:t>
       </w:r>
     </w:p>
     <w:p>
       <w:pPr>
         <w:pStyle w:val="NormalWeb"/>
         <w:ind w:left="480" w:hanging="480"/>
-        <w:divId w:val="1115370905"/>
-        <w:rPr>
-          <w:noProof/>
-        </w:rPr>
-      </w:pPr>
-      <w:r>
-        <w:rPr>
-          <w:noProof/>
-        </w:rPr>
-        <w:t>Pimm, S. L., and J. H. Lawton. 1977. Number of trophic levels in ecological communities. Nature 268:329–331.</w:t>
+        <w:divId w:val="862747609"/>
+        <w:rPr>
+          <w:noProof/>
+        </w:rPr>
+      </w:pPr>
+      <w:r>
+        <w:rPr>
+          <w:noProof/>
+        </w:rPr>
+        <w:t>Polis, G. 1991. Complex trophic interactions in deserts : an empirical critique of food-web theory. American Naturalist 138:123–155.</w:t>
       </w:r>
     </w:p>
     <w:p>
       <w:pPr>
         <w:pStyle w:val="NormalWeb"/>
         <w:ind w:left="480" w:hanging="480"/>
-        <w:divId w:val="1115370905"/>
-        <w:rPr>
-          <w:noProof/>
-        </w:rPr>
-      </w:pPr>
-      <w:r>
-        <w:rPr>
-          <w:noProof/>
-        </w:rPr>
-        <w:t>Polis, G. 1991. Complex trophic interactions in deserts : an empirical critique of food-web theory. American Naturalist 138:123–155.</w:t>
+        <w:divId w:val="862747609"/>
+        <w:rPr>
+          <w:noProof/>
+        </w:rPr>
+      </w:pPr>
+      <w:r>
+        <w:rPr>
+          <w:noProof/>
+        </w:rPr>
+        <w:t>Preston, D. L., S. A. Orlofske, J. P. McLaughlin, and P. T. Johnson. 2012. Food web including infectious agents for a California freshwater pond. Ecology 93:1760.</w:t>
       </w:r>
     </w:p>
     <w:p>
       <w:pPr>
         <w:pStyle w:val="NormalWeb"/>
         <w:ind w:left="480" w:hanging="480"/>
-        <w:divId w:val="1115370905"/>
-        <w:rPr>
-          <w:noProof/>
-        </w:rPr>
-      </w:pPr>
-      <w:r>
-        <w:rPr>
-          <w:noProof/>
-        </w:rPr>
-        <w:t>Preston, D. L., S. A. Orlofske, J. P. McLaughlin, and P. T. Johnson. 2012. Food web including infectious agents for a California freshwater pond. Ecology 93:1760.</w:t>
+        <w:divId w:val="862747609"/>
+        <w:rPr>
+          <w:noProof/>
+        </w:rPr>
+      </w:pPr>
+      <w:r>
+        <w:rPr>
+          <w:noProof/>
+        </w:rPr>
+        <w:t>Prill, R. J., P. A. Iglesias, and A. Levchenko. 2005. Dynamic properties of network motifs contribute to biological network organization. PLoS Biology 3:e343.</w:t>
       </w:r>
     </w:p>
     <w:p>
       <w:pPr>
         <w:pStyle w:val="NormalWeb"/>
         <w:ind w:left="480" w:hanging="480"/>
-        <w:divId w:val="1115370905"/>
-        <w:rPr>
-          <w:noProof/>
-        </w:rPr>
-      </w:pPr>
-      <w:r>
-        <w:rPr>
-          <w:noProof/>
-        </w:rPr>
-        <w:t>Prill, R. J., P. A. Iglesias, and A. Levchenko. 2005. Dynamic properties of network motifs contribute to biological network organization. PLoS Biology 3:e343.</w:t>
+        <w:divId w:val="862747609"/>
+        <w:rPr>
+          <w:noProof/>
+        </w:rPr>
+      </w:pPr>
+      <w:r>
+        <w:rPr>
+          <w:noProof/>
+        </w:rPr>
+        <w:lastRenderedPageBreak/>
+        <w:t>R Core Team, R. 2014. R: A Language and Environment for Statistical Computing. R Foundation for Statistical Computing, Vienna, Austria.</w:t>
       </w:r>
     </w:p>
     <w:p>
       <w:pPr>
         <w:pStyle w:val="NormalWeb"/>
         <w:ind w:left="480" w:hanging="480"/>
-        <w:divId w:val="1115370905"/>
-        <w:rPr>
-          <w:noProof/>
-        </w:rPr>
-      </w:pPr>
-      <w:r>
-        <w:rPr>
-          <w:noProof/>
-        </w:rPr>
-        <w:t>R Core Team, R. 2014. R: A Language and Environment for Statistical Computing. R Foundation for Statistical Computing, Vienna, Austria.</w:t>
+        <w:divId w:val="862747609"/>
+        <w:rPr>
+          <w:noProof/>
+        </w:rPr>
+      </w:pPr>
+      <w:r>
+        <w:rPr>
+          <w:noProof/>
+        </w:rPr>
+        <w:t>Roopnarine, P. D., and R. Hertog. 2012a. Detailed food web networks of three Greater Antillean coral reef systems: the Cayman Islands, Cuba, and Jamaica. Dataset Papers in Ecology 2013:857470.</w:t>
       </w:r>
     </w:p>
     <w:p>
       <w:pPr>
         <w:pStyle w:val="NormalWeb"/>
         <w:ind w:left="480" w:hanging="480"/>
-        <w:divId w:val="1115370905"/>
-        <w:rPr>
-          <w:noProof/>
-        </w:rPr>
-      </w:pPr>
-      <w:r>
-        <w:rPr>
-          <w:noProof/>
-        </w:rPr>
-        <w:t>Roopnarine, P. D., and R. Hertog. 2012a. Detailed food web networks of three Greater Antillean coral reef systems: the Cayman Islands, Cuba, and Jamaica. Dataset Papers in Ecology 2013:857470.</w:t>
+        <w:divId w:val="862747609"/>
+        <w:rPr>
+          <w:noProof/>
+        </w:rPr>
+      </w:pPr>
+      <w:r>
+        <w:rPr>
+          <w:noProof/>
+        </w:rPr>
+        <w:t>Roopnarine, P. D., and R. Hertog. 2012b. Data from: Detailed food web networks of three Greater Antillean coral reef systems: the Cayman Islands, Cuba, and Jamaica. Dryad.</w:t>
       </w:r>
     </w:p>
     <w:p>
       <w:pPr>
         <w:pStyle w:val="NormalWeb"/>
         <w:ind w:left="480" w:hanging="480"/>
-        <w:divId w:val="1115370905"/>
-        <w:rPr>
-          <w:noProof/>
-        </w:rPr>
-      </w:pPr>
-      <w:r>
-        <w:rPr>
-          <w:noProof/>
-        </w:rPr>
-        <w:t>Roopnarine, P. D., and R. Hertog. 2012b. Data from: Detailed food web networks of three Greater Antillean coral reef systems: the Cayman Islands, Cuba, and Jamaica. Dryad.</w:t>
+        <w:divId w:val="862747609"/>
+        <w:rPr>
+          <w:noProof/>
+        </w:rPr>
+      </w:pPr>
+      <w:r>
+        <w:rPr>
+          <w:noProof/>
+        </w:rPr>
+        <w:t>Sterner, R. W., A. Bajpai, and T. Adams. 1997. The enigma of food chain length: absence of theoretical evidence for dynamic constraints. Ecology 78:2258–2262.</w:t>
       </w:r>
     </w:p>
     <w:p>
       <w:pPr>
         <w:pStyle w:val="NormalWeb"/>
         <w:ind w:left="480" w:hanging="480"/>
-        <w:divId w:val="1115370905"/>
-        <w:rPr>
-          <w:noProof/>
-        </w:rPr>
-      </w:pPr>
-      <w:r>
-        <w:rPr>
-          <w:noProof/>
-        </w:rPr>
-        <w:t>Sterner, R. W., A. Bajpai, and T. Adams. 1997. The enigma of food chain length: absence of theoretical evidence for dynamic constraints. Ecology 78:2258–2262.</w:t>
+        <w:divId w:val="862747609"/>
+        <w:rPr>
+          <w:noProof/>
+        </w:rPr>
+      </w:pPr>
+      <w:r>
+        <w:rPr>
+          <w:noProof/>
+        </w:rPr>
+        <w:t>Stouffer, D. B., J. Camacho, W. Jiang, and L. A. N. Amaral. 2007. Evidence for the existence of a robust pattern of prey selection in food webs. Proceedings of the Royal Society B 274:1931–1940.</w:t>
       </w:r>
     </w:p>
     <w:p>
       <w:pPr>
         <w:pStyle w:val="NormalWeb"/>
         <w:ind w:left="480" w:hanging="480"/>
-        <w:divId w:val="1115370905"/>
-        <w:rPr>
-          <w:noProof/>
-        </w:rPr>
-      </w:pPr>
-      <w:r>
-        <w:rPr>
-          <w:noProof/>
-        </w:rPr>
-        <w:t>Stouffer, D. B., J. Camacho, W. Jiang, and L. A. N. Amaral. 2007. Evidence for the existence of a robust pattern of prey selection in food webs. Proceedings of the Royal Society B 274:1931–1940.</w:t>
+        <w:divId w:val="862747609"/>
+        <w:rPr>
+          <w:noProof/>
+        </w:rPr>
+      </w:pPr>
+      <w:r>
+        <w:rPr>
+          <w:noProof/>
+        </w:rPr>
+        <w:t>Thébault, E., and C. Fontaine. 2010. Stability of ecological communities and the architecture of mutualistic and trophic networks. Science 329:853–856.</w:t>
       </w:r>
     </w:p>
     <w:p>
       <w:pPr>
         <w:pStyle w:val="NormalWeb"/>
         <w:ind w:left="480" w:hanging="480"/>
-        <w:divId w:val="1115370905"/>
-        <w:rPr>
-          <w:noProof/>
-        </w:rPr>
-      </w:pPr>
-      <w:r>
-        <w:rPr>
-          <w:noProof/>
-        </w:rPr>
-        <w:t>Thébault, E., and C. Fontaine. 2010. Stability of ecological communities and the architecture of mutualistic and trophic networks. Science 329:853–856.</w:t>
+        <w:divId w:val="862747609"/>
+        <w:rPr>
+          <w:noProof/>
+        </w:rPr>
+      </w:pPr>
+      <w:r>
+        <w:rPr>
+          <w:noProof/>
+        </w:rPr>
+        <w:t>Thieltges, D., K. Reise, and K. Mouritsen. 2011. Food web including metazoan parasites for a tidal basin in Germany and Denmark: Ecological Archives E092-172. Ecology 92.</w:t>
       </w:r>
     </w:p>
     <w:p>
       <w:pPr>
         <w:pStyle w:val="NormalWeb"/>
         <w:ind w:left="480" w:hanging="480"/>
-        <w:divId w:val="1115370905"/>
-        <w:rPr>
-          <w:noProof/>
-        </w:rPr>
-      </w:pPr>
-      <w:r>
-        <w:rPr>
-          <w:noProof/>
-        </w:rPr>
-        <w:lastRenderedPageBreak/>
-        <w:t>Thieltges, D., K. Reise, and K. Mouritsen. 2011. Food web including metazoan parasites for a tidal basin in Germany and Denmark: Ecological Archives E092-172. Ecology 92.</w:t>
+        <w:divId w:val="862747609"/>
+        <w:rPr>
+          <w:noProof/>
+        </w:rPr>
+      </w:pPr>
+      <w:r>
+        <w:rPr>
+          <w:noProof/>
+        </w:rPr>
+        <w:t>Thompson, R., and E. Edwards. 2001. Allocation of effort in stream food-web studies: the best compromise? Marine Freshwater Research 52:339–345.</w:t>
       </w:r>
     </w:p>
     <w:p>
       <w:pPr>
         <w:pStyle w:val="NormalWeb"/>
         <w:ind w:left="480" w:hanging="480"/>
-        <w:divId w:val="1115370905"/>
-        <w:rPr>
-          <w:noProof/>
-        </w:rPr>
-      </w:pPr>
-      <w:r>
-        <w:rPr>
-          <w:noProof/>
-        </w:rPr>
-        <w:t>Thompson, R., and E. Edwards. 2001. Allocation of effort in stream food-web studies: the best compromise? Marine Freshwater Research 52:339–345.</w:t>
+        <w:divId w:val="862747609"/>
+        <w:rPr>
+          <w:noProof/>
+        </w:rPr>
+      </w:pPr>
+      <w:r>
+        <w:rPr>
+          <w:noProof/>
+        </w:rPr>
+        <w:t>Thompson, R. M., and C. R. Townsend. 2000. Is resolution the solution?: the effect of taxonomic resolution on the calculated properties of three stream food webs. Freshwater Biology 44:413–422.</w:t>
       </w:r>
     </w:p>
     <w:p>
       <w:pPr>
         <w:pStyle w:val="NormalWeb"/>
         <w:ind w:left="480" w:hanging="480"/>
-        <w:divId w:val="1115370905"/>
-        <w:rPr>
-          <w:noProof/>
-        </w:rPr>
-      </w:pPr>
-      <w:r>
-        <w:rPr>
-          <w:noProof/>
-        </w:rPr>
-        <w:t>Thompson, R. M., and C. R. Townsend. 2000. Is resolution the solution?: the effect of taxonomic resolution on the calculated properties of three stream food webs. Freshwater Biology 44:413–422.</w:t>
+        <w:divId w:val="862747609"/>
+        <w:rPr>
+          <w:noProof/>
+        </w:rPr>
+      </w:pPr>
+      <w:r>
+        <w:rPr>
+          <w:noProof/>
+        </w:rPr>
+        <w:t>Thompson, R., and C. Townsend. 1999. The effect of seasonal variation on the community structure and food-web attributes of two streams: implications for food-web science. Oikos 87:75–88.</w:t>
       </w:r>
     </w:p>
     <w:p>
       <w:pPr>
         <w:pStyle w:val="NormalWeb"/>
         <w:ind w:left="480" w:hanging="480"/>
-        <w:divId w:val="1115370905"/>
-        <w:rPr>
-          <w:noProof/>
-        </w:rPr>
-      </w:pPr>
-      <w:r>
-        <w:rPr>
-          <w:noProof/>
-        </w:rPr>
-        <w:t>Thompson, R., and C. Townsend. 1999. The effect of seasonal variation on the community structure and food-web attributes of two streams: implications for food-web science. Oikos 87:75–88.</w:t>
+        <w:divId w:val="862747609"/>
+        <w:rPr>
+          <w:noProof/>
+        </w:rPr>
+      </w:pPr>
+      <w:r>
+        <w:rPr>
+          <w:noProof/>
+        </w:rPr>
+        <w:t>Thompson, R., and C. Townsend. 2003. Impacts on stream food webs of native and exotic forest: an intercontinental comparison. Ecology 84:145–161.</w:t>
       </w:r>
     </w:p>
     <w:p>
       <w:pPr>
         <w:pStyle w:val="NormalWeb"/>
         <w:ind w:left="480" w:hanging="480"/>
-        <w:divId w:val="1115370905"/>
-        <w:rPr>
-          <w:noProof/>
-        </w:rPr>
-      </w:pPr>
-      <w:r>
-        <w:rPr>
-          <w:noProof/>
-        </w:rPr>
-        <w:t>Thompson, R., and C. Townsend. 2003. Impacts on stream food webs of native and exotic forest: an intercontinental comparison. Ecology 84:145–161.</w:t>
+        <w:divId w:val="862747609"/>
+        <w:rPr>
+          <w:noProof/>
+        </w:rPr>
+      </w:pPr>
+      <w:r>
+        <w:rPr>
+          <w:noProof/>
+        </w:rPr>
+        <w:t>Thompson, R., and C. Townsend. 2005. Energy availability, spatial heterogeneity and ecosystem size predict food-web structure in streams. Oikos 108:137–148.</w:t>
       </w:r>
     </w:p>
     <w:p>
       <w:pPr>
         <w:pStyle w:val="NormalWeb"/>
         <w:ind w:left="480" w:hanging="480"/>
-        <w:divId w:val="1115370905"/>
-        <w:rPr>
-          <w:noProof/>
-        </w:rPr>
-      </w:pPr>
-      <w:r>
-        <w:rPr>
-          <w:noProof/>
-        </w:rPr>
-        <w:t>Thompson, R., and C. Townsend. 2005. Energy availability, spatial heterogeneity and ecosystem size predict food-web structure in streams. Oikos 108:137–148.</w:t>
+        <w:divId w:val="862747609"/>
+        <w:rPr>
+          <w:noProof/>
+        </w:rPr>
+      </w:pPr>
+      <w:r>
+        <w:rPr>
+          <w:noProof/>
+        </w:rPr>
+        <w:t>Townsend, C. R., R. M. Thompson, A. R. Mcintosh, C. Kilroy, E. Edwards, and M. R. Scarsbrook. 1998. Disturbance, resource supply, and food-web architecture in streams. Ecology Letters 1:200–209.</w:t>
       </w:r>
     </w:p>
     <w:p>
       <w:pPr>
         <w:pStyle w:val="NormalWeb"/>
         <w:ind w:left="480" w:hanging="480"/>
-        <w:divId w:val="1115370905"/>
-        <w:rPr>
-          <w:noProof/>
-        </w:rPr>
-      </w:pPr>
-      <w:r>
-        <w:rPr>
-          <w:noProof/>
-        </w:rPr>
-        <w:t>Townsend, C. R., R. M. Thompson, A. R. Mcintosh, C. Kilroy, E. Edwards, and M. R. Scarsbrook. 1998. Disturbance, resource supply, and food-web architecture in streams. Ecology Letters 1:200–209.</w:t>
+        <w:divId w:val="862747609"/>
+        <w:rPr>
+          <w:noProof/>
+        </w:rPr>
+      </w:pPr>
+      <w:r>
+        <w:rPr>
+          <w:noProof/>
+        </w:rPr>
+        <w:t>Waide, R., and W. Reagan. 1996. The food web of a tropical rainforest. University of Chicago. University of Chicago Press, Chicago, Illinois, U.S.A.</w:t>
       </w:r>
     </w:p>
     <w:p>
       <w:pPr>
         <w:pStyle w:val="NormalWeb"/>
         <w:ind w:left="480" w:hanging="480"/>
-        <w:divId w:val="1115370905"/>
-        <w:rPr>
-          <w:noProof/>
-        </w:rPr>
-      </w:pPr>
-      <w:r>
-        <w:rPr>
-          <w:noProof/>
-        </w:rPr>
-        <w:t>Waide, R., and W. Reagan. 1996. The food web of a tropical rainforest. University of Chicago. University of Chicago Press, Chicago, Illinois, U.S.A.</w:t>
+        <w:divId w:val="862747609"/>
+        <w:rPr>
+          <w:noProof/>
+        </w:rPr>
+      </w:pPr>
+      <w:r>
+        <w:rPr>
+          <w:noProof/>
+        </w:rPr>
+        <w:lastRenderedPageBreak/>
+        <w:t>Warren, P. 1989. Spatial and temporal variation in the structure of a freshwater food web. Oikos 55:299–311.</w:t>
       </w:r>
     </w:p>
     <w:p>
       <w:pPr>
         <w:pStyle w:val="NormalWeb"/>
         <w:ind w:left="480" w:hanging="480"/>
-        <w:divId w:val="1115370905"/>
-        <w:rPr>
-          <w:noProof/>
-        </w:rPr>
-      </w:pPr>
-      <w:r>
-        <w:rPr>
-          <w:noProof/>
-        </w:rPr>
-        <w:t>Warren, P. 1989. Spatial and temporal variation in the structure of a freshwater food web. Oikos 55:299–311.</w:t>
+        <w:divId w:val="862747609"/>
+        <w:rPr>
+          <w:noProof/>
+        </w:rPr>
+      </w:pPr>
+      <w:r>
+        <w:rPr>
+          <w:noProof/>
+        </w:rPr>
+        <w:t>Yodzis, P. 1998. Local trophodynamics and the interaction of marine mammals and fisheries in the Benguela ecosystem. Journal of Animal Ecology 67:635–658.</w:t>
       </w:r>
     </w:p>
     <w:p>
       <w:pPr>
         <w:pStyle w:val="NormalWeb"/>
         <w:ind w:left="480" w:hanging="480"/>
-        <w:divId w:val="1115370905"/>
-        <w:rPr>
-          <w:noProof/>
-        </w:rPr>
-      </w:pPr>
-      <w:r>
-        <w:rPr>
-          <w:noProof/>
-        </w:rPr>
-        <w:t>Yodzis, P. 1998. Local trophodynamics and the interaction of marine mammals and fisheries in the Benguela ecosystem. Journal of Animal Ecology 67:635–658.</w:t>
+        <w:divId w:val="862747609"/>
+        <w:rPr>
+          <w:noProof/>
+        </w:rPr>
+      </w:pPr>
+      <w:r>
+        <w:rPr>
+          <w:noProof/>
+        </w:rPr>
+        <w:t>Yodzis, P. 2000. Diffuse Effects in Food Webs. Ecology 81:261–266.</w:t>
       </w:r>
     </w:p>
     <w:p>
       <w:pPr>
         <w:pStyle w:val="NormalWeb"/>
         <w:ind w:left="480" w:hanging="480"/>
-        <w:divId w:val="1115370905"/>
-        <w:rPr>
-          <w:noProof/>
-        </w:rPr>
-      </w:pPr>
-      <w:r>
-        <w:rPr>
-          <w:noProof/>
-        </w:rPr>
-        <w:t>Yodzis, P. 2000. Diffuse Effects in Food Webs. Ecology 81:261–266.</w:t>
-      </w:r>
-    </w:p>
-    <w:p>
-      <w:pPr>
-        <w:pStyle w:val="NormalWeb"/>
-        <w:ind w:left="480" w:hanging="480"/>
-        <w:divId w:val="1115370905"/>
+        <w:divId w:val="862747609"/>
         <w:rPr>
           <w:noProof/>
         </w:rPr>
@@ -5441,7 +6288,7 @@
           <w:rPr>
             <w:noProof/>
           </w:rPr>
-          <w:t>12</w:t>
+          <w:t>13</w:t>
         </w:r>
         <w:r>
           <w:rPr>
@@ -6192,6 +7039,36 @@
     <w:uiPriority w:val="99"/>
     <w:rsid w:val="002610FE"/>
   </w:style>
+  <w:style w:type="paragraph" w:styleId="BalloonText">
+    <w:name w:val="Balloon Text"/>
+    <w:basedOn w:val="Normal"/>
+    <w:link w:val="BalloonTextChar"/>
+    <w:uiPriority w:val="99"/>
+    <w:semiHidden/>
+    <w:unhideWhenUsed/>
+    <w:rsid w:val="00DD3BF6"/>
+    <w:pPr>
+      <w:spacing w:after="0" w:line="240" w:lineRule="auto"/>
+    </w:pPr>
+    <w:rPr>
+      <w:rFonts w:ascii="Segoe UI" w:hAnsi="Segoe UI" w:cs="Segoe UI"/>
+      <w:sz w:val="18"/>
+      <w:szCs w:val="18"/>
+    </w:rPr>
+  </w:style>
+  <w:style w:type="character" w:customStyle="1" w:styleId="BalloonTextChar">
+    <w:name w:val="Balloon Text Char"/>
+    <w:basedOn w:val="DefaultParagraphFont"/>
+    <w:link w:val="BalloonText"/>
+    <w:uiPriority w:val="99"/>
+    <w:semiHidden/>
+    <w:rsid w:val="00DD3BF6"/>
+    <w:rPr>
+      <w:rFonts w:ascii="Segoe UI" w:hAnsi="Segoe UI" w:cs="Segoe UI"/>
+      <w:sz w:val="18"/>
+      <w:szCs w:val="18"/>
+    </w:rPr>
+  </w:style>
 </w:styles>
 </file>
 
@@ -6461,7 +7338,7 @@
 </file>
 
 <file path=customXml/itemProps1.xml><?xml version="1.0" encoding="utf-8"?>
-<ds:datastoreItem xmlns:ds="http://schemas.openxmlformats.org/officeDocument/2006/customXml" ds:itemID="{1C172812-0016-4DB5-932C-CDB0865729E4}">
+<ds:datastoreItem xmlns:ds="http://schemas.openxmlformats.org/officeDocument/2006/customXml" ds:itemID="{9935BE47-A00C-45BE-8814-9A6D112A332E}">
   <ds:schemaRefs>
     <ds:schemaRef ds:uri="http://schemas.openxmlformats.org/officeDocument/2006/bibliography"/>
   </ds:schemaRefs>

</xml_diff>

<commit_message>
update ms and some appendix
</commit_message>
<xml_diff>
--- a/subgraphMSdraft.docx
+++ b/subgraphMSdraft.docx
@@ -204,16 +204,88 @@
           <w:sz w:val="24"/>
           <w:szCs w:val="24"/>
         </w:rPr>
-        <w:t xml:space="preserve"> by the particular frequencies of subgraphs. Of the thirteen possible configura</w:t>
-      </w:r>
-      <w:r>
-        <w:rPr>
-          <w:rFonts w:ascii="Times New Roman" w:hAnsi="Times New Roman" w:cs="Times New Roman"/>
-          <w:color w:val="333333"/>
-          <w:sz w:val="24"/>
-          <w:szCs w:val="24"/>
-        </w:rPr>
-        <w:t>tions of three species, some are consistently over-</w:t>
+        <w:t xml:space="preserve"> by the particular frequencies of subgraphs</w:t>
+      </w:r>
+      <w:r>
+        <w:rPr>
+          <w:rFonts w:ascii="Times New Roman" w:hAnsi="Times New Roman" w:cs="Times New Roman"/>
+          <w:color w:val="333333"/>
+          <w:sz w:val="24"/>
+          <w:szCs w:val="24"/>
+        </w:rPr>
+        <w:t xml:space="preserve"> found within them</w:t>
+      </w:r>
+      <w:r>
+        <w:rPr>
+          <w:rFonts w:ascii="Times New Roman" w:hAnsi="Times New Roman" w:cs="Times New Roman"/>
+          <w:color w:val="333333"/>
+          <w:sz w:val="24"/>
+          <w:szCs w:val="24"/>
+        </w:rPr>
+        <w:t xml:space="preserve">. </w:t>
+      </w:r>
+      <w:r>
+        <w:rPr>
+          <w:rFonts w:ascii="Times New Roman" w:hAnsi="Times New Roman" w:cs="Times New Roman"/>
+          <w:color w:val="333333"/>
+          <w:sz w:val="24"/>
+          <w:szCs w:val="24"/>
+        </w:rPr>
+        <w:t>Although</w:t>
+      </w:r>
+      <w:r>
+        <w:rPr>
+          <w:rFonts w:ascii="Times New Roman" w:hAnsi="Times New Roman" w:cs="Times New Roman"/>
+          <w:color w:val="333333"/>
+          <w:sz w:val="24"/>
+          <w:szCs w:val="24"/>
+        </w:rPr>
+        <w:t xml:space="preserve"> the</w:t>
+      </w:r>
+      <w:r>
+        <w:rPr>
+          <w:rFonts w:ascii="Times New Roman" w:hAnsi="Times New Roman" w:cs="Times New Roman"/>
+          <w:color w:val="333333"/>
+          <w:sz w:val="24"/>
+          <w:szCs w:val="24"/>
+        </w:rPr>
+        <w:t>re are</w:t>
+      </w:r>
+      <w:r>
+        <w:rPr>
+          <w:rFonts w:ascii="Times New Roman" w:hAnsi="Times New Roman" w:cs="Times New Roman"/>
+          <w:color w:val="333333"/>
+          <w:sz w:val="24"/>
+          <w:szCs w:val="24"/>
+        </w:rPr>
+        <w:t xml:space="preserve"> thirteen possible configura</w:t>
+      </w:r>
+      <w:r>
+        <w:rPr>
+          <w:rFonts w:ascii="Times New Roman" w:hAnsi="Times New Roman" w:cs="Times New Roman"/>
+          <w:color w:val="333333"/>
+          <w:sz w:val="24"/>
+          <w:szCs w:val="24"/>
+        </w:rPr>
+        <w:t>tions of three species</w:t>
+      </w:r>
+      <w:r>
+        <w:rPr>
+          <w:rFonts w:ascii="Times New Roman" w:hAnsi="Times New Roman" w:cs="Times New Roman"/>
+          <w:color w:val="333333"/>
+          <w:sz w:val="24"/>
+          <w:szCs w:val="24"/>
+        </w:rPr>
+        <w:t xml:space="preserve"> subgraphs</w:t>
+      </w:r>
+      <w:r>
+        <w:rPr>
+          <w:rFonts w:ascii="Times New Roman" w:hAnsi="Times New Roman" w:cs="Times New Roman"/>
+          <w:color w:val="333333"/>
+          <w:sz w:val="24"/>
+          <w:szCs w:val="24"/>
+        </w:rPr>
+        <w:t>, some are consistently over-</w:t>
       </w:r>
       <w:r>
         <w:rPr>
@@ -240,43 +312,79 @@
           <w:sz w:val="24"/>
           <w:szCs w:val="24"/>
         </w:rPr>
-        <w:t xml:space="preserve"> food webs. This is a robust pattern that spans multiple environments. Any potential explanation </w:t>
-      </w:r>
-      <w:r>
-        <w:rPr>
-          <w:rFonts w:ascii="Times New Roman" w:hAnsi="Times New Roman" w:cs="Times New Roman"/>
-          <w:color w:val="333333"/>
-          <w:sz w:val="24"/>
-          <w:szCs w:val="24"/>
-        </w:rPr>
-        <w:t xml:space="preserve">of this </w:t>
-      </w:r>
-      <w:r>
-        <w:rPr>
-          <w:rFonts w:ascii="Times New Roman" w:hAnsi="Times New Roman" w:cs="Times New Roman"/>
-          <w:color w:val="333333"/>
-          <w:sz w:val="24"/>
-          <w:szCs w:val="24"/>
-        </w:rPr>
-        <w:t xml:space="preserve">must </w:t>
-      </w:r>
-      <w:r>
-        <w:rPr>
-          <w:rFonts w:ascii="Times New Roman" w:hAnsi="Times New Roman" w:cs="Times New Roman"/>
-          <w:color w:val="333333"/>
-          <w:sz w:val="24"/>
-          <w:szCs w:val="24"/>
-        </w:rPr>
-        <w:t xml:space="preserve">therefore </w:t>
-      </w:r>
-      <w:r>
-        <w:rPr>
-          <w:rFonts w:ascii="Times New Roman" w:hAnsi="Times New Roman" w:cs="Times New Roman"/>
-          <w:color w:val="333333"/>
-          <w:sz w:val="24"/>
-          <w:szCs w:val="24"/>
-        </w:rPr>
-        <w:t>apply without respect to the particulars of marine, freshwater, or terrestrial environments. I argue that the elimination of unstable subgraphs during the development of the food web can explain the observed pattern. A clear prediction of this hypothesis is that there should be d</w:t>
+        <w:t xml:space="preserve"> food webs. This is a robust pattern that </w:t>
+      </w:r>
+      <w:r>
+        <w:rPr>
+          <w:rFonts w:ascii="Times New Roman" w:hAnsi="Times New Roman" w:cs="Times New Roman"/>
+          <w:color w:val="333333"/>
+          <w:sz w:val="24"/>
+          <w:szCs w:val="24"/>
+        </w:rPr>
+        <w:t>is found across</w:t>
+      </w:r>
+      <w:r>
+        <w:rPr>
+          <w:rFonts w:ascii="Times New Roman" w:hAnsi="Times New Roman" w:cs="Times New Roman"/>
+          <w:color w:val="333333"/>
+          <w:sz w:val="24"/>
+          <w:szCs w:val="24"/>
+        </w:rPr>
+        <w:t xml:space="preserve"> marine, freshwater, or terrestrial environments. </w:t>
+      </w:r>
+      <w:r>
+        <w:rPr>
+          <w:rFonts w:ascii="Times New Roman" w:hAnsi="Times New Roman" w:cs="Times New Roman"/>
+          <w:color w:val="333333"/>
+          <w:sz w:val="24"/>
+          <w:szCs w:val="24"/>
+        </w:rPr>
+        <w:t>T</w:t>
+      </w:r>
+      <w:r>
+        <w:rPr>
+          <w:rFonts w:ascii="Times New Roman" w:hAnsi="Times New Roman" w:cs="Times New Roman"/>
+          <w:color w:val="333333"/>
+          <w:sz w:val="24"/>
+          <w:szCs w:val="24"/>
+        </w:rPr>
+        <w:t>he</w:t>
+      </w:r>
+      <w:r>
+        <w:rPr>
+          <w:rFonts w:ascii="Times New Roman" w:hAnsi="Times New Roman" w:cs="Times New Roman"/>
+          <w:color w:val="333333"/>
+          <w:sz w:val="24"/>
+          <w:szCs w:val="24"/>
+        </w:rPr>
+        <w:t xml:space="preserve"> preferential</w:t>
+      </w:r>
+      <w:r>
+        <w:rPr>
+          <w:rFonts w:ascii="Times New Roman" w:hAnsi="Times New Roman" w:cs="Times New Roman"/>
+          <w:color w:val="333333"/>
+          <w:sz w:val="24"/>
+          <w:szCs w:val="24"/>
+        </w:rPr>
+        <w:t xml:space="preserve"> elimination of unstable subgraphs during the development of the food web can explain the observed pattern. </w:t>
+      </w:r>
+      <w:r>
+        <w:rPr>
+          <w:rFonts w:ascii="Times New Roman" w:hAnsi="Times New Roman" w:cs="Times New Roman"/>
+          <w:color w:val="333333"/>
+          <w:sz w:val="24"/>
+          <w:szCs w:val="24"/>
+        </w:rPr>
+        <w:t>It follows from this simple hypothesis</w:t>
+      </w:r>
+      <w:r>
+        <w:rPr>
+          <w:rFonts w:ascii="Times New Roman" w:hAnsi="Times New Roman" w:cs="Times New Roman"/>
+          <w:color w:val="333333"/>
+          <w:sz w:val="24"/>
+          <w:szCs w:val="24"/>
+        </w:rPr>
+        <w:t xml:space="preserve"> that there should be d</w:t>
       </w:r>
       <w:r>
         <w:rPr>
@@ -393,7 +501,25 @@
           <w:sz w:val="24"/>
           <w:szCs w:val="24"/>
         </w:rPr>
-        <w:t>representation of the different subgraphs.</w:t>
+        <w:t>representation of the different subgraphs</w:t>
+      </w:r>
+      <w:r>
+        <w:rPr>
+          <w:rFonts w:ascii="Times New Roman" w:hAnsi="Times New Roman" w:cs="Times New Roman"/>
+          <w:color w:val="333333"/>
+          <w:sz w:val="24"/>
+          <w:szCs w:val="24"/>
+        </w:rPr>
+        <w:t xml:space="preserve"> in food webs</w:t>
+      </w:r>
+      <w:r>
+        <w:rPr>
+          <w:rFonts w:ascii="Times New Roman" w:hAnsi="Times New Roman" w:cs="Times New Roman"/>
+          <w:color w:val="333333"/>
+          <w:sz w:val="24"/>
+          <w:szCs w:val="24"/>
+        </w:rPr>
+        <w:t>.</w:t>
       </w:r>
       <w:r>
         <w:rPr>
@@ -410,29 +536,8 @@
           <w:color w:val="333333"/>
           <w:sz w:val="24"/>
           <w:szCs w:val="24"/>
-          <w:bdr w:val="none" w:sz="0" w:space="0" w:color="auto" w:frame="1"/>
-        </w:rPr>
-        <w:t>(1</w:t>
-      </w:r>
-      <w:r>
-        <w:rPr>
-          <w:rFonts w:ascii="Times New Roman" w:hAnsi="Times New Roman" w:cs="Times New Roman"/>
-          <w:color w:val="333333"/>
-          <w:sz w:val="24"/>
-          <w:szCs w:val="24"/>
-          <w:bdr w:val="none" w:sz="0" w:space="0" w:color="auto" w:frame="1"/>
-        </w:rPr>
-        <w:t>62</w:t>
-      </w:r>
-      <w:r>
-        <w:rPr>
-          <w:rFonts w:ascii="Times New Roman" w:hAnsi="Times New Roman" w:cs="Times New Roman"/>
-          <w:color w:val="333333"/>
-          <w:sz w:val="24"/>
-          <w:szCs w:val="24"/>
-          <w:bdr w:val="none" w:sz="0" w:space="0" w:color="auto" w:frame="1"/>
-        </w:rPr>
-        <w:t xml:space="preserve"> words)</w:t>
+        </w:rPr>
+        <w:t>(153 words)</w:t>
       </w:r>
     </w:p>
     <w:p>
@@ -657,7 +762,16 @@
           <w:sz w:val="24"/>
           <w:szCs w:val="24"/>
         </w:rPr>
-        <w:t>the population dynamics underlying the system</w:t>
+        <w:t xml:space="preserve">the population dynamics </w:t>
+      </w:r>
+      <w:r>
+        <w:rPr>
+          <w:rFonts w:ascii="Times New Roman" w:hAnsi="Times New Roman" w:cs="Times New Roman"/>
+          <w:color w:val="333333"/>
+          <w:sz w:val="24"/>
+          <w:szCs w:val="24"/>
+        </w:rPr>
+        <w:t>of the species that make them up</w:t>
       </w:r>
       <w:r>
         <w:rPr>
@@ -741,16 +855,52 @@
           <w:sz w:val="24"/>
           <w:szCs w:val="24"/>
         </w:rPr>
-        <w:t>, connectance, etc.) has been the focus in the past, t</w:t>
-      </w:r>
-      <w:r>
-        <w:rPr>
-          <w:rFonts w:ascii="Times New Roman" w:hAnsi="Times New Roman" w:cs="Times New Roman"/>
-          <w:color w:val="333333"/>
-          <w:sz w:val="24"/>
-          <w:szCs w:val="24"/>
-        </w:rPr>
-        <w:t xml:space="preserve">here are many ways to characterize the structure </w:t>
+        <w:t>, connectance, etc.) has been the focus</w:t>
+      </w:r>
+      <w:r>
+        <w:rPr>
+          <w:rFonts w:ascii="Times New Roman" w:hAnsi="Times New Roman" w:cs="Times New Roman"/>
+          <w:color w:val="333333"/>
+          <w:sz w:val="24"/>
+          <w:szCs w:val="24"/>
+        </w:rPr>
+        <w:t xml:space="preserve"> of much research</w:t>
+      </w:r>
+      <w:r>
+        <w:rPr>
+          <w:rFonts w:ascii="Times New Roman" w:hAnsi="Times New Roman" w:cs="Times New Roman"/>
+          <w:color w:val="333333"/>
+          <w:sz w:val="24"/>
+          <w:szCs w:val="24"/>
+        </w:rPr>
+        <w:t xml:space="preserve"> in the past, t</w:t>
+      </w:r>
+      <w:r>
+        <w:rPr>
+          <w:rFonts w:ascii="Times New Roman" w:hAnsi="Times New Roman" w:cs="Times New Roman"/>
+          <w:color w:val="333333"/>
+          <w:sz w:val="24"/>
+          <w:szCs w:val="24"/>
+        </w:rPr>
+        <w:t xml:space="preserve">here are many </w:t>
+      </w:r>
+      <w:r>
+        <w:rPr>
+          <w:rFonts w:ascii="Times New Roman" w:hAnsi="Times New Roman" w:cs="Times New Roman"/>
+          <w:color w:val="333333"/>
+          <w:sz w:val="24"/>
+          <w:szCs w:val="24"/>
+        </w:rPr>
+        <w:t xml:space="preserve">other </w:t>
+      </w:r>
+      <w:r>
+        <w:rPr>
+          <w:rFonts w:ascii="Times New Roman" w:hAnsi="Times New Roman" w:cs="Times New Roman"/>
+          <w:color w:val="333333"/>
+          <w:sz w:val="24"/>
+          <w:szCs w:val="24"/>
+        </w:rPr>
+        <w:t xml:space="preserve">ways to characterize the structure </w:t>
       </w:r>
       <w:r>
         <w:rPr>
@@ -824,7 +974,25 @@
           <w:sz w:val="24"/>
           <w:szCs w:val="24"/>
         </w:rPr>
-        <w:t xml:space="preserve"> in light of the stability of its components (three-node subgraphs)</w:t>
+        <w:t xml:space="preserve"> in light of the stability of </w:t>
+      </w:r>
+      <w:r>
+        <w:rPr>
+          <w:rFonts w:ascii="Times New Roman" w:hAnsi="Times New Roman" w:cs="Times New Roman"/>
+          <w:color w:val="333333"/>
+          <w:sz w:val="24"/>
+          <w:szCs w:val="24"/>
+        </w:rPr>
+        <w:t>their</w:t>
+      </w:r>
+      <w:r>
+        <w:rPr>
+          <w:rFonts w:ascii="Times New Roman" w:hAnsi="Times New Roman" w:cs="Times New Roman"/>
+          <w:color w:val="333333"/>
+          <w:sz w:val="24"/>
+          <w:szCs w:val="24"/>
+        </w:rPr>
+        <w:t xml:space="preserve"> components (three-node subgraphs)</w:t>
       </w:r>
       <w:r>
         <w:rPr>
@@ -1188,7 +1356,25 @@
           <w:sz w:val="24"/>
           <w:szCs w:val="24"/>
         </w:rPr>
-        <w:t>represented compared to random. Those subgraphs which tend to be over</w:t>
+        <w:t xml:space="preserve">represented compared </w:t>
+      </w:r>
+      <w:r>
+        <w:rPr>
+          <w:rFonts w:ascii="Times New Roman" w:hAnsi="Times New Roman" w:cs="Times New Roman"/>
+          <w:color w:val="333333"/>
+          <w:sz w:val="24"/>
+          <w:szCs w:val="24"/>
+        </w:rPr>
+        <w:t>to random. Subgraphs that</w:t>
+      </w:r>
+      <w:r>
+        <w:rPr>
+          <w:rFonts w:ascii="Times New Roman" w:hAnsi="Times New Roman" w:cs="Times New Roman"/>
+          <w:color w:val="333333"/>
+          <w:sz w:val="24"/>
+          <w:szCs w:val="24"/>
+        </w:rPr>
+        <w:t xml:space="preserve"> tend to be over</w:t>
       </w:r>
       <w:r>
         <w:rPr>
@@ -1353,7 +1539,29 @@
           <w:szCs w:val="24"/>
           <w:bdr w:val="none" w:sz="0" w:space="0" w:color="auto" w:frame="1"/>
         </w:rPr>
-        <w:t xml:space="preserve"> (10)</w:t>
+        <w:t xml:space="preserve"> (10</w:t>
+      </w:r>
+      <w:r>
+        <w:rPr>
+          <w:rFonts w:ascii="Times New Roman" w:hAnsi="Times New Roman" w:cs="Times New Roman"/>
+          <w:iCs/>
+          <w:color w:val="333333"/>
+          <w:sz w:val="24"/>
+          <w:szCs w:val="24"/>
+          <w:bdr w:val="none" w:sz="0" w:space="0" w:color="auto" w:frame="1"/>
+        </w:rPr>
+        <w:t xml:space="preserve"> of 16</w:t>
+      </w:r>
+      <w:r>
+        <w:rPr>
+          <w:rFonts w:ascii="Times New Roman" w:hAnsi="Times New Roman" w:cs="Times New Roman"/>
+          <w:iCs/>
+          <w:color w:val="333333"/>
+          <w:sz w:val="24"/>
+          <w:szCs w:val="24"/>
+          <w:bdr w:val="none" w:sz="0" w:space="0" w:color="auto" w:frame="1"/>
+        </w:rPr>
+        <w:t>)</w:t>
       </w:r>
       <w:r>
         <w:rPr>
@@ -1512,7 +1720,29 @@
           <w:szCs w:val="24"/>
           <w:bdr w:val="none" w:sz="0" w:space="0" w:color="auto" w:frame="1"/>
         </w:rPr>
-        <w:t xml:space="preserve">. I suggest that a combination of the two hypotheses in the form of selection against unstable structures offers the simplest explanation. Such a process would systematically eliminate those subgraphs that are unstable, while increasing the relative abundance of those that are more likely to be stable. </w:t>
+        <w:t>. I suggest that a combination of the two hypotheses in the form of selection against unstable structures offers the simplest explanation</w:t>
+      </w:r>
+      <w:r>
+        <w:rPr>
+          <w:rFonts w:ascii="Times New Roman" w:hAnsi="Times New Roman" w:cs="Times New Roman"/>
+          <w:iCs/>
+          <w:color w:val="333333"/>
+          <w:sz w:val="24"/>
+          <w:szCs w:val="24"/>
+          <w:bdr w:val="none" w:sz="0" w:space="0" w:color="auto" w:frame="1"/>
+        </w:rPr>
+        <w:t xml:space="preserve"> for the occurrence of particular motifs</w:t>
+      </w:r>
+      <w:r>
+        <w:rPr>
+          <w:rFonts w:ascii="Times New Roman" w:hAnsi="Times New Roman" w:cs="Times New Roman"/>
+          <w:iCs/>
+          <w:color w:val="333333"/>
+          <w:sz w:val="24"/>
+          <w:szCs w:val="24"/>
+          <w:bdr w:val="none" w:sz="0" w:space="0" w:color="auto" w:frame="1"/>
+        </w:rPr>
+        <w:t xml:space="preserve">. Such a process would systematically eliminate those subgraphs that are unstable, while increasing the relative abundance of those that are more likely to be stable. </w:t>
       </w:r>
     </w:p>
     <w:p>
@@ -1637,18 +1867,29 @@
           <w:szCs w:val="24"/>
           <w:bdr w:val="none" w:sz="0" w:space="0" w:color="auto" w:frame="1"/>
         </w:rPr>
-        <w:t xml:space="preserve">. In this paper I focus on the unity of two </w:t>
-      </w:r>
-      <w:r>
-        <w:rPr>
-          <w:rFonts w:ascii="Times New Roman" w:hAnsi="Times New Roman" w:cs="Times New Roman"/>
-          <w:iCs/>
-          <w:color w:val="333333"/>
-          <w:sz w:val="24"/>
-          <w:szCs w:val="24"/>
-          <w:bdr w:val="none" w:sz="0" w:space="0" w:color="auto" w:frame="1"/>
-        </w:rPr>
-        <w:t>forms of mathematical stability;</w:t>
+        <w:t>. Here</w:t>
+      </w:r>
+      <w:r>
+        <w:rPr>
+          <w:rFonts w:ascii="Times New Roman" w:hAnsi="Times New Roman" w:cs="Times New Roman"/>
+          <w:iCs/>
+          <w:color w:val="333333"/>
+          <w:sz w:val="24"/>
+          <w:szCs w:val="24"/>
+          <w:bdr w:val="none" w:sz="0" w:space="0" w:color="auto" w:frame="1"/>
+        </w:rPr>
+        <w:t xml:space="preserve"> I focus on the unity of two </w:t>
+      </w:r>
+      <w:r>
+        <w:rPr>
+          <w:rFonts w:ascii="Times New Roman" w:hAnsi="Times New Roman" w:cs="Times New Roman"/>
+          <w:iCs/>
+          <w:color w:val="333333"/>
+          <w:sz w:val="24"/>
+          <w:szCs w:val="24"/>
+          <w:bdr w:val="none" w:sz="0" w:space="0" w:color="auto" w:frame="1"/>
+        </w:rPr>
+        <w:t>forms of mathematical stability,</w:t>
       </w:r>
       <w:r>
         <w:rPr>
@@ -1948,7 +2189,19 @@
           <w:szCs w:val="24"/>
           <w:bdr w:val="none" w:sz="0" w:space="0" w:color="auto" w:frame="1"/>
         </w:rPr>
-        <w:t xml:space="preserve">A qualitatively stable system is one that is stable based only on the signs of the elements of the </w:t>
+        <w:t xml:space="preserve">A qualitatively stable system is one that is stable based only </w:t>
+      </w:r>
+      <w:r>
+        <w:rPr>
+          <w:rFonts w:ascii="Times New Roman" w:hAnsi="Times New Roman" w:cs="Times New Roman"/>
+          <w:iCs/>
+          <w:color w:val="333333"/>
+          <w:sz w:val="24"/>
+          <w:szCs w:val="24"/>
+          <w:bdr w:val="none" w:sz="0" w:space="0" w:color="auto" w:frame="1"/>
+        </w:rPr>
+        <w:lastRenderedPageBreak/>
+        <w:t xml:space="preserve">on the signs of the elements of the </w:t>
       </w:r>
       <w:proofErr w:type="spellStart"/>
       <w:r>
@@ -1972,19 +2225,7 @@
           <w:szCs w:val="24"/>
           <w:bdr w:val="none" w:sz="0" w:space="0" w:color="auto" w:frame="1"/>
         </w:rPr>
-        <w:t xml:space="preserve"> matrix, rather than </w:t>
-      </w:r>
-      <w:r>
-        <w:rPr>
-          <w:rFonts w:ascii="Times New Roman" w:hAnsi="Times New Roman" w:cs="Times New Roman"/>
-          <w:iCs/>
-          <w:color w:val="333333"/>
-          <w:sz w:val="24"/>
-          <w:szCs w:val="24"/>
-          <w:bdr w:val="none" w:sz="0" w:space="0" w:color="auto" w:frame="1"/>
-        </w:rPr>
-        <w:lastRenderedPageBreak/>
-        <w:t xml:space="preserve">their magnitudes </w:t>
+        <w:t xml:space="preserve"> matrix, rather than their magnitudes </w:t>
       </w:r>
       <w:r>
         <w:rPr>
@@ -2051,7 +2292,53 @@
           <w:szCs w:val="24"/>
           <w:bdr w:val="none" w:sz="0" w:space="0" w:color="auto" w:frame="1"/>
         </w:rPr>
-        <w:t>. M</w:t>
+        <w:t xml:space="preserve">. </w:t>
+      </w:r>
+      <w:r>
+        <w:rPr>
+          <w:rFonts w:ascii="Times New Roman" w:hAnsi="Times New Roman" w:cs="Times New Roman"/>
+          <w:iCs/>
+          <w:color w:val="333333"/>
+          <w:sz w:val="24"/>
+          <w:szCs w:val="24"/>
+          <w:bdr w:val="none" w:sz="0" w:space="0" w:color="auto" w:frame="1"/>
+        </w:rPr>
+        <w:t xml:space="preserve">In order for a food web to be qualitatively stable the </w:t>
+      </w:r>
+      <w:proofErr w:type="spellStart"/>
+      <w:r>
+        <w:rPr>
+          <w:rFonts w:ascii="Times New Roman" w:hAnsi="Times New Roman" w:cs="Times New Roman"/>
+          <w:iCs/>
+          <w:color w:val="333333"/>
+          <w:sz w:val="24"/>
+          <w:szCs w:val="24"/>
+          <w:bdr w:val="none" w:sz="0" w:space="0" w:color="auto" w:frame="1"/>
+        </w:rPr>
+        <w:t>Jacobian</w:t>
+      </w:r>
+      <w:proofErr w:type="spellEnd"/>
+      <w:r>
+        <w:rPr>
+          <w:rFonts w:ascii="Times New Roman" w:hAnsi="Times New Roman" w:cs="Times New Roman"/>
+          <w:iCs/>
+          <w:color w:val="333333"/>
+          <w:sz w:val="24"/>
+          <w:szCs w:val="24"/>
+          <w:bdr w:val="none" w:sz="0" w:space="0" w:color="auto" w:frame="1"/>
+        </w:rPr>
+        <w:t xml:space="preserve"> matrix must fulfill certain conditions, such as having at least one negative term along the diagonal. </w:t>
+      </w:r>
+      <w:r>
+        <w:rPr>
+          <w:rFonts w:ascii="Times New Roman" w:hAnsi="Times New Roman" w:cs="Times New Roman"/>
+          <w:iCs/>
+          <w:color w:val="333333"/>
+          <w:sz w:val="24"/>
+          <w:szCs w:val="24"/>
+          <w:bdr w:val="none" w:sz="0" w:space="0" w:color="auto" w:frame="1"/>
+        </w:rPr>
+        <w:t>M</w:t>
       </w:r>
       <w:r>
         <w:rPr>
@@ -2073,6 +2360,73 @@
           <w:szCs w:val="24"/>
           <w:bdr w:val="none" w:sz="0" w:space="0" w:color="auto" w:frame="1"/>
         </w:rPr>
+        <w:t xml:space="preserve"> </w:t>
+      </w:r>
+      <w:r>
+        <w:rPr>
+          <w:rFonts w:ascii="Times New Roman" w:hAnsi="Times New Roman" w:cs="Times New Roman"/>
+          <w:iCs/>
+          <w:color w:val="333333"/>
+          <w:sz w:val="24"/>
+          <w:szCs w:val="24"/>
+          <w:bdr w:val="none" w:sz="0" w:space="0" w:color="auto" w:frame="1"/>
+        </w:rPr>
+        <w:fldChar w:fldCharType="begin" w:fldLock="1"/>
+      </w:r>
+      <w:r>
+        <w:rPr>
+          <w:rFonts w:ascii="Times New Roman" w:hAnsi="Times New Roman" w:cs="Times New Roman"/>
+          <w:iCs/>
+          <w:color w:val="333333"/>
+          <w:sz w:val="24"/>
+          <w:szCs w:val="24"/>
+          <w:bdr w:val="none" w:sz="0" w:space="0" w:color="auto" w:frame="1"/>
+        </w:rPr>
+        <w:instrText>ADDIN CSL_CITATION { "citationItems" : [ { "id" : "ITEM-1", "itemData" : { "author" : [ { "dropping-particle" : "", "family" : "May", "given" : "Robert M.", "non-dropping-particle" : "", "parse-names" : false, "suffix" : "" } ], "container-title" : "Ecology", "id" : "ITEM-1", "issue" : "3", "issued" : { "date-parts" : [ [ "1973" ] ] }, "page" : "638\u2013641", "publisher" : "JSTOR", "title" : "Qualitative stability in model ecosystems", "type" : "article-journal", "volume" : "54" }, "uris" : [ "http://www.mendeley.com/documents/?uuid=12138172-fbb3-403b-be2c-e4578cfb7069" ] } ], "mendeley" : { "previouslyFormattedCitation" : "(May 1973)" }, "properties" : { "noteIndex" : 0 }, "schema" : "https://github.com/citation-style-language/schema/raw/master/csl-citation.json" }</w:instrText>
+      </w:r>
+      <w:r>
+        <w:rPr>
+          <w:rFonts w:ascii="Times New Roman" w:hAnsi="Times New Roman" w:cs="Times New Roman"/>
+          <w:iCs/>
+          <w:color w:val="333333"/>
+          <w:sz w:val="24"/>
+          <w:szCs w:val="24"/>
+          <w:bdr w:val="none" w:sz="0" w:space="0" w:color="auto" w:frame="1"/>
+        </w:rPr>
+        <w:fldChar w:fldCharType="separate"/>
+      </w:r>
+      <w:r>
+        <w:rPr>
+          <w:rFonts w:ascii="Times New Roman" w:hAnsi="Times New Roman" w:cs="Times New Roman"/>
+          <w:iCs/>
+          <w:noProof/>
+          <w:color w:val="333333"/>
+          <w:sz w:val="24"/>
+          <w:szCs w:val="24"/>
+          <w:bdr w:val="none" w:sz="0" w:space="0" w:color="auto" w:frame="1"/>
+        </w:rPr>
+        <w:t>(May 1973)</w:t>
+      </w:r>
+      <w:r>
+        <w:rPr>
+          <w:rFonts w:ascii="Times New Roman" w:hAnsi="Times New Roman" w:cs="Times New Roman"/>
+          <w:iCs/>
+          <w:color w:val="333333"/>
+          <w:sz w:val="24"/>
+          <w:szCs w:val="24"/>
+          <w:bdr w:val="none" w:sz="0" w:space="0" w:color="auto" w:frame="1"/>
+        </w:rPr>
+        <w:fldChar w:fldCharType="end"/>
+      </w:r>
+      <w:r>
+        <w:rPr>
+          <w:rFonts w:ascii="Times New Roman" w:hAnsi="Times New Roman" w:cs="Times New Roman"/>
+          <w:iCs/>
+          <w:color w:val="333333"/>
+          <w:sz w:val="24"/>
+          <w:szCs w:val="24"/>
+          <w:bdr w:val="none" w:sz="0" w:space="0" w:color="auto" w:frame="1"/>
+        </w:rPr>
         <w:t>, for example many food webs contain trophic loops of three or more species</w:t>
       </w:r>
       <w:r>
@@ -2234,7 +2588,31 @@
           <w:szCs w:val="24"/>
           <w:bdr w:val="none" w:sz="0" w:space="0" w:color="auto" w:frame="1"/>
         </w:rPr>
-        <w:t>linked these two concepts with the development of quasi sign-stability (QSS). QSS is a measure of how robust a system is to</w:t>
+        <w:t xml:space="preserve">linked these two concepts with the development of quasi </w:t>
+      </w:r>
+      <w:proofErr w:type="gramStart"/>
+      <w:r>
+        <w:rPr>
+          <w:rFonts w:ascii="Times New Roman" w:hAnsi="Times New Roman" w:cs="Times New Roman"/>
+          <w:iCs/>
+          <w:color w:val="333333"/>
+          <w:sz w:val="24"/>
+          <w:szCs w:val="24"/>
+          <w:bdr w:val="none" w:sz="0" w:space="0" w:color="auto" w:frame="1"/>
+        </w:rPr>
+        <w:t>sign-stability</w:t>
+      </w:r>
+      <w:proofErr w:type="gramEnd"/>
+      <w:r>
+        <w:rPr>
+          <w:rFonts w:ascii="Times New Roman" w:hAnsi="Times New Roman" w:cs="Times New Roman"/>
+          <w:iCs/>
+          <w:color w:val="333333"/>
+          <w:sz w:val="24"/>
+          <w:szCs w:val="24"/>
+          <w:bdr w:val="none" w:sz="0" w:space="0" w:color="auto" w:frame="1"/>
+        </w:rPr>
+        <w:t xml:space="preserve"> (QSS). QSS is a measure of how robust a system is to</w:t>
       </w:r>
       <w:r>
         <w:rPr>
@@ -2417,7 +2795,29 @@
           <w:szCs w:val="24"/>
           <w:bdr w:val="none" w:sz="0" w:space="0" w:color="auto" w:frame="1"/>
         </w:rPr>
-        <w:t>In this study I ask whether the commonly observed pat</w:t>
+        <w:t>In this study I ask</w:t>
+      </w:r>
+      <w:r>
+        <w:rPr>
+          <w:rFonts w:ascii="Times New Roman" w:hAnsi="Times New Roman" w:cs="Times New Roman"/>
+          <w:iCs/>
+          <w:color w:val="333333"/>
+          <w:sz w:val="24"/>
+          <w:szCs w:val="24"/>
+          <w:bdr w:val="none" w:sz="0" w:space="0" w:color="auto" w:frame="1"/>
+        </w:rPr>
+        <w:t>ed</w:t>
+      </w:r>
+      <w:r>
+        <w:rPr>
+          <w:rFonts w:ascii="Times New Roman" w:hAnsi="Times New Roman" w:cs="Times New Roman"/>
+          <w:iCs/>
+          <w:color w:val="333333"/>
+          <w:sz w:val="24"/>
+          <w:szCs w:val="24"/>
+          <w:bdr w:val="none" w:sz="0" w:space="0" w:color="auto" w:frame="1"/>
+        </w:rPr>
+        <w:t xml:space="preserve"> whether the commonly observed pat</w:t>
       </w:r>
       <w:r>
         <w:rPr>
@@ -2450,18 +2850,18 @@
           <w:szCs w:val="24"/>
           <w:bdr w:val="none" w:sz="0" w:space="0" w:color="auto" w:frame="1"/>
         </w:rPr>
-        <w:t>will</w:t>
-      </w:r>
-      <w:r>
-        <w:rPr>
-          <w:rFonts w:ascii="Times New Roman" w:hAnsi="Times New Roman" w:cs="Times New Roman"/>
-          <w:iCs/>
-          <w:color w:val="333333"/>
-          <w:sz w:val="24"/>
-          <w:szCs w:val="24"/>
-          <w:bdr w:val="none" w:sz="0" w:space="0" w:color="auto" w:frame="1"/>
-        </w:rPr>
-        <w:t xml:space="preserve"> first demonstrate that there exists variation in</w:t>
+        <w:t>examined the</w:t>
+      </w:r>
+      <w:r>
+        <w:rPr>
+          <w:rFonts w:ascii="Times New Roman" w:hAnsi="Times New Roman" w:cs="Times New Roman"/>
+          <w:iCs/>
+          <w:color w:val="333333"/>
+          <w:sz w:val="24"/>
+          <w:szCs w:val="24"/>
+          <w:bdr w:val="none" w:sz="0" w:space="0" w:color="auto" w:frame="1"/>
+        </w:rPr>
+        <w:t xml:space="preserve"> variation in</w:t>
       </w:r>
       <w:r>
         <w:rPr>
@@ -2641,7 +3041,51 @@
           <w:szCs w:val="24"/>
           <w:bdr w:val="none" w:sz="0" w:space="0" w:color="auto" w:frame="1"/>
         </w:rPr>
-        <w:t xml:space="preserve"> If there is a systemic selection against unstable subgraphs in nature, then we should expect to find a positive correlation between the frequency of a given subgraph and the probability that that subgraph will be stable. </w:t>
+        <w:t xml:space="preserve"> If there is a systemic selection against unstable subgraphs in nature, then </w:t>
+      </w:r>
+      <w:r>
+        <w:rPr>
+          <w:rFonts w:ascii="Times New Roman" w:hAnsi="Times New Roman" w:cs="Times New Roman"/>
+          <w:iCs/>
+          <w:color w:val="333333"/>
+          <w:sz w:val="24"/>
+          <w:szCs w:val="24"/>
+          <w:bdr w:val="none" w:sz="0" w:space="0" w:color="auto" w:frame="1"/>
+        </w:rPr>
+        <w:t>there</w:t>
+      </w:r>
+      <w:r>
+        <w:rPr>
+          <w:rFonts w:ascii="Times New Roman" w:hAnsi="Times New Roman" w:cs="Times New Roman"/>
+          <w:iCs/>
+          <w:color w:val="333333"/>
+          <w:sz w:val="24"/>
+          <w:szCs w:val="24"/>
+          <w:bdr w:val="none" w:sz="0" w:space="0" w:color="auto" w:frame="1"/>
+        </w:rPr>
+        <w:t xml:space="preserve"> should </w:t>
+      </w:r>
+      <w:r>
+        <w:rPr>
+          <w:rFonts w:ascii="Times New Roman" w:hAnsi="Times New Roman" w:cs="Times New Roman"/>
+          <w:iCs/>
+          <w:color w:val="333333"/>
+          <w:sz w:val="24"/>
+          <w:szCs w:val="24"/>
+          <w:bdr w:val="none" w:sz="0" w:space="0" w:color="auto" w:frame="1"/>
+        </w:rPr>
+        <w:t>be</w:t>
+      </w:r>
+      <w:r>
+        <w:rPr>
+          <w:rFonts w:ascii="Times New Roman" w:hAnsi="Times New Roman" w:cs="Times New Roman"/>
+          <w:iCs/>
+          <w:color w:val="333333"/>
+          <w:sz w:val="24"/>
+          <w:szCs w:val="24"/>
+          <w:bdr w:val="none" w:sz="0" w:space="0" w:color="auto" w:frame="1"/>
+        </w:rPr>
+        <w:t xml:space="preserve"> a positive correlation between the frequency of a given subgraph and the probability that that subgraph will be stable. </w:t>
       </w:r>
     </w:p>
     <w:p>
@@ -2704,6 +3148,7 @@
           <w:sz w:val="24"/>
           <w:szCs w:val="24"/>
         </w:rPr>
+        <w:lastRenderedPageBreak/>
         <w:t>I used 50 food webs collected from a variety of sources. Three food webs were downloaded from the </w:t>
       </w:r>
       <w:hyperlink r:id="rId7" w:tgtFrame="_blank" w:history="1">
@@ -2763,7 +3208,29 @@
           <w:sz w:val="24"/>
           <w:szCs w:val="24"/>
         </w:rPr>
-        <w:t>(Roopnarine and Hertog 2012a, b)</w:t>
+        <w:t>(</w:t>
+      </w:r>
+      <w:proofErr w:type="spellStart"/>
+      <w:r>
+        <w:rPr>
+          <w:rFonts w:ascii="Times New Roman" w:hAnsi="Times New Roman" w:cs="Times New Roman"/>
+          <w:noProof/>
+          <w:color w:val="333333"/>
+          <w:sz w:val="24"/>
+          <w:szCs w:val="24"/>
+        </w:rPr>
+        <w:t>Roopnarine</w:t>
+      </w:r>
+      <w:proofErr w:type="spellEnd"/>
+      <w:r>
+        <w:rPr>
+          <w:rFonts w:ascii="Times New Roman" w:hAnsi="Times New Roman" w:cs="Times New Roman"/>
+          <w:noProof/>
+          <w:color w:val="333333"/>
+          <w:sz w:val="24"/>
+          <w:szCs w:val="24"/>
+        </w:rPr>
+        <w:t xml:space="preserve"> and Hertog 2012a, b)</w:t>
       </w:r>
       <w:r>
         <w:rPr>
@@ -2781,17 +3248,7 @@
           <w:sz w:val="24"/>
           <w:szCs w:val="24"/>
         </w:rPr>
-        <w:t xml:space="preserve">. Another </w:t>
-      </w:r>
-      <w:r>
-        <w:rPr>
-          <w:rFonts w:ascii="Times New Roman" w:hAnsi="Times New Roman" w:cs="Times New Roman"/>
-          <w:color w:val="333333"/>
-          <w:sz w:val="24"/>
-          <w:szCs w:val="24"/>
-        </w:rPr>
-        <w:lastRenderedPageBreak/>
-        <w:t xml:space="preserve">seven were available </w:t>
+        <w:t xml:space="preserve">. Another seven were available </w:t>
       </w:r>
       <w:r>
         <w:rPr>
@@ -2864,16 +3321,52 @@
           <w:sz w:val="24"/>
           <w:szCs w:val="24"/>
         </w:rPr>
-        <w:t xml:space="preserve"> These seven webs all included parasitic links, but for the purposes of comparing </w:t>
-      </w:r>
-      <w:r>
-        <w:rPr>
-          <w:rFonts w:ascii="Times New Roman" w:hAnsi="Times New Roman" w:cs="Times New Roman"/>
-          <w:color w:val="333333"/>
-          <w:sz w:val="24"/>
-          <w:szCs w:val="24"/>
-        </w:rPr>
-        <w:t xml:space="preserve">to food webs without parasites </w:t>
+        <w:t xml:space="preserve"> These seven webs all included parasitic links,</w:t>
+      </w:r>
+      <w:r>
+        <w:rPr>
+          <w:rFonts w:ascii="Times New Roman" w:hAnsi="Times New Roman" w:cs="Times New Roman"/>
+          <w:color w:val="333333"/>
+          <w:sz w:val="24"/>
+          <w:szCs w:val="24"/>
+        </w:rPr>
+        <w:t xml:space="preserve"> so</w:t>
+      </w:r>
+      <w:r>
+        <w:rPr>
+          <w:rFonts w:ascii="Times New Roman" w:hAnsi="Times New Roman" w:cs="Times New Roman"/>
+          <w:color w:val="333333"/>
+          <w:sz w:val="24"/>
+          <w:szCs w:val="24"/>
+        </w:rPr>
+        <w:t xml:space="preserve"> </w:t>
+      </w:r>
+      <w:r>
+        <w:rPr>
+          <w:rFonts w:ascii="Times New Roman" w:hAnsi="Times New Roman" w:cs="Times New Roman"/>
+          <w:color w:val="333333"/>
+          <w:sz w:val="24"/>
+          <w:szCs w:val="24"/>
+        </w:rPr>
+        <w:t>to</w:t>
+      </w:r>
+      <w:r>
+        <w:rPr>
+          <w:rFonts w:ascii="Times New Roman" w:hAnsi="Times New Roman" w:cs="Times New Roman"/>
+          <w:color w:val="333333"/>
+          <w:sz w:val="24"/>
+          <w:szCs w:val="24"/>
+        </w:rPr>
+        <w:t xml:space="preserve"> compare these webs to</w:t>
+      </w:r>
+      <w:r>
+        <w:rPr>
+          <w:rFonts w:ascii="Times New Roman" w:hAnsi="Times New Roman" w:cs="Times New Roman"/>
+          <w:color w:val="333333"/>
+          <w:sz w:val="24"/>
+          <w:szCs w:val="24"/>
+        </w:rPr>
+        <w:t xml:space="preserve"> food webs without parasites </w:t>
       </w:r>
       <w:r>
         <w:rPr>
@@ -2891,7 +3384,25 @@
           <w:sz w:val="24"/>
           <w:szCs w:val="24"/>
         </w:rPr>
-        <w:t xml:space="preserve"> Fourteen webs were p</w:t>
+        <w:t xml:space="preserve"> Fourteen webs were </w:t>
+      </w:r>
+      <w:r>
+        <w:rPr>
+          <w:rFonts w:ascii="Times New Roman" w:hAnsi="Times New Roman" w:cs="Times New Roman"/>
+          <w:color w:val="333333"/>
+          <w:sz w:val="24"/>
+          <w:szCs w:val="24"/>
+        </w:rPr>
+        <w:t xml:space="preserve">also </w:t>
+      </w:r>
+      <w:r>
+        <w:rPr>
+          <w:rFonts w:ascii="Times New Roman" w:hAnsi="Times New Roman" w:cs="Times New Roman"/>
+          <w:color w:val="333333"/>
+          <w:sz w:val="24"/>
+          <w:szCs w:val="24"/>
+        </w:rPr>
+        <w:t>p</w:t>
       </w:r>
       <w:r>
         <w:rPr>
@@ -3301,7 +3812,25 @@
           <w:sz w:val="24"/>
           <w:szCs w:val="24"/>
         </w:rPr>
-        <w:t>. Counts of each of the thirteen subgraphs were determined for each of the 50 food webs described above. Each frequency was then compared against a null distribution.</w:t>
+        <w:t xml:space="preserve">. Counts of each of the thirteen subgraphs were determined for each of the 50 food webs described above. </w:t>
+      </w:r>
+      <w:r>
+        <w:rPr>
+          <w:rFonts w:ascii="Times New Roman" w:hAnsi="Times New Roman" w:cs="Times New Roman"/>
+          <w:color w:val="333333"/>
+          <w:sz w:val="24"/>
+          <w:szCs w:val="24"/>
+        </w:rPr>
+        <w:t>The frequency of each subgraph</w:t>
+      </w:r>
+      <w:r>
+        <w:rPr>
+          <w:rFonts w:ascii="Times New Roman" w:hAnsi="Times New Roman" w:cs="Times New Roman"/>
+          <w:color w:val="333333"/>
+          <w:sz w:val="24"/>
+          <w:szCs w:val="24"/>
+        </w:rPr>
+        <w:t xml:space="preserve"> was then compared against a null distribution.</w:t>
       </w:r>
     </w:p>
     <w:p>
@@ -3340,7 +3869,25 @@
           <w:sz w:val="24"/>
           <w:szCs w:val="24"/>
         </w:rPr>
-        <w:t xml:space="preserve"> permuted, maintaining both the number of predators of a species and the numb</w:t>
+        <w:t xml:space="preserve"> permuted, maintaining both the number of predators of a species</w:t>
+      </w:r>
+      <w:r>
+        <w:rPr>
+          <w:rFonts w:ascii="Times New Roman" w:hAnsi="Times New Roman" w:cs="Times New Roman"/>
+          <w:color w:val="333333"/>
+          <w:sz w:val="24"/>
+          <w:szCs w:val="24"/>
+        </w:rPr>
+        <w:t xml:space="preserve"> has</w:t>
+      </w:r>
+      <w:r>
+        <w:rPr>
+          <w:rFonts w:ascii="Times New Roman" w:hAnsi="Times New Roman" w:cs="Times New Roman"/>
+          <w:color w:val="333333"/>
+          <w:sz w:val="24"/>
+          <w:szCs w:val="24"/>
+        </w:rPr>
+        <w:t xml:space="preserve"> and the numb</w:t>
       </w:r>
       <w:r>
         <w:rPr>
@@ -3591,17 +4138,6 @@
         <w:rPr>
           <w:rFonts w:ascii="Times New Roman" w:hAnsi="Times New Roman" w:cs="Times New Roman"/>
           <w:color w:val="333333"/>
-          <w:sz w:val="21"/>
-          <w:szCs w:val="21"/>
-        </w:rPr>
-      </w:pPr>
-    </w:p>
-    <w:p>
-      <w:pPr>
-        <w:spacing w:line="480" w:lineRule="auto"/>
-        <w:rPr>
-          <w:rFonts w:ascii="Times New Roman" w:hAnsi="Times New Roman" w:cs="Times New Roman"/>
-          <w:color w:val="333333"/>
           <w:sz w:val="24"/>
           <w:szCs w:val="24"/>
         </w:rPr>
@@ -3614,7 +4150,6 @@
           <w:sz w:val="24"/>
           <w:szCs w:val="24"/>
         </w:rPr>
-        <w:lastRenderedPageBreak/>
         <w:t>w</w:t>
       </w:r>
       <w:r>
@@ -3941,15 +4476,6 @@
           <w:szCs w:val="24"/>
         </w:rPr>
         <w:t>standard deviation</w:t>
-      </w:r>
-      <w:r>
-        <w:rPr>
-          <w:rFonts w:ascii="Times New Roman" w:hAnsi="Times New Roman" w:cs="Times New Roman"/>
-          <w:color w:val="333333"/>
-          <w:sz w:val="24"/>
-          <w:szCs w:val="24"/>
-        </w:rPr>
-        <w:t xml:space="preserve"> </w:t>
       </w:r>
       <w:r>
         <w:rPr>
@@ -4302,7 +4828,25 @@
           <w:sz w:val="24"/>
           <w:szCs w:val="24"/>
         </w:rPr>
-        <w:t>The code for determining subgraph frequency can be found in the Appendix.</w:t>
+        <w:t>The code for determining subgraph frequency can be found in Appendix</w:t>
+      </w:r>
+      <w:r>
+        <w:rPr>
+          <w:rFonts w:ascii="Times New Roman" w:hAnsi="Times New Roman" w:cs="Times New Roman"/>
+          <w:color w:val="333333"/>
+          <w:sz w:val="24"/>
+          <w:szCs w:val="24"/>
+        </w:rPr>
+        <w:t xml:space="preserve"> A</w:t>
+      </w:r>
+      <w:r>
+        <w:rPr>
+          <w:rFonts w:ascii="Times New Roman" w:hAnsi="Times New Roman" w:cs="Times New Roman"/>
+          <w:color w:val="333333"/>
+          <w:sz w:val="24"/>
+          <w:szCs w:val="24"/>
+        </w:rPr>
+        <w:t>.</w:t>
       </w:r>
     </w:p>
     <w:p>
@@ -4385,7 +4929,43 @@
           <w:sz w:val="24"/>
           <w:szCs w:val="24"/>
         </w:rPr>
-        <w:t>) I determined the probability of a given subgraph will be stable (quasi sign-stability, QSS)</w:t>
+        <w:t xml:space="preserve">) I determined the probability </w:t>
+      </w:r>
+      <w:r>
+        <w:rPr>
+          <w:rFonts w:ascii="Times New Roman" w:hAnsi="Times New Roman" w:cs="Times New Roman"/>
+          <w:color w:val="333333"/>
+          <w:sz w:val="24"/>
+          <w:szCs w:val="24"/>
+        </w:rPr>
+        <w:t>that</w:t>
+      </w:r>
+      <w:r>
+        <w:rPr>
+          <w:rFonts w:ascii="Times New Roman" w:hAnsi="Times New Roman" w:cs="Times New Roman"/>
+          <w:color w:val="333333"/>
+          <w:sz w:val="24"/>
+          <w:szCs w:val="24"/>
+        </w:rPr>
+        <w:t xml:space="preserve"> a given subgraph </w:t>
+      </w:r>
+      <w:r>
+        <w:rPr>
+          <w:rFonts w:ascii="Times New Roman" w:hAnsi="Times New Roman" w:cs="Times New Roman"/>
+          <w:color w:val="333333"/>
+          <w:sz w:val="24"/>
+          <w:szCs w:val="24"/>
+        </w:rPr>
+        <w:t>would</w:t>
+      </w:r>
+      <w:r>
+        <w:rPr>
+          <w:rFonts w:ascii="Times New Roman" w:hAnsi="Times New Roman" w:cs="Times New Roman"/>
+          <w:color w:val="333333"/>
+          <w:sz w:val="24"/>
+          <w:szCs w:val="24"/>
+        </w:rPr>
+        <w:t xml:space="preserve"> be stable (quasi sign-stability, QSS)</w:t>
       </w:r>
       <w:r>
         <w:rPr>
@@ -4610,7 +5190,17 @@
           <w:sz w:val="24"/>
           <w:szCs w:val="24"/>
         </w:rPr>
-        <w:t>m distribution between -1 and 0.</w:t>
+        <w:t xml:space="preserve">m distribution </w:t>
+      </w:r>
+      <w:r>
+        <w:rPr>
+          <w:rFonts w:ascii="Times New Roman" w:hAnsi="Times New Roman" w:cs="Times New Roman"/>
+          <w:color w:val="333333"/>
+          <w:sz w:val="24"/>
+          <w:szCs w:val="24"/>
+        </w:rPr>
+        <w:lastRenderedPageBreak/>
+        <w:t>between -1 and 0.</w:t>
       </w:r>
       <w:r>
         <w:rPr>
@@ -4673,17 +5263,26 @@
           <w:sz w:val="24"/>
           <w:szCs w:val="24"/>
         </w:rPr>
-        <w:t xml:space="preserve"> approximately the same as the effect of predation. This process was repeated 10,000 times for </w:t>
-      </w:r>
-      <w:r>
-        <w:rPr>
-          <w:rFonts w:ascii="Times New Roman" w:hAnsi="Times New Roman" w:cs="Times New Roman"/>
-          <w:color w:val="333333"/>
-          <w:sz w:val="24"/>
-          <w:szCs w:val="24"/>
-        </w:rPr>
-        <w:lastRenderedPageBreak/>
-        <w:t>each subgraph. Quasi sign stability was then calculated as the proportion of randomly sampled matrices whose eigenvalue with the largest real part (Max(Re(λ))) was negative</w:t>
+        <w:t xml:space="preserve"> approximately the same as the effect of predation. This process was repeated 10,000 times for each subgraph. Quasi sign stability was then calculated as the proportion of randomly sampled matrices whose eigenvalue with the largest real part (</w:t>
+      </w:r>
+      <w:r>
+        <w:rPr>
+          <w:rFonts w:ascii="Times New Roman" w:hAnsi="Times New Roman" w:cs="Times New Roman"/>
+          <w:i/>
+          <w:color w:val="333333"/>
+          <w:sz w:val="24"/>
+          <w:szCs w:val="24"/>
+        </w:rPr>
+        <w:t>Max(Re(λ))</w:t>
+      </w:r>
+      <w:r>
+        <w:rPr>
+          <w:rFonts w:ascii="Times New Roman" w:hAnsi="Times New Roman" w:cs="Times New Roman"/>
+          <w:color w:val="333333"/>
+          <w:sz w:val="24"/>
+          <w:szCs w:val="24"/>
+        </w:rPr>
+        <w:t>) was negative</w:t>
       </w:r>
       <w:r>
         <w:rPr>
@@ -4782,6 +5381,7 @@
     <w:p>
       <w:pPr>
         <w:spacing w:line="480" w:lineRule="auto"/>
+        <w:ind w:firstLine="720"/>
         <w:rPr>
           <w:rFonts w:ascii="Times New Roman" w:hAnsi="Times New Roman" w:cs="Times New Roman"/>
           <w:b/>
@@ -4792,1046 +5392,1592 @@
       <w:r>
         <w:rPr>
           <w:rFonts w:ascii="Times New Roman" w:hAnsi="Times New Roman" w:cs="Times New Roman"/>
+          <w:color w:val="333333"/>
+          <w:sz w:val="24"/>
+          <w:szCs w:val="24"/>
+        </w:rPr>
+        <w:t xml:space="preserve">The different subgraphs differed </w:t>
+      </w:r>
+      <w:r>
+        <w:rPr>
+          <w:rFonts w:ascii="Times New Roman" w:hAnsi="Times New Roman" w:cs="Times New Roman"/>
+          <w:color w:val="333333"/>
+          <w:sz w:val="24"/>
+          <w:szCs w:val="24"/>
+        </w:rPr>
+        <w:t xml:space="preserve">in how frequently they </w:t>
+      </w:r>
+      <w:r>
+        <w:rPr>
+          <w:rFonts w:ascii="Times New Roman" w:hAnsi="Times New Roman" w:cs="Times New Roman"/>
+          <w:color w:val="333333"/>
+          <w:sz w:val="24"/>
+          <w:szCs w:val="24"/>
+        </w:rPr>
+        <w:t>were</w:t>
+      </w:r>
+      <w:r>
+        <w:rPr>
+          <w:rFonts w:ascii="Times New Roman" w:hAnsi="Times New Roman" w:cs="Times New Roman"/>
+          <w:color w:val="333333"/>
+          <w:sz w:val="24"/>
+          <w:szCs w:val="24"/>
+        </w:rPr>
+        <w:t xml:space="preserve"> observed relative to permuted webs</w:t>
+      </w:r>
+      <w:r>
+        <w:rPr>
+          <w:rFonts w:ascii="Times New Roman" w:hAnsi="Times New Roman" w:cs="Times New Roman"/>
+          <w:color w:val="333333"/>
+          <w:sz w:val="24"/>
+          <w:szCs w:val="24"/>
+        </w:rPr>
+        <w:t xml:space="preserve"> (Figure 1a)</w:t>
+      </w:r>
+      <w:r>
+        <w:rPr>
+          <w:rFonts w:ascii="Times New Roman" w:hAnsi="Times New Roman" w:cs="Times New Roman"/>
+          <w:color w:val="333333"/>
+          <w:sz w:val="24"/>
+          <w:szCs w:val="24"/>
+        </w:rPr>
+        <w:t xml:space="preserve">. </w:t>
+      </w:r>
+      <w:proofErr w:type="spellStart"/>
+      <w:r>
+        <w:rPr>
+          <w:rFonts w:ascii="Times New Roman" w:hAnsi="Times New Roman" w:cs="Times New Roman"/>
+          <w:color w:val="333333"/>
+          <w:sz w:val="24"/>
+          <w:szCs w:val="24"/>
+        </w:rPr>
+        <w:t>Tritrophic</w:t>
+      </w:r>
+      <w:proofErr w:type="spellEnd"/>
+      <w:r>
+        <w:rPr>
+          <w:rFonts w:ascii="Times New Roman" w:hAnsi="Times New Roman" w:cs="Times New Roman"/>
+          <w:color w:val="333333"/>
+          <w:sz w:val="24"/>
+          <w:szCs w:val="24"/>
+        </w:rPr>
+        <w:t xml:space="preserve"> chains</w:t>
+      </w:r>
+      <w:r>
+        <w:rPr>
+          <w:rFonts w:ascii="Times New Roman" w:hAnsi="Times New Roman" w:cs="Times New Roman"/>
+          <w:color w:val="333333"/>
+          <w:sz w:val="24"/>
+          <w:szCs w:val="24"/>
+        </w:rPr>
+        <w:t xml:space="preserve"> (s1)</w:t>
+      </w:r>
+      <w:r>
+        <w:rPr>
+          <w:rFonts w:ascii="Times New Roman" w:hAnsi="Times New Roman" w:cs="Times New Roman"/>
+          <w:color w:val="333333"/>
+          <w:sz w:val="24"/>
+          <w:szCs w:val="24"/>
+        </w:rPr>
+        <w:t>, apparent competition</w:t>
+      </w:r>
+      <w:r>
+        <w:rPr>
+          <w:rFonts w:ascii="Times New Roman" w:hAnsi="Times New Roman" w:cs="Times New Roman"/>
+          <w:color w:val="333333"/>
+          <w:sz w:val="24"/>
+          <w:szCs w:val="24"/>
+        </w:rPr>
+        <w:t xml:space="preserve"> (s4)</w:t>
+      </w:r>
+      <w:r>
+        <w:rPr>
+          <w:rFonts w:ascii="Times New Roman" w:hAnsi="Times New Roman" w:cs="Times New Roman"/>
+          <w:color w:val="333333"/>
+          <w:sz w:val="24"/>
+          <w:szCs w:val="24"/>
+        </w:rPr>
+        <w:t>, and direct competition</w:t>
+      </w:r>
+      <w:r>
+        <w:rPr>
+          <w:rFonts w:ascii="Times New Roman" w:hAnsi="Times New Roman" w:cs="Times New Roman"/>
+          <w:color w:val="333333"/>
+          <w:sz w:val="24"/>
+          <w:szCs w:val="24"/>
+        </w:rPr>
+        <w:t xml:space="preserve"> (s5)</w:t>
+      </w:r>
+      <w:r>
+        <w:rPr>
+          <w:rFonts w:ascii="Times New Roman" w:hAnsi="Times New Roman" w:cs="Times New Roman"/>
+          <w:color w:val="333333"/>
+          <w:sz w:val="24"/>
+          <w:szCs w:val="24"/>
+        </w:rPr>
+        <w:t xml:space="preserve"> all tend</w:t>
+      </w:r>
+      <w:r>
+        <w:rPr>
+          <w:rFonts w:ascii="Times New Roman" w:hAnsi="Times New Roman" w:cs="Times New Roman"/>
+          <w:color w:val="333333"/>
+          <w:sz w:val="24"/>
+          <w:szCs w:val="24"/>
+        </w:rPr>
+        <w:t>ed</w:t>
+      </w:r>
+      <w:r>
+        <w:rPr>
+          <w:rFonts w:ascii="Times New Roman" w:hAnsi="Times New Roman" w:cs="Times New Roman"/>
+          <w:color w:val="333333"/>
+          <w:sz w:val="24"/>
+          <w:szCs w:val="24"/>
+        </w:rPr>
+        <w:t xml:space="preserve"> to be over-represented in food webs. Intra-guild predation</w:t>
+      </w:r>
+      <w:r>
+        <w:rPr>
+          <w:rFonts w:ascii="Times New Roman" w:hAnsi="Times New Roman" w:cs="Times New Roman"/>
+          <w:color w:val="333333"/>
+          <w:sz w:val="24"/>
+          <w:szCs w:val="24"/>
+        </w:rPr>
+        <w:t xml:space="preserve"> (s2)</w:t>
+      </w:r>
+      <w:r>
+        <w:rPr>
+          <w:rFonts w:ascii="Times New Roman" w:hAnsi="Times New Roman" w:cs="Times New Roman"/>
+          <w:color w:val="333333"/>
+          <w:sz w:val="24"/>
+          <w:szCs w:val="24"/>
+        </w:rPr>
+        <w:t xml:space="preserve"> wa</w:t>
+      </w:r>
+      <w:r>
+        <w:rPr>
+          <w:rFonts w:ascii="Times New Roman" w:hAnsi="Times New Roman" w:cs="Times New Roman"/>
+          <w:color w:val="333333"/>
+          <w:sz w:val="24"/>
+          <w:szCs w:val="24"/>
+        </w:rPr>
+        <w:t>s t</w:t>
+      </w:r>
+      <w:r>
+        <w:rPr>
+          <w:rFonts w:ascii="Times New Roman" w:hAnsi="Times New Roman" w:cs="Times New Roman"/>
+          <w:color w:val="333333"/>
+          <w:sz w:val="24"/>
+          <w:szCs w:val="24"/>
+        </w:rPr>
+        <w:t>ypically under-represented but wa</w:t>
+      </w:r>
+      <w:r>
+        <w:rPr>
+          <w:rFonts w:ascii="Times New Roman" w:hAnsi="Times New Roman" w:cs="Times New Roman"/>
+          <w:color w:val="333333"/>
+          <w:sz w:val="24"/>
+          <w:szCs w:val="24"/>
+        </w:rPr>
+        <w:t>s over-represented in some webs. The t</w:t>
+      </w:r>
+      <w:r>
+        <w:rPr>
+          <w:rFonts w:ascii="Times New Roman" w:hAnsi="Times New Roman" w:cs="Times New Roman"/>
+          <w:color w:val="333333"/>
+          <w:sz w:val="24"/>
+          <w:szCs w:val="24"/>
+        </w:rPr>
+        <w:t>hree-species trophic loop (s3) wa</w:t>
+      </w:r>
+      <w:r>
+        <w:rPr>
+          <w:rFonts w:ascii="Times New Roman" w:hAnsi="Times New Roman" w:cs="Times New Roman"/>
+          <w:color w:val="333333"/>
+          <w:sz w:val="24"/>
+          <w:szCs w:val="24"/>
+        </w:rPr>
+        <w:t xml:space="preserve">s under-represented in all webs, as </w:t>
+      </w:r>
+      <w:r>
+        <w:rPr>
+          <w:rFonts w:ascii="Times New Roman" w:hAnsi="Times New Roman" w:cs="Times New Roman"/>
+          <w:color w:val="333333"/>
+          <w:sz w:val="24"/>
+          <w:szCs w:val="24"/>
+        </w:rPr>
+        <w:t>were</w:t>
+      </w:r>
+      <w:r>
+        <w:rPr>
+          <w:rFonts w:ascii="Times New Roman" w:hAnsi="Times New Roman" w:cs="Times New Roman"/>
+          <w:color w:val="333333"/>
+          <w:sz w:val="24"/>
+          <w:szCs w:val="24"/>
+        </w:rPr>
+        <w:t xml:space="preserve"> most subgraphs that include bidirectional links (</w:t>
+      </w:r>
+      <w:proofErr w:type="gramStart"/>
+      <w:r>
+        <w:rPr>
+          <w:rFonts w:ascii="Times New Roman" w:hAnsi="Times New Roman" w:cs="Times New Roman"/>
+          <w:color w:val="333333"/>
+          <w:sz w:val="24"/>
+          <w:szCs w:val="24"/>
+        </w:rPr>
+        <w:t>A</w:t>
+      </w:r>
+      <w:proofErr w:type="gramEnd"/>
+      <w:r>
+        <w:rPr>
+          <w:rFonts w:ascii="Times New Roman" w:hAnsi="Times New Roman" w:cs="Times New Roman"/>
+          <w:color w:val="333333"/>
+          <w:sz w:val="24"/>
+          <w:szCs w:val="24"/>
+        </w:rPr>
+        <w:t xml:space="preserve"> eats B, B eats A). </w:t>
+      </w:r>
+    </w:p>
+    <w:p>
+      <w:pPr>
+        <w:spacing w:line="480" w:lineRule="auto"/>
+        <w:ind w:firstLine="720"/>
+        <w:rPr>
+          <w:rFonts w:ascii="Times New Roman" w:hAnsi="Times New Roman" w:cs="Times New Roman"/>
+          <w:color w:val="333333"/>
+          <w:sz w:val="24"/>
+          <w:szCs w:val="24"/>
+        </w:rPr>
+      </w:pPr>
+      <w:r>
+        <w:rPr>
+          <w:rFonts w:ascii="Times New Roman" w:hAnsi="Times New Roman" w:cs="Times New Roman"/>
+          <w:color w:val="333333"/>
+          <w:sz w:val="24"/>
+          <w:szCs w:val="24"/>
+        </w:rPr>
+        <w:t xml:space="preserve">There </w:t>
+      </w:r>
+      <w:r>
+        <w:rPr>
+          <w:rFonts w:ascii="Times New Roman" w:hAnsi="Times New Roman" w:cs="Times New Roman"/>
+          <w:color w:val="333333"/>
+          <w:sz w:val="24"/>
+          <w:szCs w:val="24"/>
+        </w:rPr>
+        <w:t>was</w:t>
+      </w:r>
+      <w:r>
+        <w:rPr>
+          <w:rFonts w:ascii="Times New Roman" w:hAnsi="Times New Roman" w:cs="Times New Roman"/>
+          <w:color w:val="333333"/>
+          <w:sz w:val="24"/>
+          <w:szCs w:val="24"/>
+        </w:rPr>
+        <w:t xml:space="preserve"> also variation in the quasi sign-stability of each subgraph</w:t>
+      </w:r>
+      <w:r>
+        <w:rPr>
+          <w:rFonts w:ascii="Times New Roman" w:hAnsi="Times New Roman" w:cs="Times New Roman"/>
+          <w:color w:val="333333"/>
+          <w:sz w:val="24"/>
+          <w:szCs w:val="24"/>
+        </w:rPr>
+        <w:t xml:space="preserve"> (Figure 1b)</w:t>
+      </w:r>
+      <w:r>
+        <w:rPr>
+          <w:rFonts w:ascii="Times New Roman" w:hAnsi="Times New Roman" w:cs="Times New Roman"/>
+          <w:color w:val="333333"/>
+          <w:sz w:val="24"/>
+          <w:szCs w:val="24"/>
+        </w:rPr>
+        <w:t>. The three subgraphs that tend</w:t>
+      </w:r>
+      <w:r>
+        <w:rPr>
+          <w:rFonts w:ascii="Times New Roman" w:hAnsi="Times New Roman" w:cs="Times New Roman"/>
+          <w:color w:val="333333"/>
+          <w:sz w:val="24"/>
+          <w:szCs w:val="24"/>
+        </w:rPr>
+        <w:t>ed</w:t>
+      </w:r>
+      <w:r>
+        <w:rPr>
+          <w:rFonts w:ascii="Times New Roman" w:hAnsi="Times New Roman" w:cs="Times New Roman"/>
+          <w:color w:val="333333"/>
+          <w:sz w:val="24"/>
+          <w:szCs w:val="24"/>
+        </w:rPr>
+        <w:t xml:space="preserve"> to be over-represented </w:t>
+      </w:r>
+      <w:r>
+        <w:rPr>
+          <w:rFonts w:ascii="Times New Roman" w:hAnsi="Times New Roman" w:cs="Times New Roman"/>
+          <w:color w:val="333333"/>
+          <w:sz w:val="24"/>
+          <w:szCs w:val="24"/>
+        </w:rPr>
+        <w:t>were</w:t>
+      </w:r>
+      <w:r>
+        <w:rPr>
+          <w:rFonts w:ascii="Times New Roman" w:hAnsi="Times New Roman" w:cs="Times New Roman"/>
+          <w:color w:val="333333"/>
+          <w:sz w:val="24"/>
+          <w:szCs w:val="24"/>
+        </w:rPr>
+        <w:t xml:space="preserve"> all very likely to be stable. Intr</w:t>
+      </w:r>
+      <w:r>
+        <w:rPr>
+          <w:rFonts w:ascii="Times New Roman" w:hAnsi="Times New Roman" w:cs="Times New Roman"/>
+          <w:color w:val="333333"/>
+          <w:sz w:val="24"/>
+          <w:szCs w:val="24"/>
+        </w:rPr>
+        <w:t>a-guild predation wa</w:t>
+      </w:r>
+      <w:r>
+        <w:rPr>
+          <w:rFonts w:ascii="Times New Roman" w:hAnsi="Times New Roman" w:cs="Times New Roman"/>
+          <w:color w:val="333333"/>
+          <w:sz w:val="24"/>
+          <w:szCs w:val="24"/>
+        </w:rPr>
+        <w:t xml:space="preserve">s also moderately likely to be stable (approximately </w:t>
+      </w:r>
+      <w:r>
+        <w:rPr>
+          <w:rFonts w:ascii="Times New Roman" w:hAnsi="Times New Roman" w:cs="Times New Roman"/>
+          <w:color w:val="333333"/>
+          <w:sz w:val="24"/>
+          <w:szCs w:val="24"/>
+        </w:rPr>
+        <w:t>0.5</w:t>
+      </w:r>
+      <w:r>
+        <w:rPr>
+          <w:rFonts w:ascii="Times New Roman" w:hAnsi="Times New Roman" w:cs="Times New Roman"/>
+          <w:color w:val="333333"/>
+          <w:sz w:val="24"/>
+          <w:szCs w:val="24"/>
+        </w:rPr>
+        <w:t xml:space="preserve">). The remaining subgraphs </w:t>
+      </w:r>
+      <w:r>
+        <w:rPr>
+          <w:rFonts w:ascii="Times New Roman" w:hAnsi="Times New Roman" w:cs="Times New Roman"/>
+          <w:color w:val="333333"/>
+          <w:sz w:val="24"/>
+          <w:szCs w:val="24"/>
+        </w:rPr>
+        <w:t>were</w:t>
+      </w:r>
+      <w:r>
+        <w:rPr>
+          <w:rFonts w:ascii="Times New Roman" w:hAnsi="Times New Roman" w:cs="Times New Roman"/>
+          <w:color w:val="333333"/>
+          <w:sz w:val="24"/>
+          <w:szCs w:val="24"/>
+        </w:rPr>
+        <w:t xml:space="preserve"> all unlikely to be stable, with quasi sign-stability less than</w:t>
+      </w:r>
+      <w:r>
+        <w:rPr>
+          <w:rFonts w:ascii="Times New Roman" w:hAnsi="Times New Roman" w:cs="Times New Roman"/>
+          <w:color w:val="333333"/>
+          <w:sz w:val="24"/>
+          <w:szCs w:val="24"/>
+        </w:rPr>
+        <w:t xml:space="preserve"> 0.2. </w:t>
+      </w:r>
+      <w:r>
+        <w:rPr>
+          <w:rFonts w:ascii="Times New Roman" w:hAnsi="Times New Roman" w:cs="Times New Roman"/>
+          <w:color w:val="333333"/>
+          <w:sz w:val="24"/>
+          <w:szCs w:val="24"/>
+        </w:rPr>
+        <w:t>Subgraphs with a higher quasi sign-stability occur</w:t>
+      </w:r>
+      <w:r>
+        <w:rPr>
+          <w:rFonts w:ascii="Times New Roman" w:hAnsi="Times New Roman" w:cs="Times New Roman"/>
+          <w:color w:val="333333"/>
+          <w:sz w:val="24"/>
+          <w:szCs w:val="24"/>
+        </w:rPr>
+        <w:t>red</w:t>
+      </w:r>
+      <w:r>
+        <w:rPr>
+          <w:rFonts w:ascii="Times New Roman" w:hAnsi="Times New Roman" w:cs="Times New Roman"/>
+          <w:color w:val="333333"/>
+          <w:sz w:val="24"/>
+          <w:szCs w:val="24"/>
+        </w:rPr>
+        <w:t xml:space="preserve"> more frequently than expected by random chance, while those with lower quasi sign-stability tend to occur less frequently than expected by chance.</w:t>
+      </w:r>
+    </w:p>
+    <w:p>
+      <w:pPr>
+        <w:spacing w:line="480" w:lineRule="auto"/>
+        <w:rPr>
+          <w:rFonts w:ascii="Times New Roman" w:hAnsi="Times New Roman" w:cs="Times New Roman"/>
           <w:b/>
           <w:sz w:val="36"/>
           <w:szCs w:val="36"/>
         </w:rPr>
-        <w:pict>
-          <v:shapetype id="_x0000_t75" coordsize="21600,21600" o:spt="75" o:preferrelative="t" path="m@4@5l@4@11@9@11@9@5xe" filled="f" stroked="f">
-            <v:stroke joinstyle="miter"/>
-            <v:formulas>
-              <v:f eqn="if lineDrawn pixelLineWidth 0"/>
-              <v:f eqn="sum @0 1 0"/>
-              <v:f eqn="sum 0 0 @1"/>
-              <v:f eqn="prod @2 1 2"/>
-              <v:f eqn="prod @3 21600 pixelWidth"/>
-              <v:f eqn="prod @3 21600 pixelHeight"/>
-              <v:f eqn="sum @0 0 1"/>
-              <v:f eqn="prod @6 1 2"/>
-              <v:f eqn="prod @7 21600 pixelWidth"/>
-              <v:f eqn="sum @8 21600 0"/>
-              <v:f eqn="prod @7 21600 pixelHeight"/>
-              <v:f eqn="sum @10 21600 0"/>
-            </v:formulas>
-            <v:path o:extrusionok="f" gradientshapeok="t" o:connecttype="rect"/>
-            <o:lock v:ext="edit" aspectratio="t"/>
-          </v:shapetype>
-          <v:shape id="_x0000_i1025" type="#_x0000_t75" style="width:459.75pt;height:262.5pt">
-            <v:imagedata r:id="rId8" o:title="FIG1"/>
-          </v:shape>
-        </w:pict>
-      </w:r>
-    </w:p>
-    <w:p>
-      <w:pPr>
-        <w:spacing w:line="480" w:lineRule="auto"/>
-        <w:rPr>
-          <w:rFonts w:ascii="Times New Roman" w:hAnsi="Times New Roman" w:cs="Times New Roman"/>
-          <w:b/>
-          <w:sz w:val="24"/>
-          <w:szCs w:val="24"/>
-        </w:rPr>
-      </w:pPr>
-      <w:r>
-        <w:rPr>
-          <w:rFonts w:ascii="Times New Roman" w:hAnsi="Times New Roman" w:cs="Times New Roman"/>
-          <w:b/>
-          <w:sz w:val="24"/>
-          <w:szCs w:val="24"/>
-        </w:rPr>
-        <w:t>Figure 1: (a) The normalized profile of the 13 possible 3-node subgraphs in a set of 50 food webs arranged in order of decreasing quasi</w:t>
-      </w:r>
-      <w:r>
-        <w:rPr>
-          <w:rFonts w:ascii="Times New Roman" w:hAnsi="Times New Roman" w:cs="Times New Roman"/>
-          <w:b/>
-          <w:sz w:val="24"/>
-          <w:szCs w:val="24"/>
-        </w:rPr>
-        <w:t xml:space="preserve"> sign-stability. (b) Quasi sign-</w:t>
-      </w:r>
-      <w:r>
-        <w:rPr>
-          <w:rFonts w:ascii="Times New Roman" w:hAnsi="Times New Roman" w:cs="Times New Roman"/>
-          <w:b/>
-          <w:sz w:val="24"/>
-          <w:szCs w:val="24"/>
-        </w:rPr>
-        <w:t xml:space="preserve">stability for each subgraph, determined as the proportion of randomly parameterized sign matrices that were locally stable. </w:t>
-      </w:r>
-    </w:p>
-    <w:p>
-      <w:pPr>
-        <w:spacing w:line="480" w:lineRule="auto"/>
-        <w:ind w:firstLine="720"/>
-        <w:rPr>
-          <w:rFonts w:ascii="Times New Roman" w:hAnsi="Times New Roman" w:cs="Times New Roman"/>
-          <w:color w:val="333333"/>
-          <w:sz w:val="24"/>
-          <w:szCs w:val="24"/>
-        </w:rPr>
-      </w:pPr>
-      <w:r>
-        <w:rPr>
-          <w:rFonts w:ascii="Times New Roman" w:hAnsi="Times New Roman" w:cs="Times New Roman"/>
-          <w:color w:val="333333"/>
-          <w:sz w:val="24"/>
-          <w:szCs w:val="24"/>
-        </w:rPr>
-        <w:t>The different subgraphs are variable in how frequently they are observed relative to permuted webs</w:t>
-      </w:r>
-      <w:r>
-        <w:rPr>
-          <w:rFonts w:ascii="Times New Roman" w:hAnsi="Times New Roman" w:cs="Times New Roman"/>
-          <w:color w:val="333333"/>
-          <w:sz w:val="24"/>
-          <w:szCs w:val="24"/>
-        </w:rPr>
-        <w:t xml:space="preserve"> (Figure 1a)</w:t>
-      </w:r>
-      <w:r>
-        <w:rPr>
-          <w:rFonts w:ascii="Times New Roman" w:hAnsi="Times New Roman" w:cs="Times New Roman"/>
-          <w:color w:val="333333"/>
-          <w:sz w:val="24"/>
-          <w:szCs w:val="24"/>
-        </w:rPr>
-        <w:t xml:space="preserve">. </w:t>
-      </w:r>
-      <w:proofErr w:type="spellStart"/>
-      <w:r>
-        <w:rPr>
-          <w:rFonts w:ascii="Times New Roman" w:hAnsi="Times New Roman" w:cs="Times New Roman"/>
-          <w:color w:val="333333"/>
-          <w:sz w:val="24"/>
-          <w:szCs w:val="24"/>
-        </w:rPr>
-        <w:t>Tritrophic</w:t>
-      </w:r>
-      <w:proofErr w:type="spellEnd"/>
-      <w:r>
-        <w:rPr>
-          <w:rFonts w:ascii="Times New Roman" w:hAnsi="Times New Roman" w:cs="Times New Roman"/>
-          <w:color w:val="333333"/>
-          <w:sz w:val="24"/>
-          <w:szCs w:val="24"/>
-        </w:rPr>
-        <w:t xml:space="preserve"> chains, apparent competition, and direct competition all tend to be over-represented in food webs. Intra-guild predation is typically under-represented but </w:t>
-      </w:r>
-      <w:r>
-        <w:rPr>
-          <w:rFonts w:ascii="Times New Roman" w:hAnsi="Times New Roman" w:cs="Times New Roman"/>
-          <w:color w:val="333333"/>
-          <w:sz w:val="24"/>
-          <w:szCs w:val="24"/>
-        </w:rPr>
-        <w:lastRenderedPageBreak/>
-        <w:t>is over-represented in some webs. The three-species trophic loop (s3) is under-represented in all webs, as are most subgraphs that include bidirectional links (</w:t>
-      </w:r>
-      <w:proofErr w:type="gramStart"/>
-      <w:r>
-        <w:rPr>
-          <w:rFonts w:ascii="Times New Roman" w:hAnsi="Times New Roman" w:cs="Times New Roman"/>
-          <w:color w:val="333333"/>
-          <w:sz w:val="24"/>
-          <w:szCs w:val="24"/>
-        </w:rPr>
-        <w:t>A</w:t>
-      </w:r>
-      <w:proofErr w:type="gramEnd"/>
-      <w:r>
-        <w:rPr>
-          <w:rFonts w:ascii="Times New Roman" w:hAnsi="Times New Roman" w:cs="Times New Roman"/>
-          <w:color w:val="333333"/>
-          <w:sz w:val="24"/>
-          <w:szCs w:val="24"/>
-        </w:rPr>
-        <w:t xml:space="preserve"> eats B, B eats A). </w:t>
-      </w:r>
-    </w:p>
-    <w:p>
-      <w:pPr>
-        <w:spacing w:line="480" w:lineRule="auto"/>
-        <w:ind w:firstLine="720"/>
-        <w:rPr>
-          <w:rFonts w:ascii="Times New Roman" w:hAnsi="Times New Roman" w:cs="Times New Roman"/>
-          <w:color w:val="333333"/>
-          <w:sz w:val="24"/>
-          <w:szCs w:val="24"/>
-        </w:rPr>
-      </w:pPr>
-      <w:r>
-        <w:rPr>
-          <w:rFonts w:ascii="Times New Roman" w:hAnsi="Times New Roman" w:cs="Times New Roman"/>
-          <w:color w:val="333333"/>
-          <w:sz w:val="24"/>
-          <w:szCs w:val="24"/>
-        </w:rPr>
-        <w:t>There is also variation in the quasi sign-stability of each subgraph</w:t>
-      </w:r>
-      <w:r>
-        <w:rPr>
-          <w:rFonts w:ascii="Times New Roman" w:hAnsi="Times New Roman" w:cs="Times New Roman"/>
-          <w:color w:val="333333"/>
-          <w:sz w:val="24"/>
-          <w:szCs w:val="24"/>
-        </w:rPr>
-        <w:t xml:space="preserve"> (Figure 1b)</w:t>
-      </w:r>
-      <w:r>
-        <w:rPr>
-          <w:rFonts w:ascii="Times New Roman" w:hAnsi="Times New Roman" w:cs="Times New Roman"/>
-          <w:color w:val="333333"/>
-          <w:sz w:val="24"/>
-          <w:szCs w:val="24"/>
-        </w:rPr>
-        <w:t xml:space="preserve">. The three subgraphs that tend to be over-represented are all very likely to be stable. Intra-guild predation is also moderately likely to be stable (approximately </w:t>
-      </w:r>
-      <w:r>
-        <w:rPr>
-          <w:rFonts w:ascii="Times New Roman" w:hAnsi="Times New Roman" w:cs="Times New Roman"/>
-          <w:color w:val="333333"/>
-          <w:sz w:val="24"/>
-          <w:szCs w:val="24"/>
-        </w:rPr>
-        <w:t>0.5</w:t>
-      </w:r>
-      <w:r>
-        <w:rPr>
-          <w:rFonts w:ascii="Times New Roman" w:hAnsi="Times New Roman" w:cs="Times New Roman"/>
-          <w:color w:val="333333"/>
-          <w:sz w:val="24"/>
-          <w:szCs w:val="24"/>
-        </w:rPr>
-        <w:t>). The remaining subgraphs are all unlikely to be stable, with quasi sign-stability less than</w:t>
-      </w:r>
-      <w:r>
-        <w:rPr>
-          <w:rFonts w:ascii="Times New Roman" w:hAnsi="Times New Roman" w:cs="Times New Roman"/>
-          <w:color w:val="333333"/>
-          <w:sz w:val="24"/>
-          <w:szCs w:val="24"/>
-        </w:rPr>
-        <w:t xml:space="preserve"> 0.2. </w:t>
-      </w:r>
-      <w:r>
-        <w:rPr>
-          <w:rFonts w:ascii="Times New Roman" w:hAnsi="Times New Roman" w:cs="Times New Roman"/>
-          <w:color w:val="333333"/>
-          <w:sz w:val="24"/>
-          <w:szCs w:val="24"/>
-        </w:rPr>
-        <w:t>Subgraphs with a higher quasi sign-stability occur more frequently than expected by random chance, while those with lower quasi sign-stability tend to occur less frequently than expected by chance.</w:t>
-      </w:r>
-    </w:p>
-    <w:p>
-      <w:pPr>
-        <w:spacing w:line="480" w:lineRule="auto"/>
+      </w:pPr>
+      <w:r>
         <w:rPr>
           <w:rFonts w:ascii="Times New Roman" w:hAnsi="Times New Roman" w:cs="Times New Roman"/>
           <w:b/>
           <w:sz w:val="36"/>
           <w:szCs w:val="36"/>
         </w:rPr>
-      </w:pPr>
-      <w:r>
-        <w:rPr>
-          <w:rFonts w:ascii="Times New Roman" w:hAnsi="Times New Roman" w:cs="Times New Roman"/>
+        <w:t>Discussion</w:t>
+      </w:r>
+    </w:p>
+    <w:p>
+      <w:pPr>
+        <w:spacing w:line="480" w:lineRule="auto"/>
+        <w:ind w:firstLine="720"/>
+        <w:rPr>
+          <w:rFonts w:ascii="Times New Roman" w:hAnsi="Times New Roman" w:cs="Times New Roman"/>
+          <w:iCs/>
+          <w:color w:val="333333"/>
+          <w:sz w:val="24"/>
+          <w:szCs w:val="24"/>
+          <w:bdr w:val="none" w:sz="0" w:space="0" w:color="auto" w:frame="1"/>
+        </w:rPr>
+      </w:pPr>
+      <w:r>
+        <w:rPr>
+          <w:rFonts w:ascii="Times New Roman" w:hAnsi="Times New Roman" w:cs="Times New Roman"/>
+          <w:iCs/>
+          <w:color w:val="333333"/>
+          <w:sz w:val="24"/>
+          <w:szCs w:val="24"/>
+          <w:bdr w:val="none" w:sz="0" w:space="0" w:color="auto" w:frame="1"/>
+        </w:rPr>
+        <w:t xml:space="preserve">If there is a selection against unstable food web configurations, then those configurations that are most likely to be stable in a varying environment should be those that are most </w:t>
+      </w:r>
+      <w:r>
+        <w:rPr>
+          <w:rFonts w:ascii="Times New Roman" w:hAnsi="Times New Roman" w:cs="Times New Roman"/>
+          <w:iCs/>
+          <w:color w:val="333333"/>
+          <w:sz w:val="24"/>
+          <w:szCs w:val="24"/>
+          <w:bdr w:val="none" w:sz="0" w:space="0" w:color="auto" w:frame="1"/>
+        </w:rPr>
+        <w:lastRenderedPageBreak/>
+        <w:t>commonly observed in nature. In order for such a process to work</w:t>
+      </w:r>
+      <w:r>
+        <w:rPr>
+          <w:rFonts w:ascii="Times New Roman" w:hAnsi="Times New Roman" w:cs="Times New Roman"/>
+          <w:iCs/>
+          <w:color w:val="333333"/>
+          <w:sz w:val="24"/>
+          <w:szCs w:val="24"/>
+          <w:bdr w:val="none" w:sz="0" w:space="0" w:color="auto" w:frame="1"/>
+        </w:rPr>
+        <w:t>, different food web configurations must be variable in their stability</w:t>
+      </w:r>
+      <w:r>
+        <w:rPr>
+          <w:rFonts w:ascii="Times New Roman" w:hAnsi="Times New Roman" w:cs="Times New Roman"/>
+          <w:iCs/>
+          <w:color w:val="333333"/>
+          <w:sz w:val="24"/>
+          <w:szCs w:val="24"/>
+          <w:bdr w:val="none" w:sz="0" w:space="0" w:color="auto" w:frame="1"/>
+        </w:rPr>
+        <w:t>. A signature of this selection against instability should then be if</w:t>
+      </w:r>
+      <w:r>
+        <w:rPr>
+          <w:rFonts w:ascii="Times New Roman" w:hAnsi="Times New Roman" w:cs="Times New Roman"/>
+          <w:iCs/>
+          <w:color w:val="333333"/>
+          <w:sz w:val="24"/>
+          <w:szCs w:val="24"/>
+          <w:bdr w:val="none" w:sz="0" w:space="0" w:color="auto" w:frame="1"/>
+        </w:rPr>
+        <w:t xml:space="preserve"> variability in the stability of different food web configurations is correlated with their observed frequency</w:t>
+      </w:r>
+      <w:r>
+        <w:rPr>
+          <w:rFonts w:ascii="Times New Roman" w:hAnsi="Times New Roman" w:cs="Times New Roman"/>
+          <w:iCs/>
+          <w:color w:val="333333"/>
+          <w:sz w:val="24"/>
+          <w:szCs w:val="24"/>
+          <w:bdr w:val="none" w:sz="0" w:space="0" w:color="auto" w:frame="1"/>
+        </w:rPr>
+        <w:t xml:space="preserve">. </w:t>
+      </w:r>
+    </w:p>
+    <w:p>
+      <w:pPr>
+        <w:spacing w:line="480" w:lineRule="auto"/>
+        <w:rPr>
+          <w:rFonts w:ascii="Times New Roman" w:hAnsi="Times New Roman" w:cs="Times New Roman"/>
+          <w:iCs/>
+          <w:color w:val="333333"/>
+          <w:sz w:val="24"/>
+          <w:szCs w:val="24"/>
+          <w:bdr w:val="none" w:sz="0" w:space="0" w:color="auto" w:frame="1"/>
+        </w:rPr>
+      </w:pPr>
+      <w:r>
+        <w:rPr>
+          <w:rFonts w:ascii="Times New Roman" w:hAnsi="Times New Roman" w:cs="Times New Roman"/>
+          <w:iCs/>
+          <w:color w:val="333333"/>
+          <w:sz w:val="24"/>
+          <w:szCs w:val="24"/>
+          <w:bdr w:val="none" w:sz="0" w:space="0" w:color="auto" w:frame="1"/>
+        </w:rPr>
+        <w:tab/>
+        <w:t xml:space="preserve">The signature of selection against unstable configurations is clearly seen by comparing the observed frequencies of three-node subgraphs and their quasi sign-stability. Those subgraphs that are most quasi sign-stable are also those that are observed more frequently than expected by random chance. </w:t>
+      </w:r>
+      <w:r>
+        <w:rPr>
+          <w:rFonts w:ascii="Times New Roman" w:hAnsi="Times New Roman" w:cs="Times New Roman"/>
+          <w:iCs/>
+          <w:color w:val="333333"/>
+          <w:sz w:val="24"/>
+          <w:szCs w:val="24"/>
+          <w:bdr w:val="none" w:sz="0" w:space="0" w:color="auto" w:frame="1"/>
+        </w:rPr>
+        <w:t xml:space="preserve">Subgraphs that are less quasi sign-stable are typically either under-represented (observed less frequently than expected by chance) or observed about as frequently as expected by random chance. While this does not provide concrete proof that there is a selection against unstable subgraphs in nature, it does offer convincing evidence that such a process could affect the way food webs are structured. </w:t>
+      </w:r>
+      <w:r>
+        <w:rPr>
+          <w:rFonts w:ascii="Times New Roman" w:hAnsi="Times New Roman" w:cs="Times New Roman"/>
+          <w:iCs/>
+          <w:color w:val="333333"/>
+          <w:sz w:val="24"/>
+          <w:szCs w:val="24"/>
+          <w:bdr w:val="none" w:sz="0" w:space="0" w:color="auto" w:frame="1"/>
+        </w:rPr>
+        <w:t xml:space="preserve"> </w:t>
+      </w:r>
+      <w:r>
+        <w:rPr>
+          <w:rFonts w:ascii="Times New Roman" w:hAnsi="Times New Roman" w:cs="Times New Roman"/>
+          <w:iCs/>
+          <w:color w:val="333333"/>
+          <w:sz w:val="24"/>
+          <w:szCs w:val="24"/>
+          <w:bdr w:val="none" w:sz="0" w:space="0" w:color="auto" w:frame="1"/>
+        </w:rPr>
+        <w:t xml:space="preserve"> </w:t>
+      </w:r>
+    </w:p>
+    <w:p>
+      <w:pPr>
+        <w:spacing w:line="480" w:lineRule="auto"/>
+        <w:ind w:firstLine="720"/>
+        <w:rPr>
+          <w:rFonts w:ascii="Times New Roman" w:hAnsi="Times New Roman" w:cs="Times New Roman"/>
+          <w:iCs/>
+          <w:color w:val="333333"/>
+          <w:sz w:val="24"/>
+          <w:szCs w:val="24"/>
+          <w:bdr w:val="none" w:sz="0" w:space="0" w:color="auto" w:frame="1"/>
+        </w:rPr>
+      </w:pPr>
+      <w:r>
+        <w:rPr>
+          <w:rFonts w:ascii="Times New Roman" w:hAnsi="Times New Roman" w:cs="Times New Roman"/>
+          <w:iCs/>
+          <w:color w:val="333333"/>
+          <w:sz w:val="24"/>
+          <w:szCs w:val="24"/>
+          <w:bdr w:val="none" w:sz="0" w:space="0" w:color="auto" w:frame="1"/>
+        </w:rPr>
+        <w:t xml:space="preserve">This study represents the third case in which quasi sign-stability has shown to be a useful measure to help explain observed food web patterns </w:t>
+      </w:r>
+      <w:r>
+        <w:rPr>
+          <w:rFonts w:ascii="Times New Roman" w:hAnsi="Times New Roman" w:cs="Times New Roman"/>
+          <w:iCs/>
+          <w:color w:val="333333"/>
+          <w:sz w:val="24"/>
+          <w:szCs w:val="24"/>
+          <w:bdr w:val="none" w:sz="0" w:space="0" w:color="auto" w:frame="1"/>
+        </w:rPr>
+        <w:fldChar w:fldCharType="begin" w:fldLock="1"/>
+      </w:r>
+      <w:r>
+        <w:rPr>
+          <w:rFonts w:ascii="Times New Roman" w:hAnsi="Times New Roman" w:cs="Times New Roman"/>
+          <w:iCs/>
+          <w:color w:val="333333"/>
+          <w:sz w:val="24"/>
+          <w:szCs w:val="24"/>
+          <w:bdr w:val="none" w:sz="0" w:space="0" w:color="auto" w:frame="1"/>
+        </w:rPr>
+        <w:instrText>ADDIN CSL_CITATION { "citationItems" : [ { "id" : "ITEM-1", "itemData" : { "DOI" : "10.1007/s12080-007-0007-8", "ISSN" : "1874-1738", "author" : [ { "dropping-particle" : "", "family" : "Allesina", "given" : "Stefano", "non-dropping-particle" : "", "parse-names" : false, "suffix" : "" }, { "dropping-particle" : "", "family" : "Pascual", "given" : "Mercedes", "non-dropping-particle" : "", "parse-names" : false, "suffix" : "" } ], "container-title" : "Theoretical Ecology", "id" : "ITEM-1", "issued" : { "date-parts" : [ [ "2008", "10", "2" ] ] }, "page" : "55-64", "title" : "Network structure, predator\u2013prey modules, and stability in large food webs", "type" : "article-journal", "volume" : "1" }, "uris" : [ "http://www.mendeley.com/documents/?uuid=6b2ba495-9b3d-4499-8e79-f2509cdbcab7" ] }, { "id" : "ITEM-2", "itemData" : { "author" : [ { "dropping-particle" : "", "family" : "Borrelli", "given" : "Jonathan J", "non-dropping-particle" : "", "parse-names" : false, "suffix" : "" }, { "dropping-particle" : "", "family" : "Ginzburg", "given" : "Lev R", "non-dropping-particle" : "", "parse-names" : false, "suffix" : "" } ], "container-title" : "Food Webs", "id" : "ITEM-2", "issued" : { "date-parts" : [ [ "2014" ] ] }, "title" : "Why are there so few trophic levels: selection against instability explains the pattern", "type" : "article-journal", "volume" : "in review" }, "uris" : [ "http://www.mendeley.com/documents/?uuid=4aa96cac-623e-4134-8d74-b0abf3a58839" ] } ], "mendeley" : { "previouslyFormattedCitation" : "(Allesina and Pascual 2008, Borrelli and Ginzburg 2014)" }, "properties" : { "noteIndex" : 0 }, "schema" : "https://github.com/citation-style-language/schema/raw/master/csl-citation.json" }</w:instrText>
+      </w:r>
+      <w:r>
+        <w:rPr>
+          <w:rFonts w:ascii="Times New Roman" w:hAnsi="Times New Roman" w:cs="Times New Roman"/>
+          <w:iCs/>
+          <w:color w:val="333333"/>
+          <w:sz w:val="24"/>
+          <w:szCs w:val="24"/>
+          <w:bdr w:val="none" w:sz="0" w:space="0" w:color="auto" w:frame="1"/>
+        </w:rPr>
+        <w:fldChar w:fldCharType="separate"/>
+      </w:r>
+      <w:r>
+        <w:rPr>
+          <w:rFonts w:ascii="Times New Roman" w:hAnsi="Times New Roman" w:cs="Times New Roman"/>
+          <w:iCs/>
+          <w:noProof/>
+          <w:color w:val="333333"/>
+          <w:sz w:val="24"/>
+          <w:szCs w:val="24"/>
+          <w:bdr w:val="none" w:sz="0" w:space="0" w:color="auto" w:frame="1"/>
+        </w:rPr>
+        <w:t>(Allesina and Pascual 2008, Borrelli and Ginzburg 2014)</w:t>
+      </w:r>
+      <w:r>
+        <w:rPr>
+          <w:rFonts w:ascii="Times New Roman" w:hAnsi="Times New Roman" w:cs="Times New Roman"/>
+          <w:iCs/>
+          <w:color w:val="333333"/>
+          <w:sz w:val="24"/>
+          <w:szCs w:val="24"/>
+          <w:bdr w:val="none" w:sz="0" w:space="0" w:color="auto" w:frame="1"/>
+        </w:rPr>
+        <w:fldChar w:fldCharType="end"/>
+      </w:r>
+      <w:r>
+        <w:rPr>
+          <w:rFonts w:ascii="Times New Roman" w:hAnsi="Times New Roman" w:cs="Times New Roman"/>
+          <w:iCs/>
+          <w:color w:val="333333"/>
+          <w:sz w:val="24"/>
+          <w:szCs w:val="24"/>
+          <w:bdr w:val="none" w:sz="0" w:space="0" w:color="auto" w:frame="1"/>
+        </w:rPr>
+        <w:t xml:space="preserve">. </w:t>
+      </w:r>
+      <w:r>
+        <w:rPr>
+          <w:rFonts w:ascii="Times New Roman" w:hAnsi="Times New Roman" w:cs="Times New Roman"/>
+          <w:iCs/>
+          <w:color w:val="333333"/>
+          <w:sz w:val="24"/>
+          <w:szCs w:val="24"/>
+          <w:bdr w:val="none" w:sz="0" w:space="0" w:color="auto" w:frame="1"/>
+        </w:rPr>
+        <w:t xml:space="preserve">Quasi sign-stability is a simple yet powerful measure when considering stability in a stochastic environment. As a result of environmental and/or demographic stochasticity any given parameterization of the community matrix (to determine local stability) is not likely to </w:t>
+      </w:r>
+      <w:r>
+        <w:rPr>
+          <w:rFonts w:ascii="Times New Roman" w:hAnsi="Times New Roman" w:cs="Times New Roman"/>
+          <w:iCs/>
+          <w:color w:val="333333"/>
+          <w:sz w:val="24"/>
+          <w:szCs w:val="24"/>
+          <w:bdr w:val="none" w:sz="0" w:space="0" w:color="auto" w:frame="1"/>
+        </w:rPr>
+        <w:t>be informative</w:t>
+      </w:r>
+      <w:r>
+        <w:rPr>
+          <w:rFonts w:ascii="Times New Roman" w:hAnsi="Times New Roman" w:cs="Times New Roman"/>
+          <w:iCs/>
+          <w:color w:val="333333"/>
+          <w:sz w:val="24"/>
+          <w:szCs w:val="24"/>
+          <w:bdr w:val="none" w:sz="0" w:space="0" w:color="auto" w:frame="1"/>
+        </w:rPr>
+        <w:t xml:space="preserve">. Yet quasi sign-stability can reveal </w:t>
+      </w:r>
+      <w:r>
+        <w:rPr>
+          <w:rFonts w:ascii="Times New Roman" w:hAnsi="Times New Roman" w:cs="Times New Roman"/>
+          <w:iCs/>
+          <w:color w:val="333333"/>
+          <w:sz w:val="24"/>
+          <w:szCs w:val="24"/>
+          <w:bdr w:val="none" w:sz="0" w:space="0" w:color="auto" w:frame="1"/>
+        </w:rPr>
+        <w:t>a considerable amount</w:t>
+      </w:r>
+      <w:r>
+        <w:rPr>
+          <w:rFonts w:ascii="Times New Roman" w:hAnsi="Times New Roman" w:cs="Times New Roman"/>
+          <w:iCs/>
+          <w:color w:val="333333"/>
+          <w:sz w:val="24"/>
+          <w:szCs w:val="24"/>
+          <w:bdr w:val="none" w:sz="0" w:space="0" w:color="auto" w:frame="1"/>
+        </w:rPr>
+        <w:t xml:space="preserve"> about the system, given just the sign-structure of the community. </w:t>
+      </w:r>
+    </w:p>
+    <w:p>
+      <w:pPr>
+        <w:spacing w:line="480" w:lineRule="auto"/>
+        <w:ind w:firstLine="720"/>
+        <w:rPr>
+          <w:rFonts w:ascii="Times New Roman" w:hAnsi="Times New Roman" w:cs="Times New Roman"/>
+          <w:iCs/>
+          <w:color w:val="333333"/>
+          <w:sz w:val="24"/>
+          <w:szCs w:val="24"/>
+          <w:bdr w:val="none" w:sz="0" w:space="0" w:color="auto" w:frame="1"/>
+        </w:rPr>
+      </w:pPr>
+      <w:r>
+        <w:rPr>
+          <w:rFonts w:ascii="Times New Roman" w:hAnsi="Times New Roman" w:cs="Times New Roman"/>
+          <w:iCs/>
+          <w:color w:val="333333"/>
+          <w:sz w:val="24"/>
+          <w:szCs w:val="24"/>
+          <w:bdr w:val="none" w:sz="0" w:space="0" w:color="auto" w:frame="1"/>
+        </w:rPr>
+        <w:t>The simplicity of the argument underlies its usefulness to ecologists. Given knowledge of the quasi sign-stability of community configurations we can build an expectation of wh</w:t>
+      </w:r>
+      <w:r>
+        <w:rPr>
+          <w:rFonts w:ascii="Times New Roman" w:hAnsi="Times New Roman" w:cs="Times New Roman"/>
+          <w:iCs/>
+          <w:color w:val="333333"/>
+          <w:sz w:val="24"/>
+          <w:szCs w:val="24"/>
+          <w:bdr w:val="none" w:sz="0" w:space="0" w:color="auto" w:frame="1"/>
+        </w:rPr>
+        <w:t>at we should observe in nature. In the</w:t>
+      </w:r>
+      <w:r>
+        <w:rPr>
+          <w:rFonts w:ascii="Times New Roman" w:hAnsi="Times New Roman" w:cs="Times New Roman"/>
+          <w:iCs/>
+          <w:color w:val="333333"/>
+          <w:sz w:val="24"/>
+          <w:szCs w:val="24"/>
+          <w:bdr w:val="none" w:sz="0" w:space="0" w:color="auto" w:frame="1"/>
+        </w:rPr>
+        <w:t>ir</w:t>
+      </w:r>
+      <w:r>
+        <w:rPr>
+          <w:rFonts w:ascii="Times New Roman" w:hAnsi="Times New Roman" w:cs="Times New Roman"/>
+          <w:iCs/>
+          <w:color w:val="333333"/>
+          <w:sz w:val="24"/>
+          <w:szCs w:val="24"/>
+          <w:bdr w:val="none" w:sz="0" w:space="0" w:color="auto" w:frame="1"/>
+        </w:rPr>
+        <w:t xml:space="preserve"> study introducing the concept of quasi sign-stability </w:t>
+      </w:r>
+      <w:proofErr w:type="spellStart"/>
+      <w:r>
+        <w:rPr>
+          <w:rFonts w:ascii="Times New Roman" w:hAnsi="Times New Roman" w:cs="Times New Roman"/>
+          <w:iCs/>
+          <w:color w:val="333333"/>
+          <w:sz w:val="24"/>
+          <w:szCs w:val="24"/>
+          <w:bdr w:val="none" w:sz="0" w:space="0" w:color="auto" w:frame="1"/>
+        </w:rPr>
+        <w:t>Allesina</w:t>
+      </w:r>
+      <w:proofErr w:type="spellEnd"/>
+      <w:r>
+        <w:rPr>
+          <w:rFonts w:ascii="Times New Roman" w:hAnsi="Times New Roman" w:cs="Times New Roman"/>
+          <w:iCs/>
+          <w:color w:val="333333"/>
+          <w:sz w:val="24"/>
+          <w:szCs w:val="24"/>
+          <w:bdr w:val="none" w:sz="0" w:space="0" w:color="auto" w:frame="1"/>
+        </w:rPr>
+        <w:t xml:space="preserve"> and </w:t>
+      </w:r>
+      <w:proofErr w:type="spellStart"/>
+      <w:r>
+        <w:rPr>
+          <w:rFonts w:ascii="Times New Roman" w:hAnsi="Times New Roman" w:cs="Times New Roman"/>
+          <w:iCs/>
+          <w:color w:val="333333"/>
+          <w:sz w:val="24"/>
+          <w:szCs w:val="24"/>
+          <w:bdr w:val="none" w:sz="0" w:space="0" w:color="auto" w:frame="1"/>
+        </w:rPr>
+        <w:t>Pascual</w:t>
+      </w:r>
+      <w:proofErr w:type="spellEnd"/>
+      <w:r>
+        <w:rPr>
+          <w:rFonts w:ascii="Times New Roman" w:hAnsi="Times New Roman" w:cs="Times New Roman"/>
+          <w:iCs/>
+          <w:color w:val="333333"/>
+          <w:sz w:val="24"/>
+          <w:szCs w:val="24"/>
+          <w:bdr w:val="none" w:sz="0" w:space="0" w:color="auto" w:frame="1"/>
+        </w:rPr>
+        <w:t xml:space="preserve"> </w:t>
+      </w:r>
+      <w:r>
+        <w:rPr>
+          <w:rFonts w:ascii="Times New Roman" w:hAnsi="Times New Roman" w:cs="Times New Roman"/>
+          <w:iCs/>
+          <w:color w:val="333333"/>
+          <w:sz w:val="24"/>
+          <w:szCs w:val="24"/>
+          <w:bdr w:val="none" w:sz="0" w:space="0" w:color="auto" w:frame="1"/>
+        </w:rPr>
+        <w:fldChar w:fldCharType="begin" w:fldLock="1"/>
+      </w:r>
+      <w:r>
+        <w:rPr>
+          <w:rFonts w:ascii="Times New Roman" w:hAnsi="Times New Roman" w:cs="Times New Roman"/>
+          <w:iCs/>
+          <w:color w:val="333333"/>
+          <w:sz w:val="24"/>
+          <w:szCs w:val="24"/>
+          <w:bdr w:val="none" w:sz="0" w:space="0" w:color="auto" w:frame="1"/>
+        </w:rPr>
+        <w:instrText>ADDIN CSL_CITATION { "citationItems" : [ { "id" : "ITEM-1", "itemData" : { "DOI" : "10.1007/s12080-007-0007-8", "ISSN" : "1874-1738", "author" : [ { "dropping-particle" : "", "family" : "Allesina", "given" : "Stefano", "non-dropping-particle" : "", "parse-names" : false, "suffix" : "" }, { "dropping-particle" : "", "family" : "Pascual", "given" : "Mercedes", "non-dropping-particle" : "", "parse-names" : false, "suffix" : "" } ], "container-title" : "Theoretical Ecology", "id" : "ITEM-1", "issued" : { "date-parts" : [ [ "2008", "10", "2" ] ] }, "page" : "55-64", "title" : "Network structure, predator\u2013prey modules, and stability in large food webs", "type" : "article-journal", "volume" : "1" }, "label" : "opus", "suppress-author" : 1, "uris" : [ "http://www.mendeley.com/documents/?uuid=6b2ba495-9b3d-4499-8e79-f2509cdbcab7" ] } ], "mendeley" : { "previouslyFormattedCitation" : "(2008)" }, "properties" : { "noteIndex" : 0 }, "schema" : "https://github.com/citation-style-language/schema/raw/master/csl-citation.json" }</w:instrText>
+      </w:r>
+      <w:r>
+        <w:rPr>
+          <w:rFonts w:ascii="Times New Roman" w:hAnsi="Times New Roman" w:cs="Times New Roman"/>
+          <w:iCs/>
+          <w:color w:val="333333"/>
+          <w:sz w:val="24"/>
+          <w:szCs w:val="24"/>
+          <w:bdr w:val="none" w:sz="0" w:space="0" w:color="auto" w:frame="1"/>
+        </w:rPr>
+        <w:fldChar w:fldCharType="separate"/>
+      </w:r>
+      <w:r>
+        <w:rPr>
+          <w:rFonts w:ascii="Times New Roman" w:hAnsi="Times New Roman" w:cs="Times New Roman"/>
+          <w:iCs/>
+          <w:noProof/>
+          <w:color w:val="333333"/>
+          <w:sz w:val="24"/>
+          <w:szCs w:val="24"/>
+          <w:bdr w:val="none" w:sz="0" w:space="0" w:color="auto" w:frame="1"/>
+        </w:rPr>
+        <w:t>(2008)</w:t>
+      </w:r>
+      <w:r>
+        <w:rPr>
+          <w:rFonts w:ascii="Times New Roman" w:hAnsi="Times New Roman" w:cs="Times New Roman"/>
+          <w:iCs/>
+          <w:color w:val="333333"/>
+          <w:sz w:val="24"/>
+          <w:szCs w:val="24"/>
+          <w:bdr w:val="none" w:sz="0" w:space="0" w:color="auto" w:frame="1"/>
+        </w:rPr>
+        <w:fldChar w:fldCharType="end"/>
+      </w:r>
+      <w:r>
+        <w:rPr>
+          <w:rFonts w:ascii="Times New Roman" w:hAnsi="Times New Roman" w:cs="Times New Roman"/>
+          <w:iCs/>
+          <w:color w:val="333333"/>
+          <w:sz w:val="24"/>
+          <w:szCs w:val="24"/>
+          <w:bdr w:val="none" w:sz="0" w:space="0" w:color="auto" w:frame="1"/>
+        </w:rPr>
+        <w:t xml:space="preserve"> found that when predator-prey links dominate the community, we should </w:t>
+      </w:r>
+      <w:proofErr w:type="gramStart"/>
+      <w:r>
+        <w:rPr>
+          <w:rFonts w:ascii="Times New Roman" w:hAnsi="Times New Roman" w:cs="Times New Roman"/>
+          <w:iCs/>
+          <w:color w:val="333333"/>
+          <w:sz w:val="24"/>
+          <w:szCs w:val="24"/>
+          <w:bdr w:val="none" w:sz="0" w:space="0" w:color="auto" w:frame="1"/>
+        </w:rPr>
+        <w:lastRenderedPageBreak/>
+        <w:t>expect</w:t>
+      </w:r>
+      <w:proofErr w:type="gramEnd"/>
+      <w:r>
+        <w:rPr>
+          <w:rFonts w:ascii="Times New Roman" w:hAnsi="Times New Roman" w:cs="Times New Roman"/>
+          <w:iCs/>
+          <w:color w:val="333333"/>
+          <w:sz w:val="24"/>
+          <w:szCs w:val="24"/>
+          <w:bdr w:val="none" w:sz="0" w:space="0" w:color="auto" w:frame="1"/>
+        </w:rPr>
+        <w:t xml:space="preserve"> the community to be more stable. My results show </w:t>
+      </w:r>
+      <w:r>
+        <w:rPr>
+          <w:rFonts w:ascii="Times New Roman" w:hAnsi="Times New Roman" w:cs="Times New Roman"/>
+          <w:iCs/>
+          <w:color w:val="333333"/>
+          <w:sz w:val="24"/>
+          <w:szCs w:val="24"/>
+          <w:bdr w:val="none" w:sz="0" w:space="0" w:color="auto" w:frame="1"/>
+        </w:rPr>
+        <w:t xml:space="preserve">that we should expect to observe </w:t>
+      </w:r>
+      <w:proofErr w:type="spellStart"/>
+      <w:r>
+        <w:rPr>
+          <w:rFonts w:ascii="Times New Roman" w:hAnsi="Times New Roman" w:cs="Times New Roman"/>
+          <w:iCs/>
+          <w:color w:val="333333"/>
+          <w:sz w:val="24"/>
+          <w:szCs w:val="24"/>
+          <w:bdr w:val="none" w:sz="0" w:space="0" w:color="auto" w:frame="1"/>
+        </w:rPr>
+        <w:t>tritrophic</w:t>
+      </w:r>
+      <w:proofErr w:type="spellEnd"/>
+      <w:r>
+        <w:rPr>
+          <w:rFonts w:ascii="Times New Roman" w:hAnsi="Times New Roman" w:cs="Times New Roman"/>
+          <w:iCs/>
+          <w:color w:val="333333"/>
+          <w:sz w:val="24"/>
+          <w:szCs w:val="24"/>
+          <w:bdr w:val="none" w:sz="0" w:space="0" w:color="auto" w:frame="1"/>
+        </w:rPr>
+        <w:t xml:space="preserve"> chains, direct competition, and apparent competition more frequently</w:t>
+      </w:r>
+      <w:r>
+        <w:rPr>
+          <w:rFonts w:ascii="Times New Roman" w:hAnsi="Times New Roman" w:cs="Times New Roman"/>
+          <w:iCs/>
+          <w:color w:val="333333"/>
+          <w:sz w:val="24"/>
+          <w:szCs w:val="24"/>
+          <w:bdr w:val="none" w:sz="0" w:space="0" w:color="auto" w:frame="1"/>
+        </w:rPr>
+        <w:t xml:space="preserve">; while Borrelli and </w:t>
+      </w:r>
+      <w:proofErr w:type="spellStart"/>
+      <w:r>
+        <w:rPr>
+          <w:rFonts w:ascii="Times New Roman" w:hAnsi="Times New Roman" w:cs="Times New Roman"/>
+          <w:iCs/>
+          <w:color w:val="333333"/>
+          <w:sz w:val="24"/>
+          <w:szCs w:val="24"/>
+          <w:bdr w:val="none" w:sz="0" w:space="0" w:color="auto" w:frame="1"/>
+        </w:rPr>
+        <w:t>Ginzburg</w:t>
+      </w:r>
+      <w:proofErr w:type="spellEnd"/>
+      <w:r>
+        <w:rPr>
+          <w:rFonts w:ascii="Times New Roman" w:hAnsi="Times New Roman" w:cs="Times New Roman"/>
+          <w:iCs/>
+          <w:color w:val="333333"/>
+          <w:sz w:val="24"/>
+          <w:szCs w:val="24"/>
+          <w:bdr w:val="none" w:sz="0" w:space="0" w:color="auto" w:frame="1"/>
+        </w:rPr>
+        <w:t xml:space="preserve"> </w:t>
+      </w:r>
+      <w:r>
+        <w:rPr>
+          <w:rFonts w:ascii="Times New Roman" w:hAnsi="Times New Roman" w:cs="Times New Roman"/>
+          <w:iCs/>
+          <w:color w:val="333333"/>
+          <w:sz w:val="24"/>
+          <w:szCs w:val="24"/>
+          <w:bdr w:val="none" w:sz="0" w:space="0" w:color="auto" w:frame="1"/>
+        </w:rPr>
+        <w:t>(2014)</w:t>
+      </w:r>
+      <w:r>
+        <w:rPr>
+          <w:rFonts w:ascii="Times New Roman" w:hAnsi="Times New Roman" w:cs="Times New Roman"/>
+          <w:iCs/>
+          <w:color w:val="333333"/>
+          <w:sz w:val="24"/>
+          <w:szCs w:val="24"/>
+          <w:bdr w:val="none" w:sz="0" w:space="0" w:color="auto" w:frame="1"/>
+        </w:rPr>
+        <w:t xml:space="preserve"> demonstra</w:t>
+      </w:r>
+      <w:r>
+        <w:rPr>
+          <w:rFonts w:ascii="Times New Roman" w:hAnsi="Times New Roman" w:cs="Times New Roman"/>
+          <w:iCs/>
+          <w:color w:val="333333"/>
+          <w:sz w:val="24"/>
+          <w:szCs w:val="24"/>
+          <w:bdr w:val="none" w:sz="0" w:space="0" w:color="auto" w:frame="1"/>
+        </w:rPr>
+        <w:t>ted that we should expect</w:t>
+      </w:r>
+      <w:r>
+        <w:rPr>
+          <w:rFonts w:ascii="Times New Roman" w:hAnsi="Times New Roman" w:cs="Times New Roman"/>
+          <w:iCs/>
+          <w:color w:val="333333"/>
+          <w:sz w:val="24"/>
+          <w:szCs w:val="24"/>
+          <w:bdr w:val="none" w:sz="0" w:space="0" w:color="auto" w:frame="1"/>
+        </w:rPr>
+        <w:t xml:space="preserve"> short food chains </w:t>
+      </w:r>
+      <w:r>
+        <w:rPr>
+          <w:rFonts w:ascii="Times New Roman" w:hAnsi="Times New Roman" w:cs="Times New Roman"/>
+          <w:iCs/>
+          <w:color w:val="333333"/>
+          <w:sz w:val="24"/>
+          <w:szCs w:val="24"/>
+          <w:bdr w:val="none" w:sz="0" w:space="0" w:color="auto" w:frame="1"/>
+        </w:rPr>
+        <w:t xml:space="preserve">to be </w:t>
+      </w:r>
+      <w:r>
+        <w:rPr>
+          <w:rFonts w:ascii="Times New Roman" w:hAnsi="Times New Roman" w:cs="Times New Roman"/>
+          <w:iCs/>
+          <w:color w:val="333333"/>
+          <w:sz w:val="24"/>
+          <w:szCs w:val="24"/>
+          <w:bdr w:val="none" w:sz="0" w:space="0" w:color="auto" w:frame="1"/>
+        </w:rPr>
+        <w:t>more</w:t>
+      </w:r>
+      <w:r>
+        <w:rPr>
+          <w:rFonts w:ascii="Times New Roman" w:hAnsi="Times New Roman" w:cs="Times New Roman"/>
+          <w:iCs/>
+          <w:color w:val="333333"/>
+          <w:sz w:val="24"/>
+          <w:szCs w:val="24"/>
+          <w:bdr w:val="none" w:sz="0" w:space="0" w:color="auto" w:frame="1"/>
+        </w:rPr>
+        <w:t xml:space="preserve"> frequent</w:t>
+      </w:r>
+      <w:r>
+        <w:rPr>
+          <w:rFonts w:ascii="Times New Roman" w:hAnsi="Times New Roman" w:cs="Times New Roman"/>
+          <w:iCs/>
+          <w:color w:val="333333"/>
+          <w:sz w:val="24"/>
+          <w:szCs w:val="24"/>
+          <w:bdr w:val="none" w:sz="0" w:space="0" w:color="auto" w:frame="1"/>
+        </w:rPr>
+        <w:t xml:space="preserve"> than longer ones. </w:t>
+      </w:r>
+      <w:r>
+        <w:rPr>
+          <w:rFonts w:ascii="Times New Roman" w:hAnsi="Times New Roman" w:cs="Times New Roman"/>
+          <w:iCs/>
+          <w:color w:val="333333"/>
+          <w:sz w:val="24"/>
+          <w:szCs w:val="24"/>
+          <w:bdr w:val="none" w:sz="0" w:space="0" w:color="auto" w:frame="1"/>
+        </w:rPr>
+        <w:t>The results of this study show that these</w:t>
+      </w:r>
+      <w:r>
+        <w:rPr>
+          <w:rFonts w:ascii="Times New Roman" w:hAnsi="Times New Roman" w:cs="Times New Roman"/>
+          <w:iCs/>
+          <w:color w:val="333333"/>
+          <w:sz w:val="24"/>
+          <w:szCs w:val="24"/>
+          <w:bdr w:val="none" w:sz="0" w:space="0" w:color="auto" w:frame="1"/>
+        </w:rPr>
+        <w:t xml:space="preserve"> expectation</w:t>
+      </w:r>
+      <w:r>
+        <w:rPr>
+          <w:rFonts w:ascii="Times New Roman" w:hAnsi="Times New Roman" w:cs="Times New Roman"/>
+          <w:iCs/>
+          <w:color w:val="333333"/>
+          <w:sz w:val="24"/>
+          <w:szCs w:val="24"/>
+          <w:bdr w:val="none" w:sz="0" w:space="0" w:color="auto" w:frame="1"/>
+        </w:rPr>
+        <w:t>s</w:t>
+      </w:r>
+      <w:r>
+        <w:rPr>
+          <w:rFonts w:ascii="Times New Roman" w:hAnsi="Times New Roman" w:cs="Times New Roman"/>
+          <w:iCs/>
+          <w:color w:val="333333"/>
+          <w:sz w:val="24"/>
+          <w:szCs w:val="24"/>
+          <w:bdr w:val="none" w:sz="0" w:space="0" w:color="auto" w:frame="1"/>
+        </w:rPr>
+        <w:t xml:space="preserve"> </w:t>
+      </w:r>
+      <w:r>
+        <w:rPr>
+          <w:rFonts w:ascii="Times New Roman" w:hAnsi="Times New Roman" w:cs="Times New Roman"/>
+          <w:iCs/>
+          <w:color w:val="333333"/>
+          <w:sz w:val="24"/>
+          <w:szCs w:val="24"/>
+          <w:bdr w:val="none" w:sz="0" w:space="0" w:color="auto" w:frame="1"/>
+        </w:rPr>
+        <w:t>match</w:t>
+      </w:r>
+      <w:r>
+        <w:rPr>
+          <w:rFonts w:ascii="Times New Roman" w:hAnsi="Times New Roman" w:cs="Times New Roman"/>
+          <w:iCs/>
+          <w:color w:val="333333"/>
+          <w:sz w:val="24"/>
+          <w:szCs w:val="24"/>
+          <w:bdr w:val="none" w:sz="0" w:space="0" w:color="auto" w:frame="1"/>
+        </w:rPr>
+        <w:t xml:space="preserve"> what is actually observed in nature</w:t>
+      </w:r>
+      <w:r>
+        <w:rPr>
+          <w:rFonts w:ascii="Times New Roman" w:hAnsi="Times New Roman" w:cs="Times New Roman"/>
+          <w:iCs/>
+          <w:color w:val="333333"/>
+          <w:sz w:val="24"/>
+          <w:szCs w:val="24"/>
+          <w:bdr w:val="none" w:sz="0" w:space="0" w:color="auto" w:frame="1"/>
+        </w:rPr>
+        <w:t xml:space="preserve">, </w:t>
+      </w:r>
+      <w:r>
+        <w:rPr>
+          <w:rFonts w:ascii="Times New Roman" w:hAnsi="Times New Roman" w:cs="Times New Roman"/>
+          <w:iCs/>
+          <w:color w:val="333333"/>
+          <w:sz w:val="24"/>
+          <w:szCs w:val="24"/>
+          <w:bdr w:val="none" w:sz="0" w:space="0" w:color="auto" w:frame="1"/>
+        </w:rPr>
+        <w:t xml:space="preserve">as was shown for food chains by </w:t>
+      </w:r>
+      <w:r>
+        <w:rPr>
+          <w:rFonts w:ascii="Times New Roman" w:hAnsi="Times New Roman" w:cs="Times New Roman"/>
+          <w:iCs/>
+          <w:color w:val="333333"/>
+          <w:sz w:val="24"/>
+          <w:szCs w:val="24"/>
+          <w:bdr w:val="none" w:sz="0" w:space="0" w:color="auto" w:frame="1"/>
+        </w:rPr>
+        <w:t xml:space="preserve">Borrelli and </w:t>
+      </w:r>
+      <w:proofErr w:type="spellStart"/>
+      <w:r>
+        <w:rPr>
+          <w:rFonts w:ascii="Times New Roman" w:hAnsi="Times New Roman" w:cs="Times New Roman"/>
+          <w:iCs/>
+          <w:color w:val="333333"/>
+          <w:sz w:val="24"/>
+          <w:szCs w:val="24"/>
+          <w:bdr w:val="none" w:sz="0" w:space="0" w:color="auto" w:frame="1"/>
+        </w:rPr>
+        <w:t>Ginzburg</w:t>
+      </w:r>
+      <w:proofErr w:type="spellEnd"/>
+      <w:r>
+        <w:rPr>
+          <w:rFonts w:ascii="Times New Roman" w:hAnsi="Times New Roman" w:cs="Times New Roman"/>
+          <w:iCs/>
+          <w:color w:val="333333"/>
+          <w:sz w:val="24"/>
+          <w:szCs w:val="24"/>
+          <w:bdr w:val="none" w:sz="0" w:space="0" w:color="auto" w:frame="1"/>
+        </w:rPr>
+        <w:t xml:space="preserve"> </w:t>
+      </w:r>
+      <w:r>
+        <w:rPr>
+          <w:rFonts w:ascii="Times New Roman" w:hAnsi="Times New Roman" w:cs="Times New Roman"/>
+          <w:iCs/>
+          <w:color w:val="333333"/>
+          <w:sz w:val="24"/>
+          <w:szCs w:val="24"/>
+          <w:bdr w:val="none" w:sz="0" w:space="0" w:color="auto" w:frame="1"/>
+        </w:rPr>
+        <w:t>(2014)</w:t>
+      </w:r>
+      <w:r>
+        <w:rPr>
+          <w:rFonts w:ascii="Times New Roman" w:hAnsi="Times New Roman" w:cs="Times New Roman"/>
+          <w:iCs/>
+          <w:color w:val="333333"/>
+          <w:sz w:val="24"/>
+          <w:szCs w:val="24"/>
+          <w:bdr w:val="none" w:sz="0" w:space="0" w:color="auto" w:frame="1"/>
+        </w:rPr>
+        <w:t>.</w:t>
+      </w:r>
+    </w:p>
+    <w:p>
+      <w:pPr>
+        <w:spacing w:line="480" w:lineRule="auto"/>
+        <w:ind w:firstLine="720"/>
+        <w:rPr>
+          <w:rFonts w:ascii="Times New Roman" w:hAnsi="Times New Roman" w:cs="Times New Roman"/>
+          <w:iCs/>
+          <w:color w:val="333333"/>
+          <w:sz w:val="24"/>
+          <w:szCs w:val="24"/>
+          <w:bdr w:val="none" w:sz="0" w:space="0" w:color="auto" w:frame="1"/>
+        </w:rPr>
+      </w:pPr>
+      <w:r>
+        <w:rPr>
+          <w:rFonts w:ascii="Times New Roman" w:hAnsi="Times New Roman" w:cs="Times New Roman"/>
+          <w:iCs/>
+          <w:color w:val="333333"/>
+          <w:sz w:val="24"/>
+          <w:szCs w:val="24"/>
+          <w:bdr w:val="none" w:sz="0" w:space="0" w:color="auto" w:frame="1"/>
+        </w:rPr>
+        <w:t xml:space="preserve">If </w:t>
+      </w:r>
+      <w:r>
+        <w:rPr>
+          <w:rFonts w:ascii="Times New Roman" w:hAnsi="Times New Roman" w:cs="Times New Roman"/>
+          <w:iCs/>
+          <w:color w:val="333333"/>
+          <w:sz w:val="24"/>
+          <w:szCs w:val="24"/>
+          <w:bdr w:val="none" w:sz="0" w:space="0" w:color="auto" w:frame="1"/>
+        </w:rPr>
+        <w:t>observed pattern does not match our expectation based on quasi sign-stability, it may be an indication of some underlying biologically interesting phenomenon. For example, while the intra-guild predation subgraph (</w:t>
+      </w:r>
+      <w:proofErr w:type="gramStart"/>
+      <w:r>
+        <w:rPr>
+          <w:rFonts w:ascii="Times New Roman" w:hAnsi="Times New Roman" w:cs="Times New Roman"/>
+          <w:iCs/>
+          <w:color w:val="333333"/>
+          <w:sz w:val="24"/>
+          <w:szCs w:val="24"/>
+          <w:bdr w:val="none" w:sz="0" w:space="0" w:color="auto" w:frame="1"/>
+        </w:rPr>
+        <w:t>A</w:t>
+      </w:r>
+      <w:proofErr w:type="gramEnd"/>
+      <w:r>
+        <w:rPr>
+          <w:rFonts w:ascii="Times New Roman" w:hAnsi="Times New Roman" w:cs="Times New Roman"/>
+          <w:iCs/>
+          <w:color w:val="333333"/>
+          <w:sz w:val="24"/>
+          <w:szCs w:val="24"/>
+          <w:bdr w:val="none" w:sz="0" w:space="0" w:color="auto" w:frame="1"/>
+        </w:rPr>
+        <w:t xml:space="preserve"> eats B, A eats C, B eats C) is moderately quasi sign-stable, </w:t>
+      </w:r>
+      <w:r>
+        <w:rPr>
+          <w:rFonts w:ascii="Times New Roman" w:hAnsi="Times New Roman" w:cs="Times New Roman"/>
+          <w:iCs/>
+          <w:color w:val="333333"/>
+          <w:sz w:val="24"/>
+          <w:szCs w:val="24"/>
+          <w:bdr w:val="none" w:sz="0" w:space="0" w:color="auto" w:frame="1"/>
+        </w:rPr>
+        <w:t xml:space="preserve">the expectation is </w:t>
+      </w:r>
+      <w:r>
+        <w:rPr>
+          <w:rFonts w:ascii="Times New Roman" w:hAnsi="Times New Roman" w:cs="Times New Roman"/>
+          <w:iCs/>
+          <w:color w:val="333333"/>
+          <w:sz w:val="24"/>
+          <w:szCs w:val="24"/>
+          <w:bdr w:val="none" w:sz="0" w:space="0" w:color="auto" w:frame="1"/>
+        </w:rPr>
+        <w:t xml:space="preserve">that </w:t>
+      </w:r>
+      <w:r>
+        <w:rPr>
+          <w:rFonts w:ascii="Times New Roman" w:hAnsi="Times New Roman" w:cs="Times New Roman"/>
+          <w:iCs/>
+          <w:color w:val="333333"/>
+          <w:sz w:val="24"/>
+          <w:szCs w:val="24"/>
+          <w:bdr w:val="none" w:sz="0" w:space="0" w:color="auto" w:frame="1"/>
+        </w:rPr>
+        <w:t xml:space="preserve">it should be somewhat over-represented in the data. Yet I found that intra-guild predation is mostly under-represented, albeit with a large variance. </w:t>
+      </w:r>
+      <w:r>
+        <w:rPr>
+          <w:rFonts w:ascii="Times New Roman" w:hAnsi="Times New Roman" w:cs="Times New Roman"/>
+          <w:iCs/>
+          <w:color w:val="333333"/>
+          <w:sz w:val="24"/>
+          <w:szCs w:val="24"/>
+          <w:bdr w:val="none" w:sz="0" w:space="0" w:color="auto" w:frame="1"/>
+        </w:rPr>
+        <w:t>Likewise, in a few food webs apparent</w:t>
+      </w:r>
+      <w:r>
+        <w:rPr>
+          <w:rFonts w:ascii="Times New Roman" w:hAnsi="Times New Roman" w:cs="Times New Roman"/>
+          <w:iCs/>
+          <w:color w:val="333333"/>
+          <w:sz w:val="24"/>
+          <w:szCs w:val="24"/>
+          <w:bdr w:val="none" w:sz="0" w:space="0" w:color="auto" w:frame="1"/>
+        </w:rPr>
+        <w:t xml:space="preserve"> </w:t>
+      </w:r>
+      <w:r>
+        <w:rPr>
+          <w:rFonts w:ascii="Times New Roman" w:hAnsi="Times New Roman" w:cs="Times New Roman"/>
+          <w:iCs/>
+          <w:color w:val="333333"/>
+          <w:sz w:val="24"/>
+          <w:szCs w:val="24"/>
+          <w:bdr w:val="none" w:sz="0" w:space="0" w:color="auto" w:frame="1"/>
+        </w:rPr>
+        <w:t xml:space="preserve">competition is under-represented yet is very likely to be stable. </w:t>
+      </w:r>
+    </w:p>
+    <w:p>
+      <w:pPr>
+        <w:spacing w:line="480" w:lineRule="auto"/>
+        <w:ind w:firstLine="720"/>
+        <w:rPr>
+          <w:rFonts w:ascii="Times New Roman" w:hAnsi="Times New Roman" w:cs="Times New Roman"/>
+          <w:iCs/>
+          <w:color w:val="333333"/>
+          <w:sz w:val="24"/>
+          <w:szCs w:val="24"/>
+          <w:bdr w:val="none" w:sz="0" w:space="0" w:color="auto" w:frame="1"/>
+        </w:rPr>
+      </w:pPr>
+      <w:r>
+        <w:rPr>
+          <w:rFonts w:ascii="Times New Roman" w:hAnsi="Times New Roman" w:cs="Times New Roman"/>
+          <w:iCs/>
+          <w:color w:val="333333"/>
+          <w:sz w:val="24"/>
+          <w:szCs w:val="24"/>
+          <w:bdr w:val="none" w:sz="0" w:space="0" w:color="auto" w:frame="1"/>
+        </w:rPr>
+        <w:t xml:space="preserve">One potential explanation for the lack of intra-guild predation subgraphs is one of feasibility. A system would be feasible if, at equilibrium, all species had positive densities. In the present study I have not considered feasibility constraints, as I chose not to impose any particular equation structure, rather relying on the general case of a predator dependent functional response. It is possible that for species to maintain positive densities in an intra-guild predation framework there are constraints </w:t>
+      </w:r>
+      <w:r>
+        <w:rPr>
+          <w:rFonts w:ascii="Times New Roman" w:hAnsi="Times New Roman" w:cs="Times New Roman"/>
+          <w:iCs/>
+          <w:color w:val="333333"/>
+          <w:sz w:val="24"/>
+          <w:szCs w:val="24"/>
+          <w:bdr w:val="none" w:sz="0" w:space="0" w:color="auto" w:frame="1"/>
+        </w:rPr>
+        <w:t xml:space="preserve">on </w:t>
+      </w:r>
+      <w:r>
+        <w:rPr>
+          <w:rFonts w:ascii="Times New Roman" w:hAnsi="Times New Roman" w:cs="Times New Roman"/>
+          <w:iCs/>
+          <w:color w:val="333333"/>
+          <w:sz w:val="24"/>
+          <w:szCs w:val="24"/>
+          <w:bdr w:val="none" w:sz="0" w:space="0" w:color="auto" w:frame="1"/>
+        </w:rPr>
+        <w:t xml:space="preserve">the magnitude of the elements of the </w:t>
+      </w:r>
+      <w:proofErr w:type="spellStart"/>
+      <w:r>
+        <w:rPr>
+          <w:rFonts w:ascii="Times New Roman" w:hAnsi="Times New Roman" w:cs="Times New Roman"/>
+          <w:iCs/>
+          <w:color w:val="333333"/>
+          <w:sz w:val="24"/>
+          <w:szCs w:val="24"/>
+          <w:bdr w:val="none" w:sz="0" w:space="0" w:color="auto" w:frame="1"/>
+        </w:rPr>
+        <w:t>Jacobian</w:t>
+      </w:r>
+      <w:proofErr w:type="spellEnd"/>
+      <w:r>
+        <w:rPr>
+          <w:rFonts w:ascii="Times New Roman" w:hAnsi="Times New Roman" w:cs="Times New Roman"/>
+          <w:iCs/>
+          <w:color w:val="333333"/>
+          <w:sz w:val="24"/>
+          <w:szCs w:val="24"/>
+          <w:bdr w:val="none" w:sz="0" w:space="0" w:color="auto" w:frame="1"/>
+        </w:rPr>
+        <w:t>, and that region of “</w:t>
+      </w:r>
+      <w:r>
+        <w:rPr>
+          <w:rFonts w:ascii="Times New Roman" w:hAnsi="Times New Roman" w:cs="Times New Roman"/>
+          <w:iCs/>
+          <w:color w:val="333333"/>
+          <w:sz w:val="24"/>
+          <w:szCs w:val="24"/>
+          <w:bdr w:val="none" w:sz="0" w:space="0" w:color="auto" w:frame="1"/>
+        </w:rPr>
+        <w:t xml:space="preserve">parameter space” could be smaller than the region that is considered stable.   </w:t>
+      </w:r>
+    </w:p>
+    <w:p>
+      <w:pPr>
+        <w:spacing w:line="480" w:lineRule="auto"/>
+        <w:ind w:firstLine="720"/>
+        <w:rPr>
+          <w:rFonts w:ascii="Times New Roman" w:hAnsi="Times New Roman" w:cs="Times New Roman"/>
+          <w:iCs/>
+          <w:color w:val="333333"/>
+          <w:sz w:val="24"/>
+          <w:szCs w:val="24"/>
+          <w:bdr w:val="none" w:sz="0" w:space="0" w:color="auto" w:frame="1"/>
+        </w:rPr>
+      </w:pPr>
+      <w:r>
+        <w:rPr>
+          <w:rFonts w:ascii="Times New Roman" w:hAnsi="Times New Roman" w:cs="Times New Roman"/>
+          <w:iCs/>
+          <w:color w:val="333333"/>
+          <w:sz w:val="24"/>
+          <w:szCs w:val="24"/>
+          <w:bdr w:val="none" w:sz="0" w:space="0" w:color="auto" w:frame="1"/>
+        </w:rPr>
+        <w:t xml:space="preserve">Alternatively, constraints could be imposed at higher levels of organization. As different subgraphs are assembled into larger networks, there could be interactions among them, which alter their probability of being stable. </w:t>
+      </w:r>
+      <w:r>
+        <w:rPr>
+          <w:rFonts w:ascii="Times New Roman" w:hAnsi="Times New Roman" w:cs="Times New Roman"/>
+          <w:iCs/>
+          <w:color w:val="333333"/>
+          <w:sz w:val="24"/>
+          <w:szCs w:val="24"/>
+          <w:bdr w:val="none" w:sz="0" w:space="0" w:color="auto" w:frame="1"/>
+        </w:rPr>
+        <w:t xml:space="preserve">The next step in understanding the relationship between motifs and stability </w:t>
+      </w:r>
+      <w:r>
+        <w:rPr>
+          <w:rFonts w:ascii="Times New Roman" w:hAnsi="Times New Roman" w:cs="Times New Roman"/>
+          <w:iCs/>
+          <w:color w:val="333333"/>
+          <w:sz w:val="24"/>
+          <w:szCs w:val="24"/>
+          <w:bdr w:val="none" w:sz="0" w:space="0" w:color="auto" w:frame="1"/>
+        </w:rPr>
+        <w:t>will be</w:t>
+      </w:r>
+      <w:r>
+        <w:rPr>
+          <w:rFonts w:ascii="Times New Roman" w:hAnsi="Times New Roman" w:cs="Times New Roman"/>
+          <w:iCs/>
+          <w:color w:val="333333"/>
+          <w:sz w:val="24"/>
+          <w:szCs w:val="24"/>
+          <w:bdr w:val="none" w:sz="0" w:space="0" w:color="auto" w:frame="1"/>
+        </w:rPr>
+        <w:t xml:space="preserve"> to learn how the stability properties of the three-node configurations scale up to larger networks. I expect that, in general, networks with subgraph patterns that show </w:t>
+      </w:r>
+      <w:r>
+        <w:rPr>
+          <w:rFonts w:ascii="Times New Roman" w:hAnsi="Times New Roman" w:cs="Times New Roman"/>
+          <w:iCs/>
+          <w:color w:val="333333"/>
+          <w:sz w:val="24"/>
+          <w:szCs w:val="24"/>
+          <w:bdr w:val="none" w:sz="0" w:space="0" w:color="auto" w:frame="1"/>
+        </w:rPr>
+        <w:lastRenderedPageBreak/>
+        <w:t xml:space="preserve">over-representation of subgraphs that are more quasi sign-stable should themselves be more stable. </w:t>
+      </w:r>
+    </w:p>
+    <w:p>
+      <w:pPr>
+        <w:spacing w:line="480" w:lineRule="auto"/>
+        <w:rPr>
+          <w:rFonts w:ascii="Times New Roman" w:hAnsi="Times New Roman" w:cs="Times New Roman"/>
+          <w:iCs/>
+          <w:color w:val="333333"/>
+          <w:sz w:val="24"/>
+          <w:szCs w:val="24"/>
+          <w:bdr w:val="none" w:sz="0" w:space="0" w:color="auto" w:frame="1"/>
+        </w:rPr>
+      </w:pPr>
+      <w:r>
+        <w:rPr>
+          <w:rFonts w:ascii="Times New Roman" w:hAnsi="Times New Roman" w:cs="Times New Roman"/>
+          <w:iCs/>
+          <w:color w:val="333333"/>
+          <w:sz w:val="24"/>
+          <w:szCs w:val="24"/>
+          <w:bdr w:val="none" w:sz="0" w:space="0" w:color="auto" w:frame="1"/>
+        </w:rPr>
+        <w:tab/>
+        <w:t xml:space="preserve">An ideal test of the hypothesis of selection against unstable configurations would involve food web assembly data. During food web assembly, new species enter the food web and establish feeding links with the species that are present. This establishment alters the structure of the food web, and can be measured as changes in the relative frequency of the different three-node subgraphs. Following the introduction of the new species one of two events could occur; (1) the new species becomes integrated into the network and the food web grows (in terms of the number of species), or (2) the introduction of the new species leads to extinction events and the food web shrinks. The selection against instability hypothesis would predict that when the </w:t>
+      </w:r>
+      <w:r>
+        <w:rPr>
+          <w:rFonts w:ascii="Times New Roman" w:hAnsi="Times New Roman" w:cs="Times New Roman"/>
+          <w:iCs/>
+          <w:color w:val="333333"/>
+          <w:sz w:val="24"/>
+          <w:szCs w:val="24"/>
+          <w:bdr w:val="none" w:sz="0" w:space="0" w:color="auto" w:frame="1"/>
+        </w:rPr>
+        <w:t xml:space="preserve">addition of </w:t>
+      </w:r>
+      <w:r>
+        <w:rPr>
+          <w:rFonts w:ascii="Times New Roman" w:hAnsi="Times New Roman" w:cs="Times New Roman"/>
+          <w:iCs/>
+          <w:color w:val="333333"/>
+          <w:sz w:val="24"/>
+          <w:szCs w:val="24"/>
+          <w:bdr w:val="none" w:sz="0" w:space="0" w:color="auto" w:frame="1"/>
+        </w:rPr>
+        <w:t xml:space="preserve">new species increases the relative frequency of more stable subgraphs compared to less stable ones, the web should grow. If the frequency of less stable subgraphs is increased more than the stable ones, then we should expect extinctions to occur. </w:t>
+      </w:r>
+    </w:p>
+    <w:p>
+      <w:pPr>
+        <w:rPr>
+          <w:rFonts w:ascii="Times New Roman" w:hAnsi="Times New Roman" w:cs="Times New Roman"/>
+          <w:iCs/>
+          <w:color w:val="333333"/>
+          <w:sz w:val="24"/>
+          <w:szCs w:val="24"/>
+          <w:bdr w:val="none" w:sz="0" w:space="0" w:color="auto" w:frame="1"/>
+        </w:rPr>
+      </w:pPr>
+    </w:p>
+    <w:p>
+      <w:pPr>
+        <w:rPr>
           <w:b/>
           <w:sz w:val="36"/>
           <w:szCs w:val="36"/>
         </w:rPr>
-        <w:t>Discussion</w:t>
-      </w:r>
-    </w:p>
-    <w:p>
-      <w:pPr>
-        <w:spacing w:line="480" w:lineRule="auto"/>
-        <w:ind w:firstLine="720"/>
-        <w:rPr>
-          <w:rFonts w:ascii="Times New Roman" w:hAnsi="Times New Roman" w:cs="Times New Roman"/>
-          <w:iCs/>
-          <w:color w:val="333333"/>
-          <w:sz w:val="24"/>
-          <w:szCs w:val="24"/>
-          <w:bdr w:val="none" w:sz="0" w:space="0" w:color="auto" w:frame="1"/>
-        </w:rPr>
-      </w:pPr>
-      <w:r>
-        <w:rPr>
-          <w:rFonts w:ascii="Times New Roman" w:hAnsi="Times New Roman" w:cs="Times New Roman"/>
-          <w:iCs/>
-          <w:color w:val="333333"/>
-          <w:sz w:val="24"/>
-          <w:szCs w:val="24"/>
-          <w:bdr w:val="none" w:sz="0" w:space="0" w:color="auto" w:frame="1"/>
-        </w:rPr>
-        <w:t xml:space="preserve">This study represents the third case in which quasi sign-stability has shown to be a useful measure to help explain observed food web patterns </w:t>
-      </w:r>
-      <w:r>
-        <w:rPr>
-          <w:rFonts w:ascii="Times New Roman" w:hAnsi="Times New Roman" w:cs="Times New Roman"/>
-          <w:iCs/>
-          <w:color w:val="333333"/>
-          <w:sz w:val="24"/>
-          <w:szCs w:val="24"/>
-          <w:bdr w:val="none" w:sz="0" w:space="0" w:color="auto" w:frame="1"/>
-        </w:rPr>
-        <w:fldChar w:fldCharType="begin" w:fldLock="1"/>
-      </w:r>
-      <w:r>
-        <w:rPr>
-          <w:rFonts w:ascii="Times New Roman" w:hAnsi="Times New Roman" w:cs="Times New Roman"/>
-          <w:iCs/>
-          <w:color w:val="333333"/>
-          <w:sz w:val="24"/>
-          <w:szCs w:val="24"/>
-          <w:bdr w:val="none" w:sz="0" w:space="0" w:color="auto" w:frame="1"/>
-        </w:rPr>
-        <w:instrText>ADDIN CSL_CITATION { "citationItems" : [ { "id" : "ITEM-1", "itemData" : { "DOI" : "10.1007/s12080-007-0007-8", "ISSN" : "1874-1738", "author" : [ { "dropping-particle" : "", "family" : "Allesina", "given" : "Stefano", "non-dropping-particle" : "", "parse-names" : false, "suffix" : "" }, { "dropping-particle" : "", "family" : "Pascual", "given" : "Mercedes", "non-dropping-particle" : "", "parse-names" : false, "suffix" : "" } ], "container-title" : "Theoretical Ecology", "id" : "ITEM-1", "issued" : { "date-parts" : [ [ "2008", "10", "2" ] ] }, "page" : "55-64", "title" : "Network structure, predator\u2013prey modules, and stability in large food webs", "type" : "article-journal", "volume" : "1" }, "uris" : [ "http://www.mendeley.com/documents/?uuid=6b2ba495-9b3d-4499-8e79-f2509cdbcab7" ] }, { "id" : "ITEM-2", "itemData" : { "author" : [ { "dropping-particle" : "", "family" : "Borrelli", "given" : "Jonathan J", "non-dropping-particle" : "", "parse-names" : false, "suffix" : "" }, { "dropping-particle" : "", "family" : "Ginzburg", "given" : "Lev R", "non-dropping-particle" : "", "parse-names" : false, "suffix" : "" } ], "container-title" : "Food Webs", "id" : "ITEM-2", "issued" : { "date-parts" : [ [ "2014" ] ] }, "title" : "Why are there so few trophic levels: selection against instability explains the pattern", "type" : "article-journal", "volume" : "in review" }, "uris" : [ "http://www.mendeley.com/documents/?uuid=4aa96cac-623e-4134-8d74-b0abf3a58839" ] } ], "mendeley" : { "previouslyFormattedCitation" : "(Allesina and Pascual 2008, Borrelli and Ginzburg 2014)" }, "properties" : { "noteIndex" : 0 }, "schema" : "https://github.com/citation-style-language/schema/raw/master/csl-citation.json" }</w:instrText>
-      </w:r>
-      <w:r>
-        <w:rPr>
-          <w:rFonts w:ascii="Times New Roman" w:hAnsi="Times New Roman" w:cs="Times New Roman"/>
-          <w:iCs/>
-          <w:color w:val="333333"/>
-          <w:sz w:val="24"/>
-          <w:szCs w:val="24"/>
-          <w:bdr w:val="none" w:sz="0" w:space="0" w:color="auto" w:frame="1"/>
-        </w:rPr>
-        <w:fldChar w:fldCharType="separate"/>
-      </w:r>
-      <w:r>
-        <w:rPr>
-          <w:rFonts w:ascii="Times New Roman" w:hAnsi="Times New Roman" w:cs="Times New Roman"/>
-          <w:iCs/>
-          <w:noProof/>
-          <w:color w:val="333333"/>
-          <w:sz w:val="24"/>
-          <w:szCs w:val="24"/>
-          <w:bdr w:val="none" w:sz="0" w:space="0" w:color="auto" w:frame="1"/>
-        </w:rPr>
-        <w:t>(Allesina and Pascual 2008, Borrelli and Ginzburg 2014)</w:t>
-      </w:r>
-      <w:r>
-        <w:rPr>
-          <w:rFonts w:ascii="Times New Roman" w:hAnsi="Times New Roman" w:cs="Times New Roman"/>
-          <w:iCs/>
-          <w:color w:val="333333"/>
-          <w:sz w:val="24"/>
-          <w:szCs w:val="24"/>
-          <w:bdr w:val="none" w:sz="0" w:space="0" w:color="auto" w:frame="1"/>
-        </w:rPr>
-        <w:fldChar w:fldCharType="end"/>
-      </w:r>
-      <w:r>
-        <w:rPr>
-          <w:rFonts w:ascii="Times New Roman" w:hAnsi="Times New Roman" w:cs="Times New Roman"/>
-          <w:iCs/>
-          <w:color w:val="333333"/>
-          <w:sz w:val="24"/>
-          <w:szCs w:val="24"/>
-          <w:bdr w:val="none" w:sz="0" w:space="0" w:color="auto" w:frame="1"/>
-        </w:rPr>
-        <w:t xml:space="preserve">. </w:t>
-      </w:r>
-      <w:r>
-        <w:rPr>
-          <w:rFonts w:ascii="Times New Roman" w:hAnsi="Times New Roman" w:cs="Times New Roman"/>
-          <w:iCs/>
-          <w:color w:val="333333"/>
-          <w:sz w:val="24"/>
-          <w:szCs w:val="24"/>
-          <w:bdr w:val="none" w:sz="0" w:space="0" w:color="auto" w:frame="1"/>
-        </w:rPr>
-        <w:t xml:space="preserve">Quasi sign-stability is a simple yet powerful measure when considering stability in a stochastic environment. As a result of environmental and/or demographic stochasticity any given parameterization of the community matrix (to determine local stability) is not likely to tell you much. Yet quasi sign-stability can reveal quite a lot about the system, given just the sign-structure of the community. </w:t>
-      </w:r>
-    </w:p>
-    <w:p>
-      <w:pPr>
-        <w:spacing w:line="480" w:lineRule="auto"/>
-        <w:ind w:firstLine="720"/>
-        <w:rPr>
-          <w:rFonts w:ascii="Times New Roman" w:hAnsi="Times New Roman" w:cs="Times New Roman"/>
-          <w:iCs/>
-          <w:color w:val="333333"/>
-          <w:sz w:val="24"/>
-          <w:szCs w:val="24"/>
-          <w:bdr w:val="none" w:sz="0" w:space="0" w:color="auto" w:frame="1"/>
-        </w:rPr>
-      </w:pPr>
-      <w:r>
-        <w:rPr>
-          <w:rFonts w:ascii="Times New Roman" w:hAnsi="Times New Roman" w:cs="Times New Roman"/>
-          <w:iCs/>
-          <w:color w:val="333333"/>
-          <w:sz w:val="24"/>
-          <w:szCs w:val="24"/>
-          <w:bdr w:val="none" w:sz="0" w:space="0" w:color="auto" w:frame="1"/>
-        </w:rPr>
-        <w:t>The simplicity of the argument underlies its usefulness to ecologists. Given knowledge of the quasi sign-stability of community configurations we can build an expectation of wh</w:t>
-      </w:r>
-      <w:r>
-        <w:rPr>
-          <w:rFonts w:ascii="Times New Roman" w:hAnsi="Times New Roman" w:cs="Times New Roman"/>
-          <w:iCs/>
-          <w:color w:val="333333"/>
-          <w:sz w:val="24"/>
-          <w:szCs w:val="24"/>
-          <w:bdr w:val="none" w:sz="0" w:space="0" w:color="auto" w:frame="1"/>
-        </w:rPr>
-        <w:t xml:space="preserve">at we should observe in nature. In the study introducing the concept of quasi sign-stability </w:t>
-      </w:r>
-      <w:proofErr w:type="spellStart"/>
-      <w:r>
-        <w:rPr>
-          <w:rFonts w:ascii="Times New Roman" w:hAnsi="Times New Roman" w:cs="Times New Roman"/>
-          <w:iCs/>
-          <w:color w:val="333333"/>
-          <w:sz w:val="24"/>
-          <w:szCs w:val="24"/>
-          <w:bdr w:val="none" w:sz="0" w:space="0" w:color="auto" w:frame="1"/>
-        </w:rPr>
-        <w:t>Allesina</w:t>
-      </w:r>
-      <w:proofErr w:type="spellEnd"/>
-      <w:r>
-        <w:rPr>
-          <w:rFonts w:ascii="Times New Roman" w:hAnsi="Times New Roman" w:cs="Times New Roman"/>
-          <w:iCs/>
-          <w:color w:val="333333"/>
-          <w:sz w:val="24"/>
-          <w:szCs w:val="24"/>
-          <w:bdr w:val="none" w:sz="0" w:space="0" w:color="auto" w:frame="1"/>
-        </w:rPr>
-        <w:t xml:space="preserve"> and </w:t>
-      </w:r>
-      <w:proofErr w:type="spellStart"/>
-      <w:r>
-        <w:rPr>
-          <w:rFonts w:ascii="Times New Roman" w:hAnsi="Times New Roman" w:cs="Times New Roman"/>
-          <w:iCs/>
-          <w:color w:val="333333"/>
-          <w:sz w:val="24"/>
-          <w:szCs w:val="24"/>
-          <w:bdr w:val="none" w:sz="0" w:space="0" w:color="auto" w:frame="1"/>
-        </w:rPr>
-        <w:t>Pascual</w:t>
-      </w:r>
-      <w:proofErr w:type="spellEnd"/>
-      <w:r>
-        <w:rPr>
-          <w:rFonts w:ascii="Times New Roman" w:hAnsi="Times New Roman" w:cs="Times New Roman"/>
-          <w:iCs/>
-          <w:color w:val="333333"/>
-          <w:sz w:val="24"/>
-          <w:szCs w:val="24"/>
-          <w:bdr w:val="none" w:sz="0" w:space="0" w:color="auto" w:frame="1"/>
-        </w:rPr>
-        <w:t xml:space="preserve"> </w:t>
-      </w:r>
-      <w:r>
-        <w:rPr>
-          <w:rFonts w:ascii="Times New Roman" w:hAnsi="Times New Roman" w:cs="Times New Roman"/>
-          <w:iCs/>
-          <w:color w:val="333333"/>
-          <w:sz w:val="24"/>
-          <w:szCs w:val="24"/>
-          <w:bdr w:val="none" w:sz="0" w:space="0" w:color="auto" w:frame="1"/>
-        </w:rPr>
-        <w:fldChar w:fldCharType="begin" w:fldLock="1"/>
-      </w:r>
-      <w:r>
-        <w:rPr>
-          <w:rFonts w:ascii="Times New Roman" w:hAnsi="Times New Roman" w:cs="Times New Roman"/>
-          <w:iCs/>
-          <w:color w:val="333333"/>
-          <w:sz w:val="24"/>
-          <w:szCs w:val="24"/>
-          <w:bdr w:val="none" w:sz="0" w:space="0" w:color="auto" w:frame="1"/>
-        </w:rPr>
-        <w:instrText>ADDIN CSL_CITATION { "citationItems" : [ { "id" : "ITEM-1", "itemData" : { "DOI" : "10.1007/s12080-007-0007-8", "ISSN" : "1874-1738", "author" : [ { "dropping-particle" : "", "family" : "Allesina", "given" : "Stefano", "non-dropping-particle" : "", "parse-names" : false, "suffix" : "" }, { "dropping-particle" : "", "family" : "Pascual", "given" : "Mercedes", "non-dropping-particle" : "", "parse-names" : false, "suffix" : "" } ], "container-title" : "Theoretical Ecology", "id" : "ITEM-1", "issued" : { "date-parts" : [ [ "2008", "10", "2" ] ] }, "page" : "55-64", "title" : "Network structure, predator\u2013prey modules, and stability in large food webs", "type" : "article-journal", "volume" : "1" }, "label" : "opus", "suppress-author" : 1, "uris" : [ "http://www.mendeley.com/documents/?uuid=6b2ba495-9b3d-4499-8e79-f2509cdbcab7" ] } ], "mendeley" : { "previouslyFormattedCitation" : "(2008)" }, "properties" : { "noteIndex" : 0 }, "schema" : "https://github.com/citation-style-language/schema/raw/master/csl-citation.json" }</w:instrText>
-      </w:r>
-      <w:r>
-        <w:rPr>
-          <w:rFonts w:ascii="Times New Roman" w:hAnsi="Times New Roman" w:cs="Times New Roman"/>
-          <w:iCs/>
-          <w:color w:val="333333"/>
-          <w:sz w:val="24"/>
-          <w:szCs w:val="24"/>
-          <w:bdr w:val="none" w:sz="0" w:space="0" w:color="auto" w:frame="1"/>
-        </w:rPr>
-        <w:fldChar w:fldCharType="separate"/>
-      </w:r>
-      <w:r>
-        <w:rPr>
-          <w:rFonts w:ascii="Times New Roman" w:hAnsi="Times New Roman" w:cs="Times New Roman"/>
-          <w:iCs/>
-          <w:noProof/>
-          <w:color w:val="333333"/>
-          <w:sz w:val="24"/>
-          <w:szCs w:val="24"/>
-          <w:bdr w:val="none" w:sz="0" w:space="0" w:color="auto" w:frame="1"/>
-        </w:rPr>
-        <w:t>(2008)</w:t>
-      </w:r>
-      <w:r>
-        <w:rPr>
-          <w:rFonts w:ascii="Times New Roman" w:hAnsi="Times New Roman" w:cs="Times New Roman"/>
-          <w:iCs/>
-          <w:color w:val="333333"/>
-          <w:sz w:val="24"/>
-          <w:szCs w:val="24"/>
-          <w:bdr w:val="none" w:sz="0" w:space="0" w:color="auto" w:frame="1"/>
-        </w:rPr>
-        <w:fldChar w:fldCharType="end"/>
-      </w:r>
-      <w:r>
-        <w:rPr>
-          <w:rFonts w:ascii="Times New Roman" w:hAnsi="Times New Roman" w:cs="Times New Roman"/>
-          <w:iCs/>
-          <w:color w:val="333333"/>
-          <w:sz w:val="24"/>
-          <w:szCs w:val="24"/>
-          <w:bdr w:val="none" w:sz="0" w:space="0" w:color="auto" w:frame="1"/>
-        </w:rPr>
-        <w:t xml:space="preserve"> found that when predator-prey links dominate the community, we should expect the community to be more stable. My results show </w:t>
-      </w:r>
-      <w:r>
-        <w:rPr>
-          <w:rFonts w:ascii="Times New Roman" w:hAnsi="Times New Roman" w:cs="Times New Roman"/>
-          <w:iCs/>
-          <w:color w:val="333333"/>
-          <w:sz w:val="24"/>
-          <w:szCs w:val="24"/>
-          <w:bdr w:val="none" w:sz="0" w:space="0" w:color="auto" w:frame="1"/>
-        </w:rPr>
-        <w:t xml:space="preserve">that we should expect to observe </w:t>
-      </w:r>
-      <w:proofErr w:type="spellStart"/>
-      <w:r>
-        <w:rPr>
-          <w:rFonts w:ascii="Times New Roman" w:hAnsi="Times New Roman" w:cs="Times New Roman"/>
-          <w:iCs/>
-          <w:color w:val="333333"/>
-          <w:sz w:val="24"/>
-          <w:szCs w:val="24"/>
-          <w:bdr w:val="none" w:sz="0" w:space="0" w:color="auto" w:frame="1"/>
-        </w:rPr>
-        <w:t>tritrophic</w:t>
-      </w:r>
-      <w:proofErr w:type="spellEnd"/>
-      <w:r>
-        <w:rPr>
-          <w:rFonts w:ascii="Times New Roman" w:hAnsi="Times New Roman" w:cs="Times New Roman"/>
-          <w:iCs/>
-          <w:color w:val="333333"/>
-          <w:sz w:val="24"/>
-          <w:szCs w:val="24"/>
-          <w:bdr w:val="none" w:sz="0" w:space="0" w:color="auto" w:frame="1"/>
-        </w:rPr>
-        <w:t xml:space="preserve"> chains, direct competition, and apparent competition more frequently</w:t>
-      </w:r>
-      <w:r>
-        <w:rPr>
-          <w:rFonts w:ascii="Times New Roman" w:hAnsi="Times New Roman" w:cs="Times New Roman"/>
-          <w:iCs/>
-          <w:color w:val="333333"/>
-          <w:sz w:val="24"/>
-          <w:szCs w:val="24"/>
-          <w:bdr w:val="none" w:sz="0" w:space="0" w:color="auto" w:frame="1"/>
-        </w:rPr>
-        <w:t xml:space="preserve">; while Borrelli and </w:t>
-      </w:r>
-      <w:proofErr w:type="spellStart"/>
-      <w:r>
-        <w:rPr>
-          <w:rFonts w:ascii="Times New Roman" w:hAnsi="Times New Roman" w:cs="Times New Roman"/>
-          <w:iCs/>
-          <w:color w:val="333333"/>
-          <w:sz w:val="24"/>
-          <w:szCs w:val="24"/>
-          <w:bdr w:val="none" w:sz="0" w:space="0" w:color="auto" w:frame="1"/>
-        </w:rPr>
-        <w:lastRenderedPageBreak/>
-        <w:t>Ginzburg</w:t>
-      </w:r>
-      <w:proofErr w:type="spellEnd"/>
-      <w:r>
-        <w:rPr>
-          <w:rFonts w:ascii="Times New Roman" w:hAnsi="Times New Roman" w:cs="Times New Roman"/>
-          <w:iCs/>
-          <w:color w:val="333333"/>
-          <w:sz w:val="24"/>
-          <w:szCs w:val="24"/>
-          <w:bdr w:val="none" w:sz="0" w:space="0" w:color="auto" w:frame="1"/>
-        </w:rPr>
-        <w:t xml:space="preserve"> </w:t>
-      </w:r>
-      <w:r>
-        <w:rPr>
-          <w:rFonts w:ascii="Times New Roman" w:hAnsi="Times New Roman" w:cs="Times New Roman"/>
-          <w:iCs/>
-          <w:color w:val="333333"/>
-          <w:sz w:val="24"/>
-          <w:szCs w:val="24"/>
-          <w:bdr w:val="none" w:sz="0" w:space="0" w:color="auto" w:frame="1"/>
-        </w:rPr>
-        <w:t>(2014)</w:t>
-      </w:r>
-      <w:r>
-        <w:rPr>
-          <w:rFonts w:ascii="Times New Roman" w:hAnsi="Times New Roman" w:cs="Times New Roman"/>
-          <w:iCs/>
-          <w:color w:val="333333"/>
-          <w:sz w:val="24"/>
-          <w:szCs w:val="24"/>
-          <w:bdr w:val="none" w:sz="0" w:space="0" w:color="auto" w:frame="1"/>
-        </w:rPr>
-        <w:t xml:space="preserve"> demonstra</w:t>
-      </w:r>
-      <w:r>
-        <w:rPr>
-          <w:rFonts w:ascii="Times New Roman" w:hAnsi="Times New Roman" w:cs="Times New Roman"/>
-          <w:iCs/>
-          <w:color w:val="333333"/>
-          <w:sz w:val="24"/>
-          <w:szCs w:val="24"/>
-          <w:bdr w:val="none" w:sz="0" w:space="0" w:color="auto" w:frame="1"/>
-        </w:rPr>
-        <w:t>ted that we should expect</w:t>
-      </w:r>
-      <w:r>
-        <w:rPr>
-          <w:rFonts w:ascii="Times New Roman" w:hAnsi="Times New Roman" w:cs="Times New Roman"/>
-          <w:iCs/>
-          <w:color w:val="333333"/>
-          <w:sz w:val="24"/>
-          <w:szCs w:val="24"/>
-          <w:bdr w:val="none" w:sz="0" w:space="0" w:color="auto" w:frame="1"/>
-        </w:rPr>
-        <w:t xml:space="preserve"> short food chains </w:t>
-      </w:r>
-      <w:r>
-        <w:rPr>
-          <w:rFonts w:ascii="Times New Roman" w:hAnsi="Times New Roman" w:cs="Times New Roman"/>
-          <w:iCs/>
-          <w:color w:val="333333"/>
-          <w:sz w:val="24"/>
-          <w:szCs w:val="24"/>
-          <w:bdr w:val="none" w:sz="0" w:space="0" w:color="auto" w:frame="1"/>
-        </w:rPr>
-        <w:t xml:space="preserve">to be </w:t>
-      </w:r>
-      <w:r>
-        <w:rPr>
-          <w:rFonts w:ascii="Times New Roman" w:hAnsi="Times New Roman" w:cs="Times New Roman"/>
-          <w:iCs/>
-          <w:color w:val="333333"/>
-          <w:sz w:val="24"/>
-          <w:szCs w:val="24"/>
-          <w:bdr w:val="none" w:sz="0" w:space="0" w:color="auto" w:frame="1"/>
-        </w:rPr>
-        <w:t>more</w:t>
-      </w:r>
-      <w:r>
-        <w:rPr>
-          <w:rFonts w:ascii="Times New Roman" w:hAnsi="Times New Roman" w:cs="Times New Roman"/>
-          <w:iCs/>
-          <w:color w:val="333333"/>
-          <w:sz w:val="24"/>
-          <w:szCs w:val="24"/>
-          <w:bdr w:val="none" w:sz="0" w:space="0" w:color="auto" w:frame="1"/>
-        </w:rPr>
-        <w:t xml:space="preserve"> frequent</w:t>
-      </w:r>
-      <w:r>
-        <w:rPr>
-          <w:rFonts w:ascii="Times New Roman" w:hAnsi="Times New Roman" w:cs="Times New Roman"/>
-          <w:iCs/>
-          <w:color w:val="333333"/>
-          <w:sz w:val="24"/>
-          <w:szCs w:val="24"/>
-          <w:bdr w:val="none" w:sz="0" w:space="0" w:color="auto" w:frame="1"/>
-        </w:rPr>
-        <w:t xml:space="preserve"> than longer ones. </w:t>
-      </w:r>
-      <w:r>
-        <w:rPr>
-          <w:rFonts w:ascii="Times New Roman" w:hAnsi="Times New Roman" w:cs="Times New Roman"/>
-          <w:iCs/>
-          <w:color w:val="333333"/>
-          <w:sz w:val="24"/>
-          <w:szCs w:val="24"/>
-          <w:bdr w:val="none" w:sz="0" w:space="0" w:color="auto" w:frame="1"/>
-        </w:rPr>
-        <w:t>Comparing</w:t>
-      </w:r>
-      <w:r>
-        <w:rPr>
-          <w:rFonts w:ascii="Times New Roman" w:hAnsi="Times New Roman" w:cs="Times New Roman"/>
-          <w:iCs/>
-          <w:color w:val="333333"/>
-          <w:sz w:val="24"/>
-          <w:szCs w:val="24"/>
-          <w:bdr w:val="none" w:sz="0" w:space="0" w:color="auto" w:frame="1"/>
-        </w:rPr>
-        <w:t xml:space="preserve"> that expectation to what is actually observed in nature</w:t>
-      </w:r>
-      <w:r>
-        <w:rPr>
-          <w:rFonts w:ascii="Times New Roman" w:hAnsi="Times New Roman" w:cs="Times New Roman"/>
-          <w:iCs/>
-          <w:color w:val="333333"/>
-          <w:sz w:val="24"/>
-          <w:szCs w:val="24"/>
-          <w:bdr w:val="none" w:sz="0" w:space="0" w:color="auto" w:frame="1"/>
-        </w:rPr>
-        <w:t>, m</w:t>
-      </w:r>
-      <w:r>
-        <w:rPr>
-          <w:rFonts w:ascii="Times New Roman" w:hAnsi="Times New Roman" w:cs="Times New Roman"/>
-          <w:iCs/>
-          <w:color w:val="333333"/>
-          <w:sz w:val="24"/>
-          <w:szCs w:val="24"/>
-          <w:bdr w:val="none" w:sz="0" w:space="0" w:color="auto" w:frame="1"/>
-        </w:rPr>
-        <w:t>y results show tha</w:t>
-      </w:r>
-      <w:r>
-        <w:rPr>
-          <w:rFonts w:ascii="Times New Roman" w:hAnsi="Times New Roman" w:cs="Times New Roman"/>
-          <w:iCs/>
-          <w:color w:val="333333"/>
-          <w:sz w:val="24"/>
-          <w:szCs w:val="24"/>
-          <w:bdr w:val="none" w:sz="0" w:space="0" w:color="auto" w:frame="1"/>
-        </w:rPr>
-        <w:t>t what we expect is</w:t>
-      </w:r>
-      <w:r>
-        <w:rPr>
-          <w:rFonts w:ascii="Times New Roman" w:hAnsi="Times New Roman" w:cs="Times New Roman"/>
-          <w:iCs/>
-          <w:color w:val="333333"/>
-          <w:sz w:val="24"/>
-          <w:szCs w:val="24"/>
-          <w:bdr w:val="none" w:sz="0" w:space="0" w:color="auto" w:frame="1"/>
-        </w:rPr>
-        <w:t xml:space="preserve"> what is observed, and Borrelli and </w:t>
-      </w:r>
-      <w:proofErr w:type="spellStart"/>
-      <w:r>
-        <w:rPr>
-          <w:rFonts w:ascii="Times New Roman" w:hAnsi="Times New Roman" w:cs="Times New Roman"/>
-          <w:iCs/>
-          <w:color w:val="333333"/>
-          <w:sz w:val="24"/>
-          <w:szCs w:val="24"/>
-          <w:bdr w:val="none" w:sz="0" w:space="0" w:color="auto" w:frame="1"/>
-        </w:rPr>
-        <w:t>Ginzburg</w:t>
-      </w:r>
-      <w:proofErr w:type="spellEnd"/>
-      <w:r>
-        <w:rPr>
-          <w:rFonts w:ascii="Times New Roman" w:hAnsi="Times New Roman" w:cs="Times New Roman"/>
-          <w:iCs/>
-          <w:color w:val="333333"/>
-          <w:sz w:val="24"/>
-          <w:szCs w:val="24"/>
-          <w:bdr w:val="none" w:sz="0" w:space="0" w:color="auto" w:frame="1"/>
-        </w:rPr>
-        <w:t xml:space="preserve"> </w:t>
-      </w:r>
-      <w:r>
-        <w:rPr>
-          <w:rFonts w:ascii="Times New Roman" w:hAnsi="Times New Roman" w:cs="Times New Roman"/>
-          <w:iCs/>
-          <w:color w:val="333333"/>
-          <w:sz w:val="24"/>
-          <w:szCs w:val="24"/>
-          <w:bdr w:val="none" w:sz="0" w:space="0" w:color="auto" w:frame="1"/>
-        </w:rPr>
-        <w:t>(2014)</w:t>
-      </w:r>
-      <w:r>
-        <w:rPr>
-          <w:rFonts w:ascii="Times New Roman" w:hAnsi="Times New Roman" w:cs="Times New Roman"/>
-          <w:iCs/>
-          <w:color w:val="333333"/>
-          <w:sz w:val="24"/>
-          <w:szCs w:val="24"/>
-          <w:bdr w:val="none" w:sz="0" w:space="0" w:color="auto" w:frame="1"/>
-        </w:rPr>
-        <w:t xml:space="preserve"> showed the same for food chains.</w:t>
-      </w:r>
-    </w:p>
-    <w:p>
-      <w:pPr>
-        <w:spacing w:line="480" w:lineRule="auto"/>
-        <w:ind w:firstLine="720"/>
-        <w:rPr>
-          <w:rFonts w:ascii="Times New Roman" w:hAnsi="Times New Roman" w:cs="Times New Roman"/>
-          <w:iCs/>
-          <w:color w:val="333333"/>
-          <w:sz w:val="24"/>
-          <w:szCs w:val="24"/>
-          <w:bdr w:val="none" w:sz="0" w:space="0" w:color="auto" w:frame="1"/>
-        </w:rPr>
-      </w:pPr>
-      <w:r>
-        <w:rPr>
-          <w:rFonts w:ascii="Times New Roman" w:hAnsi="Times New Roman" w:cs="Times New Roman"/>
-          <w:iCs/>
-          <w:color w:val="333333"/>
-          <w:sz w:val="24"/>
-          <w:szCs w:val="24"/>
-          <w:bdr w:val="none" w:sz="0" w:space="0" w:color="auto" w:frame="1"/>
-        </w:rPr>
-        <w:t>Alternatively when the observed pattern does not match our expectation based on quasi sign-stability, it may be an indication of some underlying biologically interesting phenomenon. For example, while the intra-guild predation subgraph (</w:t>
-      </w:r>
-      <w:proofErr w:type="gramStart"/>
-      <w:r>
-        <w:rPr>
-          <w:rFonts w:ascii="Times New Roman" w:hAnsi="Times New Roman" w:cs="Times New Roman"/>
-          <w:iCs/>
-          <w:color w:val="333333"/>
-          <w:sz w:val="24"/>
-          <w:szCs w:val="24"/>
-          <w:bdr w:val="none" w:sz="0" w:space="0" w:color="auto" w:frame="1"/>
-        </w:rPr>
-        <w:t>A</w:t>
-      </w:r>
-      <w:proofErr w:type="gramEnd"/>
-      <w:r>
-        <w:rPr>
-          <w:rFonts w:ascii="Times New Roman" w:hAnsi="Times New Roman" w:cs="Times New Roman"/>
-          <w:iCs/>
-          <w:color w:val="333333"/>
-          <w:sz w:val="24"/>
-          <w:szCs w:val="24"/>
-          <w:bdr w:val="none" w:sz="0" w:space="0" w:color="auto" w:frame="1"/>
-        </w:rPr>
-        <w:t xml:space="preserve"> eats B, A eats C, B eats C) is moderately quasi sign-stable, such that </w:t>
-      </w:r>
-      <w:r>
-        <w:rPr>
-          <w:rFonts w:ascii="Times New Roman" w:hAnsi="Times New Roman" w:cs="Times New Roman"/>
-          <w:iCs/>
-          <w:color w:val="333333"/>
-          <w:sz w:val="24"/>
-          <w:szCs w:val="24"/>
-          <w:bdr w:val="none" w:sz="0" w:space="0" w:color="auto" w:frame="1"/>
-        </w:rPr>
-        <w:t xml:space="preserve">it should be somewhat over-represented in the data. Yet I found that intra-guild predation is mostly under-represented, albeit with a large variance. </w:t>
-      </w:r>
-      <w:r>
-        <w:rPr>
-          <w:rFonts w:ascii="Times New Roman" w:hAnsi="Times New Roman" w:cs="Times New Roman"/>
-          <w:iCs/>
-          <w:color w:val="333333"/>
-          <w:sz w:val="24"/>
-          <w:szCs w:val="24"/>
-          <w:bdr w:val="none" w:sz="0" w:space="0" w:color="auto" w:frame="1"/>
-        </w:rPr>
-        <w:t>Likewise, in a few food webs apparent</w:t>
-      </w:r>
-      <w:r>
-        <w:rPr>
-          <w:rFonts w:ascii="Times New Roman" w:hAnsi="Times New Roman" w:cs="Times New Roman"/>
-          <w:iCs/>
-          <w:color w:val="333333"/>
-          <w:sz w:val="24"/>
-          <w:szCs w:val="24"/>
-          <w:bdr w:val="none" w:sz="0" w:space="0" w:color="auto" w:frame="1"/>
-        </w:rPr>
-        <w:t xml:space="preserve"> </w:t>
-      </w:r>
-      <w:r>
-        <w:rPr>
-          <w:rFonts w:ascii="Times New Roman" w:hAnsi="Times New Roman" w:cs="Times New Roman"/>
-          <w:iCs/>
-          <w:color w:val="333333"/>
-          <w:sz w:val="24"/>
-          <w:szCs w:val="24"/>
-          <w:bdr w:val="none" w:sz="0" w:space="0" w:color="auto" w:frame="1"/>
-        </w:rPr>
-        <w:t xml:space="preserve">competition is under-represented yet is very likely to be stable. </w:t>
-      </w:r>
-    </w:p>
-    <w:p>
-      <w:pPr>
-        <w:spacing w:line="480" w:lineRule="auto"/>
-        <w:ind w:firstLine="720"/>
-        <w:rPr>
-          <w:rFonts w:ascii="Times New Roman" w:hAnsi="Times New Roman" w:cs="Times New Roman"/>
-          <w:iCs/>
-          <w:color w:val="333333"/>
-          <w:sz w:val="24"/>
-          <w:szCs w:val="24"/>
-          <w:bdr w:val="none" w:sz="0" w:space="0" w:color="auto" w:frame="1"/>
-        </w:rPr>
-      </w:pPr>
-      <w:r>
-        <w:rPr>
-          <w:rFonts w:ascii="Times New Roman" w:hAnsi="Times New Roman" w:cs="Times New Roman"/>
-          <w:iCs/>
-          <w:color w:val="333333"/>
-          <w:sz w:val="24"/>
-          <w:szCs w:val="24"/>
-          <w:bdr w:val="none" w:sz="0" w:space="0" w:color="auto" w:frame="1"/>
-        </w:rPr>
-        <w:t xml:space="preserve">One potential explanation for the lack of intra-guild predation subgraphs is one of feasibility. A system would be feasible if, at equilibrium, all species had positive densities. In the present study I have not considered feasibility constraints, as I chose not to impose any particular equation structure, rather relying on the general case of a predator dependent functional response. It is possible that for species to maintain positive densities in an intra-guild predation framework there are constraints for what the magnitude of the elements of the </w:t>
-      </w:r>
-      <w:proofErr w:type="spellStart"/>
-      <w:r>
-        <w:rPr>
-          <w:rFonts w:ascii="Times New Roman" w:hAnsi="Times New Roman" w:cs="Times New Roman"/>
-          <w:iCs/>
-          <w:color w:val="333333"/>
-          <w:sz w:val="24"/>
-          <w:szCs w:val="24"/>
-          <w:bdr w:val="none" w:sz="0" w:space="0" w:color="auto" w:frame="1"/>
-        </w:rPr>
-        <w:t>Jacobian</w:t>
-      </w:r>
-      <w:proofErr w:type="spellEnd"/>
-      <w:r>
-        <w:rPr>
-          <w:rFonts w:ascii="Times New Roman" w:hAnsi="Times New Roman" w:cs="Times New Roman"/>
-          <w:iCs/>
-          <w:color w:val="333333"/>
-          <w:sz w:val="24"/>
-          <w:szCs w:val="24"/>
-          <w:bdr w:val="none" w:sz="0" w:space="0" w:color="auto" w:frame="1"/>
-        </w:rPr>
-        <w:t xml:space="preserve"> could </w:t>
-      </w:r>
-      <w:r>
-        <w:rPr>
-          <w:rFonts w:ascii="Times New Roman" w:hAnsi="Times New Roman" w:cs="Times New Roman"/>
-          <w:iCs/>
-          <w:color w:val="333333"/>
-          <w:sz w:val="24"/>
-          <w:szCs w:val="24"/>
-          <w:bdr w:val="none" w:sz="0" w:space="0" w:color="auto" w:frame="1"/>
-        </w:rPr>
-        <w:t>be, and that region of “</w:t>
-      </w:r>
-      <w:r>
-        <w:rPr>
-          <w:rFonts w:ascii="Times New Roman" w:hAnsi="Times New Roman" w:cs="Times New Roman"/>
-          <w:iCs/>
-          <w:color w:val="333333"/>
-          <w:sz w:val="24"/>
-          <w:szCs w:val="24"/>
-          <w:bdr w:val="none" w:sz="0" w:space="0" w:color="auto" w:frame="1"/>
-        </w:rPr>
-        <w:t xml:space="preserve">parameter space” could arguably be smaller than the region that is considered stable.   </w:t>
-      </w:r>
-    </w:p>
-    <w:p>
-      <w:pPr>
-        <w:spacing w:line="480" w:lineRule="auto"/>
-        <w:ind w:firstLine="720"/>
-        <w:rPr>
-          <w:rFonts w:ascii="Times New Roman" w:hAnsi="Times New Roman" w:cs="Times New Roman"/>
-          <w:iCs/>
-          <w:color w:val="333333"/>
-          <w:sz w:val="24"/>
-          <w:szCs w:val="24"/>
-          <w:bdr w:val="none" w:sz="0" w:space="0" w:color="auto" w:frame="1"/>
-        </w:rPr>
-      </w:pPr>
-      <w:r>
-        <w:rPr>
-          <w:rFonts w:ascii="Times New Roman" w:hAnsi="Times New Roman" w:cs="Times New Roman"/>
-          <w:iCs/>
-          <w:color w:val="333333"/>
-          <w:sz w:val="24"/>
-          <w:szCs w:val="24"/>
-          <w:bdr w:val="none" w:sz="0" w:space="0" w:color="auto" w:frame="1"/>
-        </w:rPr>
-        <w:t xml:space="preserve">Alternatively, constraints could be imposed at higher levels of organization. As these different subgraphs are assembled into larger networks, there could be interactions among them, which alter their probability of being stable. </w:t>
-      </w:r>
-      <w:r>
-        <w:rPr>
-          <w:rFonts w:ascii="Times New Roman" w:hAnsi="Times New Roman" w:cs="Times New Roman"/>
-          <w:iCs/>
-          <w:color w:val="333333"/>
-          <w:sz w:val="24"/>
-          <w:szCs w:val="24"/>
-          <w:bdr w:val="none" w:sz="0" w:space="0" w:color="auto" w:frame="1"/>
-        </w:rPr>
-        <w:t xml:space="preserve">The next step in understanding the relationship between motifs and stability is to learn how the stability properties of the three-node </w:t>
-      </w:r>
-      <w:r>
-        <w:rPr>
-          <w:rFonts w:ascii="Times New Roman" w:hAnsi="Times New Roman" w:cs="Times New Roman"/>
-          <w:iCs/>
-          <w:color w:val="333333"/>
-          <w:sz w:val="24"/>
-          <w:szCs w:val="24"/>
-          <w:bdr w:val="none" w:sz="0" w:space="0" w:color="auto" w:frame="1"/>
-        </w:rPr>
-        <w:lastRenderedPageBreak/>
-        <w:t xml:space="preserve">configurations scale up to larger networks. I would expect that, in general, networks with subgraph patterns that show over-representation of subgraphs that are more quasi sign-stable should themselves be more stable. </w:t>
-      </w:r>
-    </w:p>
-    <w:p>
-      <w:pPr>
-        <w:spacing w:line="480" w:lineRule="auto"/>
-        <w:rPr>
-          <w:rFonts w:ascii="Times New Roman" w:hAnsi="Times New Roman" w:cs="Times New Roman"/>
-          <w:iCs/>
-          <w:color w:val="333333"/>
-          <w:sz w:val="24"/>
-          <w:szCs w:val="24"/>
-          <w:bdr w:val="none" w:sz="0" w:space="0" w:color="auto" w:frame="1"/>
-        </w:rPr>
-      </w:pPr>
-      <w:r>
-        <w:rPr>
-          <w:rFonts w:ascii="Times New Roman" w:hAnsi="Times New Roman" w:cs="Times New Roman"/>
-          <w:iCs/>
-          <w:color w:val="333333"/>
-          <w:sz w:val="24"/>
-          <w:szCs w:val="24"/>
-          <w:bdr w:val="none" w:sz="0" w:space="0" w:color="auto" w:frame="1"/>
-        </w:rPr>
-        <w:tab/>
-        <w:t xml:space="preserve">An ideal test of the hypothesis of selection against unstable configurations would involve food web assembly data. During food web assembly, new species enter the food web and establish feeding links with the species that are present. This establishment alters the structure of the food web, and can be measured as changes in the relative frequency of the different three-node subgraphs. Following the introduction of the new species one of two events could occur; (1) the new species becomes integrated into the network and the food web grows (in terms of the number of species), or (2) the introduction of the new species leads to extinction events and the food web shrinks. The selection against instability hypothesis would thus predict that when the new species increases the relative frequency of more stable subgraphs compared to less stable ones, the web should grow. If the frequency of less stable subgraphs is increased more than the stable ones, then we should expect extinctions to occur. </w:t>
-      </w:r>
-    </w:p>
-    <w:p>
-      <w:pPr>
-        <w:rPr>
-          <w:rFonts w:ascii="Times New Roman" w:hAnsi="Times New Roman" w:cs="Times New Roman"/>
-          <w:iCs/>
-          <w:color w:val="333333"/>
-          <w:sz w:val="24"/>
-          <w:szCs w:val="24"/>
-          <w:bdr w:val="none" w:sz="0" w:space="0" w:color="auto" w:frame="1"/>
-        </w:rPr>
-      </w:pPr>
-    </w:p>
-    <w:p>
-      <w:pPr>
+      </w:pPr>
+      <w:r>
         <w:rPr>
           <w:b/>
           <w:sz w:val="36"/>
           <w:szCs w:val="36"/>
         </w:rPr>
-      </w:pPr>
-      <w:r>
-        <w:rPr>
-          <w:b/>
-          <w:sz w:val="36"/>
-          <w:szCs w:val="36"/>
-        </w:rPr>
         <w:t>References</w:t>
       </w:r>
     </w:p>
@@ -5839,7 +6985,7 @@
       <w:pPr>
         <w:pStyle w:val="NormalWeb"/>
         <w:ind w:left="480" w:hanging="480"/>
-        <w:divId w:val="511996044"/>
+        <w:divId w:val="1974865511"/>
         <w:rPr>
           <w:rFonts w:eastAsiaTheme="minorEastAsia"/>
           <w:noProof/>
@@ -5880,7 +7026,7 @@
       <w:pPr>
         <w:pStyle w:val="NormalWeb"/>
         <w:ind w:left="480" w:hanging="480"/>
-        <w:divId w:val="511996044"/>
+        <w:divId w:val="1974865511"/>
         <w:rPr>
           <w:noProof/>
         </w:rPr>
@@ -5896,7 +7042,7 @@
       <w:pPr>
         <w:pStyle w:val="NormalWeb"/>
         <w:ind w:left="480" w:hanging="480"/>
-        <w:divId w:val="511996044"/>
+        <w:divId w:val="1974865511"/>
         <w:rPr>
           <w:noProof/>
         </w:rPr>
@@ -5912,23 +7058,35 @@
       <w:pPr>
         <w:pStyle w:val="NormalWeb"/>
         <w:ind w:left="480" w:hanging="480"/>
-        <w:divId w:val="511996044"/>
-        <w:rPr>
-          <w:noProof/>
-        </w:rPr>
-      </w:pPr>
-      <w:r>
-        <w:rPr>
-          <w:noProof/>
-        </w:rPr>
-        <w:t>Borrelli, J. J. and Ginzburg, L. R. 2014. Why are there so few trophic levels: selection against instability explains the pattern. - Food Webs in press.</w:t>
+        <w:divId w:val="1974865511"/>
+        <w:rPr>
+          <w:noProof/>
+        </w:rPr>
+      </w:pPr>
+      <w:r>
+        <w:rPr>
+          <w:noProof/>
+        </w:rPr>
+        <w:t xml:space="preserve">Borrelli, J. J. and Ginzburg, L. R. 2014. Why are there so few trophic levels: selection against instability explains the pattern. - Food Webs in </w:t>
+      </w:r>
+      <w:r>
+        <w:rPr>
+          <w:noProof/>
+        </w:rPr>
+        <w:t>review</w:t>
+      </w:r>
+      <w:r>
+        <w:rPr>
+          <w:noProof/>
+        </w:rPr>
+        <w:t>.</w:t>
       </w:r>
     </w:p>
     <w:p>
       <w:pPr>
         <w:pStyle w:val="NormalWeb"/>
         <w:ind w:left="480" w:hanging="480"/>
-        <w:divId w:val="511996044"/>
+        <w:divId w:val="1974865511"/>
         <w:rPr>
           <w:noProof/>
         </w:rPr>
@@ -5939,12 +7097,14 @@
         </w:rPr>
         <w:t>Camacho, J. et al. 2007. Quantitative analysis of the local structure of food webs. - J. Theor. Biol. 246: 260–268.</w:t>
       </w:r>
+      <w:bookmarkStart w:id="0" w:name="_GoBack"/>
+      <w:bookmarkEnd w:id="0"/>
     </w:p>
     <w:p>
       <w:pPr>
         <w:pStyle w:val="NormalWeb"/>
         <w:ind w:left="480" w:hanging="480"/>
-        <w:divId w:val="511996044"/>
+        <w:divId w:val="1974865511"/>
         <w:rPr>
           <w:noProof/>
         </w:rPr>
@@ -5961,7 +7121,7 @@
       <w:pPr>
         <w:pStyle w:val="NormalWeb"/>
         <w:ind w:left="480" w:hanging="480"/>
-        <w:divId w:val="511996044"/>
+        <w:divId w:val="1974865511"/>
         <w:rPr>
           <w:noProof/>
         </w:rPr>
@@ -5977,7 +7137,7 @@
       <w:pPr>
         <w:pStyle w:val="NormalWeb"/>
         <w:ind w:left="480" w:hanging="480"/>
-        <w:divId w:val="511996044"/>
+        <w:divId w:val="1974865511"/>
         <w:rPr>
           <w:noProof/>
         </w:rPr>
@@ -5987,19 +7147,13 @@
           <w:noProof/>
         </w:rPr>
         <w:t>Csárdi, G. and Nepusz, T. 2006. The igraph software package for complex network research. - InterJournal Complex Sy: 1695.</w:t>
-      </w:r>
-      <w:r>
-        <w:rPr>
-          <w:noProof/>
-        </w:rPr>
-        <w:t xml:space="preserve">http://igraph.org. </w:t>
       </w:r>
     </w:p>
     <w:p>
       <w:pPr>
         <w:pStyle w:val="NormalWeb"/>
         <w:ind w:left="480" w:hanging="480"/>
-        <w:divId w:val="511996044"/>
+        <w:divId w:val="1974865511"/>
         <w:rPr>
           <w:noProof/>
         </w:rPr>
@@ -6015,7 +7169,7 @@
       <w:pPr>
         <w:pStyle w:val="NormalWeb"/>
         <w:ind w:left="480" w:hanging="480"/>
-        <w:divId w:val="511996044"/>
+        <w:divId w:val="1974865511"/>
         <w:rPr>
           <w:noProof/>
         </w:rPr>
@@ -6031,7 +7185,7 @@
       <w:pPr>
         <w:pStyle w:val="NormalWeb"/>
         <w:ind w:left="480" w:hanging="480"/>
-        <w:divId w:val="511996044"/>
+        <w:divId w:val="1974865511"/>
         <w:rPr>
           <w:noProof/>
         </w:rPr>
@@ -6047,7 +7201,7 @@
       <w:pPr>
         <w:pStyle w:val="NormalWeb"/>
         <w:ind w:left="480" w:hanging="480"/>
-        <w:divId w:val="511996044"/>
+        <w:divId w:val="1974865511"/>
         <w:rPr>
           <w:noProof/>
         </w:rPr>
@@ -6063,7 +7217,7 @@
       <w:pPr>
         <w:pStyle w:val="NormalWeb"/>
         <w:ind w:left="480" w:hanging="480"/>
-        <w:divId w:val="511996044"/>
+        <w:divId w:val="1974865511"/>
         <w:rPr>
           <w:noProof/>
         </w:rPr>
@@ -6079,23 +7233,36 @@
       <w:pPr>
         <w:pStyle w:val="NormalWeb"/>
         <w:ind w:left="480" w:hanging="480"/>
-        <w:divId w:val="511996044"/>
-        <w:rPr>
-          <w:noProof/>
-        </w:rPr>
-      </w:pPr>
-      <w:r>
-        <w:rPr>
-          <w:noProof/>
-        </w:rPr>
-        <w:t>Jaarsma, N. G. et al. 1998. Characterising food‐webs in two New Zealand streams. - New Zeal. J. Mar. Freshw. Res. 32: 271–286.</w:t>
+        <w:divId w:val="1974865511"/>
+        <w:rPr>
+          <w:noProof/>
+        </w:rPr>
+      </w:pPr>
+      <w:r>
+        <w:rPr>
+          <w:noProof/>
+        </w:rPr>
+        <w:t>Jaarsma, N. G. et al. 1998. Characterising food</w:t>
+      </w:r>
+      <w:r>
+        <w:rPr>
+          <w:rFonts w:ascii="Cambria Math" w:hAnsi="Cambria Math" w:cs="Cambria Math"/>
+          <w:noProof/>
+        </w:rPr>
+        <w:t>‐</w:t>
+      </w:r>
+      <w:r>
+        <w:rPr>
+          <w:noProof/>
+        </w:rPr>
+        <w:t>webs in two New Zealand streams. - New Zeal. J. Mar. Freshw. Res. 32: 271–286.</w:t>
       </w:r>
     </w:p>
     <w:p>
       <w:pPr>
         <w:pStyle w:val="NormalWeb"/>
         <w:ind w:left="480" w:hanging="480"/>
-        <w:divId w:val="511996044"/>
+        <w:divId w:val="1974865511"/>
         <w:rPr>
           <w:noProof/>
         </w:rPr>
@@ -6111,7 +7278,7 @@
       <w:pPr>
         <w:pStyle w:val="NormalWeb"/>
         <w:ind w:left="480" w:hanging="480"/>
-        <w:divId w:val="511996044"/>
+        <w:divId w:val="1974865511"/>
         <w:rPr>
           <w:noProof/>
         </w:rPr>
@@ -6127,7 +7294,7 @@
       <w:pPr>
         <w:pStyle w:val="NormalWeb"/>
         <w:ind w:left="480" w:hanging="480"/>
-        <w:divId w:val="511996044"/>
+        <w:divId w:val="1974865511"/>
         <w:rPr>
           <w:noProof/>
         </w:rPr>
@@ -6143,7 +7310,7 @@
       <w:pPr>
         <w:pStyle w:val="NormalWeb"/>
         <w:ind w:left="480" w:hanging="480"/>
-        <w:divId w:val="511996044"/>
+        <w:divId w:val="1974865511"/>
         <w:rPr>
           <w:noProof/>
         </w:rPr>
@@ -6159,7 +7326,7 @@
       <w:pPr>
         <w:pStyle w:val="NormalWeb"/>
         <w:ind w:left="480" w:hanging="480"/>
-        <w:divId w:val="511996044"/>
+        <w:divId w:val="1974865511"/>
         <w:rPr>
           <w:noProof/>
         </w:rPr>
@@ -6175,7 +7342,7 @@
       <w:pPr>
         <w:pStyle w:val="NormalWeb"/>
         <w:ind w:left="480" w:hanging="480"/>
-        <w:divId w:val="511996044"/>
+        <w:divId w:val="1974865511"/>
         <w:rPr>
           <w:noProof/>
         </w:rPr>
@@ -6191,7 +7358,7 @@
       <w:pPr>
         <w:pStyle w:val="NormalWeb"/>
         <w:ind w:left="480" w:hanging="480"/>
-        <w:divId w:val="511996044"/>
+        <w:divId w:val="1974865511"/>
         <w:rPr>
           <w:noProof/>
         </w:rPr>
@@ -6207,7 +7374,7 @@
       <w:pPr>
         <w:pStyle w:val="NormalWeb"/>
         <w:ind w:left="480" w:hanging="480"/>
-        <w:divId w:val="511996044"/>
+        <w:divId w:val="1974865511"/>
         <w:rPr>
           <w:noProof/>
         </w:rPr>
@@ -6223,7 +7390,7 @@
       <w:pPr>
         <w:pStyle w:val="NormalWeb"/>
         <w:ind w:left="480" w:hanging="480"/>
-        <w:divId w:val="511996044"/>
+        <w:divId w:val="1974865511"/>
         <w:rPr>
           <w:noProof/>
         </w:rPr>
@@ -6240,7 +7407,7 @@
       <w:pPr>
         <w:pStyle w:val="NormalWeb"/>
         <w:ind w:left="480" w:hanging="480"/>
-        <w:divId w:val="511996044"/>
+        <w:divId w:val="1974865511"/>
         <w:rPr>
           <w:noProof/>
         </w:rPr>
@@ -6256,7 +7423,7 @@
       <w:pPr>
         <w:pStyle w:val="NormalWeb"/>
         <w:ind w:left="480" w:hanging="480"/>
-        <w:divId w:val="511996044"/>
+        <w:divId w:val="1974865511"/>
         <w:rPr>
           <w:noProof/>
         </w:rPr>
@@ -6272,7 +7439,7 @@
       <w:pPr>
         <w:pStyle w:val="NormalWeb"/>
         <w:ind w:left="480" w:hanging="480"/>
-        <w:divId w:val="511996044"/>
+        <w:divId w:val="1974865511"/>
         <w:rPr>
           <w:noProof/>
         </w:rPr>
@@ -6288,7 +7455,7 @@
       <w:pPr>
         <w:pStyle w:val="NormalWeb"/>
         <w:ind w:left="480" w:hanging="480"/>
-        <w:divId w:val="511996044"/>
+        <w:divId w:val="1974865511"/>
         <w:rPr>
           <w:noProof/>
         </w:rPr>
@@ -6304,7 +7471,7 @@
       <w:pPr>
         <w:pStyle w:val="NormalWeb"/>
         <w:ind w:left="480" w:hanging="480"/>
-        <w:divId w:val="511996044"/>
+        <w:divId w:val="1974865511"/>
         <w:rPr>
           <w:noProof/>
         </w:rPr>
@@ -6320,7 +7487,7 @@
       <w:pPr>
         <w:pStyle w:val="NormalWeb"/>
         <w:ind w:left="480" w:hanging="480"/>
-        <w:divId w:val="511996044"/>
+        <w:divId w:val="1974865511"/>
         <w:rPr>
           <w:noProof/>
         </w:rPr>
@@ -6336,123 +7503,55 @@
       <w:pPr>
         <w:pStyle w:val="NormalWeb"/>
         <w:ind w:left="480" w:hanging="480"/>
-        <w:divId w:val="511996044"/>
-        <w:rPr>
-          <w:noProof/>
-        </w:rPr>
-      </w:pPr>
-      <w:r>
-        <w:rPr>
-          <w:noProof/>
-        </w:rPr>
-        <w:t>R Core Team, R. 2014. R: A Language and Environment for Statistical Computing. -</w:t>
-      </w:r>
-      <w:r>
-        <w:rPr>
-          <w:noProof/>
-        </w:rPr>
-        <w:t xml:space="preserve"> R Found. Stat. Comput</w:t>
-      </w:r>
-      <w:r>
-        <w:rPr>
-          <w:noProof/>
-        </w:rPr>
-        <w:t>.</w:t>
-      </w:r>
-      <w:r>
-        <w:rPr>
-          <w:noProof/>
-        </w:rPr>
-        <w:t xml:space="preserve"> http://www.R-project.org.</w:t>
+        <w:divId w:val="1974865511"/>
+        <w:rPr>
+          <w:noProof/>
+        </w:rPr>
+      </w:pPr>
+      <w:r>
+        <w:rPr>
+          <w:noProof/>
+        </w:rPr>
+        <w:t>R Core Team, R. 2014. R: A Language and Environment for Statistical Computing (RDC Team, Ed.). - R Found. Stat. Comput. in press.</w:t>
       </w:r>
     </w:p>
     <w:p>
       <w:pPr>
         <w:pStyle w:val="NormalWeb"/>
         <w:ind w:left="480" w:hanging="480"/>
-        <w:divId w:val="511996044"/>
-        <w:rPr>
-          <w:noProof/>
-        </w:rPr>
-      </w:pPr>
-      <w:r>
-        <w:rPr>
-          <w:noProof/>
-        </w:rPr>
-        <w:t xml:space="preserve">Roopnarine, P. D. and Hertog, R. 2012a. Detailed food web networks of three Greater Antillean coral reef systems: the Cayman Islands, Cuba, and Jamaica. - Dataset Pap. Ecol. 2013: </w:t>
-      </w:r>
-      <w:bookmarkStart w:id="0" w:name="_GoBack"/>
-      <w:bookmarkEnd w:id="0"/>
-      <w:r>
-        <w:rPr>
-          <w:noProof/>
-        </w:rPr>
-        <w:t>857470.</w:t>
+        <w:divId w:val="1974865511"/>
+        <w:rPr>
+          <w:noProof/>
+        </w:rPr>
+      </w:pPr>
+      <w:r>
+        <w:rPr>
+          <w:noProof/>
+        </w:rPr>
+        <w:t>Roopnarine, P. D. and Hertog, R. 2012a. Detailed food web networks of three Greater Antillean coral reef systems: the Cayman Islands, Cuba, and Jamaica. - Dataset Pap. Ecol. 2013: 857470.</w:t>
       </w:r>
     </w:p>
     <w:p>
       <w:pPr>
         <w:pStyle w:val="NormalWeb"/>
         <w:ind w:left="480" w:hanging="480"/>
-        <w:divId w:val="511996044"/>
-        <w:rPr>
-          <w:noProof/>
-        </w:rPr>
-      </w:pPr>
-      <w:r>
-        <w:rPr>
-          <w:noProof/>
-        </w:rPr>
-        <w:t>Roopnarine, P. D. and Hertog, R. 2012b. Data from: Detailed food web networks of three Greater Antillean coral reef systems: the Cayman Islan</w:t>
-      </w:r>
-      <w:r>
-        <w:rPr>
-          <w:noProof/>
-        </w:rPr>
-        <w:t>ds, Cuba, and Jamaica.</w:t>
-      </w:r>
-      <w:r>
-        <w:rPr>
-          <w:noProof/>
-        </w:rPr>
-        <w:t xml:space="preserve"> </w:t>
-      </w:r>
-      <w:r>
-        <w:rPr>
-          <w:rStyle w:val="apple-converted-space"/>
-          <w:shd w:val="clear" w:color="auto" w:fill="DDDDDD"/>
-        </w:rPr>
-        <w:t> </w:t>
-      </w:r>
-      <w:r>
-        <w:rPr>
-          <w:bdr w:val="none" w:sz="0" w:space="0" w:color="auto" w:frame="1"/>
-        </w:rPr>
-        <w:t>Dryad Digital Repository.</w:t>
-      </w:r>
-      <w:r>
-        <w:rPr>
-          <w:rStyle w:val="apple-converted-space"/>
-          <w:color w:val="444444"/>
-          <w:bdr w:val="none" w:sz="0" w:space="0" w:color="auto" w:frame="1"/>
-        </w:rPr>
-        <w:t> </w:t>
-      </w:r>
-      <w:hyperlink r:id="rId9" w:history="1">
-        <w:r>
-          <w:rPr>
-            <w:rStyle w:val="Hyperlink"/>
-            <w:color w:val="003366"/>
-          </w:rPr>
-          <w:t>http://dx.doi.org/10.5061/dryad.c213h</w:t>
-        </w:r>
-      </w:hyperlink>
+        <w:divId w:val="1974865511"/>
+        <w:rPr>
+          <w:noProof/>
+        </w:rPr>
+      </w:pPr>
+      <w:r>
+        <w:rPr>
+          <w:noProof/>
+        </w:rPr>
+        <w:t>Roopnarine, P. D. and Hertog, R. 2012b. Data from: Detailed food web networks of three Greater Antillean coral reef systems: the Cayman Islands, Cuba, and Jamaica. in press.</w:t>
+      </w:r>
     </w:p>
     <w:p>
       <w:pPr>
         <w:pStyle w:val="NormalWeb"/>
         <w:ind w:left="480" w:hanging="480"/>
-        <w:divId w:val="511996044"/>
+        <w:divId w:val="1974865511"/>
         <w:rPr>
           <w:noProof/>
         </w:rPr>
@@ -6468,7 +7567,7 @@
       <w:pPr>
         <w:pStyle w:val="NormalWeb"/>
         <w:ind w:left="480" w:hanging="480"/>
-        <w:divId w:val="511996044"/>
+        <w:divId w:val="1974865511"/>
         <w:rPr>
           <w:noProof/>
         </w:rPr>
@@ -6484,7 +7583,7 @@
       <w:pPr>
         <w:pStyle w:val="NormalWeb"/>
         <w:ind w:left="480" w:hanging="480"/>
-        <w:divId w:val="511996044"/>
+        <w:divId w:val="1974865511"/>
         <w:rPr>
           <w:noProof/>
         </w:rPr>
@@ -6500,7 +7599,7 @@
       <w:pPr>
         <w:pStyle w:val="NormalWeb"/>
         <w:ind w:left="480" w:hanging="480"/>
-        <w:divId w:val="511996044"/>
+        <w:divId w:val="1974865511"/>
         <w:rPr>
           <w:noProof/>
         </w:rPr>
@@ -6516,7 +7615,7 @@
       <w:pPr>
         <w:pStyle w:val="NormalWeb"/>
         <w:ind w:left="480" w:hanging="480"/>
-        <w:divId w:val="511996044"/>
+        <w:divId w:val="1974865511"/>
         <w:rPr>
           <w:noProof/>
         </w:rPr>
@@ -6532,7 +7631,7 @@
       <w:pPr>
         <w:pStyle w:val="NormalWeb"/>
         <w:ind w:left="480" w:hanging="480"/>
-        <w:divId w:val="511996044"/>
+        <w:divId w:val="1974865511"/>
         <w:rPr>
           <w:noProof/>
         </w:rPr>
@@ -6549,7 +7648,7 @@
       <w:pPr>
         <w:pStyle w:val="NormalWeb"/>
         <w:ind w:left="480" w:hanging="480"/>
-        <w:divId w:val="511996044"/>
+        <w:divId w:val="1974865511"/>
         <w:rPr>
           <w:noProof/>
         </w:rPr>
@@ -6565,7 +7664,7 @@
       <w:pPr>
         <w:pStyle w:val="NormalWeb"/>
         <w:ind w:left="480" w:hanging="480"/>
-        <w:divId w:val="511996044"/>
+        <w:divId w:val="1974865511"/>
         <w:rPr>
           <w:noProof/>
         </w:rPr>
@@ -6581,7 +7680,7 @@
       <w:pPr>
         <w:pStyle w:val="NormalWeb"/>
         <w:ind w:left="480" w:hanging="480"/>
-        <w:divId w:val="511996044"/>
+        <w:divId w:val="1974865511"/>
         <w:rPr>
           <w:noProof/>
         </w:rPr>
@@ -6597,7 +7696,7 @@
       <w:pPr>
         <w:pStyle w:val="NormalWeb"/>
         <w:ind w:left="480" w:hanging="480"/>
-        <w:divId w:val="511996044"/>
+        <w:divId w:val="1974865511"/>
         <w:rPr>
           <w:noProof/>
         </w:rPr>
@@ -6613,7 +7712,7 @@
       <w:pPr>
         <w:pStyle w:val="NormalWeb"/>
         <w:ind w:left="480" w:hanging="480"/>
-        <w:divId w:val="511996044"/>
+        <w:divId w:val="1974865511"/>
         <w:rPr>
           <w:noProof/>
         </w:rPr>
@@ -6629,7 +7728,7 @@
       <w:pPr>
         <w:pStyle w:val="NormalWeb"/>
         <w:ind w:left="480" w:hanging="480"/>
-        <w:divId w:val="511996044"/>
+        <w:divId w:val="1974865511"/>
         <w:rPr>
           <w:noProof/>
         </w:rPr>
@@ -6645,7 +7744,7 @@
       <w:pPr>
         <w:pStyle w:val="NormalWeb"/>
         <w:ind w:left="480" w:hanging="480"/>
-        <w:divId w:val="511996044"/>
+        <w:divId w:val="1974865511"/>
         <w:rPr>
           <w:noProof/>
         </w:rPr>
@@ -6661,7 +7760,7 @@
       <w:pPr>
         <w:pStyle w:val="NormalWeb"/>
         <w:ind w:left="480" w:hanging="480"/>
-        <w:divId w:val="511996044"/>
+        <w:divId w:val="1974865511"/>
         <w:rPr>
           <w:noProof/>
         </w:rPr>
@@ -6677,7 +7776,7 @@
       <w:pPr>
         <w:pStyle w:val="NormalWeb"/>
         <w:ind w:left="480" w:hanging="480"/>
-        <w:divId w:val="511996044"/>
+        <w:divId w:val="1974865511"/>
         <w:rPr>
           <w:noProof/>
         </w:rPr>
@@ -6690,18 +7789,97 @@
       </w:r>
     </w:p>
     <w:p>
-      <w:r>
+      <w:pPr>
+        <w:spacing w:line="480" w:lineRule="auto"/>
         <w:rPr>
           <w:rFonts w:ascii="Times New Roman" w:eastAsia="Times New Roman" w:hAnsi="Times New Roman" w:cs="Times New Roman"/>
+          <w:b/>
+          <w:color w:val="333333"/>
+          <w:sz w:val="24"/>
+          <w:szCs w:val="24"/>
+        </w:rPr>
+      </w:pPr>
+      <w:r>
+        <w:rPr>
+          <w:rFonts w:ascii="Times New Roman" w:eastAsia="Times New Roman" w:hAnsi="Times New Roman" w:cs="Times New Roman"/>
           <w:color w:val="333333"/>
           <w:sz w:val="24"/>
           <w:szCs w:val="24"/>
         </w:rPr>
         <w:fldChar w:fldCharType="end"/>
       </w:r>
-    </w:p>
+      <w:r>
+        <w:rPr>
+          <w:rFonts w:ascii="Times New Roman" w:eastAsia="Times New Roman" w:hAnsi="Times New Roman" w:cs="Times New Roman"/>
+          <w:b/>
+          <w:color w:val="333333"/>
+          <w:sz w:val="24"/>
+          <w:szCs w:val="24"/>
+        </w:rPr>
+        <w:t xml:space="preserve">Figure Legends: </w:t>
+      </w:r>
+    </w:p>
+    <w:p>
+      <w:pPr>
+        <w:spacing w:line="480" w:lineRule="auto"/>
+        <w:rPr>
+          <w:rFonts w:ascii="Times New Roman" w:hAnsi="Times New Roman" w:cs="Times New Roman"/>
+          <w:b/>
+          <w:sz w:val="24"/>
+          <w:szCs w:val="24"/>
+        </w:rPr>
+      </w:pPr>
+      <w:r>
+        <w:rPr>
+          <w:rFonts w:ascii="Times New Roman" w:hAnsi="Times New Roman" w:cs="Times New Roman"/>
+          <w:b/>
+          <w:sz w:val="24"/>
+          <w:szCs w:val="24"/>
+        </w:rPr>
+        <w:t xml:space="preserve">Figure 1: The normalized profile of the 13 possible 3-node subgraphs in a set of 50 food webs arranged in order of decreasing quasi sign-stability. </w:t>
+      </w:r>
+      <w:r>
+        <w:rPr>
+          <w:rFonts w:ascii="Times New Roman" w:hAnsi="Times New Roman" w:cs="Times New Roman"/>
+          <w:b/>
+          <w:sz w:val="24"/>
+          <w:szCs w:val="24"/>
+        </w:rPr>
+        <w:t xml:space="preserve">Boxplots represent the median and interquartile range of the z-scores. Whiskers extend to the most extreme point within 1.5 times the interquartile range. </w:t>
+      </w:r>
+    </w:p>
+    <w:p>
+      <w:pPr>
+        <w:spacing w:line="480" w:lineRule="auto"/>
+        <w:rPr>
+          <w:rFonts w:ascii="Times New Roman" w:hAnsi="Times New Roman" w:cs="Times New Roman"/>
+          <w:b/>
+          <w:sz w:val="24"/>
+          <w:szCs w:val="24"/>
+        </w:rPr>
+      </w:pPr>
+      <w:r>
+        <w:rPr>
+          <w:rFonts w:ascii="Times New Roman" w:hAnsi="Times New Roman" w:cs="Times New Roman"/>
+          <w:b/>
+          <w:sz w:val="24"/>
+          <w:szCs w:val="24"/>
+        </w:rPr>
+        <w:t>Figure 2:</w:t>
+      </w:r>
+      <w:r>
+        <w:rPr>
+          <w:rFonts w:ascii="Times New Roman" w:hAnsi="Times New Roman" w:cs="Times New Roman"/>
+          <w:b/>
+          <w:sz w:val="24"/>
+          <w:szCs w:val="24"/>
+        </w:rPr>
+        <w:t xml:space="preserve"> Quasi sign-stability for each subgraph, determined as the proportion of randomly parameterized sign matrices that were locally stable. </w:t>
+      </w:r>
+    </w:p>
+    <w:p/>
     <w:sectPr>
-      <w:footerReference w:type="default" r:id="rId10"/>
+      <w:footerReference w:type="default" r:id="rId8"/>
       <w:pgSz w:w="12240" w:h="15840"/>
       <w:pgMar w:top="1440" w:right="1440" w:bottom="1440" w:left="1440" w:header="720" w:footer="720" w:gutter="0"/>
       <w:cols w:space="720"/>
@@ -7820,7 +8998,7 @@
 </file>
 
 <file path=customXml/itemProps1.xml><?xml version="1.0" encoding="utf-8"?>
-<ds:datastoreItem xmlns:ds="http://schemas.openxmlformats.org/officeDocument/2006/customXml" ds:itemID="{739072AD-0F4E-4349-96BA-50CC6A1041E4}">
+<ds:datastoreItem xmlns:ds="http://schemas.openxmlformats.org/officeDocument/2006/customXml" ds:itemID="{6CD37F8C-1582-4462-A1C1-8F3BFE4A9953}">
   <ds:schemaRefs>
     <ds:schemaRef ds:uri="http://schemas.openxmlformats.org/officeDocument/2006/bibliography"/>
   </ds:schemaRefs>

</xml_diff>